<commit_message>
Update Noel Gallon translation
</commit_message>
<xml_diff>
--- a/MGen/docs/Counterpoint4.docx
+++ b/MGen/docs/Counterpoint4.docx
@@ -1611,7 +1611,6 @@
           <w:sz w:val="24"/>
           <w:lang w:val="ru-RU"/>
         </w:rPr>
-        <w:lastRenderedPageBreak/>
         <w:t>Обратите</w:t>
       </w:r>
       <w:r>
@@ -2333,6 +2332,7 @@
                 <w:noProof/>
                 <w:lang w:val="ru-RU"/>
               </w:rPr>
+              <w:lastRenderedPageBreak/>
               <w:t xml:space="preserve">Запрещены параллельные </w:t>
             </w:r>
           </w:p>
@@ -4367,7 +4367,6 @@
                 <w:noProof/>
                 <w:lang w:val="ru-RU"/>
               </w:rPr>
-              <w:lastRenderedPageBreak/>
               <w:t>Плохо</w:t>
             </w:r>
           </w:p>
@@ -5612,10 +5611,10 @@
           </w:p>
         </w:tc>
       </w:tr>
+      <w:bookmarkEnd w:id="32"/>
+      <w:bookmarkEnd w:id="33"/>
       <w:bookmarkEnd w:id="34"/>
       <w:bookmarkEnd w:id="35"/>
-      <w:bookmarkEnd w:id="32"/>
-      <w:bookmarkEnd w:id="33"/>
     </w:tbl>
     <w:p>
       <w:pPr>
@@ -6500,7 +6499,6 @@
           <w:sz w:val="24"/>
           <w:lang w:val="ru-RU"/>
         </w:rPr>
-        <w:lastRenderedPageBreak/>
         <w:t>Любой</w:t>
       </w:r>
       <w:r>
@@ -8051,7 +8049,7 @@
                 <w:sz w:val="24"/>
                 <w:lang w:val="ru-RU"/>
               </w:rPr>
-              <w:t>, а также в нем должна</w:t>
+              <w:t>, а также в нем должен</w:t>
             </w:r>
             <w:r>
               <w:rPr>
@@ -8083,7 +8081,7 @@
                 <w:sz w:val="24"/>
                 <w:lang w:val="ru-RU"/>
               </w:rPr>
-              <w:t>вводна</w:t>
+              <w:t>вводный</w:t>
             </w:r>
             <w:r>
               <w:rPr>
@@ -8091,7 +8089,7 @@
                 <w:sz w:val="24"/>
                 <w:lang w:val="ru-RU"/>
               </w:rPr>
-              <w:t>я</w:t>
+              <w:t xml:space="preserve"> </w:t>
             </w:r>
             <w:r>
               <w:rPr>
@@ -8099,15 +8097,7 @@
                 <w:sz w:val="24"/>
                 <w:lang w:val="ru-RU"/>
               </w:rPr>
-              <w:t xml:space="preserve"> </w:t>
-            </w:r>
-            <w:r>
-              <w:rPr>
-                <w:rFonts w:ascii="Times New Roman" w:eastAsia="Times New Roman" w:hAnsi="Times New Roman"/>
-                <w:sz w:val="24"/>
-                <w:lang w:val="ru-RU"/>
-              </w:rPr>
-              <w:t>нота</w:t>
+              <w:t>тон</w:t>
             </w:r>
             <w:r>
               <w:rPr>
@@ -8225,6 +8215,7 @@
                 <w:noProof/>
                 <w:lang w:val="en-US"/>
               </w:rPr>
+              <w:lastRenderedPageBreak/>
               <w:t>II</w:t>
             </w:r>
             <w:r>
@@ -8704,7 +8695,6 @@
           <w:sz w:val="24"/>
           <w:lang w:val="ru-RU"/>
         </w:rPr>
-        <w:lastRenderedPageBreak/>
         <w:t>Диапазон хорошего мелодического голоса редко меньше сексты;</w:t>
       </w:r>
       <w:bookmarkEnd w:id="51"/>
@@ -11328,6 +11318,7 @@
                 <w:sz w:val="20"/>
                 <w:lang w:val="ru-RU"/>
               </w:rPr>
+              <w:lastRenderedPageBreak/>
               <w:t xml:space="preserve">                         </w:t>
             </w:r>
             <w:r>
@@ -13069,6 +13060,7 @@
           <w:sz w:val="24"/>
           <w:lang w:val="ru-RU"/>
         </w:rPr>
+        <w:lastRenderedPageBreak/>
         <w:t>В</w:t>
       </w:r>
       <w:r>
@@ -14299,17 +14291,34 @@
                 <w:u w:val="single"/>
                 <w:lang w:val="ru-RU"/>
               </w:rPr>
-              <w:t>Задержание вводной нот</w:t>
-            </w:r>
-            <w:r>
-              <w:rPr>
-                <w:rFonts w:hint="cs"/>
+              <w:t>Задержание вводн</w:t>
+            </w:r>
+            <w:r>
+              <w:rPr>
                 <w:i/>
                 <w:noProof/>
                 <w:u w:val="single"/>
                 <w:lang w:val="ru-RU"/>
               </w:rPr>
-              <w:t>ы</w:t>
+              <w:t>ого</w:t>
+            </w:r>
+            <w:r>
+              <w:rPr>
+                <w:i/>
+                <w:noProof/>
+                <w:u w:val="single"/>
+                <w:lang w:val="ru-RU"/>
+              </w:rPr>
+              <w:t xml:space="preserve"> </w:t>
+            </w:r>
+            <w:r>
+              <w:rPr>
+                <w:i/>
+                <w:noProof/>
+                <w:u w:val="single"/>
+                <w:lang w:val="ru-RU"/>
+              </w:rPr>
+              <w:t>тона</w:t>
             </w:r>
             <w:r>
               <w:rPr>
@@ -14501,7 +14510,31 @@
                       <w:noProof/>
                       <w:lang w:val="ru-RU"/>
                     </w:rPr>
-                    <w:t>водная нота</w:t>
+                    <w:t>водн</w:t>
+                  </w:r>
+                  <w:r>
+                    <w:rPr>
+                      <w:i/>
+                      <w:noProof/>
+                      <w:lang w:val="ru-RU"/>
+                    </w:rPr>
+                    <w:t>ый</w:t>
+                  </w:r>
+                  <w:r>
+                    <w:rPr>
+                      <w:i/>
+                      <w:noProof/>
+                      <w:lang w:val="ru-RU"/>
+                    </w:rPr>
+                    <w:t xml:space="preserve"> </w:t>
+                  </w:r>
+                  <w:r>
+                    <w:rPr>
+                      <w:i/>
+                      <w:noProof/>
+                      <w:lang w:val="ru-RU"/>
+                    </w:rPr>
+                    <w:t>тон</w:t>
                   </w:r>
                 </w:p>
               </w:tc>
@@ -15490,24 +15523,20 @@
                 <w:noProof/>
                 <w:lang w:val="ru-RU"/>
               </w:rPr>
-              <w:t>Задержание вводной нот</w:t>
-            </w:r>
-            <w:r>
-              <w:rPr>
-                <w:i/>
-                <w:noProof/>
-                <w:lang w:val="ru-RU"/>
-              </w:rPr>
-              <w:t>ы</w:t>
-            </w:r>
-            <w:r>
-              <w:rPr>
-                <w:i/>
-                <w:noProof/>
-                <w:lang w:val="ru-RU"/>
-              </w:rPr>
-              <w:t xml:space="preserve"> </w:t>
-            </w:r>
+              <w:t>Задержание вводного тона</w:t>
+            </w:r>
+          </w:p>
+          <w:p>
+            <w:pPr>
+              <w:keepNext/>
+              <w:spacing w:after="0"/>
+              <w:jc w:val="center"/>
+              <w:rPr>
+                <w:i/>
+                <w:noProof/>
+                <w:lang w:val="ru-RU"/>
+              </w:rPr>
+            </w:pPr>
             <w:r>
               <w:rPr>
                 <w:rFonts w:hint="cs"/>
@@ -16434,15 +16463,79 @@
           <w:sz w:val="24"/>
           <w:lang w:val="ru-RU"/>
         </w:rPr>
-        <w:t>иметь вводную ноту в одном из голосов</w:t>
-      </w:r>
-      <w:r>
-        <w:rPr>
-          <w:rFonts w:ascii="Helvetica" w:hAnsi="Helvetica"/>
-          <w:sz w:val="24"/>
-          <w:lang w:val="ru-RU"/>
-        </w:rPr>
-        <w:t xml:space="preserve">. Однако, это приводит к уменьшению количества вариантов каденций. Поэтому терпимым является отсутствие вводной ноты в каденции, если сохраняется </w:t>
+        <w:t>иметь вводн</w:t>
+      </w:r>
+      <w:r>
+        <w:rPr>
+          <w:rFonts w:ascii="Helvetica" w:hAnsi="Helvetica"/>
+          <w:sz w:val="24"/>
+          <w:lang w:val="ru-RU"/>
+        </w:rPr>
+        <w:t>ый</w:t>
+      </w:r>
+      <w:r>
+        <w:rPr>
+          <w:rFonts w:ascii="Helvetica" w:hAnsi="Helvetica"/>
+          <w:sz w:val="24"/>
+          <w:lang w:val="ru-RU"/>
+        </w:rPr>
+        <w:t xml:space="preserve"> </w:t>
+      </w:r>
+      <w:r>
+        <w:rPr>
+          <w:rFonts w:ascii="Helvetica" w:hAnsi="Helvetica"/>
+          <w:sz w:val="24"/>
+          <w:lang w:val="ru-RU"/>
+        </w:rPr>
+        <w:t xml:space="preserve">тон </w:t>
+      </w:r>
+      <w:r>
+        <w:rPr>
+          <w:rFonts w:ascii="Helvetica" w:hAnsi="Helvetica"/>
+          <w:sz w:val="24"/>
+          <w:lang w:val="ru-RU"/>
+        </w:rPr>
+        <w:t>в одном из голосов</w:t>
+      </w:r>
+      <w:r>
+        <w:rPr>
+          <w:rFonts w:ascii="Helvetica" w:hAnsi="Helvetica"/>
+          <w:sz w:val="24"/>
+          <w:lang w:val="ru-RU"/>
+        </w:rPr>
+        <w:t>. Однако, это приводит к уменьшению количества вариантов каденций. Поэтому терпимым является отсутствие вводн</w:t>
+      </w:r>
+      <w:r>
+        <w:rPr>
+          <w:rFonts w:ascii="Helvetica" w:hAnsi="Helvetica"/>
+          <w:sz w:val="24"/>
+          <w:lang w:val="ru-RU"/>
+        </w:rPr>
+        <w:t>ого</w:t>
+      </w:r>
+      <w:r>
+        <w:rPr>
+          <w:rFonts w:ascii="Helvetica" w:hAnsi="Helvetica"/>
+          <w:sz w:val="24"/>
+          <w:lang w:val="ru-RU"/>
+        </w:rPr>
+        <w:t xml:space="preserve"> </w:t>
+      </w:r>
+      <w:r>
+        <w:rPr>
+          <w:rFonts w:ascii="Helvetica" w:hAnsi="Helvetica"/>
+          <w:sz w:val="24"/>
+          <w:lang w:val="ru-RU"/>
+        </w:rPr>
+        <w:t xml:space="preserve">тона </w:t>
+      </w:r>
+      <w:r>
+        <w:rPr>
+          <w:rFonts w:ascii="Helvetica" w:hAnsi="Helvetica"/>
+          <w:sz w:val="24"/>
+          <w:lang w:val="ru-RU"/>
+        </w:rPr>
+        <w:t xml:space="preserve">в каденции, если сохраняется </w:t>
       </w:r>
       <w:r>
         <w:rPr>
@@ -16522,6 +16615,7 @@
         <w:rPr>
           <w:lang w:val="ru-RU"/>
         </w:rPr>
+        <w:lastRenderedPageBreak/>
         <w:t>Контрапункт</w:t>
       </w:r>
       <w:r>
@@ -18701,6 +18795,7 @@
         <w:rPr>
           <w:lang w:val="ru-RU"/>
         </w:rPr>
+        <w:lastRenderedPageBreak/>
         <w:t>разрешена в школьном контрапункт</w:t>
       </w:r>
       <w:r>
@@ -20435,7 +20530,7 @@
                       <w:noProof/>
                       <w:lang w:val="ru-RU"/>
                     </w:rPr>
-                    <w:t>Вводная</w:t>
+                    <w:t>Вводн</w:t>
                   </w:r>
                   <w:r>
                     <w:rPr>
@@ -20443,16 +20538,7 @@
                       <w:noProof/>
                       <w:lang w:val="ru-RU"/>
                     </w:rPr>
-                    <w:t xml:space="preserve"> </w:t>
-                  </w:r>
-                  <w:r>
-                    <w:rPr>
-                      <w:rFonts w:hint="cs"/>
-                      <w:i/>
-                      <w:noProof/>
-                      <w:lang w:val="ru-RU"/>
-                    </w:rPr>
-                    <w:t>нота</w:t>
+                    <w:t>ый</w:t>
                   </w:r>
                   <w:r>
                     <w:rPr>
@@ -20468,8 +20554,22 @@
                       <w:noProof/>
                       <w:lang w:val="ru-RU"/>
                     </w:rPr>
-                    <w:t xml:space="preserve"> </w:t>
+                    <w:t>тон</w:t>
                   </w:r>
+                </w:p>
+                <w:p>
+                  <w:pPr>
+                    <w:keepNext/>
+                    <w:spacing w:after="0"/>
+                    <w:jc w:val="right"/>
+                    <w:rPr>
+                      <w:i/>
+                      <w:noProof/>
+                      <w:lang w:val="ru-RU"/>
+                    </w:rPr>
+                  </w:pPr>
+                  <w:bookmarkStart w:id="69" w:name="_GoBack"/>
+                  <w:bookmarkEnd w:id="69"/>
                   <w:r>
                     <w:rPr>
                       <w:rFonts w:hint="cs"/>
@@ -20725,8 +20825,6 @@
         </w:rPr>
         <w:br w:type="page"/>
       </w:r>
-      <w:bookmarkStart w:id="69" w:name="_GoBack"/>
-      <w:bookmarkEnd w:id="69"/>
     </w:p>
     <w:p>
       <w:pPr>
@@ -20739,6 +20837,7 @@
         <w:rPr>
           <w:lang w:val="ru-RU"/>
         </w:rPr>
+        <w:lastRenderedPageBreak/>
         <w:t>Контр</w:t>
       </w:r>
       <w:r>
@@ -22737,6 +22836,7 @@
                 <w:noProof/>
                 <w:lang w:val="ru-RU"/>
               </w:rPr>
+              <w:lastRenderedPageBreak/>
               <w:t>Разрешение вверх запрещено</w:t>
             </w:r>
           </w:p>
@@ -24321,6 +24421,7 @@
                 <w:noProof/>
                 <w:lang w:val="ru-RU"/>
               </w:rPr>
+              <w:lastRenderedPageBreak/>
               <w:t>Задержание</w:t>
             </w:r>
             <w:r>
@@ -25222,6 +25323,7 @@
         <w:rPr>
           <w:lang w:val="ru-RU"/>
         </w:rPr>
+        <w:lastRenderedPageBreak/>
         <w:t>Контрапункт</w:t>
       </w:r>
       <w:r>
@@ -26580,6 +26682,7 @@
                 <w:noProof/>
                 <w:lang w:val="ru-RU"/>
               </w:rPr>
+              <w:lastRenderedPageBreak/>
               <w:t>Ритм</w:t>
             </w:r>
             <w:r>
@@ -28889,6 +28992,7 @@
                 <w:sz w:val="20"/>
                 <w:lang w:val="ru-RU" w:bidi="x-none"/>
               </w:rPr>
+              <w:lastRenderedPageBreak/>
               <w:t>Нет гармонической кварты, но поскольку квинта – самая низкая нота, звучание напоминает квартсекстаккорд</w:t>
             </w:r>
             <w:r>
@@ -29678,6 +29782,7 @@
                 <w:sz w:val="20"/>
                 <w:lang w:val="ru-RU" w:bidi="x-none"/>
               </w:rPr>
+              <w:lastRenderedPageBreak/>
               <w:t>Кварта, образованная или покидаемая скачком на слаб</w:t>
             </w:r>
             <w:r>
@@ -31557,7 +31662,7 @@
     <w:lsdException w:name="footnote text" w:locked="1"/>
     <w:lsdException w:name="annotation text" w:locked="1"/>
     <w:lsdException w:name="header" w:locked="1"/>
-    <w:lsdException w:name="footer" w:locked="1"/>
+    <w:lsdException w:name="footer" w:locked="1" w:uiPriority="99"/>
     <w:lsdException w:name="index heading" w:locked="1"/>
     <w:lsdException w:name="caption" w:locked="1" w:semiHidden="1" w:unhideWhenUsed="1" w:qFormat="1"/>
     <w:lsdException w:name="table of figures" w:locked="1"/>
@@ -32162,6 +32267,40 @@
       <w:szCs w:val="24"/>
     </w:rPr>
   </w:style>
+  <w:style w:type="paragraph" w:styleId="af">
+    <w:name w:val="footer"/>
+    <w:basedOn w:val="a"/>
+    <w:link w:val="af0"/>
+    <w:uiPriority w:val="99"/>
+    <w:unhideWhenUsed/>
+    <w:locked/>
+    <w:rsid w:val="002224F3"/>
+    <w:pPr>
+      <w:tabs>
+        <w:tab w:val="center" w:pos="4680"/>
+        <w:tab w:val="right" w:pos="9360"/>
+      </w:tabs>
+      <w:spacing w:after="0" w:line="240" w:lineRule="auto"/>
+    </w:pPr>
+    <w:rPr>
+      <w:rFonts w:asciiTheme="minorHAnsi" w:eastAsiaTheme="minorEastAsia" w:hAnsiTheme="minorHAnsi"/>
+      <w:color w:val="auto"/>
+      <w:szCs w:val="22"/>
+      <w:lang w:val="en-US"/>
+    </w:rPr>
+  </w:style>
+  <w:style w:type="character" w:customStyle="1" w:styleId="af0">
+    <w:name w:val="Нижний колонтитул Знак"/>
+    <w:basedOn w:val="a0"/>
+    <w:link w:val="af"/>
+    <w:uiPriority w:val="99"/>
+    <w:rsid w:val="002224F3"/>
+    <w:rPr>
+      <w:rFonts w:asciiTheme="minorHAnsi" w:eastAsiaTheme="minorEastAsia" w:hAnsiTheme="minorHAnsi"/>
+      <w:sz w:val="22"/>
+      <w:szCs w:val="22"/>
+    </w:rPr>
+  </w:style>
 </w:styles>
 </file>
 

</xml_diff>

<commit_message>
CA2: Add examples with mistakes
</commit_message>
<xml_diff>
--- a/MGen/docs/Counterpoint4.docx
+++ b/MGen/docs/Counterpoint4.docx
@@ -4042,7 +4042,43 @@
                 <w:u w:val="single"/>
                 <w:lang w:val="ru-RU"/>
               </w:rPr>
-              <w:t>Скачки на терцию и кварту</w:t>
+              <w:t>Скачки на терцию</w:t>
+            </w:r>
+            <w:r>
+              <w:rPr>
+                <w:rFonts w:ascii="Times" w:eastAsia="Times" w:hAnsi="Times" w:cs="Times"/>
+                <w:sz w:val="24"/>
+                <w:u w:val="single"/>
+                <w:lang w:val="ru-RU"/>
+              </w:rPr>
+              <w:t>,</w:t>
+            </w:r>
+            <w:r>
+              <w:rPr>
+                <w:rFonts w:ascii="Times" w:eastAsia="Times" w:hAnsi="Times" w:cs="Times"/>
+                <w:sz w:val="24"/>
+                <w:u w:val="single"/>
+                <w:lang w:val="ru-RU"/>
+              </w:rPr>
+              <w:t xml:space="preserve"> кварту</w:t>
+            </w:r>
+            <w:r>
+              <w:rPr>
+                <w:rFonts w:ascii="Times" w:eastAsia="Times" w:hAnsi="Times" w:cs="Times"/>
+                <w:sz w:val="24"/>
+                <w:u w:val="single"/>
+                <w:lang w:val="ru-RU"/>
+              </w:rPr>
+              <w:t xml:space="preserve"> и к</w:t>
+            </w:r>
+            <w:r>
+              <w:rPr>
+                <w:rFonts w:ascii="Times" w:eastAsia="Times" w:hAnsi="Times" w:cs="Times"/>
+                <w:sz w:val="24"/>
+                <w:u w:val="single"/>
+                <w:lang w:val="ru-RU"/>
+              </w:rPr>
+              <w:t>винту</w:t>
             </w:r>
           </w:p>
         </w:tc>
@@ -6663,13 +6699,29 @@
       </w:r>
       <w:bookmarkStart w:id="41" w:name="OLE_LINK55"/>
       <w:bookmarkStart w:id="42" w:name="OLE_LINK56"/>
+      <w:commentRangeStart w:id="43"/>
       <w:r>
         <w:rPr>
           <w:rFonts w:ascii="Times New Roman" w:eastAsia="Times New Roman" w:hAnsi="Times New Roman"/>
           <w:sz w:val="24"/>
           <w:lang w:val="ru-RU"/>
         </w:rPr>
-        <w:t>приемлемой.</w:t>
+        <w:t>приемлемой</w:t>
+      </w:r>
+      <w:commentRangeEnd w:id="43"/>
+      <w:r>
+        <w:rPr>
+          <w:rStyle w:val="a7"/>
+        </w:rPr>
+        <w:commentReference w:id="43"/>
+      </w:r>
+      <w:r>
+        <w:rPr>
+          <w:rFonts w:ascii="Times New Roman" w:eastAsia="Times New Roman" w:hAnsi="Times New Roman"/>
+          <w:sz w:val="24"/>
+          <w:lang w:val="ru-RU"/>
+        </w:rPr>
+        <w:t>.</w:t>
       </w:r>
       <w:bookmarkEnd w:id="40"/>
       <w:bookmarkEnd w:id="41"/>
@@ -6692,7 +6744,7 @@
           <w:lang w:val="ru-RU"/>
         </w:rPr>
       </w:pPr>
-      <w:bookmarkStart w:id="43" w:name="OLE_LINK57"/>
+      <w:bookmarkStart w:id="44" w:name="OLE_LINK57"/>
       <w:r>
         <w:rPr>
           <w:rFonts w:ascii="Times New Roman" w:eastAsia="Times New Roman" w:hAnsi="Times New Roman"/>
@@ -6743,7 +6795,7 @@
               <w:right w:w="100" w:type="dxa"/>
             </w:tcMar>
           </w:tcPr>
-          <w:bookmarkEnd w:id="43"/>
+          <w:bookmarkEnd w:id="44"/>
           <w:p>
             <w:pPr>
               <w:spacing w:after="0" w:line="240" w:lineRule="auto"/>
@@ -6792,8 +6844,8 @@
                 <w:lang w:val="ru-RU"/>
               </w:rPr>
             </w:pPr>
-            <w:bookmarkStart w:id="44" w:name="OLE_LINK58"/>
-            <w:bookmarkStart w:id="45" w:name="OLE_LINK65"/>
+            <w:bookmarkStart w:id="45" w:name="OLE_LINK58"/>
+            <w:bookmarkStart w:id="46" w:name="OLE_LINK65"/>
             <w:r>
               <w:rPr>
                 <w:rFonts w:ascii="Times New Roman" w:eastAsia="Times New Roman" w:hAnsi="Times New Roman"/>
@@ -6986,8 +7038,8 @@
               </w:rPr>
               <w:t>.</w:t>
             </w:r>
-            <w:bookmarkEnd w:id="44"/>
             <w:bookmarkEnd w:id="45"/>
+            <w:bookmarkEnd w:id="46"/>
           </w:p>
         </w:tc>
       </w:tr>
@@ -7060,7 +7112,7 @@
                 <w:lang w:val="ru-RU"/>
               </w:rPr>
             </w:pPr>
-            <w:bookmarkStart w:id="46" w:name="OLE_LINK66"/>
+            <w:bookmarkStart w:id="47" w:name="OLE_LINK66"/>
             <w:r>
               <w:rPr>
                 <w:rFonts w:ascii="Times New Roman" w:eastAsia="Times New Roman" w:hAnsi="Times New Roman"/>
@@ -7365,6 +7417,7 @@
               </w:rPr>
               <w:t xml:space="preserve">, </w:t>
             </w:r>
+            <w:commentRangeStart w:id="48"/>
             <w:r>
               <w:rPr>
                 <w:rFonts w:ascii="Times New Roman" w:eastAsia="Times New Roman" w:hAnsi="Times New Roman"/>
@@ -7395,7 +7448,14 @@
                 <w:sz w:val="24"/>
                 <w:lang w:val="ru-RU"/>
               </w:rPr>
-              <w:t xml:space="preserve"> и </w:t>
+              <w:t xml:space="preserve"> </w:t>
+            </w:r>
+            <w:commentRangeEnd w:id="48"/>
+            <w:r>
+              <w:rPr>
+                <w:rStyle w:val="a7"/>
+              </w:rPr>
+              <w:commentReference w:id="48"/>
             </w:r>
             <w:r>
               <w:rPr>
@@ -7403,7 +7463,7 @@
                 <w:sz w:val="24"/>
                 <w:lang w:val="ru-RU"/>
               </w:rPr>
-              <w:t>октава</w:t>
+              <w:t xml:space="preserve">и </w:t>
             </w:r>
             <w:r>
               <w:rPr>
@@ -7411,7 +7471,7 @@
                 <w:sz w:val="24"/>
                 <w:lang w:val="ru-RU"/>
               </w:rPr>
-              <w:t xml:space="preserve">. </w:t>
+              <w:t>октава</w:t>
             </w:r>
             <w:r>
               <w:rPr>
@@ -7419,7 +7479,7 @@
                 <w:sz w:val="24"/>
                 <w:lang w:val="ru-RU"/>
               </w:rPr>
-              <w:t>Помните</w:t>
+              <w:t xml:space="preserve">. </w:t>
             </w:r>
             <w:r>
               <w:rPr>
@@ -7427,7 +7487,7 @@
                 <w:sz w:val="24"/>
                 <w:lang w:val="ru-RU"/>
               </w:rPr>
-              <w:t xml:space="preserve">, </w:t>
+              <w:t>Помните</w:t>
             </w:r>
             <w:r>
               <w:rPr>
@@ -7435,7 +7495,7 @@
                 <w:sz w:val="24"/>
                 <w:lang w:val="ru-RU"/>
               </w:rPr>
-              <w:t>что</w:t>
+              <w:t xml:space="preserve">, </w:t>
             </w:r>
             <w:r>
               <w:rPr>
@@ -7443,7 +7503,7 @@
                 <w:sz w:val="24"/>
                 <w:lang w:val="ru-RU"/>
               </w:rPr>
-              <w:t xml:space="preserve"> </w:t>
+              <w:t>что</w:t>
             </w:r>
             <w:r>
               <w:rPr>
@@ -7451,7 +7511,7 @@
                 <w:sz w:val="24"/>
                 <w:lang w:val="ru-RU"/>
               </w:rPr>
-              <w:t xml:space="preserve">унисон следует избегать везде </w:t>
+              <w:t xml:space="preserve"> </w:t>
             </w:r>
             <w:r>
               <w:rPr>
@@ -7459,7 +7519,7 @@
                 <w:sz w:val="24"/>
                 <w:lang w:val="ru-RU"/>
               </w:rPr>
-              <w:t>к</w:t>
+              <w:t xml:space="preserve">унисон следует избегать везде </w:t>
             </w:r>
             <w:r>
               <w:rPr>
@@ -7467,7 +7527,7 @@
                 <w:sz w:val="24"/>
                 <w:lang w:val="ru-RU"/>
               </w:rPr>
-              <w:t>роме первого и последнего такта</w:t>
+              <w:t>к</w:t>
             </w:r>
             <w:r>
               <w:rPr>
@@ -7475,9 +7535,17 @@
                 <w:sz w:val="24"/>
                 <w:lang w:val="ru-RU"/>
               </w:rPr>
+              <w:t>роме первого и последнего такта</w:t>
+            </w:r>
+            <w:r>
+              <w:rPr>
+                <w:rFonts w:ascii="Times New Roman" w:eastAsia="Times New Roman" w:hAnsi="Times New Roman"/>
+                <w:sz w:val="24"/>
+                <w:lang w:val="ru-RU"/>
+              </w:rPr>
               <w:t>.</w:t>
             </w:r>
-            <w:bookmarkEnd w:id="46"/>
+            <w:bookmarkEnd w:id="47"/>
           </w:p>
         </w:tc>
       </w:tr>
@@ -7601,8 +7669,8 @@
                 <w:lang w:val="fr-CA"/>
               </w:rPr>
             </w:pPr>
-            <w:bookmarkStart w:id="47" w:name="OLE_LINK74"/>
-            <w:bookmarkStart w:id="48" w:name="OLE_LINK75"/>
+            <w:bookmarkStart w:id="49" w:name="OLE_LINK74"/>
+            <w:bookmarkStart w:id="50" w:name="OLE_LINK75"/>
             <w:r>
               <w:rPr>
                 <w:rFonts w:ascii="Times New Roman" w:eastAsia="Times New Roman" w:hAnsi="Times New Roman"/>
@@ -7619,8 +7687,8 @@
               </w:rPr>
               <w:t>.</w:t>
             </w:r>
-            <w:bookmarkEnd w:id="47"/>
-            <w:bookmarkEnd w:id="48"/>
+            <w:bookmarkEnd w:id="49"/>
+            <w:bookmarkEnd w:id="50"/>
           </w:p>
         </w:tc>
         <w:tc>
@@ -7649,8 +7717,8 @@
                 <w:lang w:val="ru-RU"/>
               </w:rPr>
             </w:pPr>
-            <w:bookmarkStart w:id="49" w:name="OLE_LINK7"/>
-            <w:bookmarkStart w:id="50" w:name="OLE_LINK8"/>
+            <w:bookmarkStart w:id="51" w:name="OLE_LINK7"/>
+            <w:bookmarkStart w:id="52" w:name="OLE_LINK8"/>
             <w:r>
               <w:rPr>
                 <w:rFonts w:ascii="Times New Roman" w:eastAsia="Times New Roman" w:hAnsi="Times New Roman"/>
@@ -8019,6 +8087,7 @@
               </w:rPr>
               <w:t xml:space="preserve"> </w:t>
             </w:r>
+            <w:commentRangeStart w:id="53"/>
             <w:r>
               <w:rPr>
                 <w:rFonts w:ascii="Times New Roman" w:eastAsia="Times New Roman" w:hAnsi="Times New Roman"/>
@@ -8043,6 +8112,13 @@
               </w:rPr>
               <w:t>аккордом</w:t>
             </w:r>
+            <w:commentRangeEnd w:id="53"/>
+            <w:r>
+              <w:rPr>
+                <w:rStyle w:val="a7"/>
+              </w:rPr>
+              <w:commentReference w:id="53"/>
+            </w:r>
             <w:r>
               <w:rPr>
                 <w:rFonts w:ascii="Times New Roman" w:eastAsia="Times New Roman" w:hAnsi="Times New Roman"/>
@@ -8163,8 +8239,8 @@
               </w:rPr>
               <w:t>Некоторые исключения тем не менее возможны:</w:t>
             </w:r>
-            <w:bookmarkEnd w:id="49"/>
-            <w:bookmarkEnd w:id="50"/>
+            <w:bookmarkEnd w:id="51"/>
+            <w:bookmarkEnd w:id="52"/>
           </w:p>
         </w:tc>
       </w:tr>
@@ -8248,7 +8324,23 @@
                 <w:noProof/>
                 <w:lang w:val="ru-RU"/>
               </w:rPr>
-              <w:t>в верхнем голосе</w:t>
+              <w:t xml:space="preserve">в </w:t>
+            </w:r>
+            <w:commentRangeStart w:id="54"/>
+            <w:r>
+              <w:rPr>
+                <w:i/>
+                <w:noProof/>
+                <w:lang w:val="ru-RU"/>
+              </w:rPr>
+              <w:t>верхнем голосе</w:t>
+            </w:r>
+            <w:commentRangeEnd w:id="54"/>
+            <w:r>
+              <w:rPr>
+                <w:rStyle w:val="a7"/>
+              </w:rPr>
+              <w:commentReference w:id="54"/>
             </w:r>
           </w:p>
         </w:tc>
@@ -8325,7 +8417,23 @@
                 <w:noProof/>
                 <w:lang w:val="ru-RU"/>
               </w:rPr>
-              <w:t>в верхнем голосе</w:t>
+              <w:t xml:space="preserve">в </w:t>
+            </w:r>
+            <w:commentRangeStart w:id="55"/>
+            <w:r>
+              <w:rPr>
+                <w:i/>
+                <w:noProof/>
+                <w:lang w:val="ru-RU"/>
+              </w:rPr>
+              <w:t>верхнем голосе</w:t>
+            </w:r>
+            <w:commentRangeEnd w:id="55"/>
+            <w:r>
+              <w:rPr>
+                <w:rStyle w:val="a7"/>
+              </w:rPr>
+              <w:commentReference w:id="55"/>
             </w:r>
           </w:p>
         </w:tc>
@@ -8402,7 +8510,23 @@
                 <w:noProof/>
                 <w:lang w:val="ru-RU"/>
               </w:rPr>
-              <w:t>в верхнем голосе</w:t>
+              <w:t xml:space="preserve">в </w:t>
+            </w:r>
+            <w:commentRangeStart w:id="56"/>
+            <w:r>
+              <w:rPr>
+                <w:i/>
+                <w:noProof/>
+                <w:lang w:val="ru-RU"/>
+              </w:rPr>
+              <w:t>верхнем голосе</w:t>
+            </w:r>
+            <w:commentRangeEnd w:id="56"/>
+            <w:r>
+              <w:rPr>
+                <w:rStyle w:val="a7"/>
+              </w:rPr>
+              <w:commentReference w:id="56"/>
             </w:r>
           </w:p>
         </w:tc>
@@ -8434,152 +8558,6 @@
                   <wp:extent cx="2102224" cy="1158917"/>
                   <wp:effectExtent l="0" t="0" r="0" b="3175"/>
                   <wp:docPr id="46" name="Рисунок 46"/>
-                  <wp:cNvGraphicFramePr>
-                    <a:graphicFrameLocks xmlns:a="http://schemas.openxmlformats.org/drawingml/2006/main" noChangeAspect="1"/>
-                  </wp:cNvGraphicFramePr>
-                  <a:graphic xmlns:a="http://schemas.openxmlformats.org/drawingml/2006/main">
-                    <a:graphicData uri="http://schemas.openxmlformats.org/drawingml/2006/picture">
-                      <pic:pic xmlns:pic="http://schemas.openxmlformats.org/drawingml/2006/picture">
-                        <pic:nvPicPr>
-                          <pic:cNvPr id="1" name=""/>
-                          <pic:cNvPicPr/>
-                        </pic:nvPicPr>
-                        <pic:blipFill>
-                          <a:blip r:embed="rId24"/>
-                          <a:stretch>
-                            <a:fillRect/>
-                          </a:stretch>
-                        </pic:blipFill>
-                        <pic:spPr>
-                          <a:xfrm>
-                            <a:off x="0" y="0"/>
-                            <a:ext cx="2185870" cy="1205029"/>
-                          </a:xfrm>
-                          <a:prstGeom prst="rect">
-                            <a:avLst/>
-                          </a:prstGeom>
-                        </pic:spPr>
-                      </pic:pic>
-                    </a:graphicData>
-                  </a:graphic>
-                </wp:inline>
-              </w:drawing>
-            </w:r>
-          </w:p>
-        </w:tc>
-        <w:tc>
-          <w:tcPr>
-            <w:tcW w:w="222" w:type="dxa"/>
-            <w:shd w:val="clear" w:color="auto" w:fill="auto"/>
-          </w:tcPr>
-          <w:p>
-            <w:pPr>
-              <w:spacing w:after="0"/>
-              <w:jc w:val="center"/>
-              <w:rPr>
-                <w:noProof/>
-                <w:lang w:val="en-US"/>
-              </w:rPr>
-            </w:pPr>
-          </w:p>
-        </w:tc>
-        <w:tc>
-          <w:tcPr>
-            <w:tcW w:w="3070" w:type="dxa"/>
-            <w:shd w:val="clear" w:color="auto" w:fill="C5E0B3" w:themeFill="accent6" w:themeFillTint="66"/>
-          </w:tcPr>
-          <w:p>
-            <w:pPr>
-              <w:spacing w:after="0"/>
-              <w:jc w:val="center"/>
-              <w:rPr>
-                <w:noProof/>
-                <w:lang w:val="en-US"/>
-              </w:rPr>
-            </w:pPr>
-            <w:r>
-              <w:rPr>
-                <w:noProof/>
-                <w:lang w:val="en-US"/>
-              </w:rPr>
-              <w:drawing>
-                <wp:inline distT="0" distB="0" distL="0" distR="0" wp14:anchorId="6E41EFC6" wp14:editId="2DA96E5D">
-                  <wp:extent cx="1869141" cy="1141765"/>
-                  <wp:effectExtent l="0" t="0" r="0" b="1270"/>
-                  <wp:docPr id="47" name="Рисунок 47"/>
-                  <wp:cNvGraphicFramePr>
-                    <a:graphicFrameLocks xmlns:a="http://schemas.openxmlformats.org/drawingml/2006/main" noChangeAspect="1"/>
-                  </wp:cNvGraphicFramePr>
-                  <a:graphic xmlns:a="http://schemas.openxmlformats.org/drawingml/2006/main">
-                    <a:graphicData uri="http://schemas.openxmlformats.org/drawingml/2006/picture">
-                      <pic:pic xmlns:pic="http://schemas.openxmlformats.org/drawingml/2006/picture">
-                        <pic:nvPicPr>
-                          <pic:cNvPr id="1" name=""/>
-                          <pic:cNvPicPr/>
-                        </pic:nvPicPr>
-                        <pic:blipFill>
-                          <a:blip r:embed="rId25"/>
-                          <a:stretch>
-                            <a:fillRect/>
-                          </a:stretch>
-                        </pic:blipFill>
-                        <pic:spPr>
-                          <a:xfrm>
-                            <a:off x="0" y="0"/>
-                            <a:ext cx="1936286" cy="1182781"/>
-                          </a:xfrm>
-                          <a:prstGeom prst="rect">
-                            <a:avLst/>
-                          </a:prstGeom>
-                        </pic:spPr>
-                      </pic:pic>
-                    </a:graphicData>
-                  </a:graphic>
-                </wp:inline>
-              </w:drawing>
-            </w:r>
-          </w:p>
-        </w:tc>
-        <w:tc>
-          <w:tcPr>
-            <w:tcW w:w="222" w:type="dxa"/>
-            <w:shd w:val="clear" w:color="auto" w:fill="auto"/>
-          </w:tcPr>
-          <w:p>
-            <w:pPr>
-              <w:spacing w:after="0"/>
-              <w:jc w:val="center"/>
-              <w:rPr>
-                <w:noProof/>
-                <w:lang w:val="en-US"/>
-              </w:rPr>
-            </w:pPr>
-          </w:p>
-        </w:tc>
-        <w:tc>
-          <w:tcPr>
-            <w:tcW w:w="2117" w:type="dxa"/>
-            <w:shd w:val="clear" w:color="auto" w:fill="C5E0B3" w:themeFill="accent6" w:themeFillTint="66"/>
-          </w:tcPr>
-          <w:p>
-            <w:pPr>
-              <w:spacing w:after="0"/>
-              <w:jc w:val="center"/>
-              <w:rPr>
-                <w:noProof/>
-                <w:lang w:val="en-US"/>
-              </w:rPr>
-            </w:pPr>
-            <w:r>
-              <w:rPr>
-                <w:noProof/>
-                <w:lang w:val="en-US"/>
-              </w:rPr>
-              <w:drawing>
-                <wp:inline distT="0" distB="0" distL="0" distR="0" wp14:anchorId="5E6EF73D" wp14:editId="6071BDEB">
-                  <wp:extent cx="753036" cy="1133932"/>
-                  <wp:effectExtent l="0" t="0" r="9525" b="0"/>
-                  <wp:docPr id="50" name="Рисунок 50"/>
                   <wp:cNvGraphicFramePr>
                     <a:graphicFrameLocks xmlns:a="http://schemas.openxmlformats.org/drawingml/2006/main" noChangeAspect="1"/>
                   </wp:cNvGraphicFramePr>
@@ -8599,6 +8577,152 @@
                         <pic:spPr>
                           <a:xfrm>
                             <a:off x="0" y="0"/>
+                            <a:ext cx="2185870" cy="1205029"/>
+                          </a:xfrm>
+                          <a:prstGeom prst="rect">
+                            <a:avLst/>
+                          </a:prstGeom>
+                        </pic:spPr>
+                      </pic:pic>
+                    </a:graphicData>
+                  </a:graphic>
+                </wp:inline>
+              </w:drawing>
+            </w:r>
+          </w:p>
+        </w:tc>
+        <w:tc>
+          <w:tcPr>
+            <w:tcW w:w="222" w:type="dxa"/>
+            <w:shd w:val="clear" w:color="auto" w:fill="auto"/>
+          </w:tcPr>
+          <w:p>
+            <w:pPr>
+              <w:spacing w:after="0"/>
+              <w:jc w:val="center"/>
+              <w:rPr>
+                <w:noProof/>
+                <w:lang w:val="en-US"/>
+              </w:rPr>
+            </w:pPr>
+          </w:p>
+        </w:tc>
+        <w:tc>
+          <w:tcPr>
+            <w:tcW w:w="3070" w:type="dxa"/>
+            <w:shd w:val="clear" w:color="auto" w:fill="C5E0B3" w:themeFill="accent6" w:themeFillTint="66"/>
+          </w:tcPr>
+          <w:p>
+            <w:pPr>
+              <w:spacing w:after="0"/>
+              <w:jc w:val="center"/>
+              <w:rPr>
+                <w:noProof/>
+                <w:lang w:val="en-US"/>
+              </w:rPr>
+            </w:pPr>
+            <w:r>
+              <w:rPr>
+                <w:noProof/>
+                <w:lang w:val="en-US"/>
+              </w:rPr>
+              <w:drawing>
+                <wp:inline distT="0" distB="0" distL="0" distR="0" wp14:anchorId="6E41EFC6" wp14:editId="2DA96E5D">
+                  <wp:extent cx="1869141" cy="1141765"/>
+                  <wp:effectExtent l="0" t="0" r="0" b="1270"/>
+                  <wp:docPr id="47" name="Рисунок 47"/>
+                  <wp:cNvGraphicFramePr>
+                    <a:graphicFrameLocks xmlns:a="http://schemas.openxmlformats.org/drawingml/2006/main" noChangeAspect="1"/>
+                  </wp:cNvGraphicFramePr>
+                  <a:graphic xmlns:a="http://schemas.openxmlformats.org/drawingml/2006/main">
+                    <a:graphicData uri="http://schemas.openxmlformats.org/drawingml/2006/picture">
+                      <pic:pic xmlns:pic="http://schemas.openxmlformats.org/drawingml/2006/picture">
+                        <pic:nvPicPr>
+                          <pic:cNvPr id="1" name=""/>
+                          <pic:cNvPicPr/>
+                        </pic:nvPicPr>
+                        <pic:blipFill>
+                          <a:blip r:embed="rId27"/>
+                          <a:stretch>
+                            <a:fillRect/>
+                          </a:stretch>
+                        </pic:blipFill>
+                        <pic:spPr>
+                          <a:xfrm>
+                            <a:off x="0" y="0"/>
+                            <a:ext cx="1936286" cy="1182781"/>
+                          </a:xfrm>
+                          <a:prstGeom prst="rect">
+                            <a:avLst/>
+                          </a:prstGeom>
+                        </pic:spPr>
+                      </pic:pic>
+                    </a:graphicData>
+                  </a:graphic>
+                </wp:inline>
+              </w:drawing>
+            </w:r>
+          </w:p>
+        </w:tc>
+        <w:tc>
+          <w:tcPr>
+            <w:tcW w:w="222" w:type="dxa"/>
+            <w:shd w:val="clear" w:color="auto" w:fill="auto"/>
+          </w:tcPr>
+          <w:p>
+            <w:pPr>
+              <w:spacing w:after="0"/>
+              <w:jc w:val="center"/>
+              <w:rPr>
+                <w:noProof/>
+                <w:lang w:val="en-US"/>
+              </w:rPr>
+            </w:pPr>
+          </w:p>
+        </w:tc>
+        <w:tc>
+          <w:tcPr>
+            <w:tcW w:w="2117" w:type="dxa"/>
+            <w:shd w:val="clear" w:color="auto" w:fill="C5E0B3" w:themeFill="accent6" w:themeFillTint="66"/>
+          </w:tcPr>
+          <w:p>
+            <w:pPr>
+              <w:spacing w:after="0"/>
+              <w:jc w:val="center"/>
+              <w:rPr>
+                <w:noProof/>
+                <w:lang w:val="en-US"/>
+              </w:rPr>
+            </w:pPr>
+            <w:r>
+              <w:rPr>
+                <w:noProof/>
+                <w:lang w:val="en-US"/>
+              </w:rPr>
+              <w:drawing>
+                <wp:inline distT="0" distB="0" distL="0" distR="0" wp14:anchorId="5E6EF73D" wp14:editId="6071BDEB">
+                  <wp:extent cx="753036" cy="1133932"/>
+                  <wp:effectExtent l="0" t="0" r="9525" b="0"/>
+                  <wp:docPr id="50" name="Рисунок 50"/>
+                  <wp:cNvGraphicFramePr>
+                    <a:graphicFrameLocks xmlns:a="http://schemas.openxmlformats.org/drawingml/2006/main" noChangeAspect="1"/>
+                  </wp:cNvGraphicFramePr>
+                  <a:graphic xmlns:a="http://schemas.openxmlformats.org/drawingml/2006/main">
+                    <a:graphicData uri="http://schemas.openxmlformats.org/drawingml/2006/picture">
+                      <pic:pic xmlns:pic="http://schemas.openxmlformats.org/drawingml/2006/picture">
+                        <pic:nvPicPr>
+                          <pic:cNvPr id="1" name=""/>
+                          <pic:cNvPicPr/>
+                        </pic:nvPicPr>
+                        <pic:blipFill>
+                          <a:blip r:embed="rId28"/>
+                          <a:stretch>
+                            <a:fillRect/>
+                          </a:stretch>
+                        </pic:blipFill>
+                        <pic:spPr>
+                          <a:xfrm>
+                            <a:off x="0" y="0"/>
                             <a:ext cx="766844" cy="1154725"/>
                           </a:xfrm>
                           <a:prstGeom prst="rect">
@@ -8687,8 +8811,8 @@
           <w:lang w:val="ru-RU"/>
         </w:rPr>
       </w:pPr>
-      <w:bookmarkStart w:id="51" w:name="OLE_LINK72"/>
-      <w:bookmarkStart w:id="52" w:name="OLE_LINK73"/>
+      <w:bookmarkStart w:id="57" w:name="OLE_LINK72"/>
+      <w:bookmarkStart w:id="58" w:name="OLE_LINK73"/>
       <w:r>
         <w:rPr>
           <w:rFonts w:ascii="Times New Roman" w:eastAsia="Times New Roman" w:hAnsi="Times New Roman"/>
@@ -8697,8 +8821,8 @@
         </w:rPr>
         <w:t>Диапазон хорошего мелодического голоса редко меньше сексты;</w:t>
       </w:r>
-      <w:bookmarkEnd w:id="51"/>
-      <w:bookmarkEnd w:id="52"/>
+      <w:bookmarkEnd w:id="57"/>
+      <w:bookmarkEnd w:id="58"/>
     </w:p>
     <w:p>
       <w:pPr>
@@ -8719,15 +8843,15 @@
           <w:lang w:val="ru-RU"/>
         </w:rPr>
       </w:pPr>
-      <w:bookmarkStart w:id="53" w:name="OLE_LINK78"/>
-      <w:bookmarkStart w:id="54" w:name="OLE_LINK79"/>
+      <w:bookmarkStart w:id="59" w:name="OLE_LINK78"/>
+      <w:bookmarkStart w:id="60" w:name="OLE_LINK79"/>
       <w:r>
         <w:rPr>
           <w:rFonts w:ascii="Times New Roman" w:eastAsia="Times New Roman" w:hAnsi="Times New Roman"/>
           <w:sz w:val="24"/>
           <w:lang w:val="ru-RU"/>
         </w:rPr>
-        <w:t>Любая</w:t>
+        <w:t>Х</w:t>
       </w:r>
       <w:r>
         <w:rPr>
@@ -8735,7 +8859,7 @@
           <w:sz w:val="24"/>
           <w:lang w:val="ru-RU"/>
         </w:rPr>
-        <w:t xml:space="preserve"> </w:t>
+        <w:t>орошая</w:t>
       </w:r>
       <w:r>
         <w:rPr>
@@ -8743,7 +8867,7 @@
           <w:sz w:val="24"/>
           <w:lang w:val="ru-RU"/>
         </w:rPr>
-        <w:t>хорошая</w:t>
+        <w:t xml:space="preserve"> </w:t>
       </w:r>
       <w:r>
         <w:rPr>
@@ -8751,7 +8875,7 @@
           <w:sz w:val="24"/>
           <w:lang w:val="ru-RU"/>
         </w:rPr>
-        <w:t xml:space="preserve"> </w:t>
+        <w:t>мелодическая</w:t>
       </w:r>
       <w:r>
         <w:rPr>
@@ -8759,7 +8883,7 @@
           <w:sz w:val="24"/>
           <w:lang w:val="ru-RU"/>
         </w:rPr>
-        <w:t>мелодическая</w:t>
+        <w:t xml:space="preserve"> </w:t>
       </w:r>
       <w:r>
         <w:rPr>
@@ -8767,7 +8891,7 @@
           <w:sz w:val="24"/>
           <w:lang w:val="ru-RU"/>
         </w:rPr>
-        <w:t xml:space="preserve"> </w:t>
+        <w:t>линия</w:t>
       </w:r>
       <w:r>
         <w:rPr>
@@ -8775,7 +8899,7 @@
           <w:sz w:val="24"/>
           <w:lang w:val="ru-RU"/>
         </w:rPr>
-        <w:t>линия</w:t>
+        <w:t xml:space="preserve"> </w:t>
       </w:r>
       <w:r>
         <w:rPr>
@@ -8783,7 +8907,7 @@
           <w:sz w:val="24"/>
           <w:lang w:val="ru-RU"/>
         </w:rPr>
-        <w:t xml:space="preserve"> </w:t>
+        <w:t>должна</w:t>
       </w:r>
       <w:r>
         <w:rPr>
@@ -8791,7 +8915,7 @@
           <w:sz w:val="24"/>
           <w:lang w:val="ru-RU"/>
         </w:rPr>
-        <w:t>должна</w:t>
+        <w:t xml:space="preserve"> </w:t>
       </w:r>
       <w:r>
         <w:rPr>
@@ -8799,7 +8923,7 @@
           <w:sz w:val="24"/>
           <w:lang w:val="ru-RU"/>
         </w:rPr>
-        <w:t xml:space="preserve"> </w:t>
+        <w:t>иметь</w:t>
       </w:r>
       <w:r>
         <w:rPr>
@@ -8807,7 +8931,7 @@
           <w:sz w:val="24"/>
           <w:lang w:val="ru-RU"/>
         </w:rPr>
-        <w:t>иметь</w:t>
+        <w:t xml:space="preserve"> </w:t>
       </w:r>
       <w:r>
         <w:rPr>
@@ -8815,7 +8939,7 @@
           <w:sz w:val="24"/>
           <w:lang w:val="ru-RU"/>
         </w:rPr>
-        <w:t xml:space="preserve"> </w:t>
+        <w:t xml:space="preserve">только </w:t>
       </w:r>
       <w:r>
         <w:rPr>
@@ -8849,8 +8973,8 @@
         </w:rPr>
         <w:t>;</w:t>
       </w:r>
-      <w:bookmarkEnd w:id="53"/>
-      <w:bookmarkEnd w:id="54"/>
+      <w:bookmarkEnd w:id="59"/>
+      <w:bookmarkEnd w:id="60"/>
     </w:p>
     <w:p>
       <w:pPr>
@@ -8871,7 +8995,7 @@
           <w:lang w:val="ru-RU"/>
         </w:rPr>
       </w:pPr>
-      <w:bookmarkStart w:id="55" w:name="OLE_LINK80"/>
+      <w:bookmarkStart w:id="61" w:name="OLE_LINK80"/>
       <w:r>
         <w:rPr>
           <w:rFonts w:ascii="Times New Roman" w:eastAsia="Times New Roman" w:hAnsi="Times New Roman"/>
@@ -8992,7 +9116,7 @@
         </w:rPr>
         <w:t>направлении</w:t>
       </w:r>
-      <w:bookmarkEnd w:id="55"/>
+      <w:bookmarkEnd w:id="61"/>
       <w:r>
         <w:rPr>
           <w:rFonts w:ascii="Times New Roman" w:eastAsia="Times New Roman" w:hAnsi="Times New Roman"/>
@@ -9063,7 +9187,23 @@
           <w:sz w:val="24"/>
           <w:lang w:val="ru-RU"/>
         </w:rPr>
-        <w:t>Перед любым скачком, разорванным тактовой чертой, должно быть противоположное движение</w:t>
+        <w:t xml:space="preserve">Перед любым скачком, разорванным тактовой чертой, </w:t>
+      </w:r>
+      <w:commentRangeStart w:id="62"/>
+      <w:r>
+        <w:rPr>
+          <w:rFonts w:ascii="Times New Roman" w:eastAsia="Times New Roman" w:hAnsi="Times New Roman"/>
+          <w:sz w:val="24"/>
+          <w:lang w:val="ru-RU"/>
+        </w:rPr>
+        <w:t>должно быть противоположное движение</w:t>
+      </w:r>
+      <w:commentRangeEnd w:id="62"/>
+      <w:r>
+        <w:rPr>
+          <w:rStyle w:val="a7"/>
+        </w:rPr>
+        <w:commentReference w:id="62"/>
       </w:r>
       <w:r>
         <w:rPr>
@@ -9093,8 +9233,8 @@
           <w:lang w:val="ru-RU"/>
         </w:rPr>
       </w:pPr>
-      <w:bookmarkStart w:id="56" w:name="OLE_LINK87"/>
-      <w:bookmarkStart w:id="57" w:name="OLE_LINK88"/>
+      <w:bookmarkStart w:id="63" w:name="OLE_LINK87"/>
+      <w:bookmarkStart w:id="64" w:name="OLE_LINK88"/>
       <w:r>
         <w:rPr>
           <w:rFonts w:ascii="Times New Roman" w:eastAsia="Times New Roman" w:hAnsi="Times New Roman"/>
@@ -9311,8 +9451,8 @@
         </w:rPr>
         <w:t>упражнение</w:t>
       </w:r>
-      <w:bookmarkEnd w:id="56"/>
-      <w:bookmarkEnd w:id="57"/>
+      <w:bookmarkEnd w:id="63"/>
+      <w:bookmarkEnd w:id="64"/>
       <w:r>
         <w:rPr>
           <w:rFonts w:ascii="Times New Roman" w:eastAsia="Times New Roman" w:hAnsi="Times New Roman"/>
@@ -9347,7 +9487,7 @@
           <w:lang w:val="ru-RU"/>
         </w:rPr>
       </w:pPr>
-      <w:bookmarkStart w:id="58" w:name="OLE_LINK6"/>
+      <w:bookmarkStart w:id="65" w:name="OLE_LINK6"/>
       <w:r>
         <w:rPr>
           <w:lang w:val="ru-RU"/>
@@ -9374,7 +9514,7 @@
         <w:t>две ноты против одной</w:t>
       </w:r>
     </w:p>
-    <w:bookmarkEnd w:id="58"/>
+    <w:bookmarkEnd w:id="65"/>
     <w:p>
       <w:pPr>
         <w:spacing w:after="0"/>
@@ -9413,8 +9553,8 @@
         </w:rPr>
         <w:t xml:space="preserve"> половинных нот в одном голосе одной целой ноте в другом голосе (</w:t>
       </w:r>
-      <w:bookmarkStart w:id="59" w:name="OLE_LINK91"/>
-      <w:bookmarkStart w:id="60" w:name="OLE_LINK92"/>
+      <w:bookmarkStart w:id="66" w:name="OLE_LINK91"/>
+      <w:bookmarkStart w:id="67" w:name="OLE_LINK92"/>
       <w:r>
         <w:rPr>
           <w:rFonts w:ascii="Helvetica" w:hAnsi="Helvetica"/>
@@ -9424,8 +9564,8 @@
         </w:rPr>
         <w:t>cantus firmus</w:t>
       </w:r>
-      <w:bookmarkEnd w:id="59"/>
-      <w:bookmarkEnd w:id="60"/>
+      <w:bookmarkEnd w:id="66"/>
+      <w:bookmarkEnd w:id="67"/>
       <w:r>
         <w:rPr>
           <w:rFonts w:ascii="Helvetica" w:hAnsi="Helvetica"/>
@@ -9615,6 +9755,14 @@
           <w:lang w:val="ru-RU"/>
         </w:rPr>
         <w:t xml:space="preserve"> </w:t>
+      </w:r>
+      <w:r>
+        <w:rPr>
+          <w:rFonts w:ascii="Helvetica" w:hAnsi="Helvetica"/>
+          <w:sz w:val="24"/>
+          <w:lang w:val="ru-RU"/>
+        </w:rPr>
+        <w:t xml:space="preserve">как минимум </w:t>
       </w:r>
       <w:r>
         <w:rPr>
@@ -9783,8 +9931,8 @@
                 <w:lang w:val="ru-RU"/>
               </w:rPr>
             </w:pPr>
-            <w:bookmarkStart w:id="61" w:name="OLE_LINK23"/>
-            <w:bookmarkStart w:id="62" w:name="OLE_LINK24"/>
+            <w:bookmarkStart w:id="68" w:name="OLE_LINK23"/>
+            <w:bookmarkStart w:id="69" w:name="OLE_LINK24"/>
             <w:r>
               <w:rPr>
                 <w:i/>
@@ -9860,7 +10008,7 @@
                           <pic:cNvPicPr/>
                         </pic:nvPicPr>
                         <pic:blipFill>
-                          <a:blip r:embed="rId27"/>
+                          <a:blip r:embed="rId29"/>
                           <a:stretch>
                             <a:fillRect/>
                           </a:stretch>
@@ -9919,7 +10067,7 @@
                           <pic:cNvPicPr/>
                         </pic:nvPicPr>
                         <pic:blipFill>
-                          <a:blip r:embed="rId28"/>
+                          <a:blip r:embed="rId30"/>
                           <a:stretch>
                             <a:fillRect/>
                           </a:stretch>
@@ -9942,8 +10090,8 @@
           </w:p>
         </w:tc>
       </w:tr>
-      <w:bookmarkEnd w:id="61"/>
-      <w:bookmarkEnd w:id="62"/>
+      <w:bookmarkEnd w:id="68"/>
+      <w:bookmarkEnd w:id="69"/>
     </w:tbl>
     <w:p>
       <w:pPr>
@@ -10547,7 +10695,7 @@
                           <pic:cNvPicPr/>
                         </pic:nvPicPr>
                         <pic:blipFill>
-                          <a:blip r:embed="rId29"/>
+                          <a:blip r:embed="rId31"/>
                           <a:stretch>
                             <a:fillRect/>
                           </a:stretch>
@@ -10606,7 +10754,7 @@
                           <pic:cNvPicPr/>
                         </pic:nvPicPr>
                         <pic:blipFill>
-                          <a:blip r:embed="rId30"/>
+                          <a:blip r:embed="rId32"/>
                           <a:stretch>
                             <a:fillRect/>
                           </a:stretch>
@@ -10669,8 +10817,8 @@
           <w:lang w:val="ru-RU"/>
         </w:rPr>
       </w:pPr>
-      <w:bookmarkStart w:id="63" w:name="OLE_LINK3"/>
-      <w:bookmarkStart w:id="64" w:name="OLE_LINK4"/>
+      <w:bookmarkStart w:id="70" w:name="OLE_LINK3"/>
+      <w:bookmarkStart w:id="71" w:name="OLE_LINK4"/>
       <w:r>
         <w:rPr>
           <w:rFonts w:ascii="Helvetica" w:hAnsi="Helvetica"/>
@@ -10832,8 +10980,8 @@
         <w:t xml:space="preserve">. </w:t>
       </w:r>
     </w:p>
-    <w:bookmarkEnd w:id="63"/>
-    <w:bookmarkEnd w:id="64"/>
+    <w:bookmarkEnd w:id="70"/>
+    <w:bookmarkEnd w:id="71"/>
     <w:p>
       <w:pPr>
         <w:spacing w:after="0"/>
@@ -10928,7 +11076,7 @@
                           <pic:cNvPicPr/>
                         </pic:nvPicPr>
                         <pic:blipFill>
-                          <a:blip r:embed="rId31"/>
+                          <a:blip r:embed="rId33"/>
                           <a:stretch>
                             <a:fillRect/>
                           </a:stretch>
@@ -11408,7 +11556,7 @@
                           <pic:cNvPicPr/>
                         </pic:nvPicPr>
                         <pic:blipFill>
-                          <a:blip r:embed="rId32"/>
+                          <a:blip r:embed="rId34"/>
                           <a:stretch>
                             <a:fillRect/>
                           </a:stretch>
@@ -11467,7 +11615,7 @@
                           <pic:cNvPicPr/>
                         </pic:nvPicPr>
                         <pic:blipFill>
-                          <a:blip r:embed="rId33"/>
+                          <a:blip r:embed="rId35"/>
                           <a:stretch>
                             <a:fillRect/>
                           </a:stretch>
@@ -11901,7 +12049,7 @@
                           <pic:cNvPicPr/>
                         </pic:nvPicPr>
                         <pic:blipFill>
-                          <a:blip r:embed="rId34"/>
+                          <a:blip r:embed="rId36"/>
                           <a:stretch>
                             <a:fillRect/>
                           </a:stretch>
@@ -11961,7 +12109,7 @@
                           <pic:cNvPicPr/>
                         </pic:nvPicPr>
                         <pic:blipFill>
-                          <a:blip r:embed="rId35"/>
+                          <a:blip r:embed="rId37"/>
                           <a:stretch>
                             <a:fillRect/>
                           </a:stretch>
@@ -12112,7 +12260,7 @@
                           </pic:cNvPicPr>
                         </pic:nvPicPr>
                         <pic:blipFill>
-                          <a:blip r:embed="rId36">
+                          <a:blip r:embed="rId38">
                             <a:extLst>
                               <a:ext uri="{28A0092B-C50C-407E-A947-70E740481C1C}">
                                 <a14:useLocalDpi xmlns:a14="http://schemas.microsoft.com/office/drawing/2010/main" val="0"/>
@@ -12322,6 +12470,14 @@
           <w:sz w:val="24"/>
           <w:lang w:val="ru-RU"/>
         </w:rPr>
+        <w:t xml:space="preserve">в крайнем случае </w:t>
+      </w:r>
+      <w:r>
+        <w:rPr>
+          <w:rFonts w:ascii="Helvetica" w:hAnsi="Helvetica"/>
+          <w:sz w:val="24"/>
+          <w:lang w:val="ru-RU"/>
+        </w:rPr>
         <w:t>квинта</w:t>
       </w:r>
       <w:r>
@@ -12452,8 +12608,8 @@
                 <w:lang w:val="ru-RU"/>
               </w:rPr>
             </w:pPr>
-            <w:bookmarkStart w:id="65" w:name="OLE_LINK29"/>
-            <w:bookmarkStart w:id="66" w:name="OLE_LINK30"/>
+            <w:bookmarkStart w:id="72" w:name="OLE_LINK29"/>
+            <w:bookmarkStart w:id="73" w:name="OLE_LINK30"/>
             <w:r>
               <w:rPr>
                 <w:i/>
@@ -12595,7 +12751,7 @@
                           <pic:cNvPicPr/>
                         </pic:nvPicPr>
                         <pic:blipFill>
-                          <a:blip r:embed="rId37"/>
+                          <a:blip r:embed="rId39"/>
                           <a:stretch>
                             <a:fillRect/>
                           </a:stretch>
@@ -12671,7 +12827,7 @@
                           <pic:cNvPicPr/>
                         </pic:nvPicPr>
                         <pic:blipFill>
-                          <a:blip r:embed="rId38"/>
+                          <a:blip r:embed="rId40"/>
                           <a:stretch>
                             <a:fillRect/>
                           </a:stretch>
@@ -12694,8 +12850,8 @@
           </w:p>
         </w:tc>
       </w:tr>
-      <w:bookmarkEnd w:id="65"/>
-      <w:bookmarkEnd w:id="66"/>
+      <w:bookmarkEnd w:id="72"/>
+      <w:bookmarkEnd w:id="73"/>
     </w:tbl>
     <w:p>
       <w:pPr>
@@ -12997,7 +13153,7 @@
                           <pic:cNvPicPr/>
                         </pic:nvPicPr>
                         <pic:blipFill>
-                          <a:blip r:embed="rId39"/>
+                          <a:blip r:embed="rId41"/>
                           <a:stretch>
                             <a:fillRect/>
                           </a:stretch>
@@ -13125,7 +13281,31 @@
           <w:sz w:val="24"/>
           <w:lang w:val="ru-RU"/>
         </w:rPr>
-        <w:t>мы позволим себе использовать две гармонии в предпоследнем такте, то есть в финальной каденции упражнения.</w:t>
+        <w:t xml:space="preserve">мы позволим себе использовать две гармонии в предпоследнем такте, то есть в финальной каденции </w:t>
+      </w:r>
+      <w:commentRangeStart w:id="74"/>
+      <w:r>
+        <w:rPr>
+          <w:rFonts w:ascii="Helvetica" w:hAnsi="Helvetica"/>
+          <w:sz w:val="24"/>
+          <w:lang w:val="ru-RU"/>
+        </w:rPr>
+        <w:t>упражнения</w:t>
+      </w:r>
+      <w:commentRangeEnd w:id="74"/>
+      <w:r>
+        <w:rPr>
+          <w:rStyle w:val="a7"/>
+        </w:rPr>
+        <w:commentReference w:id="74"/>
+      </w:r>
+      <w:r>
+        <w:rPr>
+          <w:rFonts w:ascii="Helvetica" w:hAnsi="Helvetica"/>
+          <w:sz w:val="24"/>
+          <w:lang w:val="ru-RU"/>
+        </w:rPr>
+        <w:t>.</w:t>
       </w:r>
     </w:p>
     <w:p>
@@ -13268,7 +13448,7 @@
                           <pic:cNvPicPr/>
                         </pic:nvPicPr>
                         <pic:blipFill>
-                          <a:blip r:embed="rId40"/>
+                          <a:blip r:embed="rId42"/>
                           <a:stretch>
                             <a:fillRect/>
                           </a:stretch>
@@ -13344,7 +13524,7 @@
                           <pic:cNvPicPr/>
                         </pic:nvPicPr>
                         <pic:blipFill>
-                          <a:blip r:embed="rId41"/>
+                          <a:blip r:embed="rId43"/>
                           <a:stretch>
                             <a:fillRect/>
                           </a:stretch>
@@ -14282,8 +14462,8 @@
                 <w:lang w:val="ru-RU"/>
               </w:rPr>
             </w:pPr>
-            <w:bookmarkStart w:id="67" w:name="OLE_LINK1"/>
-            <w:bookmarkStart w:id="68" w:name="OLE_LINK2"/>
+            <w:bookmarkStart w:id="76" w:name="OLE_LINK1"/>
+            <w:bookmarkStart w:id="77" w:name="OLE_LINK2"/>
             <w:r>
               <w:rPr>
                 <w:i/>
@@ -14435,8 +14615,8 @@
                   <w:tcW w:w="2446" w:type="dxa"/>
                   <w:vAlign w:val="bottom"/>
                 </w:tcPr>
-                <w:bookmarkEnd w:id="67"/>
-                <w:bookmarkEnd w:id="68"/>
+                <w:bookmarkEnd w:id="76"/>
+                <w:bookmarkEnd w:id="77"/>
                 <w:p>
                   <w:pPr>
                     <w:keepNext/>
@@ -14632,7 +14812,7 @@
                           </pic:cNvPicPr>
                         </pic:nvPicPr>
                         <pic:blipFill rotWithShape="1">
-                          <a:blip r:embed="rId42" cstate="print">
+                          <a:blip r:embed="rId44" cstate="print">
                             <a:extLst>
                               <a:ext uri="{28A0092B-C50C-407E-A947-70E740481C1C}">
                                 <a14:useLocalDpi xmlns:a14="http://schemas.microsoft.com/office/drawing/2010/main" val="0"/>
@@ -14706,7 +14886,7 @@
                           <pic:cNvPicPr/>
                         </pic:nvPicPr>
                         <pic:blipFill>
-                          <a:blip r:embed="rId43"/>
+                          <a:blip r:embed="rId45"/>
                           <a:stretch>
                             <a:fillRect/>
                           </a:stretch>
@@ -14811,7 +14991,7 @@
                           </pic:cNvPicPr>
                         </pic:nvPicPr>
                         <pic:blipFill>
-                          <a:blip r:embed="rId44" cstate="print">
+                          <a:blip r:embed="rId46" cstate="print">
                             <a:extLst>
                               <a:ext uri="{28A0092B-C50C-407E-A947-70E740481C1C}">
                                 <a14:useLocalDpi xmlns:a14="http://schemas.microsoft.com/office/drawing/2010/main" val="0"/>
@@ -15160,7 +15340,7 @@
                           </pic:cNvPicPr>
                         </pic:nvPicPr>
                         <pic:blipFill>
-                          <a:blip r:embed="rId45" cstate="print">
+                          <a:blip r:embed="rId47" cstate="print">
                             <a:extLst>
                               <a:ext uri="{28A0092B-C50C-407E-A947-70E740481C1C}">
                                 <a14:useLocalDpi xmlns:a14="http://schemas.microsoft.com/office/drawing/2010/main" val="0"/>
@@ -15622,7 +15802,7 @@
                           <pic:cNvPicPr/>
                         </pic:nvPicPr>
                         <pic:blipFill>
-                          <a:blip r:embed="rId46"/>
+                          <a:blip r:embed="rId48"/>
                           <a:stretch>
                             <a:fillRect/>
                           </a:stretch>
@@ -15682,7 +15862,7 @@
                           <pic:cNvPicPr/>
                         </pic:nvPicPr>
                         <pic:blipFill>
-                          <a:blip r:embed="rId47"/>
+                          <a:blip r:embed="rId49"/>
                           <a:stretch>
                             <a:fillRect/>
                           </a:stretch>
@@ -15746,7 +15926,7 @@
                           </pic:cNvPicPr>
                         </pic:nvPicPr>
                         <pic:blipFill rotWithShape="1">
-                          <a:blip r:embed="rId48" cstate="print">
+                          <a:blip r:embed="rId50" cstate="print">
                             <a:extLst>
                               <a:ext uri="{28A0092B-C50C-407E-A947-70E740481C1C}">
                                 <a14:useLocalDpi xmlns:a14="http://schemas.microsoft.com/office/drawing/2010/main" val="0"/>
@@ -16292,7 +16472,7 @@
                           </pic:cNvPicPr>
                         </pic:nvPicPr>
                         <pic:blipFill rotWithShape="1">
-                          <a:blip r:embed="rId49" cstate="print">
+                          <a:blip r:embed="rId51" cstate="print">
                             <a:extLst>
                               <a:ext uri="{28A0092B-C50C-407E-A947-70E740481C1C}">
                                 <a14:useLocalDpi xmlns:a14="http://schemas.microsoft.com/office/drawing/2010/main" val="0"/>
@@ -16380,7 +16560,7 @@
                           <pic:cNvPicPr/>
                         </pic:nvPicPr>
                         <pic:blipFill>
-                          <a:blip r:embed="rId50"/>
+                          <a:blip r:embed="rId52"/>
                           <a:stretch>
                             <a:fillRect/>
                           </a:stretch>
@@ -17311,7 +17491,7 @@
                           <pic:cNvPicPr/>
                         </pic:nvPicPr>
                         <pic:blipFill>
-                          <a:blip r:embed="rId51"/>
+                          <a:blip r:embed="rId53"/>
                           <a:stretch>
                             <a:fillRect/>
                           </a:stretch>
@@ -17439,7 +17619,7 @@
                           <pic:cNvPicPr/>
                         </pic:nvPicPr>
                         <pic:blipFill rotWithShape="1">
-                          <a:blip r:embed="rId52" cstate="print"/>
+                          <a:blip r:embed="rId54" cstate="print"/>
                           <a:srcRect t="34867" b="22431"/>
                           <a:stretch/>
                         </pic:blipFill>
@@ -18193,7 +18373,7 @@
                           <pic:cNvPicPr/>
                         </pic:nvPicPr>
                         <pic:blipFill>
-                          <a:blip r:embed="rId53"/>
+                          <a:blip r:embed="rId55"/>
                           <a:stretch>
                             <a:fillRect/>
                           </a:stretch>
@@ -18269,7 +18449,7 @@
                           <pic:cNvPicPr/>
                         </pic:nvPicPr>
                         <pic:blipFill>
-                          <a:blip r:embed="rId54"/>
+                          <a:blip r:embed="rId56"/>
                           <a:stretch>
                             <a:fillRect/>
                           </a:stretch>
@@ -18903,7 +19083,7 @@
                           <pic:cNvPicPr/>
                         </pic:nvPicPr>
                         <pic:blipFill>
-                          <a:blip r:embed="rId55"/>
+                          <a:blip r:embed="rId57"/>
                           <a:stretch>
                             <a:fillRect/>
                           </a:stretch>
@@ -19061,7 +19241,7 @@
                           <pic:cNvPicPr/>
                         </pic:nvPicPr>
                         <pic:blipFill rotWithShape="1">
-                          <a:blip r:embed="rId56" cstate="print">
+                          <a:blip r:embed="rId58" cstate="print">
                             <a:extLst>
                               <a:ext uri="{28A0092B-C50C-407E-A947-70E740481C1C}">
                                 <a14:useLocalDpi xmlns:a14="http://schemas.microsoft.com/office/drawing/2010/main" val="0"/>
@@ -19293,7 +19473,7 @@
                           <pic:cNvPicPr/>
                         </pic:nvPicPr>
                         <pic:blipFill>
-                          <a:blip r:embed="rId57"/>
+                          <a:blip r:embed="rId59"/>
                           <a:stretch>
                             <a:fillRect/>
                           </a:stretch>
@@ -19602,7 +19782,7 @@
                           <pic:cNvPicPr/>
                         </pic:nvPicPr>
                         <pic:blipFill>
-                          <a:blip r:embed="rId58"/>
+                          <a:blip r:embed="rId60"/>
                           <a:stretch>
                             <a:fillRect/>
                           </a:stretch>
@@ -19818,7 +19998,7 @@
                           <pic:cNvPicPr/>
                         </pic:nvPicPr>
                         <pic:blipFill>
-                          <a:blip r:embed="rId59" cstate="print">
+                          <a:blip r:embed="rId61" cstate="print">
                             <a:extLst>
                               <a:ext uri="{28A0092B-C50C-407E-A947-70E740481C1C}">
                                 <a14:useLocalDpi xmlns:a14="http://schemas.microsoft.com/office/drawing/2010/main" val="0"/>
@@ -20145,7 +20325,7 @@
                           <pic:cNvPicPr/>
                         </pic:nvPicPr>
                         <pic:blipFill>
-                          <a:blip r:embed="rId60"/>
+                          <a:blip r:embed="rId62"/>
                           <a:stretch>
                             <a:fillRect/>
                           </a:stretch>
@@ -20568,8 +20748,6 @@
                       <w:lang w:val="ru-RU"/>
                     </w:rPr>
                   </w:pPr>
-                  <w:bookmarkStart w:id="69" w:name="_GoBack"/>
-                  <w:bookmarkEnd w:id="69"/>
                   <w:r>
                     <w:rPr>
                       <w:rFonts w:hint="cs"/>
@@ -20683,7 +20861,7 @@
                           <pic:cNvPicPr/>
                         </pic:nvPicPr>
                         <pic:blipFill>
-                          <a:blip r:embed="rId61"/>
+                          <a:blip r:embed="rId63"/>
                           <a:stretch>
                             <a:fillRect/>
                           </a:stretch>
@@ -21857,8 +22035,8 @@
         </w:rPr>
         <w:t xml:space="preserve"> </w:t>
       </w:r>
-      <w:bookmarkStart w:id="70" w:name="OLE_LINK89"/>
-      <w:bookmarkStart w:id="71" w:name="OLE_LINK90"/>
+      <w:bookmarkStart w:id="78" w:name="OLE_LINK89"/>
+      <w:bookmarkStart w:id="79" w:name="OLE_LINK90"/>
       <w:r>
         <w:rPr>
           <w:i/>
@@ -21883,8 +22061,8 @@
         </w:rPr>
         <w:t>firmus</w:t>
       </w:r>
-      <w:bookmarkEnd w:id="70"/>
-      <w:bookmarkEnd w:id="71"/>
+      <w:bookmarkEnd w:id="78"/>
+      <w:bookmarkEnd w:id="79"/>
       <w:r>
         <w:rPr>
           <w:spacing w:val="-4"/>
@@ -22036,7 +22214,7 @@
                           <pic:cNvPicPr/>
                         </pic:nvPicPr>
                         <pic:blipFill rotWithShape="1">
-                          <a:blip r:embed="rId62" cstate="print">
+                          <a:blip r:embed="rId64" cstate="print">
                             <a:extLst>
                               <a:ext uri="{28A0092B-C50C-407E-A947-70E740481C1C}">
                                 <a14:useLocalDpi xmlns:a14="http://schemas.microsoft.com/office/drawing/2010/main" val="0"/>
@@ -22255,22 +22433,22 @@
         </w:rPr>
         <w:t xml:space="preserve">Когда нота до появляется впервые на третью долю первого такта, она является </w:t>
       </w:r>
-      <w:bookmarkStart w:id="72" w:name="OLE_LINK61"/>
-      <w:bookmarkStart w:id="73" w:name="OLE_LINK62"/>
-      <w:bookmarkStart w:id="74" w:name="OLE_LINK63"/>
-      <w:bookmarkStart w:id="75" w:name="OLE_LINK64"/>
-      <w:bookmarkStart w:id="76" w:name="OLE_LINK86"/>
+      <w:bookmarkStart w:id="80" w:name="OLE_LINK61"/>
+      <w:bookmarkStart w:id="81" w:name="OLE_LINK62"/>
+      <w:bookmarkStart w:id="82" w:name="OLE_LINK63"/>
+      <w:bookmarkStart w:id="83" w:name="OLE_LINK64"/>
+      <w:bookmarkStart w:id="84" w:name="OLE_LINK86"/>
       <w:r>
         <w:rPr>
           <w:lang w:val="ru-RU"/>
         </w:rPr>
         <w:t xml:space="preserve">частью </w:t>
       </w:r>
-      <w:bookmarkEnd w:id="72"/>
-      <w:bookmarkEnd w:id="73"/>
-      <w:bookmarkEnd w:id="74"/>
-      <w:bookmarkEnd w:id="75"/>
-      <w:bookmarkEnd w:id="76"/>
+      <w:bookmarkEnd w:id="80"/>
+      <w:bookmarkEnd w:id="81"/>
+      <w:bookmarkEnd w:id="82"/>
+      <w:bookmarkEnd w:id="83"/>
+      <w:bookmarkEnd w:id="84"/>
       <w:r>
         <w:rPr>
           <w:lang w:val="ru-RU"/>
@@ -22504,7 +22682,7 @@
                           <pic:cNvPicPr/>
                         </pic:nvPicPr>
                         <pic:blipFill rotWithShape="1">
-                          <a:blip r:embed="rId63" cstate="print">
+                          <a:blip r:embed="rId65" cstate="print">
                             <a:extLst>
                               <a:ext uri="{28A0092B-C50C-407E-A947-70E740481C1C}">
                                 <a14:useLocalDpi xmlns:a14="http://schemas.microsoft.com/office/drawing/2010/main" val="0"/>
@@ -22881,7 +23059,7 @@
                           <pic:cNvPicPr/>
                         </pic:nvPicPr>
                         <pic:blipFill rotWithShape="1">
-                          <a:blip r:embed="rId64" cstate="print"/>
+                          <a:blip r:embed="rId66" cstate="print"/>
                           <a:srcRect r="46855"/>
                           <a:stretch/>
                         </pic:blipFill>
@@ -23233,7 +23411,7 @@
                           <pic:cNvPicPr/>
                         </pic:nvPicPr>
                         <pic:blipFill rotWithShape="1">
-                          <a:blip r:embed="rId65" cstate="print"/>
+                          <a:blip r:embed="rId67" cstate="print"/>
                           <a:srcRect r="40701"/>
                           <a:stretch/>
                         </pic:blipFill>
@@ -23335,8 +23513,8 @@
           <w:lang w:val="ru-RU"/>
         </w:rPr>
       </w:pPr>
-      <w:bookmarkStart w:id="77" w:name="OLE_LINK94"/>
-      <w:bookmarkStart w:id="78" w:name="OLE_LINK95"/>
+      <w:bookmarkStart w:id="85" w:name="OLE_LINK94"/>
+      <w:bookmarkStart w:id="86" w:name="OLE_LINK95"/>
       <w:r>
         <w:rPr>
           <w:lang w:val="ru-RU"/>
@@ -23361,8 +23539,8 @@
         </w:rPr>
         <w:t xml:space="preserve">неаккордовым звуком </w:t>
       </w:r>
-      <w:bookmarkEnd w:id="77"/>
-      <w:bookmarkEnd w:id="78"/>
+      <w:bookmarkEnd w:id="85"/>
+      <w:bookmarkEnd w:id="86"/>
       <w:r>
         <w:rPr>
           <w:lang w:val="ru-RU"/>
@@ -23393,7 +23571,7 @@
         </w:rPr>
         <w:t xml:space="preserve"> с </w:t>
       </w:r>
-      <w:bookmarkStart w:id="79" w:name="OLE_LINK93"/>
+      <w:bookmarkStart w:id="87" w:name="OLE_LINK93"/>
       <w:r>
         <w:rPr>
           <w:i/>
@@ -23420,7 +23598,7 @@
         </w:rPr>
         <w:t>.</w:t>
       </w:r>
-      <w:bookmarkEnd w:id="79"/>
+      <w:bookmarkEnd w:id="87"/>
       <w:r>
         <w:rPr>
           <w:lang w:val="ru-RU"/>
@@ -23673,7 +23851,7 @@
                           <pic:cNvPicPr/>
                         </pic:nvPicPr>
                         <pic:blipFill>
-                          <a:blip r:embed="rId66"/>
+                          <a:blip r:embed="rId68"/>
                           <a:stretch>
                             <a:fillRect/>
                           </a:stretch>
@@ -23746,7 +23924,7 @@
                           <pic:cNvPicPr/>
                         </pic:nvPicPr>
                         <pic:blipFill>
-                          <a:blip r:embed="rId67"/>
+                          <a:blip r:embed="rId69"/>
                           <a:stretch>
                             <a:fillRect/>
                           </a:stretch>
@@ -23819,7 +23997,7 @@
                           <pic:cNvPicPr/>
                         </pic:nvPicPr>
                         <pic:blipFill>
-                          <a:blip r:embed="rId68"/>
+                          <a:blip r:embed="rId70"/>
                           <a:stretch>
                             <a:fillRect/>
                           </a:stretch>
@@ -24146,7 +24324,7 @@
                           <pic:cNvPicPr/>
                         </pic:nvPicPr>
                         <pic:blipFill>
-                          <a:blip r:embed="rId69"/>
+                          <a:blip r:embed="rId71"/>
                           <a:stretch>
                             <a:fillRect/>
                           </a:stretch>
@@ -24219,7 +24397,7 @@
                           <pic:cNvPicPr/>
                         </pic:nvPicPr>
                         <pic:blipFill>
-                          <a:blip r:embed="rId70"/>
+                          <a:blip r:embed="rId72"/>
                           <a:stretch>
                             <a:fillRect/>
                           </a:stretch>
@@ -24311,16 +24489,16 @@
           <w:lang w:val="ru-RU"/>
         </w:rPr>
       </w:pPr>
-      <w:bookmarkStart w:id="80" w:name="OLE_LINK96"/>
-      <w:bookmarkStart w:id="81" w:name="OLE_LINK97"/>
+      <w:bookmarkStart w:id="88" w:name="OLE_LINK96"/>
+      <w:bookmarkStart w:id="89" w:name="OLE_LINK97"/>
       <w:r>
         <w:rPr>
           <w:lang w:val="ru-RU"/>
         </w:rPr>
         <w:t xml:space="preserve">Задержание аккордовым звуком </w:t>
       </w:r>
-      <w:bookmarkEnd w:id="80"/>
-      <w:bookmarkEnd w:id="81"/>
+      <w:bookmarkEnd w:id="88"/>
+      <w:bookmarkEnd w:id="89"/>
       <w:r>
         <w:rPr>
           <w:lang w:val="ru-RU"/>
@@ -24412,8 +24590,8 @@
                 <w:lang w:val="ru-RU"/>
               </w:rPr>
             </w:pPr>
-            <w:bookmarkStart w:id="82" w:name="OLE_LINK98"/>
-            <w:bookmarkStart w:id="83" w:name="OLE_LINK99"/>
+            <w:bookmarkStart w:id="90" w:name="OLE_LINK98"/>
+            <w:bookmarkStart w:id="91" w:name="OLE_LINK99"/>
             <w:r>
               <w:rPr>
                 <w:rFonts w:hint="cs"/>
@@ -24466,8 +24644,8 @@
               </w:rPr>
               <w:t xml:space="preserve"> </w:t>
             </w:r>
-            <w:bookmarkEnd w:id="82"/>
-            <w:bookmarkEnd w:id="83"/>
+            <w:bookmarkEnd w:id="90"/>
+            <w:bookmarkEnd w:id="91"/>
             <w:r>
               <w:rPr>
                 <w:rFonts w:hint="cs"/>
@@ -24571,7 +24749,7 @@
                           <pic:cNvPicPr/>
                         </pic:nvPicPr>
                         <pic:blipFill rotWithShape="1">
-                          <a:blip r:embed="rId71" cstate="print">
+                          <a:blip r:embed="rId73" cstate="print">
                             <a:extLst>
                               <a:ext uri="{28A0092B-C50C-407E-A947-70E740481C1C}">
                                 <a14:useLocalDpi xmlns:a14="http://schemas.microsoft.com/office/drawing/2010/main" val="0"/>
@@ -24818,7 +24996,7 @@
                           <pic:cNvPicPr/>
                         </pic:nvPicPr>
                         <pic:blipFill rotWithShape="1">
-                          <a:blip r:embed="rId72" cstate="print">
+                          <a:blip r:embed="rId74" cstate="print">
                             <a:extLst>
                               <a:ext uri="{28A0092B-C50C-407E-A947-70E740481C1C}">
                                 <a14:useLocalDpi xmlns:a14="http://schemas.microsoft.com/office/drawing/2010/main" val="0"/>
@@ -25031,7 +25209,7 @@
                           <pic:cNvPicPr/>
                         </pic:nvPicPr>
                         <pic:blipFill rotWithShape="1">
-                          <a:blip r:embed="rId73" cstate="print">
+                          <a:blip r:embed="rId75" cstate="print">
                             <a:extLst>
                               <a:ext uri="{28A0092B-C50C-407E-A947-70E740481C1C}">
                                 <a14:useLocalDpi xmlns:a14="http://schemas.microsoft.com/office/drawing/2010/main" val="0"/>
@@ -25093,7 +25271,7 @@
                           <pic:cNvPicPr/>
                         </pic:nvPicPr>
                         <pic:blipFill rotWithShape="1">
-                          <a:blip r:embed="rId72" cstate="print">
+                          <a:blip r:embed="rId74" cstate="print">
                             <a:extLst>
                               <a:ext uri="{28A0092B-C50C-407E-A947-70E740481C1C}">
                                 <a14:useLocalDpi xmlns:a14="http://schemas.microsoft.com/office/drawing/2010/main" val="0"/>
@@ -25769,7 +25947,7 @@
                           <pic:cNvPicPr/>
                         </pic:nvPicPr>
                         <pic:blipFill>
-                          <a:blip r:embed="rId74" cstate="print">
+                          <a:blip r:embed="rId76" cstate="print">
                             <a:extLst>
                               <a:ext uri="{28A0092B-C50C-407E-A947-70E740481C1C}">
                                 <a14:useLocalDpi xmlns:a14="http://schemas.microsoft.com/office/drawing/2010/main" val="0"/>
@@ -26170,7 +26348,7 @@
                           <pic:cNvPicPr/>
                         </pic:nvPicPr>
                         <pic:blipFill>
-                          <a:blip r:embed="rId75" cstate="print"/>
+                          <a:blip r:embed="rId77" cstate="print"/>
                           <a:stretch>
                             <a:fillRect/>
                           </a:stretch>
@@ -26308,7 +26486,7 @@
                           <pic:cNvPicPr/>
                         </pic:nvPicPr>
                         <pic:blipFill>
-                          <a:blip r:embed="rId76" cstate="print">
+                          <a:blip r:embed="rId78" cstate="print">
                             <a:extLst>
                               <a:ext uri="{28A0092B-C50C-407E-A947-70E740481C1C}">
                                 <a14:useLocalDpi xmlns:a14="http://schemas.microsoft.com/office/drawing/2010/main" val="0"/>
@@ -26448,7 +26626,7 @@
                           <pic:cNvPicPr/>
                         </pic:nvPicPr>
                         <pic:blipFill>
-                          <a:blip r:embed="rId76" cstate="print">
+                          <a:blip r:embed="rId78" cstate="print">
                             <a:extLst>
                               <a:ext uri="{28A0092B-C50C-407E-A947-70E740481C1C}">
                                 <a14:useLocalDpi xmlns:a14="http://schemas.microsoft.com/office/drawing/2010/main" val="0"/>
@@ -26589,7 +26767,7 @@
                           <pic:cNvPicPr/>
                         </pic:nvPicPr>
                         <pic:blipFill>
-                          <a:blip r:embed="rId77" cstate="print">
+                          <a:blip r:embed="rId79" cstate="print">
                             <a:extLst>
                               <a:ext uri="{28A0092B-C50C-407E-A947-70E740481C1C}">
                                 <a14:useLocalDpi xmlns:a14="http://schemas.microsoft.com/office/drawing/2010/main" val="0"/>
@@ -26795,7 +26973,7 @@
                                 <pic:cNvPicPr/>
                               </pic:nvPicPr>
                               <pic:blipFill>
-                                <a:blip r:embed="rId78"/>
+                                <a:blip r:embed="rId80"/>
                                 <a:stretch>
                                   <a:fillRect/>
                                 </a:stretch>
@@ -26853,7 +27031,7 @@
                                 <pic:cNvPicPr/>
                               </pic:nvPicPr>
                               <pic:blipFill>
-                                <a:blip r:embed="rId79"/>
+                                <a:blip r:embed="rId81"/>
                                 <a:stretch>
                                   <a:fillRect/>
                                 </a:stretch>
@@ -27189,7 +27367,7 @@
                                 <pic:cNvPicPr/>
                               </pic:nvPicPr>
                               <pic:blipFill>
-                                <a:blip r:embed="rId80"/>
+                                <a:blip r:embed="rId82"/>
                                 <a:stretch>
                                   <a:fillRect/>
                                 </a:stretch>
@@ -27248,7 +27426,7 @@
                                 <pic:cNvPicPr/>
                               </pic:nvPicPr>
                               <pic:blipFill>
-                                <a:blip r:embed="rId81"/>
+                                <a:blip r:embed="rId83"/>
                                 <a:stretch>
                                   <a:fillRect/>
                                 </a:stretch>
@@ -27502,7 +27680,7 @@
                           <pic:cNvPicPr/>
                         </pic:nvPicPr>
                         <pic:blipFill>
-                          <a:blip r:embed="rId82" cstate="print">
+                          <a:blip r:embed="rId84" cstate="print">
                             <a:extLst>
                               <a:ext uri="{28A0092B-C50C-407E-A947-70E740481C1C}">
                                 <a14:useLocalDpi xmlns:a14="http://schemas.microsoft.com/office/drawing/2010/main" val="0"/>
@@ -27641,7 +27819,7 @@
                           <pic:cNvPicPr/>
                         </pic:nvPicPr>
                         <pic:blipFill>
-                          <a:blip r:embed="rId83"/>
+                          <a:blip r:embed="rId85"/>
                           <a:stretch>
                             <a:fillRect/>
                           </a:stretch>
@@ -27747,7 +27925,7 @@
                     <pic:cNvPicPr/>
                   </pic:nvPicPr>
                   <pic:blipFill>
-                    <a:blip r:embed="rId84" cstate="print"/>
+                    <a:blip r:embed="rId86" cstate="print"/>
                     <a:stretch>
                       <a:fillRect/>
                     </a:stretch>
@@ -27820,7 +27998,7 @@
                     <pic:cNvPicPr/>
                   </pic:nvPicPr>
                   <pic:blipFill>
-                    <a:blip r:embed="rId85" cstate="print">
+                    <a:blip r:embed="rId87" cstate="print">
                       <a:extLst>
                         <a:ext uri="{28A0092B-C50C-407E-A947-70E740481C1C}">
                           <a14:useLocalDpi xmlns:a14="http://schemas.microsoft.com/office/drawing/2010/main" val="0"/>
@@ -27933,8 +28111,8 @@
                 <w:lang w:val="ru-RU" w:bidi="x-none"/>
               </w:rPr>
             </w:pPr>
-            <w:bookmarkStart w:id="84" w:name="OLE_LINK40"/>
-            <w:bookmarkStart w:id="85" w:name="OLE_LINK45"/>
+            <w:bookmarkStart w:id="92" w:name="OLE_LINK40"/>
+            <w:bookmarkStart w:id="93" w:name="OLE_LINK45"/>
             <w:r>
               <w:rPr>
                 <w:rFonts w:ascii="Times New Roman" w:eastAsia="Times New Roman" w:hAnsi="Times New Roman"/>
@@ -28109,152 +28287,6 @@
                   <wp:extent cx="1872475" cy="984250"/>
                   <wp:effectExtent l="0" t="0" r="0" b="6350"/>
                   <wp:docPr id="32" name="Рисунок 32"/>
-                  <wp:cNvGraphicFramePr>
-                    <a:graphicFrameLocks xmlns:a="http://schemas.openxmlformats.org/drawingml/2006/main" noChangeAspect="1"/>
-                  </wp:cNvGraphicFramePr>
-                  <a:graphic xmlns:a="http://schemas.openxmlformats.org/drawingml/2006/main">
-                    <a:graphicData uri="http://schemas.openxmlformats.org/drawingml/2006/picture">
-                      <pic:pic xmlns:pic="http://schemas.openxmlformats.org/drawingml/2006/picture">
-                        <pic:nvPicPr>
-                          <pic:cNvPr id="1" name=""/>
-                          <pic:cNvPicPr/>
-                        </pic:nvPicPr>
-                        <pic:blipFill>
-                          <a:blip r:embed="rId86"/>
-                          <a:stretch>
-                            <a:fillRect/>
-                          </a:stretch>
-                        </pic:blipFill>
-                        <pic:spPr>
-                          <a:xfrm>
-                            <a:off x="0" y="0"/>
-                            <a:ext cx="1935961" cy="1017621"/>
-                          </a:xfrm>
-                          <a:prstGeom prst="rect">
-                            <a:avLst/>
-                          </a:prstGeom>
-                        </pic:spPr>
-                      </pic:pic>
-                    </a:graphicData>
-                  </a:graphic>
-                </wp:inline>
-              </w:drawing>
-            </w:r>
-          </w:p>
-        </w:tc>
-        <w:tc>
-          <w:tcPr>
-            <w:tcW w:w="311" w:type="dxa"/>
-            <w:shd w:val="clear" w:color="auto" w:fill="auto"/>
-          </w:tcPr>
-          <w:p>
-            <w:pPr>
-              <w:spacing w:after="0"/>
-              <w:jc w:val="center"/>
-              <w:rPr>
-                <w:noProof/>
-                <w:lang w:val="en-US"/>
-              </w:rPr>
-            </w:pPr>
-          </w:p>
-        </w:tc>
-        <w:tc>
-          <w:tcPr>
-            <w:tcW w:w="2260" w:type="dxa"/>
-            <w:shd w:val="clear" w:color="auto" w:fill="C5E0B3" w:themeFill="accent6" w:themeFillTint="66"/>
-          </w:tcPr>
-          <w:p>
-            <w:pPr>
-              <w:spacing w:after="0"/>
-              <w:jc w:val="center"/>
-              <w:rPr>
-                <w:noProof/>
-                <w:lang w:val="en-US"/>
-              </w:rPr>
-            </w:pPr>
-            <w:r>
-              <w:rPr>
-                <w:noProof/>
-                <w:lang w:val="en-US"/>
-              </w:rPr>
-              <w:drawing>
-                <wp:inline distT="0" distB="0" distL="0" distR="0" wp14:anchorId="68AFDC72" wp14:editId="06608255">
-                  <wp:extent cx="1352033" cy="914400"/>
-                  <wp:effectExtent l="0" t="0" r="635" b="0"/>
-                  <wp:docPr id="55" name="Рисунок 55"/>
-                  <wp:cNvGraphicFramePr>
-                    <a:graphicFrameLocks xmlns:a="http://schemas.openxmlformats.org/drawingml/2006/main" noChangeAspect="1"/>
-                  </wp:cNvGraphicFramePr>
-                  <a:graphic xmlns:a="http://schemas.openxmlformats.org/drawingml/2006/main">
-                    <a:graphicData uri="http://schemas.openxmlformats.org/drawingml/2006/picture">
-                      <pic:pic xmlns:pic="http://schemas.openxmlformats.org/drawingml/2006/picture">
-                        <pic:nvPicPr>
-                          <pic:cNvPr id="1" name=""/>
-                          <pic:cNvPicPr/>
-                        </pic:nvPicPr>
-                        <pic:blipFill>
-                          <a:blip r:embed="rId87"/>
-                          <a:stretch>
-                            <a:fillRect/>
-                          </a:stretch>
-                        </pic:blipFill>
-                        <pic:spPr>
-                          <a:xfrm>
-                            <a:off x="0" y="0"/>
-                            <a:ext cx="1475562" cy="997944"/>
-                          </a:xfrm>
-                          <a:prstGeom prst="rect">
-                            <a:avLst/>
-                          </a:prstGeom>
-                        </pic:spPr>
-                      </pic:pic>
-                    </a:graphicData>
-                  </a:graphic>
-                </wp:inline>
-              </w:drawing>
-            </w:r>
-          </w:p>
-        </w:tc>
-        <w:tc>
-          <w:tcPr>
-            <w:tcW w:w="567" w:type="dxa"/>
-            <w:shd w:val="clear" w:color="auto" w:fill="auto"/>
-          </w:tcPr>
-          <w:p>
-            <w:pPr>
-              <w:spacing w:after="0"/>
-              <w:jc w:val="center"/>
-              <w:rPr>
-                <w:noProof/>
-                <w:lang w:val="en-US"/>
-              </w:rPr>
-            </w:pPr>
-          </w:p>
-        </w:tc>
-        <w:tc>
-          <w:tcPr>
-            <w:tcW w:w="2835" w:type="dxa"/>
-            <w:shd w:val="clear" w:color="auto" w:fill="C5E0B3" w:themeFill="accent6" w:themeFillTint="66"/>
-          </w:tcPr>
-          <w:p>
-            <w:pPr>
-              <w:spacing w:after="0"/>
-              <w:jc w:val="center"/>
-              <w:rPr>
-                <w:noProof/>
-                <w:lang w:val="en-US"/>
-              </w:rPr>
-            </w:pPr>
-            <w:r>
-              <w:rPr>
-                <w:noProof/>
-                <w:lang w:val="en-US"/>
-              </w:rPr>
-              <w:drawing>
-                <wp:inline distT="0" distB="0" distL="0" distR="0" wp14:anchorId="570779EB" wp14:editId="30DFC00A">
-                  <wp:extent cx="1490611" cy="1085850"/>
-                  <wp:effectExtent l="0" t="0" r="0" b="0"/>
-                  <wp:docPr id="57" name="Рисунок 57"/>
                   <wp:cNvGraphicFramePr>
                     <a:graphicFrameLocks xmlns:a="http://schemas.openxmlformats.org/drawingml/2006/main" noChangeAspect="1"/>
                   </wp:cNvGraphicFramePr>
@@ -28274,7 +28306,7 @@
                         <pic:spPr>
                           <a:xfrm>
                             <a:off x="0" y="0"/>
-                            <a:ext cx="1538514" cy="1120745"/>
+                            <a:ext cx="1935961" cy="1017621"/>
                           </a:xfrm>
                           <a:prstGeom prst="rect">
                             <a:avLst/>
@@ -28288,11 +28320,25 @@
             </w:r>
           </w:p>
         </w:tc>
-      </w:tr>
-      <w:tr>
         <w:tc>
           <w:tcPr>
-            <w:tcW w:w="2958" w:type="dxa"/>
+            <w:tcW w:w="311" w:type="dxa"/>
+            <w:shd w:val="clear" w:color="auto" w:fill="auto"/>
+          </w:tcPr>
+          <w:p>
+            <w:pPr>
+              <w:spacing w:after="0"/>
+              <w:jc w:val="center"/>
+              <w:rPr>
+                <w:noProof/>
+                <w:lang w:val="en-US"/>
+              </w:rPr>
+            </w:pPr>
+          </w:p>
+        </w:tc>
+        <w:tc>
+          <w:tcPr>
+            <w:tcW w:w="2260" w:type="dxa"/>
             <w:shd w:val="clear" w:color="auto" w:fill="C5E0B3" w:themeFill="accent6" w:themeFillTint="66"/>
           </w:tcPr>
           <w:p>
@@ -28300,22 +28346,20 @@
               <w:spacing w:after="0"/>
               <w:jc w:val="center"/>
               <w:rPr>
-                <w:rFonts w:ascii="Times New Roman" w:eastAsia="Times New Roman" w:hAnsi="Times New Roman"/>
-                <w:color w:val="auto"/>
-                <w:sz w:val="20"/>
-                <w:lang w:val="en-US" w:bidi="x-none"/>
-              </w:rPr>
-            </w:pPr>
-            <w:r>
-              <w:rPr>
                 <w:noProof/>
                 <w:lang w:val="en-US"/>
               </w:rPr>
+            </w:pPr>
+            <w:r>
+              <w:rPr>
+                <w:noProof/>
+                <w:lang w:val="en-US"/>
+              </w:rPr>
               <w:drawing>
-                <wp:inline distT="0" distB="0" distL="0" distR="0" wp14:anchorId="609A75BE" wp14:editId="0793E2F2">
-                  <wp:extent cx="1871383" cy="1060450"/>
-                  <wp:effectExtent l="0" t="0" r="0" b="6350"/>
-                  <wp:docPr id="36" name="Рисунок 36"/>
+                <wp:inline distT="0" distB="0" distL="0" distR="0" wp14:anchorId="68AFDC72" wp14:editId="06608255">
+                  <wp:extent cx="1352033" cy="914400"/>
+                  <wp:effectExtent l="0" t="0" r="635" b="0"/>
+                  <wp:docPr id="55" name="Рисунок 55"/>
                   <wp:cNvGraphicFramePr>
                     <a:graphicFrameLocks xmlns:a="http://schemas.openxmlformats.org/drawingml/2006/main" noChangeAspect="1"/>
                   </wp:cNvGraphicFramePr>
@@ -28335,7 +28379,7 @@
                         <pic:spPr>
                           <a:xfrm>
                             <a:off x="0" y="0"/>
-                            <a:ext cx="1984032" cy="1124285"/>
+                            <a:ext cx="1475562" cy="997944"/>
                           </a:xfrm>
                           <a:prstGeom prst="rect">
                             <a:avLst/>
@@ -28351,7 +28395,7 @@
         </w:tc>
         <w:tc>
           <w:tcPr>
-            <w:tcW w:w="311" w:type="dxa"/>
+            <w:tcW w:w="567" w:type="dxa"/>
             <w:shd w:val="clear" w:color="auto" w:fill="auto"/>
           </w:tcPr>
           <w:p>
@@ -28367,7 +28411,7 @@
         </w:tc>
         <w:tc>
           <w:tcPr>
-            <w:tcW w:w="2260" w:type="dxa"/>
+            <w:tcW w:w="2835" w:type="dxa"/>
             <w:shd w:val="clear" w:color="auto" w:fill="C5E0B3" w:themeFill="accent6" w:themeFillTint="66"/>
           </w:tcPr>
           <w:p>
@@ -28385,10 +28429,10 @@
                 <w:lang w:val="en-US"/>
               </w:rPr>
               <w:drawing>
-                <wp:inline distT="0" distB="0" distL="0" distR="0" wp14:anchorId="00128E12" wp14:editId="22A565AC">
-                  <wp:extent cx="1351915" cy="1027313"/>
-                  <wp:effectExtent l="0" t="0" r="635" b="1905"/>
-                  <wp:docPr id="56" name="Рисунок 56"/>
+                <wp:inline distT="0" distB="0" distL="0" distR="0" wp14:anchorId="570779EB" wp14:editId="30DFC00A">
+                  <wp:extent cx="1490611" cy="1085850"/>
+                  <wp:effectExtent l="0" t="0" r="0" b="0"/>
+                  <wp:docPr id="57" name="Рисунок 57"/>
                   <wp:cNvGraphicFramePr>
                     <a:graphicFrameLocks xmlns:a="http://schemas.openxmlformats.org/drawingml/2006/main" noChangeAspect="1"/>
                   </wp:cNvGraphicFramePr>
@@ -28408,7 +28452,7 @@
                         <pic:spPr>
                           <a:xfrm>
                             <a:off x="0" y="0"/>
-                            <a:ext cx="1378487" cy="1047505"/>
+                            <a:ext cx="1538514" cy="1120745"/>
                           </a:xfrm>
                           <a:prstGeom prst="rect">
                             <a:avLst/>
@@ -28422,46 +28466,34 @@
             </w:r>
           </w:p>
         </w:tc>
+      </w:tr>
+      <w:tr>
         <w:tc>
           <w:tcPr>
-            <w:tcW w:w="567" w:type="dxa"/>
-            <w:shd w:val="clear" w:color="auto" w:fill="auto"/>
+            <w:tcW w:w="2958" w:type="dxa"/>
+            <w:shd w:val="clear" w:color="auto" w:fill="C5E0B3" w:themeFill="accent6" w:themeFillTint="66"/>
           </w:tcPr>
           <w:p>
             <w:pPr>
               <w:spacing w:after="0"/>
               <w:jc w:val="center"/>
               <w:rPr>
+                <w:rFonts w:ascii="Times New Roman" w:eastAsia="Times New Roman" w:hAnsi="Times New Roman"/>
+                <w:color w:val="auto"/>
+                <w:sz w:val="20"/>
+                <w:lang w:val="en-US" w:bidi="x-none"/>
+              </w:rPr>
+            </w:pPr>
+            <w:r>
+              <w:rPr>
                 <w:noProof/>
                 <w:lang w:val="en-US"/>
               </w:rPr>
-            </w:pPr>
-          </w:p>
-        </w:tc>
-        <w:tc>
-          <w:tcPr>
-            <w:tcW w:w="2835" w:type="dxa"/>
-            <w:shd w:val="clear" w:color="auto" w:fill="C5E0B3" w:themeFill="accent6" w:themeFillTint="66"/>
-          </w:tcPr>
-          <w:p>
-            <w:pPr>
-              <w:spacing w:after="0"/>
-              <w:jc w:val="center"/>
-              <w:rPr>
-                <w:noProof/>
-                <w:lang w:val="en-US"/>
-              </w:rPr>
-            </w:pPr>
-            <w:r>
-              <w:rPr>
-                <w:noProof/>
-                <w:lang w:val="en-US"/>
-              </w:rPr>
               <w:drawing>
-                <wp:inline distT="0" distB="0" distL="0" distR="0" wp14:anchorId="07C97AE6" wp14:editId="21DF52FF">
-                  <wp:extent cx="1490345" cy="1146118"/>
-                  <wp:effectExtent l="0" t="0" r="0" b="0"/>
-                  <wp:docPr id="58" name="Рисунок 58"/>
+                <wp:inline distT="0" distB="0" distL="0" distR="0" wp14:anchorId="609A75BE" wp14:editId="0793E2F2">
+                  <wp:extent cx="1871383" cy="1060450"/>
+                  <wp:effectExtent l="0" t="0" r="0" b="6350"/>
+                  <wp:docPr id="36" name="Рисунок 36"/>
                   <wp:cNvGraphicFramePr>
                     <a:graphicFrameLocks xmlns:a="http://schemas.openxmlformats.org/drawingml/2006/main" noChangeAspect="1"/>
                   </wp:cNvGraphicFramePr>
@@ -28481,6 +28513,152 @@
                         <pic:spPr>
                           <a:xfrm>
                             <a:off x="0" y="0"/>
+                            <a:ext cx="1984032" cy="1124285"/>
+                          </a:xfrm>
+                          <a:prstGeom prst="rect">
+                            <a:avLst/>
+                          </a:prstGeom>
+                        </pic:spPr>
+                      </pic:pic>
+                    </a:graphicData>
+                  </a:graphic>
+                </wp:inline>
+              </w:drawing>
+            </w:r>
+          </w:p>
+        </w:tc>
+        <w:tc>
+          <w:tcPr>
+            <w:tcW w:w="311" w:type="dxa"/>
+            <w:shd w:val="clear" w:color="auto" w:fill="auto"/>
+          </w:tcPr>
+          <w:p>
+            <w:pPr>
+              <w:spacing w:after="0"/>
+              <w:jc w:val="center"/>
+              <w:rPr>
+                <w:noProof/>
+                <w:lang w:val="en-US"/>
+              </w:rPr>
+            </w:pPr>
+          </w:p>
+        </w:tc>
+        <w:tc>
+          <w:tcPr>
+            <w:tcW w:w="2260" w:type="dxa"/>
+            <w:shd w:val="clear" w:color="auto" w:fill="C5E0B3" w:themeFill="accent6" w:themeFillTint="66"/>
+          </w:tcPr>
+          <w:p>
+            <w:pPr>
+              <w:spacing w:after="0"/>
+              <w:jc w:val="center"/>
+              <w:rPr>
+                <w:noProof/>
+                <w:lang w:val="en-US"/>
+              </w:rPr>
+            </w:pPr>
+            <w:r>
+              <w:rPr>
+                <w:noProof/>
+                <w:lang w:val="en-US"/>
+              </w:rPr>
+              <w:drawing>
+                <wp:inline distT="0" distB="0" distL="0" distR="0" wp14:anchorId="00128E12" wp14:editId="22A565AC">
+                  <wp:extent cx="1351915" cy="1027313"/>
+                  <wp:effectExtent l="0" t="0" r="635" b="1905"/>
+                  <wp:docPr id="56" name="Рисунок 56"/>
+                  <wp:cNvGraphicFramePr>
+                    <a:graphicFrameLocks xmlns:a="http://schemas.openxmlformats.org/drawingml/2006/main" noChangeAspect="1"/>
+                  </wp:cNvGraphicFramePr>
+                  <a:graphic xmlns:a="http://schemas.openxmlformats.org/drawingml/2006/main">
+                    <a:graphicData uri="http://schemas.openxmlformats.org/drawingml/2006/picture">
+                      <pic:pic xmlns:pic="http://schemas.openxmlformats.org/drawingml/2006/picture">
+                        <pic:nvPicPr>
+                          <pic:cNvPr id="1" name=""/>
+                          <pic:cNvPicPr/>
+                        </pic:nvPicPr>
+                        <pic:blipFill>
+                          <a:blip r:embed="rId92"/>
+                          <a:stretch>
+                            <a:fillRect/>
+                          </a:stretch>
+                        </pic:blipFill>
+                        <pic:spPr>
+                          <a:xfrm>
+                            <a:off x="0" y="0"/>
+                            <a:ext cx="1378487" cy="1047505"/>
+                          </a:xfrm>
+                          <a:prstGeom prst="rect">
+                            <a:avLst/>
+                          </a:prstGeom>
+                        </pic:spPr>
+                      </pic:pic>
+                    </a:graphicData>
+                  </a:graphic>
+                </wp:inline>
+              </w:drawing>
+            </w:r>
+          </w:p>
+        </w:tc>
+        <w:tc>
+          <w:tcPr>
+            <w:tcW w:w="567" w:type="dxa"/>
+            <w:shd w:val="clear" w:color="auto" w:fill="auto"/>
+          </w:tcPr>
+          <w:p>
+            <w:pPr>
+              <w:spacing w:after="0"/>
+              <w:jc w:val="center"/>
+              <w:rPr>
+                <w:noProof/>
+                <w:lang w:val="en-US"/>
+              </w:rPr>
+            </w:pPr>
+          </w:p>
+        </w:tc>
+        <w:tc>
+          <w:tcPr>
+            <w:tcW w:w="2835" w:type="dxa"/>
+            <w:shd w:val="clear" w:color="auto" w:fill="C5E0B3" w:themeFill="accent6" w:themeFillTint="66"/>
+          </w:tcPr>
+          <w:p>
+            <w:pPr>
+              <w:spacing w:after="0"/>
+              <w:jc w:val="center"/>
+              <w:rPr>
+                <w:noProof/>
+                <w:lang w:val="en-US"/>
+              </w:rPr>
+            </w:pPr>
+            <w:r>
+              <w:rPr>
+                <w:noProof/>
+                <w:lang w:val="en-US"/>
+              </w:rPr>
+              <w:drawing>
+                <wp:inline distT="0" distB="0" distL="0" distR="0" wp14:anchorId="07C97AE6" wp14:editId="21DF52FF">
+                  <wp:extent cx="1490345" cy="1146118"/>
+                  <wp:effectExtent l="0" t="0" r="0" b="0"/>
+                  <wp:docPr id="58" name="Рисунок 58"/>
+                  <wp:cNvGraphicFramePr>
+                    <a:graphicFrameLocks xmlns:a="http://schemas.openxmlformats.org/drawingml/2006/main" noChangeAspect="1"/>
+                  </wp:cNvGraphicFramePr>
+                  <a:graphic xmlns:a="http://schemas.openxmlformats.org/drawingml/2006/main">
+                    <a:graphicData uri="http://schemas.openxmlformats.org/drawingml/2006/picture">
+                      <pic:pic xmlns:pic="http://schemas.openxmlformats.org/drawingml/2006/picture">
+                        <pic:nvPicPr>
+                          <pic:cNvPr id="1" name=""/>
+                          <pic:cNvPicPr/>
+                        </pic:nvPicPr>
+                        <pic:blipFill>
+                          <a:blip r:embed="rId93"/>
+                          <a:stretch>
+                            <a:fillRect/>
+                          </a:stretch>
+                        </pic:blipFill>
+                        <pic:spPr>
+                          <a:xfrm>
+                            <a:off x="0" y="0"/>
                             <a:ext cx="1541162" cy="1185198"/>
                           </a:xfrm>
                           <a:prstGeom prst="rect">
@@ -28506,8 +28684,8 @@
           </w:p>
         </w:tc>
       </w:tr>
-      <w:bookmarkEnd w:id="84"/>
-      <w:bookmarkEnd w:id="85"/>
+      <w:bookmarkEnd w:id="92"/>
+      <w:bookmarkEnd w:id="93"/>
     </w:tbl>
     <w:p>
       <w:pPr>
@@ -28677,7 +28855,7 @@
                           <pic:cNvPicPr/>
                         </pic:nvPicPr>
                         <pic:blipFill>
-                          <a:blip r:embed="rId92"/>
+                          <a:blip r:embed="rId94"/>
                           <a:stretch>
                             <a:fillRect/>
                           </a:stretch>
@@ -28789,7 +28967,7 @@
                           <pic:cNvPicPr/>
                         </pic:nvPicPr>
                         <pic:blipFill>
-                          <a:blip r:embed="rId93"/>
+                          <a:blip r:embed="rId95"/>
                           <a:stretch>
                             <a:fillRect/>
                           </a:stretch>
@@ -28882,7 +29060,7 @@
                           <pic:cNvPicPr/>
                         </pic:nvPicPr>
                         <pic:blipFill>
-                          <a:blip r:embed="rId94"/>
+                          <a:blip r:embed="rId96"/>
                           <a:stretch>
                             <a:fillRect/>
                           </a:stretch>
@@ -29111,7 +29289,7 @@
                           <pic:cNvPicPr/>
                         </pic:nvPicPr>
                         <pic:blipFill>
-                          <a:blip r:embed="rId95"/>
+                          <a:blip r:embed="rId97"/>
                           <a:stretch>
                             <a:fillRect/>
                           </a:stretch>
@@ -29173,179 +29351,6 @@
                   <wp:extent cx="1985371" cy="1111250"/>
                   <wp:effectExtent l="0" t="0" r="0" b="0"/>
                   <wp:docPr id="67" name="Рисунок 67"/>
-                  <wp:cNvGraphicFramePr>
-                    <a:graphicFrameLocks xmlns:a="http://schemas.openxmlformats.org/drawingml/2006/main" noChangeAspect="1"/>
-                  </wp:cNvGraphicFramePr>
-                  <a:graphic xmlns:a="http://schemas.openxmlformats.org/drawingml/2006/main">
-                    <a:graphicData uri="http://schemas.openxmlformats.org/drawingml/2006/picture">
-                      <pic:pic xmlns:pic="http://schemas.openxmlformats.org/drawingml/2006/picture">
-                        <pic:nvPicPr>
-                          <pic:cNvPr id="1" name=""/>
-                          <pic:cNvPicPr/>
-                        </pic:nvPicPr>
-                        <pic:blipFill>
-                          <a:blip r:embed="rId96"/>
-                          <a:stretch>
-                            <a:fillRect/>
-                          </a:stretch>
-                        </pic:blipFill>
-                        <pic:spPr>
-                          <a:xfrm>
-                            <a:off x="0" y="0"/>
-                            <a:ext cx="2012035" cy="1126174"/>
-                          </a:xfrm>
-                          <a:prstGeom prst="rect">
-                            <a:avLst/>
-                          </a:prstGeom>
-                        </pic:spPr>
-                      </pic:pic>
-                    </a:graphicData>
-                  </a:graphic>
-                </wp:inline>
-              </w:drawing>
-            </w:r>
-          </w:p>
-        </w:tc>
-      </w:tr>
-      <w:tr>
-        <w:tc>
-          <w:tcPr>
-            <w:tcW w:w="2713" w:type="dxa"/>
-            <w:shd w:val="clear" w:color="auto" w:fill="F4B083" w:themeFill="accent2" w:themeFillTint="99"/>
-          </w:tcPr>
-          <w:p>
-            <w:pPr>
-              <w:spacing w:after="0"/>
-              <w:jc w:val="center"/>
-              <w:rPr>
-                <w:rFonts w:ascii="Times New Roman" w:eastAsia="Times New Roman" w:hAnsi="Times New Roman"/>
-                <w:color w:val="auto"/>
-                <w:sz w:val="20"/>
-                <w:lang w:val="en-US" w:bidi="x-none"/>
-              </w:rPr>
-            </w:pPr>
-            <w:r>
-              <w:rPr>
-                <w:noProof/>
-                <w:lang w:val="en-US"/>
-              </w:rPr>
-              <w:drawing>
-                <wp:inline distT="0" distB="0" distL="0" distR="0" wp14:anchorId="5F09D18B" wp14:editId="141CD94B">
-                  <wp:extent cx="1579466" cy="1555750"/>
-                  <wp:effectExtent l="0" t="0" r="1905" b="6350"/>
-                  <wp:docPr id="65" name="Рисунок 65"/>
-                  <wp:cNvGraphicFramePr>
-                    <a:graphicFrameLocks xmlns:a="http://schemas.openxmlformats.org/drawingml/2006/main" noChangeAspect="1"/>
-                  </wp:cNvGraphicFramePr>
-                  <a:graphic xmlns:a="http://schemas.openxmlformats.org/drawingml/2006/main">
-                    <a:graphicData uri="http://schemas.openxmlformats.org/drawingml/2006/picture">
-                      <pic:pic xmlns:pic="http://schemas.openxmlformats.org/drawingml/2006/picture">
-                        <pic:nvPicPr>
-                          <pic:cNvPr id="1" name=""/>
-                          <pic:cNvPicPr/>
-                        </pic:nvPicPr>
-                        <pic:blipFill>
-                          <a:blip r:embed="rId97"/>
-                          <a:stretch>
-                            <a:fillRect/>
-                          </a:stretch>
-                        </pic:blipFill>
-                        <pic:spPr>
-                          <a:xfrm>
-                            <a:off x="0" y="0"/>
-                            <a:ext cx="1594817" cy="1570871"/>
-                          </a:xfrm>
-                          <a:prstGeom prst="rect">
-                            <a:avLst/>
-                          </a:prstGeom>
-                        </pic:spPr>
-                      </pic:pic>
-                    </a:graphicData>
-                  </a:graphic>
-                </wp:inline>
-              </w:drawing>
-            </w:r>
-          </w:p>
-          <w:p>
-            <w:pPr>
-              <w:spacing w:after="0"/>
-              <w:jc w:val="center"/>
-              <w:rPr>
-                <w:rFonts w:ascii="Times New Roman" w:eastAsia="Times New Roman" w:hAnsi="Times New Roman"/>
-                <w:color w:val="auto"/>
-                <w:sz w:val="20"/>
-                <w:lang w:val="ru-RU" w:bidi="x-none"/>
-              </w:rPr>
-            </w:pPr>
-            <w:r>
-              <w:rPr>
-                <w:rFonts w:ascii="Times New Roman" w:eastAsia="Times New Roman" w:hAnsi="Times New Roman"/>
-                <w:color w:val="auto"/>
-                <w:sz w:val="20"/>
-                <w:lang w:val="en-US" w:bidi="x-none"/>
-              </w:rPr>
-              <w:t>(</w:t>
-            </w:r>
-            <w:r>
-              <w:rPr>
-                <w:rFonts w:ascii="Times New Roman" w:eastAsia="Times New Roman" w:hAnsi="Times New Roman"/>
-                <w:color w:val="auto"/>
-                <w:sz w:val="20"/>
-                <w:lang w:val="ru-RU" w:bidi="x-none"/>
-              </w:rPr>
-              <w:t>прерванная каденция</w:t>
-            </w:r>
-            <w:r>
-              <w:rPr>
-                <w:rFonts w:ascii="Times New Roman" w:eastAsia="Times New Roman" w:hAnsi="Times New Roman"/>
-                <w:color w:val="auto"/>
-                <w:sz w:val="20"/>
-                <w:lang w:val="ru-RU" w:bidi="x-none"/>
-              </w:rPr>
-              <w:t>)</w:t>
-            </w:r>
-          </w:p>
-        </w:tc>
-        <w:tc>
-          <w:tcPr>
-            <w:tcW w:w="241" w:type="dxa"/>
-            <w:shd w:val="clear" w:color="auto" w:fill="auto"/>
-          </w:tcPr>
-          <w:p>
-            <w:pPr>
-              <w:spacing w:after="0"/>
-              <w:jc w:val="center"/>
-              <w:rPr>
-                <w:noProof/>
-                <w:lang w:val="en-US"/>
-              </w:rPr>
-            </w:pPr>
-          </w:p>
-        </w:tc>
-        <w:tc>
-          <w:tcPr>
-            <w:tcW w:w="3376" w:type="dxa"/>
-            <w:shd w:val="clear" w:color="auto" w:fill="FFE599" w:themeFill="accent4" w:themeFillTint="66"/>
-          </w:tcPr>
-          <w:p>
-            <w:pPr>
-              <w:spacing w:after="0"/>
-              <w:jc w:val="center"/>
-              <w:rPr>
-                <w:noProof/>
-                <w:lang w:val="en-US"/>
-              </w:rPr>
-            </w:pPr>
-            <w:r>
-              <w:rPr>
-                <w:noProof/>
-                <w:lang w:val="en-US"/>
-              </w:rPr>
-              <w:drawing>
-                <wp:inline distT="0" distB="0" distL="0" distR="0" wp14:anchorId="47DEB21F" wp14:editId="3F2A0057">
-                  <wp:extent cx="2006600" cy="1541370"/>
-                  <wp:effectExtent l="0" t="0" r="0" b="1905"/>
-                  <wp:docPr id="68" name="Рисунок 68"/>
                   <wp:cNvGraphicFramePr>
                     <a:graphicFrameLocks xmlns:a="http://schemas.openxmlformats.org/drawingml/2006/main" noChangeAspect="1"/>
                   </wp:cNvGraphicFramePr>
@@ -29365,7 +29370,7 @@
                         <pic:spPr>
                           <a:xfrm>
                             <a:off x="0" y="0"/>
-                            <a:ext cx="2064221" cy="1585631"/>
+                            <a:ext cx="2012035" cy="1126174"/>
                           </a:xfrm>
                           <a:prstGeom prst="rect">
                             <a:avLst/>
@@ -29391,70 +29396,22 @@
               <w:spacing w:after="0"/>
               <w:jc w:val="center"/>
               <w:rPr>
+                <w:rFonts w:ascii="Times New Roman" w:eastAsia="Times New Roman" w:hAnsi="Times New Roman"/>
+                <w:color w:val="auto"/>
+                <w:sz w:val="20"/>
+                <w:lang w:val="en-US" w:bidi="x-none"/>
+              </w:rPr>
+            </w:pPr>
+            <w:r>
+              <w:rPr>
                 <w:noProof/>
                 <w:lang w:val="en-US"/>
               </w:rPr>
-            </w:pPr>
-          </w:p>
-        </w:tc>
-        <w:tc>
-          <w:tcPr>
-            <w:tcW w:w="241" w:type="dxa"/>
-            <w:shd w:val="clear" w:color="auto" w:fill="auto"/>
-          </w:tcPr>
-          <w:p>
-            <w:pPr>
-              <w:spacing w:after="0"/>
-              <w:jc w:val="center"/>
-              <w:rPr>
-                <w:noProof/>
-                <w:lang w:val="en-US"/>
-              </w:rPr>
-            </w:pPr>
-          </w:p>
-        </w:tc>
-        <w:tc>
-          <w:tcPr>
-            <w:tcW w:w="3376" w:type="dxa"/>
-            <w:shd w:val="clear" w:color="auto" w:fill="FFE599" w:themeFill="accent4" w:themeFillTint="66"/>
-          </w:tcPr>
-          <w:p>
-            <w:pPr>
-              <w:spacing w:after="0"/>
-              <w:jc w:val="center"/>
-              <w:rPr>
-                <w:noProof/>
-                <w:lang w:val="en-US"/>
-              </w:rPr>
-            </w:pPr>
-          </w:p>
-        </w:tc>
-      </w:tr>
-      <w:tr>
-        <w:tc>
-          <w:tcPr>
-            <w:tcW w:w="2713" w:type="dxa"/>
-            <w:shd w:val="clear" w:color="auto" w:fill="F4B083" w:themeFill="accent2" w:themeFillTint="99"/>
-          </w:tcPr>
-          <w:p>
-            <w:pPr>
-              <w:spacing w:after="0"/>
-              <w:jc w:val="center"/>
-              <w:rPr>
-                <w:noProof/>
-                <w:lang w:val="en-US"/>
-              </w:rPr>
-            </w:pPr>
-            <w:r>
-              <w:rPr>
-                <w:noProof/>
-                <w:lang w:val="en-US"/>
-              </w:rPr>
               <w:drawing>
-                <wp:inline distT="0" distB="0" distL="0" distR="0" wp14:anchorId="18C1A976" wp14:editId="588EC16C">
-                  <wp:extent cx="1612605" cy="1524000"/>
-                  <wp:effectExtent l="0" t="0" r="6985" b="0"/>
-                  <wp:docPr id="73" name="Рисунок 73"/>
+                <wp:inline distT="0" distB="0" distL="0" distR="0" wp14:anchorId="5F09D18B" wp14:editId="141CD94B">
+                  <wp:extent cx="1579466" cy="1555750"/>
+                  <wp:effectExtent l="0" t="0" r="1905" b="6350"/>
+                  <wp:docPr id="65" name="Рисунок 65"/>
                   <wp:cNvGraphicFramePr>
                     <a:graphicFrameLocks xmlns:a="http://schemas.openxmlformats.org/drawingml/2006/main" noChangeAspect="1"/>
                   </wp:cNvGraphicFramePr>
@@ -29474,7 +29431,7 @@
                         <pic:spPr>
                           <a:xfrm>
                             <a:off x="0" y="0"/>
-                            <a:ext cx="1620387" cy="1531354"/>
+                            <a:ext cx="1594817" cy="1570871"/>
                           </a:xfrm>
                           <a:prstGeom prst="rect">
                             <a:avLst/>
@@ -29487,6 +29444,45 @@
               </w:drawing>
             </w:r>
           </w:p>
+          <w:p>
+            <w:pPr>
+              <w:spacing w:after="0"/>
+              <w:jc w:val="center"/>
+              <w:rPr>
+                <w:rFonts w:ascii="Times New Roman" w:eastAsia="Times New Roman" w:hAnsi="Times New Roman"/>
+                <w:color w:val="auto"/>
+                <w:sz w:val="20"/>
+                <w:lang w:val="ru-RU" w:bidi="x-none"/>
+              </w:rPr>
+            </w:pPr>
+            <w:r>
+              <w:rPr>
+                <w:rFonts w:ascii="Times New Roman" w:eastAsia="Times New Roman" w:hAnsi="Times New Roman"/>
+                <w:color w:val="auto"/>
+                <w:sz w:val="20"/>
+                <w:lang w:val="en-US" w:bidi="x-none"/>
+              </w:rPr>
+              <w:t>(</w:t>
+            </w:r>
+            <w:r>
+              <w:rPr>
+                <w:rFonts w:ascii="Times New Roman" w:eastAsia="Times New Roman" w:hAnsi="Times New Roman"/>
+                <w:color w:val="auto"/>
+                <w:sz w:val="20"/>
+                <w:lang w:val="ru-RU" w:bidi="x-none"/>
+              </w:rPr>
+              <w:t>прерванная каденция</w:t>
+            </w:r>
+            <w:r>
+              <w:rPr>
+                <w:rFonts w:ascii="Times New Roman" w:eastAsia="Times New Roman" w:hAnsi="Times New Roman"/>
+                <w:color w:val="auto"/>
+                <w:sz w:val="20"/>
+                <w:lang w:val="ru-RU" w:bidi="x-none"/>
+              </w:rPr>
+              <w:t>)</w:t>
+            </w:r>
+          </w:p>
         </w:tc>
         <w:tc>
           <w:tcPr>
@@ -29524,10 +29520,10 @@
                 <w:lang w:val="en-US"/>
               </w:rPr>
               <w:drawing>
-                <wp:inline distT="0" distB="0" distL="0" distR="0" wp14:anchorId="3236ED28" wp14:editId="17D782F7">
-                  <wp:extent cx="2534066" cy="1270000"/>
-                  <wp:effectExtent l="0" t="0" r="0" b="6350"/>
-                  <wp:docPr id="75" name="Рисунок 75"/>
+                <wp:inline distT="0" distB="0" distL="0" distR="0" wp14:anchorId="47DEB21F" wp14:editId="3F2A0057">
+                  <wp:extent cx="2006600" cy="1541370"/>
+                  <wp:effectExtent l="0" t="0" r="0" b="1905"/>
+                  <wp:docPr id="68" name="Рисунок 68"/>
                   <wp:cNvGraphicFramePr>
                     <a:graphicFrameLocks xmlns:a="http://schemas.openxmlformats.org/drawingml/2006/main" noChangeAspect="1"/>
                   </wp:cNvGraphicFramePr>
@@ -29547,7 +29543,7 @@
                         <pic:spPr>
                           <a:xfrm>
                             <a:off x="0" y="0"/>
-                            <a:ext cx="2550464" cy="1278218"/>
+                            <a:ext cx="2064221" cy="1585631"/>
                           </a:xfrm>
                           <a:prstGeom prst="rect">
                             <a:avLst/>
@@ -29577,16 +29573,66 @@
                 <w:lang w:val="en-US"/>
               </w:rPr>
             </w:pPr>
-            <w:r>
+          </w:p>
+        </w:tc>
+        <w:tc>
+          <w:tcPr>
+            <w:tcW w:w="241" w:type="dxa"/>
+            <w:shd w:val="clear" w:color="auto" w:fill="auto"/>
+          </w:tcPr>
+          <w:p>
+            <w:pPr>
+              <w:spacing w:after="0"/>
+              <w:jc w:val="center"/>
               <w:rPr>
                 <w:noProof/>
                 <w:lang w:val="en-US"/>
               </w:rPr>
+            </w:pPr>
+          </w:p>
+        </w:tc>
+        <w:tc>
+          <w:tcPr>
+            <w:tcW w:w="3376" w:type="dxa"/>
+            <w:shd w:val="clear" w:color="auto" w:fill="FFE599" w:themeFill="accent4" w:themeFillTint="66"/>
+          </w:tcPr>
+          <w:p>
+            <w:pPr>
+              <w:spacing w:after="0"/>
+              <w:jc w:val="center"/>
+              <w:rPr>
+                <w:noProof/>
+                <w:lang w:val="en-US"/>
+              </w:rPr>
+            </w:pPr>
+          </w:p>
+        </w:tc>
+      </w:tr>
+      <w:tr>
+        <w:tc>
+          <w:tcPr>
+            <w:tcW w:w="2713" w:type="dxa"/>
+            <w:shd w:val="clear" w:color="auto" w:fill="F4B083" w:themeFill="accent2" w:themeFillTint="99"/>
+          </w:tcPr>
+          <w:p>
+            <w:pPr>
+              <w:spacing w:after="0"/>
+              <w:jc w:val="center"/>
+              <w:rPr>
+                <w:noProof/>
+                <w:lang w:val="en-US"/>
+              </w:rPr>
+            </w:pPr>
+            <w:r>
+              <w:rPr>
+                <w:noProof/>
+                <w:lang w:val="en-US"/>
+              </w:rPr>
               <w:drawing>
-                <wp:inline distT="0" distB="0" distL="0" distR="0" wp14:anchorId="3A3C0905" wp14:editId="72BB71D9">
-                  <wp:extent cx="1600200" cy="1670281"/>
-                  <wp:effectExtent l="0" t="0" r="0" b="6350"/>
-                  <wp:docPr id="74" name="Рисунок 74"/>
+                <wp:inline distT="0" distB="0" distL="0" distR="0" wp14:anchorId="18C1A976" wp14:editId="588EC16C">
+                  <wp:extent cx="1612605" cy="1524000"/>
+                  <wp:effectExtent l="0" t="0" r="6985" b="0"/>
+                  <wp:docPr id="73" name="Рисунок 73"/>
                   <wp:cNvGraphicFramePr>
                     <a:graphicFrameLocks xmlns:a="http://schemas.openxmlformats.org/drawingml/2006/main" noChangeAspect="1"/>
                   </wp:cNvGraphicFramePr>
@@ -29606,6 +29652,138 @@
                         <pic:spPr>
                           <a:xfrm>
                             <a:off x="0" y="0"/>
+                            <a:ext cx="1620387" cy="1531354"/>
+                          </a:xfrm>
+                          <a:prstGeom prst="rect">
+                            <a:avLst/>
+                          </a:prstGeom>
+                        </pic:spPr>
+                      </pic:pic>
+                    </a:graphicData>
+                  </a:graphic>
+                </wp:inline>
+              </w:drawing>
+            </w:r>
+          </w:p>
+        </w:tc>
+        <w:tc>
+          <w:tcPr>
+            <w:tcW w:w="241" w:type="dxa"/>
+            <w:shd w:val="clear" w:color="auto" w:fill="auto"/>
+          </w:tcPr>
+          <w:p>
+            <w:pPr>
+              <w:spacing w:after="0"/>
+              <w:jc w:val="center"/>
+              <w:rPr>
+                <w:noProof/>
+                <w:lang w:val="en-US"/>
+              </w:rPr>
+            </w:pPr>
+          </w:p>
+        </w:tc>
+        <w:tc>
+          <w:tcPr>
+            <w:tcW w:w="3376" w:type="dxa"/>
+            <w:shd w:val="clear" w:color="auto" w:fill="FFE599" w:themeFill="accent4" w:themeFillTint="66"/>
+          </w:tcPr>
+          <w:p>
+            <w:pPr>
+              <w:spacing w:after="0"/>
+              <w:jc w:val="center"/>
+              <w:rPr>
+                <w:noProof/>
+                <w:lang w:val="en-US"/>
+              </w:rPr>
+            </w:pPr>
+            <w:r>
+              <w:rPr>
+                <w:noProof/>
+                <w:lang w:val="en-US"/>
+              </w:rPr>
+              <w:drawing>
+                <wp:inline distT="0" distB="0" distL="0" distR="0" wp14:anchorId="3236ED28" wp14:editId="17D782F7">
+                  <wp:extent cx="2534066" cy="1270000"/>
+                  <wp:effectExtent l="0" t="0" r="0" b="6350"/>
+                  <wp:docPr id="75" name="Рисунок 75"/>
+                  <wp:cNvGraphicFramePr>
+                    <a:graphicFrameLocks xmlns:a="http://schemas.openxmlformats.org/drawingml/2006/main" noChangeAspect="1"/>
+                  </wp:cNvGraphicFramePr>
+                  <a:graphic xmlns:a="http://schemas.openxmlformats.org/drawingml/2006/main">
+                    <a:graphicData uri="http://schemas.openxmlformats.org/drawingml/2006/picture">
+                      <pic:pic xmlns:pic="http://schemas.openxmlformats.org/drawingml/2006/picture">
+                        <pic:nvPicPr>
+                          <pic:cNvPr id="1" name=""/>
+                          <pic:cNvPicPr/>
+                        </pic:nvPicPr>
+                        <pic:blipFill>
+                          <a:blip r:embed="rId102"/>
+                          <a:stretch>
+                            <a:fillRect/>
+                          </a:stretch>
+                        </pic:blipFill>
+                        <pic:spPr>
+                          <a:xfrm>
+                            <a:off x="0" y="0"/>
+                            <a:ext cx="2550464" cy="1278218"/>
+                          </a:xfrm>
+                          <a:prstGeom prst="rect">
+                            <a:avLst/>
+                          </a:prstGeom>
+                        </pic:spPr>
+                      </pic:pic>
+                    </a:graphicData>
+                  </a:graphic>
+                </wp:inline>
+              </w:drawing>
+            </w:r>
+          </w:p>
+        </w:tc>
+      </w:tr>
+      <w:tr>
+        <w:tc>
+          <w:tcPr>
+            <w:tcW w:w="2713" w:type="dxa"/>
+            <w:shd w:val="clear" w:color="auto" w:fill="F4B083" w:themeFill="accent2" w:themeFillTint="99"/>
+          </w:tcPr>
+          <w:p>
+            <w:pPr>
+              <w:spacing w:after="0"/>
+              <w:jc w:val="center"/>
+              <w:rPr>
+                <w:noProof/>
+                <w:lang w:val="en-US"/>
+              </w:rPr>
+            </w:pPr>
+            <w:r>
+              <w:rPr>
+                <w:noProof/>
+                <w:lang w:val="en-US"/>
+              </w:rPr>
+              <w:drawing>
+                <wp:inline distT="0" distB="0" distL="0" distR="0" wp14:anchorId="3A3C0905" wp14:editId="72BB71D9">
+                  <wp:extent cx="1600200" cy="1670281"/>
+                  <wp:effectExtent l="0" t="0" r="0" b="6350"/>
+                  <wp:docPr id="74" name="Рисунок 74"/>
+                  <wp:cNvGraphicFramePr>
+                    <a:graphicFrameLocks xmlns:a="http://schemas.openxmlformats.org/drawingml/2006/main" noChangeAspect="1"/>
+                  </wp:cNvGraphicFramePr>
+                  <a:graphic xmlns:a="http://schemas.openxmlformats.org/drawingml/2006/main">
+                    <a:graphicData uri="http://schemas.openxmlformats.org/drawingml/2006/picture">
+                      <pic:pic xmlns:pic="http://schemas.openxmlformats.org/drawingml/2006/picture">
+                        <pic:nvPicPr>
+                          <pic:cNvPr id="1" name=""/>
+                          <pic:cNvPicPr/>
+                        </pic:nvPicPr>
+                        <pic:blipFill>
+                          <a:blip r:embed="rId103"/>
+                          <a:stretch>
+                            <a:fillRect/>
+                          </a:stretch>
+                        </pic:blipFill>
+                        <pic:spPr>
+                          <a:xfrm>
+                            <a:off x="0" y="0"/>
                             <a:ext cx="1611831" cy="1682422"/>
                           </a:xfrm>
                           <a:prstGeom prst="rect">
@@ -29671,7 +29849,7 @@
                           <pic:cNvPicPr/>
                         </pic:nvPicPr>
                         <pic:blipFill>
-                          <a:blip r:embed="rId102"/>
+                          <a:blip r:embed="rId104"/>
                           <a:stretch>
                             <a:fillRect/>
                           </a:stretch>
@@ -29919,7 +30097,7 @@
                           <pic:cNvPicPr/>
                         </pic:nvPicPr>
                         <pic:blipFill>
-                          <a:blip r:embed="rId103"/>
+                          <a:blip r:embed="rId105"/>
                           <a:stretch>
                             <a:fillRect/>
                           </a:stretch>
@@ -29965,124 +30143,6 @@
                   <wp:extent cx="1696285" cy="1473200"/>
                   <wp:effectExtent l="0" t="0" r="0" b="0"/>
                   <wp:docPr id="85" name="Рисунок 85"/>
-                  <wp:cNvGraphicFramePr>
-                    <a:graphicFrameLocks xmlns:a="http://schemas.openxmlformats.org/drawingml/2006/main" noChangeAspect="1"/>
-                  </wp:cNvGraphicFramePr>
-                  <a:graphic xmlns:a="http://schemas.openxmlformats.org/drawingml/2006/main">
-                    <a:graphicData uri="http://schemas.openxmlformats.org/drawingml/2006/picture">
-                      <pic:pic xmlns:pic="http://schemas.openxmlformats.org/drawingml/2006/picture">
-                        <pic:nvPicPr>
-                          <pic:cNvPr id="1" name=""/>
-                          <pic:cNvPicPr/>
-                        </pic:nvPicPr>
-                        <pic:blipFill>
-                          <a:blip r:embed="rId104"/>
-                          <a:stretch>
-                            <a:fillRect/>
-                          </a:stretch>
-                        </pic:blipFill>
-                        <pic:spPr>
-                          <a:xfrm>
-                            <a:off x="0" y="0"/>
-                            <a:ext cx="1731110" cy="1503445"/>
-                          </a:xfrm>
-                          <a:prstGeom prst="rect">
-                            <a:avLst/>
-                          </a:prstGeom>
-                        </pic:spPr>
-                      </pic:pic>
-                    </a:graphicData>
-                  </a:graphic>
-                </wp:inline>
-              </w:drawing>
-            </w:r>
-          </w:p>
-        </w:tc>
-        <w:tc>
-          <w:tcPr>
-            <w:tcW w:w="2830" w:type="dxa"/>
-            <w:shd w:val="clear" w:color="auto" w:fill="FFE599" w:themeFill="accent4" w:themeFillTint="66"/>
-          </w:tcPr>
-          <w:p>
-            <w:pPr>
-              <w:spacing w:after="0"/>
-              <w:jc w:val="center"/>
-              <w:rPr>
-                <w:noProof/>
-                <w:lang w:val="en-US"/>
-              </w:rPr>
-            </w:pPr>
-            <w:r>
-              <w:rPr>
-                <w:noProof/>
-                <w:lang w:val="en-US"/>
-              </w:rPr>
-              <w:drawing>
-                <wp:inline distT="0" distB="0" distL="0" distR="0" wp14:anchorId="07EC8A2E" wp14:editId="69D3F6B3">
-                  <wp:extent cx="1656719" cy="1244600"/>
-                  <wp:effectExtent l="0" t="0" r="635" b="0"/>
-                  <wp:docPr id="87" name="Рисунок 87"/>
-                  <wp:cNvGraphicFramePr>
-                    <a:graphicFrameLocks xmlns:a="http://schemas.openxmlformats.org/drawingml/2006/main" noChangeAspect="1"/>
-                  </wp:cNvGraphicFramePr>
-                  <a:graphic xmlns:a="http://schemas.openxmlformats.org/drawingml/2006/main">
-                    <a:graphicData uri="http://schemas.openxmlformats.org/drawingml/2006/picture">
-                      <pic:pic xmlns:pic="http://schemas.openxmlformats.org/drawingml/2006/picture">
-                        <pic:nvPicPr>
-                          <pic:cNvPr id="1" name=""/>
-                          <pic:cNvPicPr/>
-                        </pic:nvPicPr>
-                        <pic:blipFill>
-                          <a:blip r:embed="rId105"/>
-                          <a:stretch>
-                            <a:fillRect/>
-                          </a:stretch>
-                        </pic:blipFill>
-                        <pic:spPr>
-                          <a:xfrm>
-                            <a:off x="0" y="0"/>
-                            <a:ext cx="1686416" cy="1266910"/>
-                          </a:xfrm>
-                          <a:prstGeom prst="rect">
-                            <a:avLst/>
-                          </a:prstGeom>
-                        </pic:spPr>
-                      </pic:pic>
-                    </a:graphicData>
-                  </a:graphic>
-                </wp:inline>
-              </w:drawing>
-            </w:r>
-          </w:p>
-        </w:tc>
-      </w:tr>
-      <w:tr>
-        <w:tc>
-          <w:tcPr>
-            <w:tcW w:w="3306" w:type="dxa"/>
-            <w:shd w:val="clear" w:color="auto" w:fill="FFE599" w:themeFill="accent4" w:themeFillTint="66"/>
-          </w:tcPr>
-          <w:p>
-            <w:pPr>
-              <w:spacing w:after="0"/>
-              <w:jc w:val="center"/>
-              <w:rPr>
-                <w:rFonts w:ascii="Times New Roman" w:eastAsia="Times New Roman" w:hAnsi="Times New Roman"/>
-                <w:color w:val="auto"/>
-                <w:sz w:val="20"/>
-                <w:lang w:val="en-US" w:bidi="x-none"/>
-              </w:rPr>
-            </w:pPr>
-            <w:r>
-              <w:rPr>
-                <w:noProof/>
-                <w:lang w:val="en-US"/>
-              </w:rPr>
-              <w:drawing>
-                <wp:inline distT="0" distB="0" distL="0" distR="0" wp14:anchorId="0B37EC3F" wp14:editId="1222D525">
-                  <wp:extent cx="1947545" cy="1308053"/>
-                  <wp:effectExtent l="0" t="0" r="0" b="6985"/>
-                  <wp:docPr id="84" name="Рисунок 84"/>
                   <wp:cNvGraphicFramePr>
                     <a:graphicFrameLocks xmlns:a="http://schemas.openxmlformats.org/drawingml/2006/main" noChangeAspect="1"/>
                   </wp:cNvGraphicFramePr>
@@ -30102,7 +30162,7 @@
                         <pic:spPr>
                           <a:xfrm>
                             <a:off x="0" y="0"/>
-                            <a:ext cx="1978392" cy="1328771"/>
+                            <a:ext cx="1731110" cy="1503445"/>
                           </a:xfrm>
                           <a:prstGeom prst="rect">
                             <a:avLst/>
@@ -30118,7 +30178,7 @@
         </w:tc>
         <w:tc>
           <w:tcPr>
-            <w:tcW w:w="2916" w:type="dxa"/>
+            <w:tcW w:w="2830" w:type="dxa"/>
             <w:shd w:val="clear" w:color="auto" w:fill="FFE599" w:themeFill="accent4" w:themeFillTint="66"/>
           </w:tcPr>
           <w:p>
@@ -30136,10 +30196,10 @@
                 <w:lang w:val="en-US"/>
               </w:rPr>
               <w:drawing>
-                <wp:inline distT="0" distB="0" distL="0" distR="0" wp14:anchorId="25C8F29F" wp14:editId="33927EE3">
-                  <wp:extent cx="1707463" cy="1289050"/>
-                  <wp:effectExtent l="0" t="0" r="7620" b="6350"/>
-                  <wp:docPr id="86" name="Рисунок 86"/>
+                <wp:inline distT="0" distB="0" distL="0" distR="0" wp14:anchorId="07EC8A2E" wp14:editId="69D3F6B3">
+                  <wp:extent cx="1656719" cy="1244600"/>
+                  <wp:effectExtent l="0" t="0" r="635" b="0"/>
+                  <wp:docPr id="87" name="Рисунок 87"/>
                   <wp:cNvGraphicFramePr>
                     <a:graphicFrameLocks xmlns:a="http://schemas.openxmlformats.org/drawingml/2006/main" noChangeAspect="1"/>
                   </wp:cNvGraphicFramePr>
@@ -30159,7 +30219,7 @@
                         <pic:spPr>
                           <a:xfrm>
                             <a:off x="0" y="0"/>
-                            <a:ext cx="1719138" cy="1297864"/>
+                            <a:ext cx="1686416" cy="1266910"/>
                           </a:xfrm>
                           <a:prstGeom prst="rect">
                             <a:avLst/>
@@ -30173,9 +30233,11 @@
             </w:r>
           </w:p>
         </w:tc>
+      </w:tr>
+      <w:tr>
         <w:tc>
           <w:tcPr>
-            <w:tcW w:w="2830" w:type="dxa"/>
+            <w:tcW w:w="3306" w:type="dxa"/>
             <w:shd w:val="clear" w:color="auto" w:fill="FFE599" w:themeFill="accent4" w:themeFillTint="66"/>
           </w:tcPr>
           <w:p>
@@ -30183,20 +30245,22 @@
               <w:spacing w:after="0"/>
               <w:jc w:val="center"/>
               <w:rPr>
+                <w:rFonts w:ascii="Times New Roman" w:eastAsia="Times New Roman" w:hAnsi="Times New Roman"/>
+                <w:color w:val="auto"/>
+                <w:sz w:val="20"/>
+                <w:lang w:val="en-US" w:bidi="x-none"/>
+              </w:rPr>
+            </w:pPr>
+            <w:r>
+              <w:rPr>
                 <w:noProof/>
                 <w:lang w:val="en-US"/>
               </w:rPr>
-            </w:pPr>
-            <w:r>
-              <w:rPr>
-                <w:noProof/>
-                <w:lang w:val="en-US"/>
-              </w:rPr>
               <w:drawing>
-                <wp:inline distT="0" distB="0" distL="0" distR="0" wp14:anchorId="7077129C" wp14:editId="7992E231">
-                  <wp:extent cx="1659890" cy="1300660"/>
-                  <wp:effectExtent l="0" t="0" r="0" b="0"/>
-                  <wp:docPr id="88" name="Рисунок 88"/>
+                <wp:inline distT="0" distB="0" distL="0" distR="0" wp14:anchorId="0B37EC3F" wp14:editId="1222D525">
+                  <wp:extent cx="1947545" cy="1308053"/>
+                  <wp:effectExtent l="0" t="0" r="0" b="6985"/>
+                  <wp:docPr id="84" name="Рисунок 84"/>
                   <wp:cNvGraphicFramePr>
                     <a:graphicFrameLocks xmlns:a="http://schemas.openxmlformats.org/drawingml/2006/main" noChangeAspect="1"/>
                   </wp:cNvGraphicFramePr>
@@ -30216,6 +30280,120 @@
                         <pic:spPr>
                           <a:xfrm>
                             <a:off x="0" y="0"/>
+                            <a:ext cx="1978392" cy="1328771"/>
+                          </a:xfrm>
+                          <a:prstGeom prst="rect">
+                            <a:avLst/>
+                          </a:prstGeom>
+                        </pic:spPr>
+                      </pic:pic>
+                    </a:graphicData>
+                  </a:graphic>
+                </wp:inline>
+              </w:drawing>
+            </w:r>
+          </w:p>
+        </w:tc>
+        <w:tc>
+          <w:tcPr>
+            <w:tcW w:w="2916" w:type="dxa"/>
+            <w:shd w:val="clear" w:color="auto" w:fill="FFE599" w:themeFill="accent4" w:themeFillTint="66"/>
+          </w:tcPr>
+          <w:p>
+            <w:pPr>
+              <w:spacing w:after="0"/>
+              <w:jc w:val="center"/>
+              <w:rPr>
+                <w:noProof/>
+                <w:lang w:val="en-US"/>
+              </w:rPr>
+            </w:pPr>
+            <w:r>
+              <w:rPr>
+                <w:noProof/>
+                <w:lang w:val="en-US"/>
+              </w:rPr>
+              <w:drawing>
+                <wp:inline distT="0" distB="0" distL="0" distR="0" wp14:anchorId="25C8F29F" wp14:editId="33927EE3">
+                  <wp:extent cx="1707463" cy="1289050"/>
+                  <wp:effectExtent l="0" t="0" r="7620" b="6350"/>
+                  <wp:docPr id="86" name="Рисунок 86"/>
+                  <wp:cNvGraphicFramePr>
+                    <a:graphicFrameLocks xmlns:a="http://schemas.openxmlformats.org/drawingml/2006/main" noChangeAspect="1"/>
+                  </wp:cNvGraphicFramePr>
+                  <a:graphic xmlns:a="http://schemas.openxmlformats.org/drawingml/2006/main">
+                    <a:graphicData uri="http://schemas.openxmlformats.org/drawingml/2006/picture">
+                      <pic:pic xmlns:pic="http://schemas.openxmlformats.org/drawingml/2006/picture">
+                        <pic:nvPicPr>
+                          <pic:cNvPr id="1" name=""/>
+                          <pic:cNvPicPr/>
+                        </pic:nvPicPr>
+                        <pic:blipFill>
+                          <a:blip r:embed="rId109"/>
+                          <a:stretch>
+                            <a:fillRect/>
+                          </a:stretch>
+                        </pic:blipFill>
+                        <pic:spPr>
+                          <a:xfrm>
+                            <a:off x="0" y="0"/>
+                            <a:ext cx="1719138" cy="1297864"/>
+                          </a:xfrm>
+                          <a:prstGeom prst="rect">
+                            <a:avLst/>
+                          </a:prstGeom>
+                        </pic:spPr>
+                      </pic:pic>
+                    </a:graphicData>
+                  </a:graphic>
+                </wp:inline>
+              </w:drawing>
+            </w:r>
+          </w:p>
+        </w:tc>
+        <w:tc>
+          <w:tcPr>
+            <w:tcW w:w="2830" w:type="dxa"/>
+            <w:shd w:val="clear" w:color="auto" w:fill="FFE599" w:themeFill="accent4" w:themeFillTint="66"/>
+          </w:tcPr>
+          <w:p>
+            <w:pPr>
+              <w:spacing w:after="0"/>
+              <w:jc w:val="center"/>
+              <w:rPr>
+                <w:noProof/>
+                <w:lang w:val="en-US"/>
+              </w:rPr>
+            </w:pPr>
+            <w:r>
+              <w:rPr>
+                <w:noProof/>
+                <w:lang w:val="en-US"/>
+              </w:rPr>
+              <w:drawing>
+                <wp:inline distT="0" distB="0" distL="0" distR="0" wp14:anchorId="7077129C" wp14:editId="7992E231">
+                  <wp:extent cx="1659890" cy="1300660"/>
+                  <wp:effectExtent l="0" t="0" r="0" b="0"/>
+                  <wp:docPr id="88" name="Рисунок 88"/>
+                  <wp:cNvGraphicFramePr>
+                    <a:graphicFrameLocks xmlns:a="http://schemas.openxmlformats.org/drawingml/2006/main" noChangeAspect="1"/>
+                  </wp:cNvGraphicFramePr>
+                  <a:graphic xmlns:a="http://schemas.openxmlformats.org/drawingml/2006/main">
+                    <a:graphicData uri="http://schemas.openxmlformats.org/drawingml/2006/picture">
+                      <pic:pic xmlns:pic="http://schemas.openxmlformats.org/drawingml/2006/picture">
+                        <pic:nvPicPr>
+                          <pic:cNvPr id="1" name=""/>
+                          <pic:cNvPicPr/>
+                        </pic:nvPicPr>
+                        <pic:blipFill>
+                          <a:blip r:embed="rId110"/>
+                          <a:stretch>
+                            <a:fillRect/>
+                          </a:stretch>
+                        </pic:blipFill>
+                        <pic:spPr>
+                          <a:xfrm>
+                            <a:off x="0" y="0"/>
                             <a:ext cx="1682639" cy="1318485"/>
                           </a:xfrm>
                           <a:prstGeom prst="rect">
@@ -30267,16 +30445,672 @@
       </w:pPr>
     </w:p>
     <w:sectPr>
-      <w:headerReference w:type="even" r:id="rId109"/>
-      <w:headerReference w:type="default" r:id="rId110"/>
-      <w:footerReference w:type="even" r:id="rId111"/>
-      <w:footerReference w:type="default" r:id="rId112"/>
+      <w:headerReference w:type="even" r:id="rId111"/>
+      <w:headerReference w:type="default" r:id="rId112"/>
+      <w:footerReference w:type="even" r:id="rId113"/>
+      <w:footerReference w:type="default" r:id="rId114"/>
       <w:pgSz w:w="12240" w:h="15840"/>
       <w:pgMar w:top="993" w:right="1440" w:bottom="851" w:left="1440" w:header="708" w:footer="571" w:gutter="0"/>
       <w:cols w:space="720"/>
     </w:sectPr>
   </w:body>
 </w:document>
+</file>
+
+<file path=word/comments.xml><?xml version="1.0" encoding="utf-8"?>
+<w:comments xmlns:wpc="http://schemas.microsoft.com/office/word/2010/wordprocessingCanvas" xmlns:cx="http://schemas.microsoft.com/office/drawing/2014/chartex" xmlns:mc="http://schemas.openxmlformats.org/markup-compatibility/2006" xmlns:o="urn:schemas-microsoft-com:office:office" xmlns:r="http://schemas.openxmlformats.org/officeDocument/2006/relationships" xmlns:m="http://schemas.openxmlformats.org/officeDocument/2006/math" xmlns:v="urn:schemas-microsoft-com:vml" xmlns:wp14="http://schemas.microsoft.com/office/word/2010/wordprocessingDrawing" xmlns:wp="http://schemas.openxmlformats.org/drawingml/2006/wordprocessingDrawing" xmlns:w10="urn:schemas-microsoft-com:office:word" xmlns:w="http://schemas.openxmlformats.org/wordprocessingml/2006/main" xmlns:w14="http://schemas.microsoft.com/office/word/2010/wordml" xmlns:w15="http://schemas.microsoft.com/office/word/2012/wordml" xmlns:w16se="http://schemas.microsoft.com/office/word/2015/wordml/symex" xmlns:wpg="http://schemas.microsoft.com/office/word/2010/wordprocessingGroup" xmlns:wpi="http://schemas.microsoft.com/office/word/2010/wordprocessingInk" xmlns:wne="http://schemas.microsoft.com/office/word/2006/wordml" xmlns:wps="http://schemas.microsoft.com/office/word/2010/wordprocessingShape" mc:Ignorable="w14 w15 w16se wp14">
+  <w:comment w:id="43" w:author="Rualark Rualark" w:date="2018-05-14T21:28:00Z" w:initials="RR">
+    <w:p>
+      <w:pPr>
+        <w:pStyle w:val="a8"/>
+        <w:rPr>
+          <w:lang w:val="ru-RU"/>
+        </w:rPr>
+      </w:pPr>
+      <w:r>
+        <w:rPr>
+          <w:rStyle w:val="a7"/>
+        </w:rPr>
+        <w:annotationRef/>
+      </w:r>
+      <w:r>
+        <w:rPr>
+          <w:lang w:val="ru-RU"/>
+        </w:rPr>
+        <w:t xml:space="preserve">В </w:t>
+      </w:r>
+      <w:r>
+        <w:rPr>
+          <w:lang w:val="ru-RU"/>
+        </w:rPr>
+        <w:t xml:space="preserve">MGen </w:t>
+      </w:r>
+      <w:r>
+        <w:rPr>
+          <w:lang w:val="ru-RU"/>
+        </w:rPr>
+        <w:t>разрешено только в случае наличия пропущенной ноты в ближайших нотах перед скачком.</w:t>
+      </w:r>
+    </w:p>
+  </w:comment>
+  <w:comment w:id="48" w:author="Rualark Rualark" w:date="2018-05-14T21:31:00Z" w:initials="RR">
+    <w:p>
+      <w:pPr>
+        <w:pStyle w:val="a8"/>
+        <w:rPr>
+          <w:rStyle w:val="a7"/>
+          <w:lang w:val="ru-RU"/>
+        </w:rPr>
+      </w:pPr>
+      <w:r>
+        <w:rPr>
+          <w:rStyle w:val="a7"/>
+        </w:rPr>
+        <w:annotationRef/>
+      </w:r>
+      <w:r>
+        <w:rPr>
+          <w:rStyle w:val="a7"/>
+          <w:lang w:val="ru-RU"/>
+        </w:rPr>
+        <w:t xml:space="preserve">В </w:t>
+      </w:r>
+      <w:r>
+        <w:rPr>
+          <w:rStyle w:val="a7"/>
+          <w:lang w:val="ru-RU"/>
+        </w:rPr>
+        <w:t>MGen:</w:t>
+      </w:r>
+    </w:p>
+    <w:p>
+      <w:pPr>
+        <w:pStyle w:val="a8"/>
+        <w:rPr>
+          <w:rStyle w:val="a7"/>
+          <w:lang w:val="ru-RU"/>
+        </w:rPr>
+      </w:pPr>
+      <w:r>
+        <w:rPr>
+          <w:rStyle w:val="a7"/>
+          <w:lang w:val="ru-RU"/>
+        </w:rPr>
+        <w:t>- В начале унисон, октава, квинта (разрешено)</w:t>
+      </w:r>
+    </w:p>
+    <w:p>
+      <w:pPr>
+        <w:pStyle w:val="a8"/>
+        <w:rPr>
+          <w:rStyle w:val="a7"/>
+          <w:lang w:val="ru-RU"/>
+        </w:rPr>
+      </w:pPr>
+      <w:r>
+        <w:rPr>
+          <w:rStyle w:val="a7"/>
+          <w:lang w:val="ru-RU"/>
+        </w:rPr>
+        <w:t>- В начале терция (зеленым)</w:t>
+      </w:r>
+    </w:p>
+    <w:p>
+      <w:pPr>
+        <w:pStyle w:val="a8"/>
+        <w:rPr>
+          <w:rStyle w:val="a7"/>
+          <w:lang w:val="ru-RU"/>
+        </w:rPr>
+      </w:pPr>
+      <w:r>
+        <w:rPr>
+          <w:rStyle w:val="a7"/>
+          <w:lang w:val="ru-RU"/>
+        </w:rPr>
+        <w:t>- В конце унисон, октава (разрешено)</w:t>
+      </w:r>
+    </w:p>
+    <w:p>
+      <w:pPr>
+        <w:pStyle w:val="a8"/>
+        <w:rPr>
+          <w:sz w:val="16"/>
+          <w:szCs w:val="16"/>
+          <w:lang w:val="ru-RU"/>
+        </w:rPr>
+      </w:pPr>
+      <w:r>
+        <w:rPr>
+          <w:rStyle w:val="a7"/>
+          <w:lang w:val="ru-RU"/>
+        </w:rPr>
+        <w:t>- В конце терция, квинта (желтым)</w:t>
+      </w:r>
+    </w:p>
+  </w:comment>
+  <w:comment w:id="53" w:author="Rualark Rualark" w:date="2018-05-15T09:55:00Z" w:initials="RR">
+    <w:p>
+      <w:pPr>
+        <w:pStyle w:val="a8"/>
+        <w:rPr>
+          <w:lang w:val="ru-RU"/>
+        </w:rPr>
+      </w:pPr>
+      <w:r>
+        <w:rPr>
+          <w:rStyle w:val="a7"/>
+        </w:rPr>
+        <w:annotationRef/>
+      </w:r>
+      <w:r>
+        <w:t>MGen</w:t>
+      </w:r>
+      <w:r>
+        <w:rPr>
+          <w:lang w:val="ru-RU"/>
+        </w:rPr>
+        <w:t xml:space="preserve">: </w:t>
+      </w:r>
+      <w:r>
+        <w:rPr>
+          <w:lang w:val="ru-RU"/>
+        </w:rPr>
+        <w:t>такого правила нет. Есть:</w:t>
+      </w:r>
+    </w:p>
+    <w:p>
+      <w:pPr>
+        <w:pStyle w:val="a8"/>
+        <w:rPr>
+          <w:lang w:val="ru-RU"/>
+        </w:rPr>
+      </w:pPr>
+      <w:r>
+        <w:rPr>
+          <w:lang w:val="ru-RU"/>
+        </w:rPr>
+        <w:t xml:space="preserve">- Нужен вводный тон (исключение: ноты </w:t>
+      </w:r>
+      <w:r>
+        <w:rPr>
+          <w:lang w:val="en-US"/>
+        </w:rPr>
+        <w:t>V</w:t>
+      </w:r>
+      <w:r>
+        <w:rPr>
+          <w:lang w:val="ru-RU"/>
+        </w:rPr>
+        <w:t>-</w:t>
+      </w:r>
+      <w:r>
+        <w:rPr>
+          <w:lang w:val="en-US"/>
+        </w:rPr>
+        <w:t>I</w:t>
+      </w:r>
+      <w:r>
+        <w:rPr>
+          <w:lang w:val="ru-RU"/>
+        </w:rPr>
+        <w:t xml:space="preserve"> </w:t>
+      </w:r>
+      <w:r>
+        <w:rPr>
+          <w:lang w:val="ru-RU"/>
+        </w:rPr>
+        <w:t>в басу)</w:t>
+      </w:r>
+    </w:p>
+    <w:p>
+      <w:pPr>
+        <w:pStyle w:val="a8"/>
+        <w:rPr>
+          <w:lang w:val="en-US"/>
+        </w:rPr>
+      </w:pPr>
+      <w:r>
+        <w:rPr>
+          <w:lang w:val="ru-RU"/>
+        </w:rPr>
+        <w:t xml:space="preserve">- Нужна нота </w:t>
+      </w:r>
+      <w:r>
+        <w:rPr>
+          <w:lang w:val="en-US"/>
+        </w:rPr>
+        <w:t xml:space="preserve">II </w:t>
+      </w:r>
+      <w:r>
+        <w:rPr>
+          <w:lang w:val="ru-RU"/>
+        </w:rPr>
+        <w:t xml:space="preserve">или </w:t>
+      </w:r>
+      <w:r>
+        <w:rPr>
+          <w:lang w:val="en-US"/>
+        </w:rPr>
+        <w:t>V</w:t>
+      </w:r>
+    </w:p>
+    <w:p>
+      <w:pPr>
+        <w:pStyle w:val="a8"/>
+        <w:rPr>
+          <w:lang w:val="ru-RU"/>
+        </w:rPr>
+      </w:pPr>
+      <w:r>
+        <w:rPr>
+          <w:lang w:val="ru-RU"/>
+        </w:rPr>
+        <w:t xml:space="preserve">- </w:t>
+      </w:r>
+      <w:r>
+        <w:rPr>
+          <w:lang w:val="ru-RU"/>
+        </w:rPr>
+        <w:t xml:space="preserve">Нужен аккорд </w:t>
+      </w:r>
+      <w:r>
+        <w:rPr>
+          <w:lang w:val="en-US"/>
+        </w:rPr>
+        <w:t>V</w:t>
+      </w:r>
+      <w:r>
+        <w:rPr>
+          <w:lang w:val="ru-RU"/>
+        </w:rPr>
+        <w:t xml:space="preserve"> </w:t>
+      </w:r>
+      <w:r>
+        <w:rPr>
+          <w:lang w:val="ru-RU"/>
+        </w:rPr>
+        <w:t xml:space="preserve">или </w:t>
+      </w:r>
+      <w:r>
+        <w:rPr>
+          <w:lang w:val="en-US"/>
+        </w:rPr>
+        <w:t>VII</w:t>
+      </w:r>
+      <w:r>
+        <w:rPr>
+          <w:lang w:val="ru-RU"/>
+        </w:rPr>
+        <w:t xml:space="preserve"> (</w:t>
+      </w:r>
+      <w:r>
+        <w:rPr>
+          <w:lang w:val="ru-RU"/>
+        </w:rPr>
+        <w:t>а значит обязательн</w:t>
+      </w:r>
+      <w:r>
+        <w:rPr>
+          <w:lang w:val="ru-RU"/>
+        </w:rPr>
+        <w:t>о</w:t>
+      </w:r>
+      <w:r>
+        <w:rPr>
+          <w:lang w:val="ru-RU"/>
+        </w:rPr>
+        <w:t xml:space="preserve"> </w:t>
+      </w:r>
+      <w:r>
+        <w:rPr>
+          <w:lang w:val="ru-RU"/>
+        </w:rPr>
+        <w:t xml:space="preserve">нужна одна из следующих пар нот: </w:t>
+      </w:r>
+      <w:r>
+        <w:rPr>
+          <w:lang w:val="en-US"/>
+        </w:rPr>
+        <w:t>V</w:t>
+      </w:r>
+      <w:r>
+        <w:rPr>
+          <w:lang w:val="ru-RU"/>
+        </w:rPr>
+        <w:t>-</w:t>
+      </w:r>
+      <w:r>
+        <w:rPr>
+          <w:lang w:val="en-US"/>
+        </w:rPr>
+        <w:t>II</w:t>
+      </w:r>
+      <w:r>
+        <w:rPr>
+          <w:lang w:val="ru-RU"/>
+        </w:rPr>
+        <w:t xml:space="preserve">, </w:t>
+      </w:r>
+      <w:r>
+        <w:rPr>
+          <w:lang w:val="en-US"/>
+        </w:rPr>
+        <w:t>V</w:t>
+      </w:r>
+      <w:r>
+        <w:rPr>
+          <w:lang w:val="ru-RU"/>
+        </w:rPr>
+        <w:t>-</w:t>
+      </w:r>
+      <w:r>
+        <w:rPr>
+          <w:lang w:val="en-US"/>
+        </w:rPr>
+        <w:t>VII</w:t>
+      </w:r>
+      <w:r>
+        <w:rPr>
+          <w:lang w:val="ru-RU"/>
+        </w:rPr>
+        <w:t xml:space="preserve">, </w:t>
+      </w:r>
+      <w:r>
+        <w:rPr>
+          <w:lang w:val="en-US"/>
+        </w:rPr>
+        <w:t>VII</w:t>
+      </w:r>
+      <w:r>
+        <w:rPr>
+          <w:lang w:val="ru-RU"/>
+        </w:rPr>
+        <w:t>-</w:t>
+      </w:r>
+      <w:r>
+        <w:rPr>
+          <w:lang w:val="en-US"/>
+        </w:rPr>
+        <w:t>II</w:t>
+      </w:r>
+      <w:r>
+        <w:rPr>
+          <w:lang w:val="ru-RU"/>
+        </w:rPr>
+        <w:t xml:space="preserve">, то есть обязательно нужна нота </w:t>
+      </w:r>
+      <w:r>
+        <w:rPr>
+          <w:lang w:val="en-US"/>
+        </w:rPr>
+        <w:t>V</w:t>
+      </w:r>
+      <w:r>
+        <w:rPr>
+          <w:lang w:val="ru-RU"/>
+        </w:rPr>
+        <w:t xml:space="preserve"> или </w:t>
+      </w:r>
+      <w:r>
+        <w:rPr>
+          <w:lang w:val="en-US"/>
+        </w:rPr>
+        <w:t>VII</w:t>
+      </w:r>
+      <w:r>
+        <w:rPr>
+          <w:lang w:val="ru-RU"/>
+        </w:rPr>
+        <w:t>)</w:t>
+      </w:r>
+    </w:p>
+  </w:comment>
+  <w:comment w:id="54" w:author="Rualark Rualark" w:date="2018-05-15T10:09:00Z" w:initials="RR">
+    <w:p>
+      <w:pPr>
+        <w:pStyle w:val="a8"/>
+        <w:rPr>
+          <w:lang w:val="ru-RU"/>
+        </w:rPr>
+      </w:pPr>
+      <w:r>
+        <w:rPr>
+          <w:rStyle w:val="a7"/>
+        </w:rPr>
+        <w:annotationRef/>
+      </w:r>
+      <w:r>
+        <w:rPr>
+          <w:rStyle w:val="a7"/>
+          <w:lang w:val="ru-RU"/>
+        </w:rPr>
+        <w:t xml:space="preserve">В чем исключение в первом примере? Зачем указание на </w:t>
+      </w:r>
+      <w:r>
+        <w:rPr>
+          <w:rStyle w:val="a7"/>
+          <w:lang w:val="en-US"/>
+        </w:rPr>
+        <w:t>II</w:t>
+      </w:r>
+      <w:r>
+        <w:rPr>
+          <w:rStyle w:val="a7"/>
+          <w:lang w:val="ru-RU"/>
+        </w:rPr>
+        <w:t>-</w:t>
+      </w:r>
+      <w:r>
+        <w:rPr>
+          <w:rStyle w:val="a7"/>
+          <w:lang w:val="en-US"/>
+        </w:rPr>
+        <w:t>I</w:t>
+      </w:r>
+      <w:r>
+        <w:rPr>
+          <w:rStyle w:val="a7"/>
+          <w:lang w:val="ru-RU"/>
+        </w:rPr>
+        <w:t xml:space="preserve"> </w:t>
+      </w:r>
+      <w:r>
+        <w:rPr>
+          <w:rStyle w:val="a7"/>
+          <w:lang w:val="ru-RU"/>
+        </w:rPr>
+        <w:t xml:space="preserve">в верхнем голосе: это разрешает отказаться от вводного тона или вводный тон можно пропустить только благодаря </w:t>
+      </w:r>
+      <w:r>
+        <w:rPr>
+          <w:rStyle w:val="a7"/>
+          <w:lang w:val="en-US"/>
+        </w:rPr>
+        <w:t>V</w:t>
+      </w:r>
+      <w:r>
+        <w:rPr>
+          <w:rStyle w:val="a7"/>
+          <w:lang w:val="ru-RU"/>
+        </w:rPr>
+        <w:t>-</w:t>
+      </w:r>
+      <w:r>
+        <w:rPr>
+          <w:rStyle w:val="a7"/>
+          <w:lang w:val="en-US"/>
+        </w:rPr>
+        <w:t>I</w:t>
+      </w:r>
+      <w:r>
+        <w:rPr>
+          <w:rStyle w:val="a7"/>
+          <w:lang w:val="ru-RU"/>
+        </w:rPr>
+        <w:t xml:space="preserve"> </w:t>
+      </w:r>
+      <w:r>
+        <w:rPr>
+          <w:rStyle w:val="a7"/>
+          <w:lang w:val="ru-RU"/>
+        </w:rPr>
+        <w:t>в басу?</w:t>
+      </w:r>
+    </w:p>
+  </w:comment>
+  <w:comment w:id="55" w:author="Rualark Rualark" w:date="2018-05-15T10:13:00Z" w:initials="RR">
+    <w:p>
+      <w:pPr>
+        <w:pStyle w:val="a8"/>
+        <w:rPr>
+          <w:lang w:val="ru-RU"/>
+        </w:rPr>
+      </w:pPr>
+      <w:r>
+        <w:rPr>
+          <w:rStyle w:val="a7"/>
+        </w:rPr>
+        <w:annotationRef/>
+      </w:r>
+      <w:r>
+        <w:rPr>
+          <w:lang w:val="ru-RU"/>
+        </w:rPr>
+        <w:t>В чем исключение?</w:t>
+      </w:r>
+    </w:p>
+  </w:comment>
+  <w:comment w:id="56" w:author="Rualark Rualark" w:date="2018-05-15T10:13:00Z" w:initials="RR">
+    <w:p>
+      <w:pPr>
+        <w:pStyle w:val="a8"/>
+        <w:rPr>
+          <w:lang w:val="ru-RU"/>
+        </w:rPr>
+      </w:pPr>
+      <w:r>
+        <w:rPr>
+          <w:rStyle w:val="a7"/>
+        </w:rPr>
+        <w:annotationRef/>
+      </w:r>
+      <w:r>
+        <w:rPr>
+          <w:lang w:val="ru-RU"/>
+        </w:rPr>
+        <w:t>В чем исключение?</w:t>
+      </w:r>
+    </w:p>
+  </w:comment>
+  <w:comment w:id="62" w:author="Rualark Rualark" w:date="2018-05-15T10:15:00Z" w:initials="RR">
+    <w:p>
+      <w:pPr>
+        <w:pStyle w:val="a8"/>
+        <w:rPr>
+          <w:lang w:val="ru-RU"/>
+        </w:rPr>
+      </w:pPr>
+      <w:r>
+        <w:rPr>
+          <w:rStyle w:val="a7"/>
+        </w:rPr>
+        <w:annotationRef/>
+      </w:r>
+      <w:r>
+        <w:rPr>
+          <w:lang w:val="en-US"/>
+        </w:rPr>
+        <w:t>MGen</w:t>
+      </w:r>
+      <w:r>
+        <w:rPr>
+          <w:lang w:val="ru-RU"/>
+        </w:rPr>
+        <w:t xml:space="preserve">: </w:t>
+      </w:r>
+      <w:r>
+        <w:rPr>
+          <w:lang w:val="ru-RU"/>
+        </w:rPr>
+        <w:t>сейчас достаточно либо перед, либо после скачка</w:t>
+      </w:r>
+    </w:p>
+  </w:comment>
+  <w:comment w:id="74" w:author="Rualark Rualark" w:date="2018-05-15T10:25:00Z" w:initials="RR">
+    <w:p>
+      <w:pPr>
+        <w:pStyle w:val="a8"/>
+        <w:rPr>
+          <w:lang w:val="ru-RU"/>
+        </w:rPr>
+      </w:pPr>
+      <w:r>
+        <w:rPr>
+          <w:rStyle w:val="a7"/>
+        </w:rPr>
+        <w:annotationRef/>
+      </w:r>
+      <w:r>
+        <w:rPr>
+          <w:lang w:val="en-US"/>
+        </w:rPr>
+        <w:t>MGen</w:t>
+      </w:r>
+      <w:r>
+        <w:rPr>
+          <w:lang w:val="ru-RU"/>
+        </w:rPr>
+        <w:t xml:space="preserve">: </w:t>
+      </w:r>
+      <w:r>
+        <w:rPr>
+          <w:lang w:val="ru-RU"/>
+        </w:rPr>
+        <w:t xml:space="preserve">разрешены не любые две гармонии, а только если первая не содержит </w:t>
+      </w:r>
+      <w:r>
+        <w:rPr>
+          <w:lang w:val="en-US"/>
+        </w:rPr>
+        <w:t>D</w:t>
+      </w:r>
+      <w:r>
+        <w:rPr>
+          <w:lang w:val="ru-RU"/>
+        </w:rPr>
+        <w:t xml:space="preserve">, </w:t>
+      </w:r>
+      <w:r>
+        <w:rPr>
+          <w:lang w:val="ru-RU"/>
+        </w:rPr>
+        <w:t xml:space="preserve">а вторая содержит букву </w:t>
+      </w:r>
+      <w:r>
+        <w:rPr>
+          <w:lang w:val="en-US"/>
+        </w:rPr>
+        <w:t>D.</w:t>
+      </w:r>
+      <w:bookmarkStart w:id="75" w:name="_GoBack"/>
+      <w:bookmarkEnd w:id="75"/>
+    </w:p>
+  </w:comment>
+</w:comments>
+</file>
+
+<file path=word/commentsExtended.xml><?xml version="1.0" encoding="utf-8"?>
+<w15:commentsEx xmlns:wpc="http://schemas.microsoft.com/office/word/2010/wordprocessingCanvas" xmlns:cx="http://schemas.microsoft.com/office/drawing/2014/chartex" xmlns:mc="http://schemas.openxmlformats.org/markup-compatibility/2006" xmlns:o="urn:schemas-microsoft-com:office:office" xmlns:r="http://schemas.openxmlformats.org/officeDocument/2006/relationships" xmlns:m="http://schemas.openxmlformats.org/officeDocument/2006/math" xmlns:v="urn:schemas-microsoft-com:vml" xmlns:wp14="http://schemas.microsoft.com/office/word/2010/wordprocessingDrawing" xmlns:wp="http://schemas.openxmlformats.org/drawingml/2006/wordprocessingDrawing" xmlns:w10="urn:schemas-microsoft-com:office:word" xmlns:w="http://schemas.openxmlformats.org/wordprocessingml/2006/main" xmlns:w14="http://schemas.microsoft.com/office/word/2010/wordml" xmlns:w15="http://schemas.microsoft.com/office/word/2012/wordml" xmlns:w16se="http://schemas.microsoft.com/office/word/2015/wordml/symex" xmlns:wpg="http://schemas.microsoft.com/office/word/2010/wordprocessingGroup" xmlns:wpi="http://schemas.microsoft.com/office/word/2010/wordprocessingInk" xmlns:wne="http://schemas.microsoft.com/office/word/2006/wordml" xmlns:wps="http://schemas.microsoft.com/office/word/2010/wordprocessingShape" mc:Ignorable="w14 w15 w16se wp14">
+  <w15:commentEx w15:paraId="0DB9E091" w15:done="0"/>
+  <w15:commentEx w15:paraId="7B1BCEAF" w15:done="0"/>
+  <w15:commentEx w15:paraId="799CFBE8" w15:done="0"/>
+  <w15:commentEx w15:paraId="1722AC42" w15:done="0"/>
+  <w15:commentEx w15:paraId="17EB61DC" w15:done="0"/>
+  <w15:commentEx w15:paraId="319548A0" w15:done="0"/>
+  <w15:commentEx w15:paraId="081AC3EA" w15:done="0"/>
+  <w15:commentEx w15:paraId="7C4188FF" w15:done="0"/>
+</w15:commentsEx>
 </file>
 
 <file path=word/endnotes.xml><?xml version="1.0" encoding="utf-8"?>
@@ -31618,6 +32452,14 @@
 </w:numbering>
 </file>
 
+<file path=word/people.xml><?xml version="1.0" encoding="utf-8"?>
+<w15:people xmlns:wpc="http://schemas.microsoft.com/office/word/2010/wordprocessingCanvas" xmlns:cx="http://schemas.microsoft.com/office/drawing/2014/chartex" xmlns:mc="http://schemas.openxmlformats.org/markup-compatibility/2006" xmlns:o="urn:schemas-microsoft-com:office:office" xmlns:r="http://schemas.openxmlformats.org/officeDocument/2006/relationships" xmlns:m="http://schemas.openxmlformats.org/officeDocument/2006/math" xmlns:v="urn:schemas-microsoft-com:vml" xmlns:wp14="http://schemas.microsoft.com/office/word/2010/wordprocessingDrawing" xmlns:wp="http://schemas.openxmlformats.org/drawingml/2006/wordprocessingDrawing" xmlns:w10="urn:schemas-microsoft-com:office:word" xmlns:w="http://schemas.openxmlformats.org/wordprocessingml/2006/main" xmlns:w14="http://schemas.microsoft.com/office/word/2010/wordml" xmlns:w15="http://schemas.microsoft.com/office/word/2012/wordml" xmlns:w16se="http://schemas.microsoft.com/office/word/2015/wordml/symex" xmlns:wpg="http://schemas.microsoft.com/office/word/2010/wordprocessingGroup" xmlns:wpi="http://schemas.microsoft.com/office/word/2010/wordprocessingInk" xmlns:wne="http://schemas.microsoft.com/office/word/2006/wordml" xmlns:wps="http://schemas.microsoft.com/office/word/2010/wordprocessingShape" mc:Ignorable="w14 w15 w16se wp14">
+  <w15:person w15:author="Rualark Rualark">
+    <w15:presenceInfo w15:providerId="Windows Live" w15:userId="caca9baabc8c313d"/>
+  </w15:person>
+</w15:people>
+</file>
+
 <file path=word/styles.xml><?xml version="1.0" encoding="utf-8"?>
 <w:styles xmlns:mc="http://schemas.openxmlformats.org/markup-compatibility/2006" xmlns:r="http://schemas.openxmlformats.org/officeDocument/2006/relationships" xmlns:w="http://schemas.openxmlformats.org/wordprocessingml/2006/main" xmlns:w14="http://schemas.microsoft.com/office/word/2010/wordml" xmlns:w15="http://schemas.microsoft.com/office/word/2012/wordml" xmlns:w16se="http://schemas.microsoft.com/office/word/2015/wordml/symex" mc:Ignorable="w14 w15 w16se">
   <w:docDefaults>

</xml_diff>

<commit_message>
Docs: Update shegolev work analysis
</commit_message>
<xml_diff>
--- a/MGen/docs/Counterpoint4.docx
+++ b/MGen/docs/Counterpoint4.docx
@@ -4,7 +4,7 @@
   <w:body>
     <w:p>
       <w:pPr>
-        <w:pStyle w:val="1"/>
+        <w:pStyle w:val="Heading1"/>
         <w:rPr>
           <w:lang w:val="ru-RU"/>
         </w:rPr>
@@ -32,7 +32,7 @@
     </w:p>
     <w:tbl>
       <w:tblPr>
-        <w:tblStyle w:val="a6"/>
+        <w:tblStyle w:val="TableGrid"/>
         <w:tblW w:w="0" w:type="auto"/>
         <w:jc w:val="center"/>
         <w:tblLook w:val="04A0" w:firstRow="1" w:lastRow="0" w:firstColumn="1" w:lastColumn="0" w:noHBand="0" w:noVBand="1"/>
@@ -156,7 +156,7 @@
     </w:p>
     <w:p>
       <w:pPr>
-        <w:pStyle w:val="1"/>
+        <w:pStyle w:val="Heading1"/>
         <w:rPr>
           <w:lang w:val="ru-RU"/>
         </w:rPr>
@@ -752,7 +752,7 @@
     </w:p>
     <w:tbl>
       <w:tblPr>
-        <w:tblStyle w:val="a6"/>
+        <w:tblStyle w:val="TableGrid"/>
         <w:tblW w:w="9498" w:type="dxa"/>
         <w:tblBorders>
           <w:top w:val="none" w:sz="0" w:space="0" w:color="auto"/>
@@ -1265,7 +1265,7 @@
     </w:p>
     <w:tbl>
       <w:tblPr>
-        <w:tblStyle w:val="a6"/>
+        <w:tblStyle w:val="TableGrid"/>
         <w:tblW w:w="9498" w:type="dxa"/>
         <w:tblBorders>
           <w:top w:val="none" w:sz="0" w:space="0" w:color="auto"/>
@@ -2290,7 +2290,7 @@
     </w:p>
     <w:tbl>
       <w:tblPr>
-        <w:tblStyle w:val="a6"/>
+        <w:tblStyle w:val="TableGrid"/>
         <w:tblW w:w="0" w:type="auto"/>
         <w:tblBorders>
           <w:top w:val="none" w:sz="0" w:space="0" w:color="auto"/>
@@ -2581,7 +2581,7 @@
     </w:p>
     <w:tbl>
       <w:tblPr>
-        <w:tblStyle w:val="a6"/>
+        <w:tblStyle w:val="TableGrid"/>
         <w:tblW w:w="0" w:type="auto"/>
         <w:tblBorders>
           <w:top w:val="none" w:sz="0" w:space="0" w:color="auto"/>
@@ -2952,7 +2952,7 @@
     </w:p>
     <w:tbl>
       <w:tblPr>
-        <w:tblStyle w:val="a6"/>
+        <w:tblStyle w:val="TableGrid"/>
         <w:tblW w:w="9498" w:type="dxa"/>
         <w:tblBorders>
           <w:top w:val="none" w:sz="0" w:space="0" w:color="auto"/>
@@ -3079,7 +3079,7 @@
           </w:p>
           <w:tbl>
             <w:tblPr>
-              <w:tblStyle w:val="a6"/>
+              <w:tblStyle w:val="TableGrid"/>
               <w:tblW w:w="0" w:type="auto"/>
               <w:tblBorders>
                 <w:top w:val="none" w:sz="0" w:space="0" w:color="auto"/>
@@ -3266,7 +3266,7 @@
     </w:p>
     <w:tbl>
       <w:tblPr>
-        <w:tblStyle w:val="a6"/>
+        <w:tblStyle w:val="TableGrid"/>
         <w:tblW w:w="9498" w:type="dxa"/>
         <w:tblBorders>
           <w:top w:val="none" w:sz="0" w:space="0" w:color="auto"/>
@@ -3453,7 +3453,7 @@
           </w:p>
           <w:tbl>
             <w:tblPr>
-              <w:tblStyle w:val="a6"/>
+              <w:tblStyle w:val="TableGrid"/>
               <w:tblW w:w="0" w:type="auto"/>
               <w:tblBorders>
                 <w:top w:val="none" w:sz="0" w:space="0" w:color="auto"/>
@@ -4357,7 +4357,7 @@
     </w:p>
     <w:tbl>
       <w:tblPr>
-        <w:tblStyle w:val="a6"/>
+        <w:tblStyle w:val="TableGrid"/>
         <w:tblW w:w="8931" w:type="dxa"/>
         <w:tblBorders>
           <w:top w:val="none" w:sz="0" w:space="0" w:color="auto"/>
@@ -5151,7 +5151,7 @@
     </w:p>
     <w:tbl>
       <w:tblPr>
-        <w:tblStyle w:val="a6"/>
+        <w:tblStyle w:val="TableGrid"/>
         <w:tblW w:w="8931" w:type="dxa"/>
         <w:tblBorders>
           <w:top w:val="none" w:sz="0" w:space="0" w:color="auto"/>
@@ -6020,7 +6020,7 @@
     </w:p>
     <w:tbl>
       <w:tblPr>
-        <w:tblStyle w:val="a6"/>
+        <w:tblStyle w:val="TableGrid"/>
         <w:tblW w:w="8931" w:type="dxa"/>
         <w:tblBorders>
           <w:top w:val="none" w:sz="0" w:space="0" w:color="auto"/>
@@ -6711,7 +6711,7 @@
       <w:commentRangeEnd w:id="43"/>
       <w:r>
         <w:rPr>
-          <w:rStyle w:val="a7"/>
+          <w:rStyle w:val="CommentReference"/>
         </w:rPr>
         <w:commentReference w:id="43"/>
       </w:r>
@@ -7453,7 +7453,7 @@
             <w:commentRangeEnd w:id="48"/>
             <w:r>
               <w:rPr>
-                <w:rStyle w:val="a7"/>
+                <w:rStyle w:val="CommentReference"/>
               </w:rPr>
               <w:commentReference w:id="48"/>
             </w:r>
@@ -8115,7 +8115,7 @@
             <w:commentRangeEnd w:id="53"/>
             <w:r>
               <w:rPr>
-                <w:rStyle w:val="a7"/>
+                <w:rStyle w:val="CommentReference"/>
               </w:rPr>
               <w:commentReference w:id="53"/>
             </w:r>
@@ -8247,7 +8247,7 @@
     </w:tbl>
     <w:tbl>
       <w:tblPr>
-        <w:tblStyle w:val="a6"/>
+        <w:tblStyle w:val="TableGrid"/>
         <w:tblW w:w="9342" w:type="dxa"/>
         <w:tblBorders>
           <w:top w:val="none" w:sz="0" w:space="0" w:color="auto"/>
@@ -8338,7 +8338,7 @@
             <w:commentRangeEnd w:id="54"/>
             <w:r>
               <w:rPr>
-                <w:rStyle w:val="a7"/>
+                <w:rStyle w:val="CommentReference"/>
               </w:rPr>
               <w:commentReference w:id="54"/>
             </w:r>
@@ -8431,7 +8431,7 @@
             <w:commentRangeEnd w:id="55"/>
             <w:r>
               <w:rPr>
-                <w:rStyle w:val="a7"/>
+                <w:rStyle w:val="CommentReference"/>
               </w:rPr>
               <w:commentReference w:id="55"/>
             </w:r>
@@ -8524,7 +8524,7 @@
             <w:commentRangeEnd w:id="56"/>
             <w:r>
               <w:rPr>
-                <w:rStyle w:val="a7"/>
+                <w:rStyle w:val="CommentReference"/>
               </w:rPr>
               <w:commentReference w:id="56"/>
             </w:r>
@@ -9201,7 +9201,7 @@
       <w:commentRangeEnd w:id="62"/>
       <w:r>
         <w:rPr>
-          <w:rStyle w:val="a7"/>
+          <w:rStyle w:val="CommentReference"/>
         </w:rPr>
         <w:commentReference w:id="62"/>
       </w:r>
@@ -9482,7 +9482,7 @@
     </w:p>
     <w:p>
       <w:pPr>
-        <w:pStyle w:val="1"/>
+        <w:pStyle w:val="Heading1"/>
         <w:rPr>
           <w:lang w:val="ru-RU"/>
         </w:rPr>
@@ -9898,7 +9898,7 @@
     </w:p>
     <w:tbl>
       <w:tblPr>
-        <w:tblStyle w:val="a6"/>
+        <w:tblStyle w:val="TableGrid"/>
         <w:tblW w:w="0" w:type="auto"/>
         <w:tblBorders>
           <w:top w:val="none" w:sz="0" w:space="0" w:color="auto"/>
@@ -10539,7 +10539,7 @@
     </w:p>
     <w:p>
       <w:pPr>
-        <w:pStyle w:val="a3"/>
+        <w:pStyle w:val="ListParagraph"/>
         <w:numPr>
           <w:ilvl w:val="0"/>
           <w:numId w:val="1"/>
@@ -10587,7 +10587,7 @@
     </w:p>
     <w:tbl>
       <w:tblPr>
-        <w:tblStyle w:val="a6"/>
+        <w:tblStyle w:val="TableGrid"/>
         <w:tblW w:w="0" w:type="auto"/>
         <w:tblBorders>
           <w:top w:val="none" w:sz="0" w:space="0" w:color="auto"/>
@@ -10799,7 +10799,7 @@
     </w:p>
     <w:p>
       <w:pPr>
-        <w:pStyle w:val="a3"/>
+        <w:pStyle w:val="ListParagraph"/>
         <w:numPr>
           <w:ilvl w:val="0"/>
           <w:numId w:val="1"/>
@@ -10995,7 +10995,7 @@
     </w:p>
     <w:tbl>
       <w:tblPr>
-        <w:tblStyle w:val="a6"/>
+        <w:tblStyle w:val="TableGrid"/>
         <w:tblW w:w="0" w:type="auto"/>
         <w:tblBorders>
           <w:top w:val="none" w:sz="0" w:space="0" w:color="auto"/>
@@ -11423,7 +11423,7 @@
     </w:p>
     <w:tbl>
       <w:tblPr>
-        <w:tblStyle w:val="a6"/>
+        <w:tblStyle w:val="TableGrid"/>
         <w:tblW w:w="0" w:type="auto"/>
         <w:tblBorders>
           <w:top w:val="none" w:sz="0" w:space="0" w:color="auto"/>
@@ -11936,7 +11936,7 @@
     </w:p>
     <w:tbl>
       <w:tblPr>
-        <w:tblStyle w:val="a6"/>
+        <w:tblStyle w:val="TableGrid"/>
         <w:tblW w:w="0" w:type="auto"/>
         <w:tblBorders>
           <w:top w:val="none" w:sz="0" w:space="0" w:color="auto"/>
@@ -12192,7 +12192,7 @@
     </w:p>
     <w:tbl>
       <w:tblPr>
-        <w:tblStyle w:val="a6"/>
+        <w:tblStyle w:val="TableGrid"/>
         <w:tblW w:w="0" w:type="auto"/>
         <w:shd w:val="clear" w:color="auto" w:fill="C5E0B3" w:themeFill="accent6" w:themeFillTint="66"/>
         <w:tblLook w:val="04A0" w:firstRow="1" w:lastRow="0" w:firstColumn="1" w:lastColumn="0" w:noHBand="0" w:noVBand="1"/>
@@ -12574,7 +12574,7 @@
     </w:p>
     <w:tbl>
       <w:tblPr>
-        <w:tblStyle w:val="a6"/>
+        <w:tblStyle w:val="TableGrid"/>
         <w:tblW w:w="0" w:type="auto"/>
         <w:tblBorders>
           <w:top w:val="none" w:sz="0" w:space="0" w:color="auto"/>
@@ -13072,7 +13072,7 @@
     </w:p>
     <w:tbl>
       <w:tblPr>
-        <w:tblStyle w:val="a6"/>
+        <w:tblStyle w:val="TableGrid"/>
         <w:tblW w:w="0" w:type="auto"/>
         <w:tblBorders>
           <w:top w:val="none" w:sz="0" w:space="0" w:color="auto"/>
@@ -13295,7 +13295,7 @@
       <w:commentRangeEnd w:id="74"/>
       <w:r>
         <w:rPr>
-          <w:rStyle w:val="a7"/>
+          <w:rStyle w:val="CommentReference"/>
         </w:rPr>
         <w:commentReference w:id="74"/>
       </w:r>
@@ -13321,7 +13321,7 @@
     </w:p>
     <w:tbl>
       <w:tblPr>
-        <w:tblStyle w:val="a6"/>
+        <w:tblStyle w:val="TableGrid"/>
         <w:tblW w:w="0" w:type="auto"/>
         <w:tblBorders>
           <w:top w:val="none" w:sz="0" w:space="0" w:color="auto"/>
@@ -14175,6 +14175,8 @@
         </w:rPr>
         <w:t>:</w:t>
       </w:r>
+      <w:bookmarkStart w:id="75" w:name="_GoBack"/>
+      <w:bookmarkEnd w:id="75"/>
     </w:p>
     <w:p>
       <w:pPr>
@@ -14189,7 +14191,7 @@
     </w:p>
     <w:p>
       <w:pPr>
-        <w:pStyle w:val="a3"/>
+        <w:pStyle w:val="ListParagraph"/>
         <w:spacing w:after="0"/>
         <w:ind w:left="0"/>
         <w:jc w:val="both"/>
@@ -14410,7 +14412,7 @@
     </w:p>
     <w:tbl>
       <w:tblPr>
-        <w:tblStyle w:val="a6"/>
+        <w:tblStyle w:val="TableGrid"/>
         <w:tblW w:w="0" w:type="auto"/>
         <w:tblBorders>
           <w:top w:val="none" w:sz="0" w:space="0" w:color="auto"/>
@@ -14592,7 +14594,7 @@
           </w:p>
           <w:tbl>
             <w:tblPr>
-              <w:tblStyle w:val="a6"/>
+              <w:tblStyle w:val="TableGrid"/>
               <w:tblW w:w="0" w:type="auto"/>
               <w:tblBorders>
                 <w:top w:val="none" w:sz="0" w:space="0" w:color="auto"/>
@@ -14924,7 +14926,7 @@
     </w:p>
     <w:tbl>
       <w:tblPr>
-        <w:tblStyle w:val="a6"/>
+        <w:tblStyle w:val="TableGrid"/>
         <w:tblW w:w="9498" w:type="dxa"/>
         <w:tblLook w:val="04A0" w:firstRow="1" w:lastRow="0" w:firstColumn="1" w:lastColumn="0" w:noHBand="0" w:noVBand="1"/>
       </w:tblPr>
@@ -15273,7 +15275,7 @@
     </w:p>
     <w:tbl>
       <w:tblPr>
-        <w:tblStyle w:val="a6"/>
+        <w:tblStyle w:val="TableGrid"/>
         <w:tblW w:w="9498" w:type="dxa"/>
         <w:tblLook w:val="04A0" w:firstRow="1" w:lastRow="0" w:firstColumn="1" w:lastColumn="0" w:noHBand="0" w:noVBand="1"/>
       </w:tblPr>
@@ -15400,7 +15402,7 @@
     </w:p>
     <w:p>
       <w:pPr>
-        <w:pStyle w:val="a3"/>
+        <w:pStyle w:val="ListParagraph"/>
         <w:spacing w:after="0"/>
         <w:ind w:left="0"/>
         <w:jc w:val="both"/>
@@ -15645,7 +15647,7 @@
     </w:p>
     <w:tbl>
       <w:tblPr>
-        <w:tblStyle w:val="a6"/>
+        <w:tblStyle w:val="TableGrid"/>
         <w:tblW w:w="0" w:type="auto"/>
         <w:tblBorders>
           <w:top w:val="none" w:sz="0" w:space="0" w:color="auto"/>
@@ -15771,7 +15773,7 @@
           </w:tcPr>
           <w:p>
             <w:pPr>
-              <w:pStyle w:val="a3"/>
+              <w:pStyle w:val="ListParagraph"/>
               <w:spacing w:after="0"/>
               <w:ind w:left="0"/>
               <w:jc w:val="both"/>
@@ -15831,7 +15833,7 @@
           </w:tcPr>
           <w:p>
             <w:pPr>
-              <w:pStyle w:val="a3"/>
+              <w:pStyle w:val="ListParagraph"/>
               <w:spacing w:after="0"/>
               <w:ind w:left="0"/>
               <w:jc w:val="both"/>
@@ -15891,7 +15893,7 @@
           </w:tcPr>
           <w:p>
             <w:pPr>
-              <w:pStyle w:val="a3"/>
+              <w:pStyle w:val="ListParagraph"/>
               <w:spacing w:after="0"/>
               <w:ind w:left="0"/>
               <w:jc w:val="both"/>
@@ -16276,7 +16278,7 @@
     </w:p>
     <w:tbl>
       <w:tblPr>
-        <w:tblStyle w:val="a6"/>
+        <w:tblStyle w:val="TableGrid"/>
         <w:tblW w:w="0" w:type="auto"/>
         <w:tblBorders>
           <w:top w:val="none" w:sz="0" w:space="0" w:color="auto"/>
@@ -16344,6 +16346,7 @@
                 <w:lang w:val="ru-RU"/>
               </w:rPr>
             </w:pPr>
+            <w:commentRangeStart w:id="78"/>
             <w:r>
               <w:rPr>
                 <w:i/>
@@ -16427,6 +16430,13 @@
                 <w:lang w:val="ru-RU"/>
               </w:rPr>
               <w:t>)</w:t>
+            </w:r>
+            <w:commentRangeEnd w:id="78"/>
+            <w:r>
+              <w:rPr>
+                <w:rStyle w:val="CommentReference"/>
+              </w:rPr>
+              <w:commentReference w:id="78"/>
             </w:r>
           </w:p>
         </w:tc>
@@ -16786,7 +16796,7 @@
     </w:p>
     <w:p>
       <w:pPr>
-        <w:pStyle w:val="1"/>
+        <w:pStyle w:val="Heading1"/>
         <w:rPr>
           <w:lang w:val="ru-RU"/>
         </w:rPr>
@@ -16848,7 +16858,7 @@
     </w:p>
     <w:p>
       <w:pPr>
-        <w:pStyle w:val="ad"/>
+        <w:pStyle w:val="BodyText"/>
         <w:spacing w:before="60" w:line="278" w:lineRule="auto"/>
         <w:ind w:left="0" w:right="337" w:firstLine="720"/>
         <w:jc w:val="both"/>
@@ -17210,7 +17220,7 @@
     </w:p>
     <w:p>
       <w:pPr>
-        <w:pStyle w:val="1"/>
+        <w:pStyle w:val="Heading1"/>
         <w:rPr>
           <w:lang w:val="ru-RU"/>
         </w:rPr>
@@ -17230,7 +17240,7 @@
     </w:p>
     <w:p>
       <w:pPr>
-        <w:pStyle w:val="ad"/>
+        <w:pStyle w:val="BodyText"/>
         <w:spacing w:before="7"/>
         <w:ind w:left="0"/>
         <w:rPr>
@@ -17242,7 +17252,7 @@
     </w:p>
     <w:p>
       <w:pPr>
-        <w:pStyle w:val="ad"/>
+        <w:pStyle w:val="BodyText"/>
         <w:spacing w:line="278" w:lineRule="auto"/>
         <w:ind w:left="0" w:right="401"/>
         <w:rPr>
@@ -17402,7 +17412,7 @@
     </w:p>
     <w:p>
       <w:pPr>
-        <w:pStyle w:val="ad"/>
+        <w:pStyle w:val="BodyText"/>
         <w:spacing w:before="9"/>
         <w:ind w:left="0"/>
         <w:rPr>
@@ -17413,7 +17423,7 @@
     </w:p>
     <w:tbl>
       <w:tblPr>
-        <w:tblStyle w:val="a6"/>
+        <w:tblStyle w:val="TableGrid"/>
         <w:tblW w:w="9498" w:type="dxa"/>
         <w:tblBorders>
           <w:top w:val="none" w:sz="0" w:space="0" w:color="auto"/>
@@ -17528,7 +17538,7 @@
     </w:tbl>
     <w:p>
       <w:pPr>
-        <w:pStyle w:val="ad"/>
+        <w:pStyle w:val="BodyText"/>
         <w:spacing w:before="9"/>
         <w:ind w:left="0"/>
         <w:rPr>
@@ -17539,7 +17549,7 @@
     </w:p>
     <w:tbl>
       <w:tblPr>
-        <w:tblStyle w:val="a6"/>
+        <w:tblStyle w:val="TableGrid"/>
         <w:tblW w:w="9498" w:type="dxa"/>
         <w:tblBorders>
           <w:top w:val="none" w:sz="0" w:space="0" w:color="auto"/>
@@ -18044,7 +18054,7 @@
     </w:tbl>
     <w:p>
       <w:pPr>
-        <w:pStyle w:val="ad"/>
+        <w:pStyle w:val="BodyText"/>
         <w:spacing w:before="9"/>
         <w:ind w:left="0"/>
         <w:rPr>
@@ -18055,7 +18065,7 @@
     </w:p>
     <w:p>
       <w:pPr>
-        <w:pStyle w:val="ad"/>
+        <w:pStyle w:val="BodyText"/>
         <w:spacing w:before="70"/>
         <w:ind w:left="0"/>
         <w:jc w:val="both"/>
@@ -18120,7 +18130,7 @@
     </w:p>
     <w:p>
       <w:pPr>
-        <w:pStyle w:val="1"/>
+        <w:pStyle w:val="Heading1"/>
         <w:jc w:val="both"/>
         <w:rPr>
           <w:lang w:val="ru-RU"/>
@@ -18142,7 +18152,7 @@
     </w:p>
     <w:tbl>
       <w:tblPr>
-        <w:tblStyle w:val="a6"/>
+        <w:tblStyle w:val="TableGrid"/>
         <w:tblW w:w="0" w:type="auto"/>
         <w:tblBorders>
           <w:top w:val="none" w:sz="0" w:space="0" w:color="auto"/>
@@ -18534,7 +18544,7 @@
     </w:p>
     <w:p>
       <w:pPr>
-        <w:pStyle w:val="ad"/>
+        <w:pStyle w:val="BodyText"/>
         <w:spacing w:before="88" w:line="295" w:lineRule="auto"/>
         <w:ind w:left="0" w:right="401"/>
         <w:rPr>
@@ -18664,7 +18674,7 @@
     </w:p>
     <w:p>
       <w:pPr>
-        <w:pStyle w:val="ad"/>
+        <w:pStyle w:val="BodyText"/>
         <w:spacing w:before="2"/>
         <w:ind w:left="0"/>
         <w:rPr>
@@ -18675,7 +18685,7 @@
     </w:p>
     <w:p>
       <w:pPr>
-        <w:pStyle w:val="ad"/>
+        <w:pStyle w:val="BodyText"/>
         <w:spacing w:after="5" w:line="278" w:lineRule="auto"/>
         <w:ind w:left="0" w:right="337"/>
         <w:jc w:val="both"/>
@@ -18993,7 +19003,7 @@
     </w:p>
     <w:p>
       <w:pPr>
-        <w:pStyle w:val="ad"/>
+        <w:pStyle w:val="BodyText"/>
         <w:spacing w:after="5" w:line="278" w:lineRule="auto"/>
         <w:ind w:left="0" w:right="337"/>
         <w:jc w:val="both"/>
@@ -19004,7 +19014,7 @@
     </w:p>
     <w:tbl>
       <w:tblPr>
-        <w:tblStyle w:val="a6"/>
+        <w:tblStyle w:val="TableGrid"/>
         <w:tblW w:w="3748" w:type="dxa"/>
         <w:tblBorders>
           <w:top w:val="none" w:sz="0" w:space="0" w:color="auto"/>
@@ -19121,7 +19131,7 @@
     </w:tbl>
     <w:p>
       <w:pPr>
-        <w:pStyle w:val="ad"/>
+        <w:pStyle w:val="BodyText"/>
         <w:spacing w:before="35"/>
         <w:ind w:left="0"/>
         <w:rPr>
@@ -19131,7 +19141,7 @@
     </w:p>
     <w:p>
       <w:pPr>
-        <w:pStyle w:val="ad"/>
+        <w:pStyle w:val="BodyText"/>
         <w:spacing w:before="35"/>
         <w:ind w:left="0"/>
         <w:rPr>
@@ -19153,7 +19163,7 @@
     </w:p>
     <w:p>
       <w:pPr>
-        <w:pStyle w:val="ad"/>
+        <w:pStyle w:val="BodyText"/>
         <w:spacing w:before="35"/>
         <w:ind w:left="0"/>
         <w:rPr>
@@ -19163,7 +19173,7 @@
     </w:p>
     <w:tbl>
       <w:tblPr>
-        <w:tblStyle w:val="a6"/>
+        <w:tblStyle w:val="TableGrid"/>
         <w:tblW w:w="7956" w:type="dxa"/>
         <w:tblBorders>
           <w:top w:val="none" w:sz="0" w:space="0" w:color="auto"/>
@@ -19291,7 +19301,7 @@
     </w:tbl>
     <w:p>
       <w:pPr>
-        <w:pStyle w:val="ad"/>
+        <w:pStyle w:val="BodyText"/>
         <w:ind w:left="0"/>
         <w:rPr>
           <w:lang w:val="ru-RU"/>
@@ -19300,7 +19310,7 @@
     </w:p>
     <w:p>
       <w:pPr>
-        <w:pStyle w:val="ad"/>
+        <w:pStyle w:val="BodyText"/>
         <w:spacing w:before="141"/>
         <w:ind w:left="0"/>
         <w:rPr>
@@ -19322,7 +19332,7 @@
     </w:p>
     <w:p>
       <w:pPr>
-        <w:pStyle w:val="ad"/>
+        <w:pStyle w:val="BodyText"/>
         <w:spacing w:before="141"/>
         <w:ind w:left="0"/>
         <w:rPr>
@@ -19332,7 +19342,7 @@
     </w:p>
     <w:tbl>
       <w:tblPr>
-        <w:tblStyle w:val="a6"/>
+        <w:tblStyle w:val="TableGrid"/>
         <w:tblW w:w="7956" w:type="dxa"/>
         <w:tblBorders>
           <w:top w:val="none" w:sz="0" w:space="0" w:color="auto"/>
@@ -19355,7 +19365,7 @@
           </w:tcPr>
           <w:tbl>
             <w:tblPr>
-              <w:tblStyle w:val="a6"/>
+              <w:tblStyle w:val="TableGrid"/>
               <w:tblW w:w="0" w:type="auto"/>
               <w:tblBorders>
                 <w:top w:val="none" w:sz="0" w:space="0" w:color="auto"/>
@@ -19518,7 +19528,7 @@
     </w:tbl>
     <w:p>
       <w:pPr>
-        <w:pStyle w:val="ad"/>
+        <w:pStyle w:val="BodyText"/>
         <w:spacing w:before="141"/>
         <w:ind w:left="0"/>
         <w:rPr>
@@ -19528,7 +19538,7 @@
     </w:p>
     <w:p>
       <w:pPr>
-        <w:pStyle w:val="ad"/>
+        <w:pStyle w:val="BodyText"/>
         <w:spacing w:before="104"/>
         <w:ind w:left="0"/>
         <w:rPr>
@@ -19551,7 +19561,7 @@
     </w:p>
     <w:p>
       <w:pPr>
-        <w:pStyle w:val="ad"/>
+        <w:pStyle w:val="BodyText"/>
         <w:spacing w:before="9"/>
         <w:ind w:left="0"/>
         <w:rPr>
@@ -19562,7 +19572,7 @@
     </w:p>
     <w:p>
       <w:pPr>
-        <w:pStyle w:val="ad"/>
+        <w:pStyle w:val="BodyText"/>
         <w:spacing w:before="9"/>
         <w:ind w:left="0"/>
         <w:rPr>
@@ -19613,7 +19623,7 @@
     </w:p>
     <w:p>
       <w:pPr>
-        <w:pStyle w:val="ad"/>
+        <w:pStyle w:val="BodyText"/>
         <w:spacing w:before="9"/>
         <w:ind w:left="0"/>
         <w:rPr>
@@ -19624,7 +19634,7 @@
     </w:p>
     <w:tbl>
       <w:tblPr>
-        <w:tblStyle w:val="a6"/>
+        <w:tblStyle w:val="TableGrid"/>
         <w:tblW w:w="7956" w:type="dxa"/>
         <w:tblBorders>
           <w:top w:val="none" w:sz="0" w:space="0" w:color="auto"/>
@@ -19647,7 +19657,7 @@
           </w:tcPr>
           <w:tbl>
             <w:tblPr>
-              <w:tblStyle w:val="a6"/>
+              <w:tblStyle w:val="TableGrid"/>
               <w:tblW w:w="0" w:type="auto"/>
               <w:tblBorders>
                 <w:top w:val="none" w:sz="0" w:space="0" w:color="auto"/>
@@ -19819,7 +19829,7 @@
     </w:tbl>
     <w:p>
       <w:pPr>
-        <w:pStyle w:val="ad"/>
+        <w:pStyle w:val="BodyText"/>
         <w:spacing w:before="9"/>
         <w:ind w:left="0"/>
         <w:rPr>
@@ -19830,7 +19840,7 @@
     </w:p>
     <w:p>
       <w:pPr>
-        <w:pStyle w:val="ad"/>
+        <w:pStyle w:val="BodyText"/>
         <w:spacing w:before="60"/>
         <w:ind w:left="0"/>
         <w:rPr>
@@ -19918,7 +19928,7 @@
     </w:p>
     <w:p>
       <w:pPr>
-        <w:pStyle w:val="ad"/>
+        <w:pStyle w:val="BodyText"/>
         <w:spacing w:before="60"/>
         <w:ind w:left="0"/>
         <w:rPr>
@@ -19928,7 +19938,7 @@
     </w:p>
     <w:tbl>
       <w:tblPr>
-        <w:tblStyle w:val="a6"/>
+        <w:tblStyle w:val="TableGrid"/>
         <w:tblW w:w="7956" w:type="dxa"/>
         <w:tblBorders>
           <w:top w:val="none" w:sz="0" w:space="0" w:color="auto"/>
@@ -20041,7 +20051,7 @@
     </w:tbl>
     <w:p>
       <w:pPr>
-        <w:pStyle w:val="ad"/>
+        <w:pStyle w:val="BodyText"/>
         <w:spacing w:before="60"/>
         <w:ind w:left="0"/>
         <w:rPr>
@@ -20051,7 +20061,7 @@
     </w:p>
     <w:p>
       <w:pPr>
-        <w:pStyle w:val="ad"/>
+        <w:pStyle w:val="BodyText"/>
         <w:spacing w:before="210"/>
         <w:ind w:left="0"/>
         <w:rPr>
@@ -20244,7 +20254,7 @@
     </w:p>
     <w:p>
       <w:pPr>
-        <w:pStyle w:val="ad"/>
+        <w:pStyle w:val="BodyText"/>
         <w:spacing w:before="210"/>
         <w:ind w:left="0"/>
         <w:rPr>
@@ -20255,7 +20265,7 @@
     </w:p>
     <w:tbl>
       <w:tblPr>
-        <w:tblStyle w:val="a6"/>
+        <w:tblStyle w:val="TableGrid"/>
         <w:tblW w:w="7956" w:type="dxa"/>
         <w:tblBorders>
           <w:top w:val="none" w:sz="0" w:space="0" w:color="auto"/>
@@ -20348,7 +20358,7 @@
           </w:p>
           <w:tbl>
             <w:tblPr>
-              <w:tblStyle w:val="a6"/>
+              <w:tblStyle w:val="TableGrid"/>
               <w:tblW w:w="0" w:type="auto"/>
               <w:tblBorders>
                 <w:top w:val="none" w:sz="0" w:space="0" w:color="auto"/>
@@ -20511,7 +20521,7 @@
     </w:tbl>
     <w:p>
       <w:pPr>
-        <w:pStyle w:val="ad"/>
+        <w:pStyle w:val="BodyText"/>
         <w:spacing w:before="210"/>
         <w:ind w:left="0"/>
         <w:rPr>
@@ -20521,7 +20531,7 @@
     </w:p>
     <w:p>
       <w:pPr>
-        <w:pStyle w:val="ad"/>
+        <w:pStyle w:val="BodyText"/>
         <w:spacing w:before="7"/>
         <w:ind w:left="0"/>
         <w:rPr>
@@ -20603,7 +20613,7 @@
     </w:p>
     <w:p>
       <w:pPr>
-        <w:pStyle w:val="ad"/>
+        <w:pStyle w:val="BodyText"/>
         <w:spacing w:before="7"/>
         <w:ind w:left="0"/>
         <w:rPr>
@@ -20613,7 +20623,7 @@
     </w:p>
     <w:tbl>
       <w:tblPr>
-        <w:tblStyle w:val="a6"/>
+        <w:tblStyle w:val="TableGrid"/>
         <w:tblW w:w="7956" w:type="dxa"/>
         <w:tblBorders>
           <w:top w:val="none" w:sz="0" w:space="0" w:color="auto"/>
@@ -20636,7 +20646,7 @@
           </w:tcPr>
           <w:tbl>
             <w:tblPr>
-              <w:tblStyle w:val="a6"/>
+              <w:tblStyle w:val="TableGrid"/>
               <w:tblW w:w="0" w:type="auto"/>
               <w:tblBorders>
                 <w:top w:val="none" w:sz="0" w:space="0" w:color="auto"/>
@@ -20884,7 +20894,7 @@
           </w:p>
           <w:tbl>
             <w:tblPr>
-              <w:tblStyle w:val="a6"/>
+              <w:tblStyle w:val="TableGrid"/>
               <w:tblW w:w="0" w:type="auto"/>
               <w:tblBorders>
                 <w:top w:val="none" w:sz="0" w:space="0" w:color="auto"/>
@@ -20986,7 +20996,7 @@
     </w:tbl>
     <w:p>
       <w:pPr>
-        <w:pStyle w:val="ad"/>
+        <w:pStyle w:val="BodyText"/>
         <w:spacing w:before="7"/>
         <w:ind w:left="0"/>
         <w:rPr>
@@ -21006,7 +21016,7 @@
     </w:p>
     <w:p>
       <w:pPr>
-        <w:pStyle w:val="1"/>
+        <w:pStyle w:val="Heading1"/>
         <w:rPr>
           <w:lang w:val="ru-RU"/>
         </w:rPr>
@@ -21033,7 +21043,7 @@
     </w:p>
     <w:p>
       <w:pPr>
-        <w:pStyle w:val="ad"/>
+        <w:pStyle w:val="BodyText"/>
         <w:rPr>
           <w:sz w:val="36"/>
           <w:lang w:val="ru-RU"/>
@@ -21042,7 +21052,7 @@
     </w:p>
     <w:p>
       <w:pPr>
-        <w:pStyle w:val="ad"/>
+        <w:pStyle w:val="BodyText"/>
         <w:spacing w:before="1" w:line="295" w:lineRule="auto"/>
         <w:ind w:left="100" w:right="98" w:firstLine="720"/>
         <w:jc w:val="both"/>
@@ -21523,7 +21533,7 @@
     </w:p>
     <w:p>
       <w:pPr>
-        <w:pStyle w:val="ad"/>
+        <w:pStyle w:val="BodyText"/>
         <w:rPr>
           <w:sz w:val="26"/>
           <w:lang w:val="ru-RU"/>
@@ -21532,7 +21542,7 @@
     </w:p>
     <w:p>
       <w:pPr>
-        <w:pStyle w:val="ad"/>
+        <w:pStyle w:val="BodyText"/>
         <w:ind w:left="100"/>
         <w:rPr>
           <w:b/>
@@ -21550,7 +21560,7 @@
     </w:p>
     <w:p>
       <w:pPr>
-        <w:pStyle w:val="ad"/>
+        <w:pStyle w:val="BodyText"/>
         <w:rPr>
           <w:sz w:val="29"/>
           <w:lang w:val="ru-RU"/>
@@ -21559,7 +21569,7 @@
     </w:p>
     <w:p>
       <w:pPr>
-        <w:pStyle w:val="ad"/>
+        <w:pStyle w:val="BodyText"/>
         <w:spacing w:before="90" w:line="295" w:lineRule="auto"/>
         <w:ind w:left="100" w:right="98"/>
         <w:jc w:val="both"/>
@@ -22035,8 +22045,8 @@
         </w:rPr>
         <w:t xml:space="preserve"> </w:t>
       </w:r>
-      <w:bookmarkStart w:id="78" w:name="OLE_LINK89"/>
-      <w:bookmarkStart w:id="79" w:name="OLE_LINK90"/>
+      <w:bookmarkStart w:id="79" w:name="OLE_LINK89"/>
+      <w:bookmarkStart w:id="80" w:name="OLE_LINK90"/>
       <w:r>
         <w:rPr>
           <w:i/>
@@ -22061,8 +22071,8 @@
         </w:rPr>
         <w:t>firmus</w:t>
       </w:r>
-      <w:bookmarkEnd w:id="78"/>
       <w:bookmarkEnd w:id="79"/>
+      <w:bookmarkEnd w:id="80"/>
       <w:r>
         <w:rPr>
           <w:spacing w:val="-4"/>
@@ -22094,7 +22104,7 @@
     </w:p>
     <w:p>
       <w:pPr>
-        <w:pStyle w:val="ad"/>
+        <w:pStyle w:val="BodyText"/>
         <w:ind w:left="0"/>
         <w:rPr>
           <w:lang w:val="ru-RU"/>
@@ -22103,7 +22113,7 @@
     </w:p>
     <w:tbl>
       <w:tblPr>
-        <w:tblStyle w:val="a6"/>
+        <w:tblStyle w:val="TableGrid"/>
         <w:tblW w:w="3280" w:type="dxa"/>
         <w:tblBorders>
           <w:top w:val="none" w:sz="0" w:space="0" w:color="auto"/>
@@ -22265,7 +22275,7 @@
     </w:tbl>
     <w:p>
       <w:pPr>
-        <w:pStyle w:val="ad"/>
+        <w:pStyle w:val="BodyText"/>
         <w:spacing w:before="4"/>
         <w:rPr>
           <w:sz w:val="35"/>
@@ -22275,7 +22285,7 @@
     </w:p>
     <w:p>
       <w:pPr>
-        <w:pStyle w:val="ad"/>
+        <w:pStyle w:val="BodyText"/>
         <w:spacing w:line="295" w:lineRule="auto"/>
         <w:ind w:left="100" w:right="98"/>
         <w:jc w:val="both"/>
@@ -22433,22 +22443,22 @@
         </w:rPr>
         <w:t xml:space="preserve">Когда нота до появляется впервые на третью долю первого такта, она является </w:t>
       </w:r>
-      <w:bookmarkStart w:id="80" w:name="OLE_LINK61"/>
-      <w:bookmarkStart w:id="81" w:name="OLE_LINK62"/>
-      <w:bookmarkStart w:id="82" w:name="OLE_LINK63"/>
-      <w:bookmarkStart w:id="83" w:name="OLE_LINK64"/>
-      <w:bookmarkStart w:id="84" w:name="OLE_LINK86"/>
+      <w:bookmarkStart w:id="81" w:name="OLE_LINK61"/>
+      <w:bookmarkStart w:id="82" w:name="OLE_LINK62"/>
+      <w:bookmarkStart w:id="83" w:name="OLE_LINK63"/>
+      <w:bookmarkStart w:id="84" w:name="OLE_LINK64"/>
+      <w:bookmarkStart w:id="85" w:name="OLE_LINK86"/>
       <w:r>
         <w:rPr>
           <w:lang w:val="ru-RU"/>
         </w:rPr>
         <w:t xml:space="preserve">частью </w:t>
       </w:r>
-      <w:bookmarkEnd w:id="80"/>
       <w:bookmarkEnd w:id="81"/>
       <w:bookmarkEnd w:id="82"/>
       <w:bookmarkEnd w:id="83"/>
       <w:bookmarkEnd w:id="84"/>
+      <w:bookmarkEnd w:id="85"/>
       <w:r>
         <w:rPr>
           <w:lang w:val="ru-RU"/>
@@ -22496,7 +22506,7 @@
     </w:p>
     <w:p>
       <w:pPr>
-        <w:pStyle w:val="ad"/>
+        <w:pStyle w:val="BodyText"/>
         <w:spacing w:before="8"/>
         <w:ind w:left="0"/>
         <w:rPr>
@@ -22507,7 +22517,7 @@
     </w:p>
     <w:p>
       <w:pPr>
-        <w:pStyle w:val="ad"/>
+        <w:pStyle w:val="BodyText"/>
         <w:spacing w:before="1" w:line="295" w:lineRule="auto"/>
         <w:ind w:left="100" w:right="98"/>
         <w:jc w:val="both"/>
@@ -22578,7 +22588,7 @@
     </w:p>
     <w:p>
       <w:pPr>
-        <w:pStyle w:val="ad"/>
+        <w:pStyle w:val="BodyText"/>
         <w:spacing w:before="1" w:line="295" w:lineRule="auto"/>
         <w:ind w:left="100" w:right="98"/>
         <w:jc w:val="both"/>
@@ -22589,7 +22599,7 @@
     </w:p>
     <w:tbl>
       <w:tblPr>
-        <w:tblStyle w:val="a6"/>
+        <w:tblStyle w:val="TableGrid"/>
         <w:tblW w:w="3544" w:type="dxa"/>
         <w:tblBorders>
           <w:top w:val="none" w:sz="0" w:space="0" w:color="auto"/>
@@ -22733,7 +22743,7 @@
     </w:tbl>
     <w:p>
       <w:pPr>
-        <w:pStyle w:val="ad"/>
+        <w:pStyle w:val="BodyText"/>
         <w:spacing w:before="1" w:line="295" w:lineRule="auto"/>
         <w:ind w:left="100" w:right="98"/>
         <w:jc w:val="both"/>
@@ -22744,7 +22754,7 @@
     </w:p>
     <w:p>
       <w:pPr>
-        <w:pStyle w:val="ad"/>
+        <w:pStyle w:val="BodyText"/>
         <w:spacing w:before="90"/>
         <w:ind w:left="100"/>
         <w:rPr>
@@ -22765,7 +22775,7 @@
     </w:p>
     <w:p>
       <w:pPr>
-        <w:pStyle w:val="ad"/>
+        <w:pStyle w:val="BodyText"/>
         <w:spacing w:before="3"/>
         <w:rPr>
           <w:sz w:val="27"/>
@@ -22775,7 +22785,7 @@
     </w:p>
     <w:p>
       <w:pPr>
-        <w:pStyle w:val="ad"/>
+        <w:pStyle w:val="BodyText"/>
         <w:spacing w:before="90" w:after="7" w:line="295" w:lineRule="auto"/>
         <w:ind w:left="100"/>
       </w:pPr>
@@ -22962,7 +22972,7 @@
     </w:p>
     <w:p>
       <w:pPr>
-        <w:pStyle w:val="ad"/>
+        <w:pStyle w:val="BodyText"/>
         <w:spacing w:before="90" w:after="7" w:line="295" w:lineRule="auto"/>
         <w:ind w:left="100"/>
         <w:rPr>
@@ -22972,7 +22982,7 @@
     </w:p>
     <w:tbl>
       <w:tblPr>
-        <w:tblStyle w:val="a6"/>
+        <w:tblStyle w:val="TableGrid"/>
         <w:tblW w:w="3072" w:type="dxa"/>
         <w:tblBorders>
           <w:top w:val="none" w:sz="0" w:space="0" w:color="auto"/>
@@ -23104,7 +23114,7 @@
     </w:tbl>
     <w:p>
       <w:pPr>
-        <w:pStyle w:val="ad"/>
+        <w:pStyle w:val="BodyText"/>
         <w:ind w:left="100"/>
         <w:rPr>
           <w:sz w:val="20"/>
@@ -23113,7 +23123,7 @@
     </w:p>
     <w:p>
       <w:pPr>
-        <w:pStyle w:val="ad"/>
+        <w:pStyle w:val="BodyText"/>
         <w:spacing w:before="76" w:after="7" w:line="295" w:lineRule="auto"/>
         <w:ind w:left="100"/>
         <w:rPr>
@@ -23315,7 +23325,7 @@
     </w:p>
     <w:p>
       <w:pPr>
-        <w:pStyle w:val="ad"/>
+        <w:pStyle w:val="BodyText"/>
         <w:spacing w:before="76" w:after="7" w:line="295" w:lineRule="auto"/>
         <w:ind w:left="100"/>
         <w:rPr>
@@ -23325,7 +23335,7 @@
     </w:p>
     <w:tbl>
       <w:tblPr>
-        <w:tblStyle w:val="a6"/>
+        <w:tblStyle w:val="TableGrid"/>
         <w:tblW w:w="3280" w:type="dxa"/>
         <w:tblBorders>
           <w:top w:val="none" w:sz="0" w:space="0" w:color="auto"/>
@@ -23456,7 +23466,7 @@
     </w:tbl>
     <w:p>
       <w:pPr>
-        <w:pStyle w:val="ad"/>
+        <w:pStyle w:val="BodyText"/>
         <w:spacing w:before="7"/>
         <w:rPr>
           <w:sz w:val="35"/>
@@ -23465,7 +23475,7 @@
     </w:p>
     <w:p>
       <w:pPr>
-        <w:pStyle w:val="ad"/>
+        <w:pStyle w:val="BodyText"/>
         <w:ind w:left="100"/>
         <w:rPr>
           <w:u w:val="single"/>
@@ -23496,7 +23506,7 @@
     </w:p>
     <w:p>
       <w:pPr>
-        <w:pStyle w:val="ad"/>
+        <w:pStyle w:val="BodyText"/>
         <w:ind w:left="100"/>
         <w:rPr>
           <w:u w:val="single"/>
@@ -23506,15 +23516,15 @@
     </w:p>
     <w:p>
       <w:pPr>
-        <w:pStyle w:val="ad"/>
+        <w:pStyle w:val="BodyText"/>
         <w:spacing w:before="76" w:after="7" w:line="295" w:lineRule="auto"/>
         <w:ind w:left="100"/>
         <w:rPr>
           <w:lang w:val="ru-RU"/>
         </w:rPr>
       </w:pPr>
-      <w:bookmarkStart w:id="85" w:name="OLE_LINK94"/>
-      <w:bookmarkStart w:id="86" w:name="OLE_LINK95"/>
+      <w:bookmarkStart w:id="86" w:name="OLE_LINK94"/>
+      <w:bookmarkStart w:id="87" w:name="OLE_LINK95"/>
       <w:r>
         <w:rPr>
           <w:lang w:val="ru-RU"/>
@@ -23539,8 +23549,8 @@
         </w:rPr>
         <w:t xml:space="preserve">неаккордовым звуком </w:t>
       </w:r>
-      <w:bookmarkEnd w:id="85"/>
       <w:bookmarkEnd w:id="86"/>
+      <w:bookmarkEnd w:id="87"/>
       <w:r>
         <w:rPr>
           <w:lang w:val="ru-RU"/>
@@ -23571,7 +23581,7 @@
         </w:rPr>
         <w:t xml:space="preserve"> с </w:t>
       </w:r>
-      <w:bookmarkStart w:id="87" w:name="OLE_LINK93"/>
+      <w:bookmarkStart w:id="88" w:name="OLE_LINK93"/>
       <w:r>
         <w:rPr>
           <w:i/>
@@ -23598,7 +23608,7 @@
         </w:rPr>
         <w:t>.</w:t>
       </w:r>
-      <w:bookmarkEnd w:id="87"/>
+      <w:bookmarkEnd w:id="88"/>
       <w:r>
         <w:rPr>
           <w:lang w:val="ru-RU"/>
@@ -23664,7 +23674,7 @@
     </w:p>
     <w:p>
       <w:pPr>
-        <w:pStyle w:val="ad"/>
+        <w:pStyle w:val="BodyText"/>
         <w:ind w:left="100"/>
         <w:rPr>
           <w:lang w:val="ru-RU"/>
@@ -23673,7 +23683,7 @@
     </w:p>
     <w:tbl>
       <w:tblPr>
-        <w:tblStyle w:val="a6"/>
+        <w:tblStyle w:val="TableGrid"/>
         <w:tblW w:w="8931" w:type="dxa"/>
         <w:tblBorders>
           <w:top w:val="none" w:sz="0" w:space="0" w:color="auto"/>
@@ -24111,7 +24121,7 @@
     </w:tbl>
     <w:p>
       <w:pPr>
-        <w:pStyle w:val="ad"/>
+        <w:pStyle w:val="BodyText"/>
         <w:ind w:left="100"/>
         <w:rPr>
           <w:lang w:val="ru-RU"/>
@@ -24120,7 +24130,7 @@
     </w:p>
     <w:p>
       <w:pPr>
-        <w:pStyle w:val="ad"/>
+        <w:pStyle w:val="BodyText"/>
         <w:ind w:left="100"/>
         <w:rPr>
           <w:lang w:val="ru-RU"/>
@@ -24185,7 +24195,7 @@
     </w:p>
     <w:p>
       <w:pPr>
-        <w:pStyle w:val="ad"/>
+        <w:pStyle w:val="BodyText"/>
         <w:ind w:left="100"/>
         <w:rPr>
           <w:lang w:val="ru-RU"/>
@@ -24194,7 +24204,7 @@
     </w:p>
     <w:tbl>
       <w:tblPr>
-        <w:tblStyle w:val="a6"/>
+        <w:tblStyle w:val="TableGrid"/>
         <w:tblW w:w="5563" w:type="dxa"/>
         <w:tblBorders>
           <w:top w:val="none" w:sz="0" w:space="0" w:color="auto"/>
@@ -24477,28 +24487,28 @@
     </w:tbl>
     <w:p>
       <w:pPr>
-        <w:pStyle w:val="ad"/>
+        <w:pStyle w:val="BodyText"/>
         <w:ind w:left="100"/>
       </w:pPr>
     </w:p>
     <w:p>
       <w:pPr>
-        <w:pStyle w:val="ad"/>
+        <w:pStyle w:val="BodyText"/>
         <w:ind w:left="100"/>
         <w:rPr>
           <w:lang w:val="ru-RU"/>
         </w:rPr>
       </w:pPr>
-      <w:bookmarkStart w:id="88" w:name="OLE_LINK96"/>
-      <w:bookmarkStart w:id="89" w:name="OLE_LINK97"/>
+      <w:bookmarkStart w:id="89" w:name="OLE_LINK96"/>
+      <w:bookmarkStart w:id="90" w:name="OLE_LINK97"/>
       <w:r>
         <w:rPr>
           <w:lang w:val="ru-RU"/>
         </w:rPr>
         <w:t xml:space="preserve">Задержание аккордовым звуком </w:t>
       </w:r>
-      <w:bookmarkEnd w:id="88"/>
       <w:bookmarkEnd w:id="89"/>
+      <w:bookmarkEnd w:id="90"/>
       <w:r>
         <w:rPr>
           <w:lang w:val="ru-RU"/>
@@ -24546,7 +24556,7 @@
     </w:p>
     <w:p>
       <w:pPr>
-        <w:pStyle w:val="ad"/>
+        <w:pStyle w:val="BodyText"/>
         <w:ind w:left="100"/>
         <w:rPr>
           <w:lang w:val="ru-RU"/>
@@ -24555,7 +24565,7 @@
     </w:p>
     <w:tbl>
       <w:tblPr>
-        <w:tblStyle w:val="a6"/>
+        <w:tblStyle w:val="TableGrid"/>
         <w:tblW w:w="6052" w:type="dxa"/>
         <w:tblBorders>
           <w:top w:val="none" w:sz="0" w:space="0" w:color="auto"/>
@@ -24590,8 +24600,8 @@
                 <w:lang w:val="ru-RU"/>
               </w:rPr>
             </w:pPr>
-            <w:bookmarkStart w:id="90" w:name="OLE_LINK98"/>
-            <w:bookmarkStart w:id="91" w:name="OLE_LINK99"/>
+            <w:bookmarkStart w:id="91" w:name="OLE_LINK98"/>
+            <w:bookmarkStart w:id="92" w:name="OLE_LINK99"/>
             <w:r>
               <w:rPr>
                 <w:rFonts w:hint="cs"/>
@@ -24644,8 +24654,8 @@
               </w:rPr>
               <w:t xml:space="preserve"> </w:t>
             </w:r>
-            <w:bookmarkEnd w:id="90"/>
             <w:bookmarkEnd w:id="91"/>
+            <w:bookmarkEnd w:id="92"/>
             <w:r>
               <w:rPr>
                 <w:rFonts w:hint="cs"/>
@@ -24799,7 +24809,7 @@
     </w:tbl>
     <w:p>
       <w:pPr>
-        <w:pStyle w:val="ad"/>
+        <w:pStyle w:val="BodyText"/>
         <w:ind w:left="100"/>
         <w:rPr>
           <w:lang w:val="ru-RU"/>
@@ -24808,7 +24818,7 @@
     </w:p>
     <w:tbl>
       <w:tblPr>
-        <w:tblStyle w:val="a6"/>
+        <w:tblStyle w:val="TableGrid"/>
         <w:tblW w:w="6052" w:type="dxa"/>
         <w:tblBorders>
           <w:top w:val="none" w:sz="0" w:space="0" w:color="auto"/>
@@ -25046,7 +25056,7 @@
     </w:tbl>
     <w:p>
       <w:pPr>
-        <w:pStyle w:val="ad"/>
+        <w:pStyle w:val="BodyText"/>
         <w:ind w:left="100"/>
         <w:rPr>
           <w:lang w:val="ru-RU"/>
@@ -25055,7 +25065,7 @@
     </w:p>
     <w:p>
       <w:pPr>
-        <w:pStyle w:val="ad"/>
+        <w:pStyle w:val="BodyText"/>
         <w:ind w:left="100"/>
         <w:rPr>
           <w:noProof/>
@@ -25112,7 +25122,7 @@
     </w:p>
     <w:p>
       <w:pPr>
-        <w:pStyle w:val="ad"/>
+        <w:pStyle w:val="BodyText"/>
         <w:ind w:left="100"/>
         <w:rPr>
           <w:noProof/>
@@ -25122,7 +25132,7 @@
     </w:p>
     <w:tbl>
       <w:tblPr>
-        <w:tblStyle w:val="a6"/>
+        <w:tblStyle w:val="TableGrid"/>
         <w:tblW w:w="3686" w:type="dxa"/>
         <w:tblBorders>
           <w:top w:val="none" w:sz="0" w:space="0" w:color="auto"/>
@@ -25321,7 +25331,7 @@
     </w:tbl>
     <w:p>
       <w:pPr>
-        <w:pStyle w:val="ad"/>
+        <w:pStyle w:val="BodyText"/>
         <w:ind w:left="100"/>
         <w:rPr>
           <w:lang w:val="ru-RU"/>
@@ -25330,7 +25340,7 @@
     </w:p>
     <w:p>
       <w:pPr>
-        <w:pStyle w:val="ad"/>
+        <w:pStyle w:val="BodyText"/>
         <w:ind w:left="100"/>
         <w:rPr>
           <w:b/>
@@ -25356,13 +25366,13 @@
     </w:p>
     <w:p>
       <w:pPr>
-        <w:pStyle w:val="ad"/>
+        <w:pStyle w:val="BodyText"/>
         <w:ind w:left="100"/>
       </w:pPr>
     </w:p>
     <w:p>
       <w:pPr>
-        <w:pStyle w:val="ad"/>
+        <w:pStyle w:val="BodyText"/>
         <w:numPr>
           <w:ilvl w:val="0"/>
           <w:numId w:val="6"/>
@@ -25380,7 +25390,7 @@
     </w:p>
     <w:p>
       <w:pPr>
-        <w:pStyle w:val="ad"/>
+        <w:pStyle w:val="BodyText"/>
         <w:numPr>
           <w:ilvl w:val="0"/>
           <w:numId w:val="6"/>
@@ -25404,7 +25414,7 @@
     </w:p>
     <w:p>
       <w:pPr>
-        <w:pStyle w:val="ad"/>
+        <w:pStyle w:val="BodyText"/>
         <w:numPr>
           <w:ilvl w:val="0"/>
           <w:numId w:val="6"/>
@@ -25458,7 +25468,7 @@
     </w:p>
     <w:p>
       <w:pPr>
-        <w:pStyle w:val="ad"/>
+        <w:pStyle w:val="BodyText"/>
         <w:numPr>
           <w:ilvl w:val="0"/>
           <w:numId w:val="6"/>
@@ -25492,7 +25502,7 @@
     </w:p>
     <w:p>
       <w:pPr>
-        <w:pStyle w:val="1"/>
+        <w:pStyle w:val="Heading1"/>
         <w:rPr>
           <w:lang w:val="ru-RU"/>
         </w:rPr>
@@ -25555,7 +25565,7 @@
     </w:p>
     <w:p>
       <w:pPr>
-        <w:pStyle w:val="ad"/>
+        <w:pStyle w:val="BodyText"/>
         <w:spacing w:line="295" w:lineRule="auto"/>
         <w:ind w:left="110" w:right="100" w:firstLine="610"/>
         <w:rPr>
@@ -25697,7 +25707,7 @@
     </w:p>
     <w:p>
       <w:pPr>
-        <w:pStyle w:val="ad"/>
+        <w:pStyle w:val="BodyText"/>
         <w:spacing w:before="8"/>
         <w:ind w:left="0"/>
         <w:rPr>
@@ -25708,7 +25718,7 @@
     </w:p>
     <w:p>
       <w:pPr>
-        <w:pStyle w:val="ad"/>
+        <w:pStyle w:val="BodyText"/>
         <w:spacing w:before="1"/>
         <w:ind w:left="110"/>
         <w:rPr>
@@ -25731,7 +25741,7 @@
     </w:p>
     <w:p>
       <w:pPr>
-        <w:pStyle w:val="ad"/>
+        <w:pStyle w:val="BodyText"/>
         <w:spacing w:before="1"/>
         <w:ind w:left="110"/>
         <w:rPr>
@@ -25741,7 +25751,7 @@
     </w:p>
     <w:tbl>
       <w:tblPr>
-        <w:tblStyle w:val="a6"/>
+        <w:tblStyle w:val="TableGrid"/>
         <w:tblW w:w="6052" w:type="dxa"/>
         <w:tblBorders>
           <w:top w:val="none" w:sz="0" w:space="0" w:color="auto"/>
@@ -25976,7 +25986,7 @@
           </w:p>
           <w:tbl>
             <w:tblPr>
-              <w:tblStyle w:val="a6"/>
+              <w:tblStyle w:val="TableGrid"/>
               <w:tblW w:w="0" w:type="auto"/>
               <w:tblBorders>
                 <w:top w:val="none" w:sz="0" w:space="0" w:color="auto"/>
@@ -26141,7 +26151,7 @@
     </w:p>
     <w:tbl>
       <w:tblPr>
-        <w:tblStyle w:val="a6"/>
+        <w:tblStyle w:val="TableGrid"/>
         <w:tblW w:w="10811" w:type="dxa"/>
         <w:tblBorders>
           <w:top w:val="none" w:sz="0" w:space="0" w:color="auto"/>
@@ -26400,7 +26410,7 @@
     </w:p>
     <w:tbl>
       <w:tblPr>
-        <w:tblStyle w:val="a6"/>
+        <w:tblStyle w:val="TableGrid"/>
         <w:tblW w:w="10811" w:type="dxa"/>
         <w:tblBorders>
           <w:top w:val="none" w:sz="0" w:space="0" w:color="auto"/>
@@ -26529,7 +26539,7 @@
     </w:tbl>
     <w:p>
       <w:pPr>
-        <w:pStyle w:val="ad"/>
+        <w:pStyle w:val="BodyText"/>
         <w:spacing w:before="9"/>
         <w:ind w:left="0"/>
         <w:rPr>
@@ -26540,7 +26550,7 @@
     </w:p>
     <w:tbl>
       <w:tblPr>
-        <w:tblStyle w:val="a6"/>
+        <w:tblStyle w:val="TableGrid"/>
         <w:tblW w:w="10811" w:type="dxa"/>
         <w:tblBorders>
           <w:top w:val="none" w:sz="0" w:space="0" w:color="auto"/>
@@ -26669,7 +26679,7 @@
     </w:tbl>
     <w:p>
       <w:pPr>
-        <w:pStyle w:val="ad"/>
+        <w:pStyle w:val="BodyText"/>
         <w:spacing w:before="9"/>
         <w:ind w:left="0"/>
         <w:rPr>
@@ -26680,7 +26690,7 @@
     </w:p>
     <w:tbl>
       <w:tblPr>
-        <w:tblStyle w:val="a6"/>
+        <w:tblStyle w:val="TableGrid"/>
         <w:tblW w:w="6795" w:type="dxa"/>
         <w:tblBorders>
           <w:top w:val="none" w:sz="0" w:space="0" w:color="auto"/>
@@ -26810,7 +26820,7 @@
     </w:tbl>
     <w:p>
       <w:pPr>
-        <w:pStyle w:val="ad"/>
+        <w:pStyle w:val="BodyText"/>
         <w:ind w:left="110"/>
         <w:rPr>
           <w:lang w:val="fr-CA"/>
@@ -26819,7 +26829,7 @@
     </w:p>
     <w:tbl>
       <w:tblPr>
-        <w:tblStyle w:val="a6"/>
+        <w:tblStyle w:val="TableGrid"/>
         <w:tblW w:w="6804" w:type="dxa"/>
         <w:tblBorders>
           <w:top w:val="none" w:sz="0" w:space="0" w:color="auto"/>
@@ -26917,7 +26927,7 @@
           </w:tcPr>
           <w:tbl>
             <w:tblPr>
-              <w:tblStyle w:val="a6"/>
+              <w:tblStyle w:val="TableGrid"/>
               <w:tblW w:w="0" w:type="auto"/>
               <w:tblBorders>
                 <w:top w:val="none" w:sz="0" w:space="0" w:color="auto"/>
@@ -27126,7 +27136,7 @@
     </w:tbl>
     <w:p>
       <w:pPr>
-        <w:pStyle w:val="ad"/>
+        <w:pStyle w:val="BodyText"/>
         <w:ind w:left="110"/>
         <w:rPr>
           <w:lang w:val="fr-CA"/>
@@ -27135,7 +27145,7 @@
     </w:p>
     <w:p>
       <w:pPr>
-        <w:pStyle w:val="ad"/>
+        <w:pStyle w:val="BodyText"/>
         <w:ind w:left="110"/>
         <w:rPr>
           <w:lang w:val="ru-RU"/>
@@ -27192,7 +27202,7 @@
     </w:p>
     <w:p>
       <w:pPr>
-        <w:pStyle w:val="ad"/>
+        <w:pStyle w:val="BodyText"/>
         <w:ind w:left="110"/>
         <w:rPr>
           <w:lang w:val="ru-RU"/>
@@ -27201,7 +27211,7 @@
     </w:p>
     <w:tbl>
       <w:tblPr>
-        <w:tblStyle w:val="a6"/>
+        <w:tblStyle w:val="TableGrid"/>
         <w:tblW w:w="6804" w:type="dxa"/>
         <w:tblBorders>
           <w:top w:val="none" w:sz="0" w:space="0" w:color="auto"/>
@@ -27311,7 +27321,7 @@
           </w:tcPr>
           <w:tbl>
             <w:tblPr>
-              <w:tblStyle w:val="a6"/>
+              <w:tblStyle w:val="TableGrid"/>
               <w:tblW w:w="0" w:type="auto"/>
               <w:tblBorders>
                 <w:top w:val="none" w:sz="0" w:space="0" w:color="auto"/>
@@ -27521,7 +27531,7 @@
     </w:tbl>
     <w:p>
       <w:pPr>
-        <w:pStyle w:val="ad"/>
+        <w:pStyle w:val="BodyText"/>
         <w:ind w:left="110"/>
         <w:rPr>
           <w:lang w:val="fr-CA"/>
@@ -27530,7 +27540,7 @@
     </w:p>
     <w:p>
       <w:pPr>
-        <w:pStyle w:val="ad"/>
+        <w:pStyle w:val="BodyText"/>
         <w:spacing w:before="5"/>
         <w:rPr>
           <w:sz w:val="27"/>
@@ -27553,7 +27563,7 @@
     </w:p>
     <w:p>
       <w:pPr>
-        <w:pStyle w:val="ad"/>
+        <w:pStyle w:val="BodyText"/>
         <w:spacing w:before="7"/>
         <w:rPr>
           <w:sz w:val="33"/>
@@ -27563,7 +27573,7 @@
     </w:p>
     <w:p>
       <w:pPr>
-        <w:pStyle w:val="ad"/>
+        <w:pStyle w:val="BodyText"/>
         <w:ind w:left="110"/>
         <w:rPr>
           <w:lang w:val="fr-CA"/>
@@ -27584,7 +27594,7 @@
     </w:p>
     <w:p>
       <w:pPr>
-        <w:pStyle w:val="ad"/>
+        <w:pStyle w:val="BodyText"/>
         <w:ind w:left="110"/>
         <w:rPr>
           <w:lang w:val="fr-CA"/>
@@ -27593,7 +27603,7 @@
     </w:p>
     <w:tbl>
       <w:tblPr>
-        <w:tblStyle w:val="a6"/>
+        <w:tblStyle w:val="TableGrid"/>
         <w:tblW w:w="8616" w:type="dxa"/>
         <w:tblBorders>
           <w:top w:val="none" w:sz="0" w:space="0" w:color="auto"/>
@@ -27723,7 +27733,7 @@
     </w:tbl>
     <w:p>
       <w:pPr>
-        <w:pStyle w:val="ad"/>
+        <w:pStyle w:val="BodyText"/>
         <w:ind w:left="110"/>
         <w:rPr>
           <w:lang w:val="ru-RU"/>
@@ -27732,7 +27742,7 @@
     </w:p>
     <w:tbl>
       <w:tblPr>
-        <w:tblStyle w:val="a6"/>
+        <w:tblStyle w:val="TableGrid"/>
         <w:tblW w:w="7541" w:type="dxa"/>
         <w:tblBorders>
           <w:top w:val="none" w:sz="0" w:space="0" w:color="auto"/>
@@ -27856,7 +27866,7 @@
     </w:tbl>
     <w:p>
       <w:pPr>
-        <w:pStyle w:val="ad"/>
+        <w:pStyle w:val="BodyText"/>
         <w:ind w:left="110"/>
         <w:rPr>
           <w:lang w:val="ru-RU"/>
@@ -27865,7 +27875,7 @@
     </w:p>
     <w:p>
       <w:pPr>
-        <w:pStyle w:val="ad"/>
+        <w:pStyle w:val="BodyText"/>
         <w:spacing w:before="2"/>
         <w:rPr>
           <w:sz w:val="22"/>
@@ -27875,7 +27885,7 @@
     </w:p>
     <w:p>
       <w:pPr>
-        <w:pStyle w:val="ad"/>
+        <w:pStyle w:val="BodyText"/>
         <w:ind w:left="110"/>
       </w:pPr>
       <w:r>
@@ -27890,7 +27900,7 @@
     </w:p>
     <w:p>
       <w:pPr>
-        <w:pStyle w:val="ad"/>
+        <w:pStyle w:val="BodyText"/>
         <w:rPr>
           <w:sz w:val="25"/>
         </w:rPr>
@@ -27898,7 +27908,7 @@
     </w:p>
     <w:p>
       <w:pPr>
-        <w:pStyle w:val="ad"/>
+        <w:pStyle w:val="BodyText"/>
         <w:ind w:left="110" w:right="-143"/>
         <w:rPr>
           <w:sz w:val="20"/>
@@ -27948,7 +27958,7 @@
     </w:p>
     <w:p>
       <w:pPr>
-        <w:pStyle w:val="ad"/>
+        <w:pStyle w:val="BodyText"/>
         <w:spacing w:before="10"/>
         <w:rPr>
           <w:sz w:val="21"/>
@@ -27957,7 +27967,7 @@
     </w:p>
     <w:p>
       <w:pPr>
-        <w:pStyle w:val="ad"/>
+        <w:pStyle w:val="BodyText"/>
         <w:ind w:left="110"/>
       </w:pPr>
       <w:r>
@@ -27972,7 +27982,7 @@
     </w:p>
     <w:p>
       <w:pPr>
-        <w:pStyle w:val="ad"/>
+        <w:pStyle w:val="BodyText"/>
         <w:spacing w:before="10"/>
         <w:rPr>
           <w:sz w:val="19"/>
@@ -28045,7 +28055,7 @@
     </w:p>
     <w:p>
       <w:pPr>
-        <w:pStyle w:val="1"/>
+        <w:pStyle w:val="Heading1"/>
         <w:rPr>
           <w:lang w:val="ru-RU"/>
         </w:rPr>
@@ -28053,7 +28063,7 @@
     </w:p>
     <w:p>
       <w:pPr>
-        <w:pStyle w:val="1"/>
+        <w:pStyle w:val="Heading1"/>
         <w:rPr>
           <w:lang w:val="ru-RU"/>
         </w:rPr>
@@ -28074,7 +28084,7 @@
     </w:p>
     <w:tbl>
       <w:tblPr>
-        <w:tblStyle w:val="a6"/>
+        <w:tblStyle w:val="TableGrid"/>
         <w:tblW w:w="8931" w:type="dxa"/>
         <w:tblBorders>
           <w:top w:val="none" w:sz="0" w:space="0" w:color="auto"/>
@@ -28111,8 +28121,8 @@
                 <w:lang w:val="ru-RU" w:bidi="x-none"/>
               </w:rPr>
             </w:pPr>
-            <w:bookmarkStart w:id="92" w:name="OLE_LINK40"/>
-            <w:bookmarkStart w:id="93" w:name="OLE_LINK45"/>
+            <w:bookmarkStart w:id="93" w:name="OLE_LINK40"/>
+            <w:bookmarkStart w:id="94" w:name="OLE_LINK45"/>
             <w:r>
               <w:rPr>
                 <w:rFonts w:ascii="Times New Roman" w:eastAsia="Times New Roman" w:hAnsi="Times New Roman"/>
@@ -28684,8 +28694,8 @@
           </w:p>
         </w:tc>
       </w:tr>
-      <w:bookmarkEnd w:id="92"/>
       <w:bookmarkEnd w:id="93"/>
+      <w:bookmarkEnd w:id="94"/>
     </w:tbl>
     <w:p>
       <w:pPr>
@@ -28701,7 +28711,7 @@
     </w:p>
     <w:tbl>
       <w:tblPr>
-        <w:tblStyle w:val="a6"/>
+        <w:tblStyle w:val="TableGrid"/>
         <w:tblW w:w="0" w:type="auto"/>
         <w:tblBorders>
           <w:top w:val="none" w:sz="0" w:space="0" w:color="auto"/>
@@ -29128,7 +29138,7 @@
     </w:p>
     <w:tbl>
       <w:tblPr>
-        <w:tblStyle w:val="a6"/>
+        <w:tblStyle w:val="TableGrid"/>
         <w:tblW w:w="0" w:type="auto"/>
         <w:tblBorders>
           <w:top w:val="none" w:sz="0" w:space="0" w:color="auto"/>
@@ -29917,7 +29927,7 @@
     </w:p>
     <w:tbl>
       <w:tblPr>
-        <w:tblStyle w:val="a6"/>
+        <w:tblStyle w:val="TableGrid"/>
         <w:tblW w:w="9052" w:type="dxa"/>
         <w:tblBorders>
           <w:top w:val="none" w:sz="0" w:space="0" w:color="auto"/>
@@ -30462,14 +30472,14 @@
   <w:comment w:id="43" w:author="Rualark Rualark" w:date="2018-05-14T21:28:00Z" w:initials="RR">
     <w:p>
       <w:pPr>
-        <w:pStyle w:val="a8"/>
+        <w:pStyle w:val="CommentText"/>
         <w:rPr>
           <w:lang w:val="ru-RU"/>
         </w:rPr>
       </w:pPr>
       <w:r>
         <w:rPr>
-          <w:rStyle w:val="a7"/>
+          <w:rStyle w:val="CommentReference"/>
         </w:rPr>
         <w:annotationRef/>
       </w:r>
@@ -30496,28 +30506,28 @@
   <w:comment w:id="48" w:author="Rualark Rualark" w:date="2018-05-14T21:31:00Z" w:initials="RR">
     <w:p>
       <w:pPr>
-        <w:pStyle w:val="a8"/>
-        <w:rPr>
-          <w:rStyle w:val="a7"/>
+        <w:pStyle w:val="CommentText"/>
+        <w:rPr>
+          <w:rStyle w:val="CommentReference"/>
           <w:lang w:val="ru-RU"/>
         </w:rPr>
       </w:pPr>
       <w:r>
         <w:rPr>
-          <w:rStyle w:val="a7"/>
+          <w:rStyle w:val="CommentReference"/>
         </w:rPr>
         <w:annotationRef/>
       </w:r>
       <w:r>
         <w:rPr>
-          <w:rStyle w:val="a7"/>
+          <w:rStyle w:val="CommentReference"/>
           <w:lang w:val="ru-RU"/>
         </w:rPr>
         <w:t xml:space="preserve">В </w:t>
       </w:r>
       <w:r>
         <w:rPr>
-          <w:rStyle w:val="a7"/>
+          <w:rStyle w:val="CommentReference"/>
           <w:lang w:val="ru-RU"/>
         </w:rPr>
         <w:t>MGen:</w:t>
@@ -30525,15 +30535,15 @@
     </w:p>
     <w:p>
       <w:pPr>
-        <w:pStyle w:val="a8"/>
-        <w:rPr>
-          <w:rStyle w:val="a7"/>
+        <w:pStyle w:val="CommentText"/>
+        <w:rPr>
+          <w:rStyle w:val="CommentReference"/>
           <w:lang w:val="ru-RU"/>
         </w:rPr>
       </w:pPr>
       <w:r>
         <w:rPr>
-          <w:rStyle w:val="a7"/>
+          <w:rStyle w:val="CommentReference"/>
           <w:lang w:val="ru-RU"/>
         </w:rPr>
         <w:t>- В начале унисон, октава, квинта (разрешено)</w:t>
@@ -30541,15 +30551,15 @@
     </w:p>
     <w:p>
       <w:pPr>
-        <w:pStyle w:val="a8"/>
-        <w:rPr>
-          <w:rStyle w:val="a7"/>
+        <w:pStyle w:val="CommentText"/>
+        <w:rPr>
+          <w:rStyle w:val="CommentReference"/>
           <w:lang w:val="ru-RU"/>
         </w:rPr>
       </w:pPr>
       <w:r>
         <w:rPr>
-          <w:rStyle w:val="a7"/>
+          <w:rStyle w:val="CommentReference"/>
           <w:lang w:val="ru-RU"/>
         </w:rPr>
         <w:t>- В начале терция (зеленым)</w:t>
@@ -30557,15 +30567,15 @@
     </w:p>
     <w:p>
       <w:pPr>
-        <w:pStyle w:val="a8"/>
-        <w:rPr>
-          <w:rStyle w:val="a7"/>
+        <w:pStyle w:val="CommentText"/>
+        <w:rPr>
+          <w:rStyle w:val="CommentReference"/>
           <w:lang w:val="ru-RU"/>
         </w:rPr>
       </w:pPr>
       <w:r>
         <w:rPr>
-          <w:rStyle w:val="a7"/>
+          <w:rStyle w:val="CommentReference"/>
           <w:lang w:val="ru-RU"/>
         </w:rPr>
         <w:t>- В конце унисон, октава (разрешено)</w:t>
@@ -30573,7 +30583,7 @@
     </w:p>
     <w:p>
       <w:pPr>
-        <w:pStyle w:val="a8"/>
+        <w:pStyle w:val="CommentText"/>
         <w:rPr>
           <w:sz w:val="16"/>
           <w:szCs w:val="16"/>
@@ -30582,7 +30592,7 @@
       </w:pPr>
       <w:r>
         <w:rPr>
-          <w:rStyle w:val="a7"/>
+          <w:rStyle w:val="CommentReference"/>
           <w:lang w:val="ru-RU"/>
         </w:rPr>
         <w:t>- В конце терция, квинта (желтым)</w:t>
@@ -30592,14 +30602,14 @@
   <w:comment w:id="53" w:author="Rualark Rualark" w:date="2018-05-15T09:55:00Z" w:initials="RR">
     <w:p>
       <w:pPr>
-        <w:pStyle w:val="a8"/>
+        <w:pStyle w:val="CommentText"/>
         <w:rPr>
           <w:lang w:val="ru-RU"/>
         </w:rPr>
       </w:pPr>
       <w:r>
         <w:rPr>
-          <w:rStyle w:val="a7"/>
+          <w:rStyle w:val="CommentReference"/>
         </w:rPr>
         <w:annotationRef/>
       </w:r>
@@ -30621,7 +30631,7 @@
     </w:p>
     <w:p>
       <w:pPr>
-        <w:pStyle w:val="a8"/>
+        <w:pStyle w:val="CommentText"/>
         <w:rPr>
           <w:lang w:val="ru-RU"/>
         </w:rPr>
@@ -30665,22 +30675,28 @@
     </w:p>
     <w:p>
       <w:pPr>
-        <w:pStyle w:val="a8"/>
+        <w:pStyle w:val="CommentText"/>
+        <w:rPr>
+          <w:lang w:val="ru-RU"/>
+        </w:rPr>
+      </w:pPr>
+      <w:r>
+        <w:rPr>
+          <w:lang w:val="ru-RU"/>
+        </w:rPr>
+        <w:t xml:space="preserve">- Нужна нота </w:t>
+      </w:r>
+      <w:r>
         <w:rPr>
           <w:lang w:val="en-US"/>
         </w:rPr>
-      </w:pPr>
-      <w:r>
-        <w:rPr>
-          <w:lang w:val="ru-RU"/>
-        </w:rPr>
-        <w:t xml:space="preserve">- Нужна нота </w:t>
-      </w:r>
-      <w:r>
-        <w:rPr>
-          <w:lang w:val="en-US"/>
-        </w:rPr>
-        <w:t xml:space="preserve">II </w:t>
+        <w:t>II</w:t>
+      </w:r>
+      <w:r>
+        <w:rPr>
+          <w:lang w:val="ru-RU"/>
+        </w:rPr>
+        <w:t xml:space="preserve"> </w:t>
       </w:r>
       <w:r>
         <w:rPr>
@@ -30697,7 +30713,7 @@
     </w:p>
     <w:p>
       <w:pPr>
-        <w:pStyle w:val="a8"/>
+        <w:pStyle w:val="CommentText"/>
         <w:rPr>
           <w:lang w:val="ru-RU"/>
         </w:rPr>
@@ -30869,90 +30885,90 @@
   <w:comment w:id="54" w:author="Rualark Rualark" w:date="2018-05-15T10:09:00Z" w:initials="RR">
     <w:p>
       <w:pPr>
-        <w:pStyle w:val="a8"/>
+        <w:pStyle w:val="CommentText"/>
         <w:rPr>
           <w:lang w:val="ru-RU"/>
         </w:rPr>
       </w:pPr>
       <w:r>
         <w:rPr>
-          <w:rStyle w:val="a7"/>
+          <w:rStyle w:val="CommentReference"/>
         </w:rPr>
         <w:annotationRef/>
       </w:r>
       <w:r>
         <w:rPr>
-          <w:rStyle w:val="a7"/>
+          <w:rStyle w:val="CommentReference"/>
           <w:lang w:val="ru-RU"/>
         </w:rPr>
         <w:t xml:space="preserve">В чем исключение в первом примере? Зачем указание на </w:t>
       </w:r>
       <w:r>
         <w:rPr>
-          <w:rStyle w:val="a7"/>
+          <w:rStyle w:val="CommentReference"/>
           <w:lang w:val="en-US"/>
         </w:rPr>
         <w:t>II</w:t>
       </w:r>
       <w:r>
         <w:rPr>
-          <w:rStyle w:val="a7"/>
+          <w:rStyle w:val="CommentReference"/>
           <w:lang w:val="ru-RU"/>
         </w:rPr>
         <w:t>-</w:t>
       </w:r>
       <w:r>
         <w:rPr>
-          <w:rStyle w:val="a7"/>
+          <w:rStyle w:val="CommentReference"/>
           <w:lang w:val="en-US"/>
         </w:rPr>
         <w:t>I</w:t>
       </w:r>
       <w:r>
         <w:rPr>
-          <w:rStyle w:val="a7"/>
-          <w:lang w:val="ru-RU"/>
-        </w:rPr>
-        <w:t xml:space="preserve"> </w:t>
-      </w:r>
-      <w:r>
-        <w:rPr>
-          <w:rStyle w:val="a7"/>
+          <w:rStyle w:val="CommentReference"/>
+          <w:lang w:val="ru-RU"/>
+        </w:rPr>
+        <w:t xml:space="preserve"> </w:t>
+      </w:r>
+      <w:r>
+        <w:rPr>
+          <w:rStyle w:val="CommentReference"/>
           <w:lang w:val="ru-RU"/>
         </w:rPr>
         <w:t xml:space="preserve">в верхнем голосе: это разрешает отказаться от вводного тона или вводный тон можно пропустить только благодаря </w:t>
       </w:r>
       <w:r>
         <w:rPr>
-          <w:rStyle w:val="a7"/>
+          <w:rStyle w:val="CommentReference"/>
           <w:lang w:val="en-US"/>
         </w:rPr>
         <w:t>V</w:t>
       </w:r>
       <w:r>
         <w:rPr>
-          <w:rStyle w:val="a7"/>
+          <w:rStyle w:val="CommentReference"/>
           <w:lang w:val="ru-RU"/>
         </w:rPr>
         <w:t>-</w:t>
       </w:r>
       <w:r>
         <w:rPr>
-          <w:rStyle w:val="a7"/>
+          <w:rStyle w:val="CommentReference"/>
           <w:lang w:val="en-US"/>
         </w:rPr>
         <w:t>I</w:t>
       </w:r>
       <w:r>
         <w:rPr>
-          <w:rStyle w:val="a7"/>
-          <w:lang w:val="ru-RU"/>
-        </w:rPr>
-        <w:t xml:space="preserve"> </w:t>
-      </w:r>
-      <w:r>
-        <w:rPr>
-          <w:rStyle w:val="a7"/>
+          <w:rStyle w:val="CommentReference"/>
+          <w:lang w:val="ru-RU"/>
+        </w:rPr>
+        <w:t xml:space="preserve"> </w:t>
+      </w:r>
+      <w:r>
+        <w:rPr>
+          <w:rStyle w:val="CommentReference"/>
           <w:lang w:val="ru-RU"/>
         </w:rPr>
         <w:t>в басу?</w:t>
@@ -30962,14 +30978,14 @@
   <w:comment w:id="55" w:author="Rualark Rualark" w:date="2018-05-15T10:13:00Z" w:initials="RR">
     <w:p>
       <w:pPr>
-        <w:pStyle w:val="a8"/>
+        <w:pStyle w:val="CommentText"/>
         <w:rPr>
           <w:lang w:val="ru-RU"/>
         </w:rPr>
       </w:pPr>
       <w:r>
         <w:rPr>
-          <w:rStyle w:val="a7"/>
+          <w:rStyle w:val="CommentReference"/>
         </w:rPr>
         <w:annotationRef/>
       </w:r>
@@ -30984,14 +31000,14 @@
   <w:comment w:id="56" w:author="Rualark Rualark" w:date="2018-05-15T10:13:00Z" w:initials="RR">
     <w:p>
       <w:pPr>
-        <w:pStyle w:val="a8"/>
+        <w:pStyle w:val="CommentText"/>
         <w:rPr>
           <w:lang w:val="ru-RU"/>
         </w:rPr>
       </w:pPr>
       <w:r>
         <w:rPr>
-          <w:rStyle w:val="a7"/>
+          <w:rStyle w:val="CommentReference"/>
         </w:rPr>
         <w:annotationRef/>
       </w:r>
@@ -31006,14 +31022,14 @@
   <w:comment w:id="62" w:author="Rualark Rualark" w:date="2018-05-15T10:15:00Z" w:initials="RR">
     <w:p>
       <w:pPr>
-        <w:pStyle w:val="a8"/>
+        <w:pStyle w:val="CommentText"/>
         <w:rPr>
           <w:lang w:val="ru-RU"/>
         </w:rPr>
       </w:pPr>
       <w:r>
         <w:rPr>
-          <w:rStyle w:val="a7"/>
+          <w:rStyle w:val="CommentReference"/>
         </w:rPr>
         <w:annotationRef/>
       </w:r>
@@ -31040,14 +31056,14 @@
   <w:comment w:id="74" w:author="Rualark Rualark" w:date="2018-05-15T10:25:00Z" w:initials="RR">
     <w:p>
       <w:pPr>
-        <w:pStyle w:val="a8"/>
+        <w:pStyle w:val="CommentText"/>
         <w:rPr>
           <w:lang w:val="ru-RU"/>
         </w:rPr>
       </w:pPr>
       <w:r>
         <w:rPr>
-          <w:rStyle w:val="a7"/>
+          <w:rStyle w:val="CommentReference"/>
         </w:rPr>
         <w:annotationRef/>
       </w:r>
@@ -31067,34 +31083,276 @@
         <w:rPr>
           <w:lang w:val="ru-RU"/>
         </w:rPr>
-        <w:t xml:space="preserve">разрешены не любые две гармонии, а только если первая не содержит </w:t>
+        <w:t xml:space="preserve">разрешены не любые две гармонии, а только </w:t>
+      </w:r>
+      <w:r>
+        <w:rPr>
+          <w:lang w:val="ru-RU"/>
+        </w:rPr>
+        <w:t>если выполнены все условия:</w:t>
+      </w:r>
+    </w:p>
+    <w:p>
+      <w:pPr>
+        <w:pStyle w:val="CommentText"/>
+        <w:rPr>
+          <w:lang w:val="ru-RU"/>
+        </w:rPr>
+      </w:pPr>
+    </w:p>
+    <w:p>
+      <w:pPr>
+        <w:pStyle w:val="CommentText"/>
+        <w:rPr>
+          <w:lang w:val="ru-RU"/>
+        </w:rPr>
+      </w:pPr>
+      <w:r>
+        <w:rPr>
+          <w:lang w:val="ru-RU"/>
+        </w:rPr>
+        <w:t>- Если в предпоследнем такте есть вводный тон, то он не должен быть отделен от последнего такта другой гармонией</w:t>
+      </w:r>
+    </w:p>
+    <w:p>
+      <w:pPr>
+        <w:pStyle w:val="CommentText"/>
+        <w:rPr>
+          <w:lang w:val="ru-RU"/>
+        </w:rPr>
+      </w:pPr>
+      <w:r>
+        <w:rPr>
+          <w:lang w:val="ru-RU"/>
+        </w:rPr>
+        <w:t xml:space="preserve">- Предпоследняя гармония может быть только </w:t>
       </w:r>
       <w:r>
         <w:rPr>
           <w:lang w:val="en-US"/>
         </w:rPr>
-        <w:t>D</w:t>
-      </w:r>
-      <w:r>
-        <w:rPr>
-          <w:lang w:val="ru-RU"/>
-        </w:rPr>
-        <w:t xml:space="preserve">, </w:t>
-      </w:r>
-      <w:r>
-        <w:rPr>
-          <w:lang w:val="ru-RU"/>
-        </w:rPr>
-        <w:t xml:space="preserve">а вторая содержит букву </w:t>
+        <w:t>V</w:t>
+      </w:r>
+      <w:r>
+        <w:rPr>
+          <w:lang w:val="ru-RU"/>
+        </w:rPr>
+        <w:t xml:space="preserve"> </w:t>
+      </w:r>
+      <w:r>
+        <w:rPr>
+          <w:lang w:val="ru-RU"/>
+        </w:rPr>
+        <w:t xml:space="preserve">или </w:t>
       </w:r>
       <w:r>
         <w:rPr>
           <w:lang w:val="en-US"/>
         </w:rPr>
-        <w:t>D.</w:t>
-      </w:r>
-      <w:bookmarkStart w:id="75" w:name="_GoBack"/>
-      <w:bookmarkEnd w:id="75"/>
+        <w:t>VII</w:t>
+      </w:r>
+      <w:r>
+        <w:rPr>
+          <w:lang w:val="ru-RU"/>
+        </w:rPr>
+        <w:t>(#)</w:t>
+      </w:r>
+    </w:p>
+    <w:p>
+      <w:pPr>
+        <w:pStyle w:val="CommentText"/>
+        <w:rPr>
+          <w:lang w:val="ru-RU"/>
+        </w:rPr>
+      </w:pPr>
+    </w:p>
+    <w:p>
+      <w:pPr>
+        <w:pStyle w:val="CommentText"/>
+        <w:rPr>
+          <w:lang w:val="ru-RU"/>
+        </w:rPr>
+      </w:pPr>
+      <w:r>
+        <w:rPr>
+          <w:color w:val="D9D9D9" w:themeColor="background1" w:themeShade="D9"/>
+          <w:lang w:val="ru-RU"/>
+        </w:rPr>
+        <w:t xml:space="preserve">Это правило </w:t>
+      </w:r>
+      <w:r>
+        <w:rPr>
+          <w:color w:val="D9D9D9" w:themeColor="background1" w:themeShade="D9"/>
+          <w:lang w:val="ru-RU"/>
+        </w:rPr>
+        <w:t>избыточно, может быть отключено:</w:t>
+      </w:r>
+    </w:p>
+    <w:p>
+      <w:pPr>
+        <w:pStyle w:val="CommentText"/>
+        <w:rPr>
+          <w:lang w:val="ru-RU"/>
+        </w:rPr>
+      </w:pPr>
+      <w:r>
+        <w:rPr>
+          <w:color w:val="D9D9D9" w:themeColor="background1" w:themeShade="D9"/>
+          <w:lang w:val="ru-RU"/>
+        </w:rPr>
+        <w:t xml:space="preserve">- Если в предпоследнем такте две гармонии, </w:t>
+      </w:r>
+      <w:r>
+        <w:rPr>
+          <w:color w:val="D9D9D9" w:themeColor="background1" w:themeShade="D9"/>
+          <w:lang w:val="ru-RU"/>
+        </w:rPr>
+        <w:t xml:space="preserve">и при этом </w:t>
+      </w:r>
+      <w:r>
+        <w:rPr>
+          <w:color w:val="D9D9D9" w:themeColor="background1" w:themeShade="D9"/>
+          <w:lang w:val="ru-RU"/>
+        </w:rPr>
+        <w:t>первая</w:t>
+      </w:r>
+      <w:r>
+        <w:rPr>
+          <w:color w:val="D9D9D9" w:themeColor="background1" w:themeShade="D9"/>
+          <w:lang w:val="ru-RU"/>
+        </w:rPr>
+        <w:t xml:space="preserve"> гармония </w:t>
+      </w:r>
+      <w:r>
+        <w:rPr>
+          <w:color w:val="D9D9D9" w:themeColor="background1" w:themeShade="D9"/>
+          <w:lang w:val="en-US"/>
+        </w:rPr>
+        <w:t>V</w:t>
+      </w:r>
+      <w:r>
+        <w:rPr>
+          <w:color w:val="D9D9D9" w:themeColor="background1" w:themeShade="D9"/>
+          <w:lang w:val="ru-RU"/>
+        </w:rPr>
+        <w:t xml:space="preserve"> или </w:t>
+      </w:r>
+      <w:r>
+        <w:rPr>
+          <w:color w:val="D9D9D9" w:themeColor="background1" w:themeShade="D9"/>
+          <w:lang w:val="en-US"/>
+        </w:rPr>
+        <w:t>VII</w:t>
+      </w:r>
+      <w:r>
+        <w:rPr>
+          <w:color w:val="D9D9D9" w:themeColor="background1" w:themeShade="D9"/>
+          <w:lang w:val="ru-RU"/>
+        </w:rPr>
+        <w:t xml:space="preserve">(#), то </w:t>
+      </w:r>
+      <w:r>
+        <w:rPr>
+          <w:color w:val="D9D9D9" w:themeColor="background1" w:themeShade="D9"/>
+          <w:lang w:val="ru-RU"/>
+        </w:rPr>
+        <w:t>вторая</w:t>
+      </w:r>
+      <w:r>
+        <w:rPr>
+          <w:color w:val="D9D9D9" w:themeColor="background1" w:themeShade="D9"/>
+          <w:lang w:val="ru-RU"/>
+        </w:rPr>
+        <w:t xml:space="preserve"> гармония может быть также либо </w:t>
+      </w:r>
+      <w:r>
+        <w:rPr>
+          <w:color w:val="D9D9D9" w:themeColor="background1" w:themeShade="D9"/>
+          <w:lang w:val="en-US"/>
+        </w:rPr>
+        <w:t>V</w:t>
+      </w:r>
+      <w:r>
+        <w:rPr>
+          <w:color w:val="D9D9D9" w:themeColor="background1" w:themeShade="D9"/>
+          <w:lang w:val="ru-RU"/>
+        </w:rPr>
+        <w:t xml:space="preserve"> либо </w:t>
+      </w:r>
+      <w:r>
+        <w:rPr>
+          <w:color w:val="D9D9D9" w:themeColor="background1" w:themeShade="D9"/>
+          <w:lang w:val="en-US"/>
+        </w:rPr>
+        <w:t>VII</w:t>
+      </w:r>
+      <w:r>
+        <w:rPr>
+          <w:color w:val="D9D9D9" w:themeColor="background1" w:themeShade="D9"/>
+          <w:lang w:val="ru-RU"/>
+        </w:rPr>
+        <w:t>(#)</w:t>
+      </w:r>
+      <w:r>
+        <w:rPr>
+          <w:color w:val="D9D9D9" w:themeColor="background1" w:themeShade="D9"/>
+          <w:lang w:val="ru-RU"/>
+        </w:rPr>
+        <w:t xml:space="preserve">. </w:t>
+      </w:r>
+    </w:p>
+  </w:comment>
+  <w:comment w:id="78" w:author="Rualark Rualark" w:date="2018-05-18T10:00:00Z" w:initials="RR">
+    <w:p>
+      <w:pPr>
+        <w:pStyle w:val="CommentText"/>
+        <w:rPr>
+          <w:lang w:val="ru-RU"/>
+        </w:rPr>
+      </w:pPr>
+      <w:r>
+        <w:rPr>
+          <w:rStyle w:val="CommentReference"/>
+        </w:rPr>
+        <w:annotationRef/>
+      </w:r>
+      <w:r>
+        <w:t>MGen</w:t>
+      </w:r>
+      <w:r>
+        <w:rPr>
+          <w:lang w:val="ru-RU"/>
+        </w:rPr>
+        <w:t xml:space="preserve">: </w:t>
+      </w:r>
+      <w:r>
+        <w:rPr>
+          <w:lang w:val="ru-RU"/>
+        </w:rPr>
+        <w:t xml:space="preserve">запрещено красным (не выделяется отдельного правила для последних параллельных октав и квинт). </w:t>
+      </w:r>
+    </w:p>
+    <w:p>
+      <w:pPr>
+        <w:pStyle w:val="CommentText"/>
+        <w:rPr>
+          <w:lang w:val="ru-RU"/>
+        </w:rPr>
+      </w:pPr>
+    </w:p>
+    <w:p>
+      <w:pPr>
+        <w:pStyle w:val="CommentText"/>
+        <w:rPr>
+          <w:lang w:val="en-US"/>
+        </w:rPr>
+      </w:pPr>
+      <w:r>
+        <w:rPr>
+          <w:lang w:val="en-US"/>
+        </w:rPr>
+        <w:t>Good-cp2-end #16</w:t>
+      </w:r>
     </w:p>
   </w:comment>
 </w:comments>
@@ -31110,6 +31368,7 @@
   <w15:commentEx w15:paraId="319548A0" w15:done="0"/>
   <w15:commentEx w15:paraId="081AC3EA" w15:done="0"/>
   <w15:commentEx w15:paraId="7C4188FF" w15:done="0"/>
+  <w15:commentEx w15:paraId="4670DC72" w15:done="0"/>
 </w15:commentsEx>
 </file>
 
@@ -32844,7 +33103,7 @@
     <w:lsdException w:name="List Table 6 Colorful Accent 6" w:uiPriority="51"/>
     <w:lsdException w:name="List Table 7 Colorful Accent 6" w:uiPriority="52"/>
   </w:latentStyles>
-  <w:style w:type="paragraph" w:default="1" w:styleId="a">
+  <w:style w:type="paragraph" w:default="1" w:styleId="Normal">
     <w:name w:val="Normal"/>
     <w:qFormat/>
     <w:rsid w:val="005E441B"/>
@@ -32859,11 +33118,11 @@
       <w:lang w:val="en-GB"/>
     </w:rPr>
   </w:style>
-  <w:style w:type="paragraph" w:styleId="1">
+  <w:style w:type="paragraph" w:styleId="Heading1">
     <w:name w:val="heading 1"/>
-    <w:basedOn w:val="a"/>
-    <w:next w:val="a"/>
-    <w:link w:val="10"/>
+    <w:basedOn w:val="Normal"/>
+    <w:next w:val="Normal"/>
+    <w:link w:val="Heading1Char"/>
     <w:qFormat/>
     <w:locked/>
     <w:rsid w:val="00892AE8"/>
@@ -32881,13 +33140,13 @@
       <w:szCs w:val="32"/>
     </w:rPr>
   </w:style>
-  <w:style w:type="character" w:default="1" w:styleId="a0">
+  <w:style w:type="character" w:default="1" w:styleId="DefaultParagraphFont">
     <w:name w:val="Default Paragraph Font"/>
     <w:uiPriority w:val="1"/>
     <w:semiHidden/>
     <w:unhideWhenUsed/>
   </w:style>
-  <w:style w:type="table" w:default="1" w:styleId="a1">
+  <w:style w:type="table" w:default="1" w:styleId="TableNormal">
     <w:name w:val="Normal Table"/>
     <w:uiPriority w:val="99"/>
     <w:semiHidden/>
@@ -32902,7 +33161,7 @@
       </w:tblCellMar>
     </w:tblPr>
   </w:style>
-  <w:style w:type="numbering" w:default="1" w:styleId="a2">
+  <w:style w:type="numbering" w:default="1" w:styleId="NoList">
     <w:name w:val="No List"/>
     <w:uiPriority w:val="99"/>
     <w:semiHidden/>
@@ -32915,7 +33174,7 @@
       <w:color w:val="000000"/>
     </w:rPr>
   </w:style>
-  <w:style w:type="paragraph" w:styleId="a3">
+  <w:style w:type="paragraph" w:styleId="ListParagraph">
     <w:name w:val="List Paragraph"/>
     <w:uiPriority w:val="1"/>
     <w:qFormat/>
@@ -32930,10 +33189,10 @@
       <w:lang w:val="en-GB"/>
     </w:rPr>
   </w:style>
-  <w:style w:type="paragraph" w:styleId="a4">
+  <w:style w:type="paragraph" w:styleId="BalloonText">
     <w:name w:val="Balloon Text"/>
-    <w:basedOn w:val="a"/>
-    <w:link w:val="a5"/>
+    <w:basedOn w:val="Normal"/>
+    <w:link w:val="BalloonTextChar"/>
     <w:locked/>
     <w:rsid w:val="00FD5D97"/>
     <w:pPr>
@@ -32945,10 +33204,10 @@
       <w:szCs w:val="18"/>
     </w:rPr>
   </w:style>
-  <w:style w:type="character" w:customStyle="1" w:styleId="a5">
-    <w:name w:val="Текст выноски Знак"/>
-    <w:basedOn w:val="a0"/>
-    <w:link w:val="a4"/>
+  <w:style w:type="character" w:customStyle="1" w:styleId="BalloonTextChar">
+    <w:name w:val="Balloon Text Char"/>
+    <w:basedOn w:val="DefaultParagraphFont"/>
+    <w:link w:val="BalloonText"/>
     <w:rsid w:val="00FD5D97"/>
     <w:rPr>
       <w:rFonts w:ascii="Segoe UI" w:eastAsia="ヒラギノ角ゴ Pro W3" w:hAnsi="Segoe UI" w:cs="Segoe UI"/>
@@ -32958,9 +33217,9 @@
       <w:lang w:val="en-GB"/>
     </w:rPr>
   </w:style>
-  <w:style w:type="table" w:styleId="a6">
+  <w:style w:type="table" w:styleId="TableGrid">
     <w:name w:val="Table Grid"/>
-    <w:basedOn w:val="a1"/>
+    <w:basedOn w:val="TableNormal"/>
     <w:locked/>
     <w:rsid w:val="00BC0D0D"/>
     <w:tblPr>
@@ -32974,9 +33233,9 @@
       </w:tblBorders>
     </w:tblPr>
   </w:style>
-  <w:style w:type="character" w:styleId="a7">
+  <w:style w:type="character" w:styleId="CommentReference">
     <w:name w:val="annotation reference"/>
-    <w:basedOn w:val="a0"/>
+    <w:basedOn w:val="DefaultParagraphFont"/>
     <w:locked/>
     <w:rsid w:val="002C6830"/>
     <w:rPr>
@@ -32984,10 +33243,10 @@
       <w:szCs w:val="16"/>
     </w:rPr>
   </w:style>
-  <w:style w:type="paragraph" w:styleId="a8">
+  <w:style w:type="paragraph" w:styleId="CommentText">
     <w:name w:val="annotation text"/>
-    <w:basedOn w:val="a"/>
-    <w:link w:val="a9"/>
+    <w:basedOn w:val="Normal"/>
+    <w:link w:val="CommentTextChar"/>
     <w:locked/>
     <w:rsid w:val="002C6830"/>
     <w:pPr>
@@ -32998,10 +33257,10 @@
       <w:szCs w:val="20"/>
     </w:rPr>
   </w:style>
-  <w:style w:type="character" w:customStyle="1" w:styleId="a9">
-    <w:name w:val="Текст примечания Знак"/>
-    <w:basedOn w:val="a0"/>
-    <w:link w:val="a8"/>
+  <w:style w:type="character" w:customStyle="1" w:styleId="CommentTextChar">
+    <w:name w:val="Comment Text Char"/>
+    <w:basedOn w:val="DefaultParagraphFont"/>
+    <w:link w:val="CommentText"/>
     <w:rsid w:val="002C6830"/>
     <w:rPr>
       <w:rFonts w:ascii="Lucida Grande" w:eastAsia="ヒラギノ角ゴ Pro W3" w:hAnsi="Lucida Grande"/>
@@ -33009,11 +33268,11 @@
       <w:lang w:val="en-GB"/>
     </w:rPr>
   </w:style>
-  <w:style w:type="paragraph" w:styleId="aa">
+  <w:style w:type="paragraph" w:styleId="CommentSubject">
     <w:name w:val="annotation subject"/>
-    <w:basedOn w:val="a8"/>
-    <w:next w:val="a8"/>
-    <w:link w:val="ab"/>
+    <w:basedOn w:val="CommentText"/>
+    <w:next w:val="CommentText"/>
+    <w:link w:val="CommentSubjectChar"/>
     <w:locked/>
     <w:rsid w:val="002C6830"/>
     <w:rPr>
@@ -33021,10 +33280,10 @@
       <w:bCs/>
     </w:rPr>
   </w:style>
-  <w:style w:type="character" w:customStyle="1" w:styleId="ab">
-    <w:name w:val="Тема примечания Знак"/>
-    <w:basedOn w:val="a9"/>
-    <w:link w:val="aa"/>
+  <w:style w:type="character" w:customStyle="1" w:styleId="CommentSubjectChar">
+    <w:name w:val="Comment Subject Char"/>
+    <w:basedOn w:val="CommentTextChar"/>
+    <w:link w:val="CommentSubject"/>
     <w:rsid w:val="002C6830"/>
     <w:rPr>
       <w:rFonts w:ascii="Lucida Grande" w:eastAsia="ヒラギノ角ゴ Pro W3" w:hAnsi="Lucida Grande"/>
@@ -33034,10 +33293,10 @@
       <w:lang w:val="en-GB"/>
     </w:rPr>
   </w:style>
-  <w:style w:type="character" w:customStyle="1" w:styleId="10">
-    <w:name w:val="Заголовок 1 Знак"/>
-    <w:basedOn w:val="a0"/>
-    <w:link w:val="1"/>
+  <w:style w:type="character" w:customStyle="1" w:styleId="Heading1Char">
+    <w:name w:val="Heading 1 Char"/>
+    <w:basedOn w:val="DefaultParagraphFont"/>
+    <w:link w:val="Heading1"/>
     <w:rsid w:val="00892AE8"/>
     <w:rPr>
       <w:rFonts w:asciiTheme="majorHAnsi" w:eastAsiaTheme="majorEastAsia" w:hAnsiTheme="majorHAnsi" w:cstheme="majorBidi"/>
@@ -33047,7 +33306,7 @@
       <w:lang w:val="en-GB"/>
     </w:rPr>
   </w:style>
-  <w:style w:type="paragraph" w:styleId="ac">
+  <w:style w:type="paragraph" w:styleId="Revision">
     <w:name w:val="Revision"/>
     <w:hidden/>
     <w:uiPriority w:val="99"/>
@@ -33061,7 +33320,7 @@
       <w:lang w:val="en-GB"/>
     </w:rPr>
   </w:style>
-  <w:style w:type="paragraph" w:customStyle="1" w:styleId="11">
+  <w:style w:type="paragraph" w:customStyle="1" w:styleId="1">
     <w:name w:val="Абзац списка1"/>
     <w:rsid w:val="00C75B26"/>
     <w:pPr>
@@ -33075,10 +33334,10 @@
       <w:lang w:val="en-GB"/>
     </w:rPr>
   </w:style>
-  <w:style w:type="paragraph" w:styleId="ad">
+  <w:style w:type="paragraph" w:styleId="BodyText">
     <w:name w:val="Body Text"/>
-    <w:basedOn w:val="a"/>
-    <w:link w:val="ae"/>
+    <w:basedOn w:val="Normal"/>
+    <w:link w:val="BodyTextChar"/>
     <w:uiPriority w:val="1"/>
     <w:qFormat/>
     <w:locked/>
@@ -33097,10 +33356,10 @@
       <w:lang w:val="en-US"/>
     </w:rPr>
   </w:style>
-  <w:style w:type="character" w:customStyle="1" w:styleId="ae">
-    <w:name w:val="Основной текст Знак"/>
-    <w:basedOn w:val="a0"/>
-    <w:link w:val="ad"/>
+  <w:style w:type="character" w:customStyle="1" w:styleId="BodyTextChar">
+    <w:name w:val="Body Text Char"/>
+    <w:basedOn w:val="DefaultParagraphFont"/>
+    <w:link w:val="BodyText"/>
     <w:uiPriority w:val="1"/>
     <w:rsid w:val="00FF7766"/>
     <w:rPr>
@@ -33109,10 +33368,10 @@
       <w:szCs w:val="24"/>
     </w:rPr>
   </w:style>
-  <w:style w:type="paragraph" w:styleId="af">
+  <w:style w:type="paragraph" w:styleId="Footer">
     <w:name w:val="footer"/>
-    <w:basedOn w:val="a"/>
-    <w:link w:val="af0"/>
+    <w:basedOn w:val="Normal"/>
+    <w:link w:val="FooterChar"/>
     <w:uiPriority w:val="99"/>
     <w:unhideWhenUsed/>
     <w:locked/>
@@ -33131,10 +33390,10 @@
       <w:lang w:val="en-US"/>
     </w:rPr>
   </w:style>
-  <w:style w:type="character" w:customStyle="1" w:styleId="af0">
-    <w:name w:val="Нижний колонтитул Знак"/>
-    <w:basedOn w:val="a0"/>
-    <w:link w:val="af"/>
+  <w:style w:type="character" w:customStyle="1" w:styleId="FooterChar">
+    <w:name w:val="Footer Char"/>
+    <w:basedOn w:val="DefaultParagraphFont"/>
+    <w:link w:val="Footer"/>
     <w:uiPriority w:val="99"/>
     <w:rsid w:val="002224F3"/>
     <w:rPr>

</xml_diff>

<commit_message>
CA2: Separate rule into species: Many slurs within 10 notes. Add examples. Update docs
</commit_message>
<xml_diff>
--- a/MGen/docs/Counterpoint4.docx
+++ b/MGen/docs/Counterpoint4.docx
@@ -4,7 +4,7 @@
   <w:body>
     <w:p>
       <w:pPr>
-        <w:pStyle w:val="Heading1"/>
+        <w:pStyle w:val="1"/>
         <w:rPr>
           <w:lang w:val="ru-RU"/>
         </w:rPr>
@@ -32,7 +32,7 @@
     </w:p>
     <w:tbl>
       <w:tblPr>
-        <w:tblStyle w:val="TableGrid"/>
+        <w:tblStyle w:val="a6"/>
         <w:tblW w:w="0" w:type="auto"/>
         <w:jc w:val="center"/>
         <w:tblLook w:val="04A0" w:firstRow="1" w:lastRow="0" w:firstColumn="1" w:lastColumn="0" w:noHBand="0" w:noVBand="1"/>
@@ -156,7 +156,7 @@
     </w:p>
     <w:p>
       <w:pPr>
-        <w:pStyle w:val="Heading1"/>
+        <w:pStyle w:val="1"/>
         <w:rPr>
           <w:lang w:val="ru-RU"/>
         </w:rPr>
@@ -752,7 +752,7 @@
     </w:p>
     <w:tbl>
       <w:tblPr>
-        <w:tblStyle w:val="TableGrid"/>
+        <w:tblStyle w:val="a6"/>
         <w:tblW w:w="9498" w:type="dxa"/>
         <w:tblBorders>
           <w:top w:val="none" w:sz="0" w:space="0" w:color="auto"/>
@@ -1265,7 +1265,7 @@
     </w:p>
     <w:tbl>
       <w:tblPr>
-        <w:tblStyle w:val="TableGrid"/>
+        <w:tblStyle w:val="a6"/>
         <w:tblW w:w="9498" w:type="dxa"/>
         <w:tblBorders>
           <w:top w:val="none" w:sz="0" w:space="0" w:color="auto"/>
@@ -2290,7 +2290,7 @@
     </w:p>
     <w:tbl>
       <w:tblPr>
-        <w:tblStyle w:val="TableGrid"/>
+        <w:tblStyle w:val="a6"/>
         <w:tblW w:w="0" w:type="auto"/>
         <w:tblBorders>
           <w:top w:val="none" w:sz="0" w:space="0" w:color="auto"/>
@@ -2581,7 +2581,7 @@
     </w:p>
     <w:tbl>
       <w:tblPr>
-        <w:tblStyle w:val="TableGrid"/>
+        <w:tblStyle w:val="a6"/>
         <w:tblW w:w="0" w:type="auto"/>
         <w:tblBorders>
           <w:top w:val="none" w:sz="0" w:space="0" w:color="auto"/>
@@ -2952,7 +2952,7 @@
     </w:p>
     <w:tbl>
       <w:tblPr>
-        <w:tblStyle w:val="TableGrid"/>
+        <w:tblStyle w:val="a6"/>
         <w:tblW w:w="9498" w:type="dxa"/>
         <w:tblBorders>
           <w:top w:val="none" w:sz="0" w:space="0" w:color="auto"/>
@@ -3079,7 +3079,7 @@
           </w:p>
           <w:tbl>
             <w:tblPr>
-              <w:tblStyle w:val="TableGrid"/>
+              <w:tblStyle w:val="a6"/>
               <w:tblW w:w="0" w:type="auto"/>
               <w:tblBorders>
                 <w:top w:val="none" w:sz="0" w:space="0" w:color="auto"/>
@@ -3266,7 +3266,7 @@
     </w:p>
     <w:tbl>
       <w:tblPr>
-        <w:tblStyle w:val="TableGrid"/>
+        <w:tblStyle w:val="a6"/>
         <w:tblW w:w="9498" w:type="dxa"/>
         <w:tblBorders>
           <w:top w:val="none" w:sz="0" w:space="0" w:color="auto"/>
@@ -3453,7 +3453,7 @@
           </w:p>
           <w:tbl>
             <w:tblPr>
-              <w:tblStyle w:val="TableGrid"/>
+              <w:tblStyle w:val="a6"/>
               <w:tblW w:w="0" w:type="auto"/>
               <w:tblBorders>
                 <w:top w:val="none" w:sz="0" w:space="0" w:color="auto"/>
@@ -4357,7 +4357,7 @@
     </w:p>
     <w:tbl>
       <w:tblPr>
-        <w:tblStyle w:val="TableGrid"/>
+        <w:tblStyle w:val="a6"/>
         <w:tblW w:w="8931" w:type="dxa"/>
         <w:tblBorders>
           <w:top w:val="none" w:sz="0" w:space="0" w:color="auto"/>
@@ -5151,7 +5151,7 @@
     </w:p>
     <w:tbl>
       <w:tblPr>
-        <w:tblStyle w:val="TableGrid"/>
+        <w:tblStyle w:val="a6"/>
         <w:tblW w:w="8931" w:type="dxa"/>
         <w:tblBorders>
           <w:top w:val="none" w:sz="0" w:space="0" w:color="auto"/>
@@ -6020,7 +6020,7 @@
     </w:p>
     <w:tbl>
       <w:tblPr>
-        <w:tblStyle w:val="TableGrid"/>
+        <w:tblStyle w:val="a6"/>
         <w:tblW w:w="8931" w:type="dxa"/>
         <w:tblBorders>
           <w:top w:val="none" w:sz="0" w:space="0" w:color="auto"/>
@@ -6711,7 +6711,7 @@
       <w:commentRangeEnd w:id="43"/>
       <w:r>
         <w:rPr>
-          <w:rStyle w:val="CommentReference"/>
+          <w:rStyle w:val="a7"/>
         </w:rPr>
         <w:commentReference w:id="43"/>
       </w:r>
@@ -7453,7 +7453,7 @@
             <w:commentRangeEnd w:id="48"/>
             <w:r>
               <w:rPr>
-                <w:rStyle w:val="CommentReference"/>
+                <w:rStyle w:val="a7"/>
               </w:rPr>
               <w:commentReference w:id="48"/>
             </w:r>
@@ -8115,7 +8115,7 @@
             <w:commentRangeEnd w:id="53"/>
             <w:r>
               <w:rPr>
-                <w:rStyle w:val="CommentReference"/>
+                <w:rStyle w:val="a7"/>
               </w:rPr>
               <w:commentReference w:id="53"/>
             </w:r>
@@ -8247,7 +8247,7 @@
     </w:tbl>
     <w:tbl>
       <w:tblPr>
-        <w:tblStyle w:val="TableGrid"/>
+        <w:tblStyle w:val="a6"/>
         <w:tblW w:w="9342" w:type="dxa"/>
         <w:tblBorders>
           <w:top w:val="none" w:sz="0" w:space="0" w:color="auto"/>
@@ -8338,7 +8338,7 @@
             <w:commentRangeEnd w:id="54"/>
             <w:r>
               <w:rPr>
-                <w:rStyle w:val="CommentReference"/>
+                <w:rStyle w:val="a7"/>
               </w:rPr>
               <w:commentReference w:id="54"/>
             </w:r>
@@ -8431,7 +8431,7 @@
             <w:commentRangeEnd w:id="55"/>
             <w:r>
               <w:rPr>
-                <w:rStyle w:val="CommentReference"/>
+                <w:rStyle w:val="a7"/>
               </w:rPr>
               <w:commentReference w:id="55"/>
             </w:r>
@@ -8524,7 +8524,7 @@
             <w:commentRangeEnd w:id="56"/>
             <w:r>
               <w:rPr>
-                <w:rStyle w:val="CommentReference"/>
+                <w:rStyle w:val="a7"/>
               </w:rPr>
               <w:commentReference w:id="56"/>
             </w:r>
@@ -9201,7 +9201,7 @@
       <w:commentRangeEnd w:id="62"/>
       <w:r>
         <w:rPr>
-          <w:rStyle w:val="CommentReference"/>
+          <w:rStyle w:val="a7"/>
         </w:rPr>
         <w:commentReference w:id="62"/>
       </w:r>
@@ -9482,7 +9482,7 @@
     </w:p>
     <w:p>
       <w:pPr>
-        <w:pStyle w:val="Heading1"/>
+        <w:pStyle w:val="1"/>
         <w:rPr>
           <w:lang w:val="ru-RU"/>
         </w:rPr>
@@ -9898,7 +9898,7 @@
     </w:p>
     <w:tbl>
       <w:tblPr>
-        <w:tblStyle w:val="TableGrid"/>
+        <w:tblStyle w:val="a6"/>
         <w:tblW w:w="0" w:type="auto"/>
         <w:tblBorders>
           <w:top w:val="none" w:sz="0" w:space="0" w:color="auto"/>
@@ -10539,7 +10539,7 @@
     </w:p>
     <w:p>
       <w:pPr>
-        <w:pStyle w:val="ListParagraph"/>
+        <w:pStyle w:val="a3"/>
         <w:numPr>
           <w:ilvl w:val="0"/>
           <w:numId w:val="1"/>
@@ -10587,7 +10587,7 @@
     </w:p>
     <w:tbl>
       <w:tblPr>
-        <w:tblStyle w:val="TableGrid"/>
+        <w:tblStyle w:val="a6"/>
         <w:tblW w:w="0" w:type="auto"/>
         <w:tblBorders>
           <w:top w:val="none" w:sz="0" w:space="0" w:color="auto"/>
@@ -10799,7 +10799,7 @@
     </w:p>
     <w:p>
       <w:pPr>
-        <w:pStyle w:val="ListParagraph"/>
+        <w:pStyle w:val="a3"/>
         <w:numPr>
           <w:ilvl w:val="0"/>
           <w:numId w:val="1"/>
@@ -10995,7 +10995,7 @@
     </w:p>
     <w:tbl>
       <w:tblPr>
-        <w:tblStyle w:val="TableGrid"/>
+        <w:tblStyle w:val="a6"/>
         <w:tblW w:w="0" w:type="auto"/>
         <w:tblBorders>
           <w:top w:val="none" w:sz="0" w:space="0" w:color="auto"/>
@@ -11423,7 +11423,7 @@
     </w:p>
     <w:tbl>
       <w:tblPr>
-        <w:tblStyle w:val="TableGrid"/>
+        <w:tblStyle w:val="a6"/>
         <w:tblW w:w="0" w:type="auto"/>
         <w:tblBorders>
           <w:top w:val="none" w:sz="0" w:space="0" w:color="auto"/>
@@ -11936,7 +11936,7 @@
     </w:p>
     <w:tbl>
       <w:tblPr>
-        <w:tblStyle w:val="TableGrid"/>
+        <w:tblStyle w:val="a6"/>
         <w:tblW w:w="0" w:type="auto"/>
         <w:tblBorders>
           <w:top w:val="none" w:sz="0" w:space="0" w:color="auto"/>
@@ -12192,7 +12192,7 @@
     </w:p>
     <w:tbl>
       <w:tblPr>
-        <w:tblStyle w:val="TableGrid"/>
+        <w:tblStyle w:val="a6"/>
         <w:tblW w:w="0" w:type="auto"/>
         <w:shd w:val="clear" w:color="auto" w:fill="C5E0B3" w:themeFill="accent6" w:themeFillTint="66"/>
         <w:tblLook w:val="04A0" w:firstRow="1" w:lastRow="0" w:firstColumn="1" w:lastColumn="0" w:noHBand="0" w:noVBand="1"/>
@@ -12574,7 +12574,7 @@
     </w:p>
     <w:tbl>
       <w:tblPr>
-        <w:tblStyle w:val="TableGrid"/>
+        <w:tblStyle w:val="a6"/>
         <w:tblW w:w="0" w:type="auto"/>
         <w:tblBorders>
           <w:top w:val="none" w:sz="0" w:space="0" w:color="auto"/>
@@ -13072,7 +13072,7 @@
     </w:p>
     <w:tbl>
       <w:tblPr>
-        <w:tblStyle w:val="TableGrid"/>
+        <w:tblStyle w:val="a6"/>
         <w:tblW w:w="0" w:type="auto"/>
         <w:tblBorders>
           <w:top w:val="none" w:sz="0" w:space="0" w:color="auto"/>
@@ -13295,7 +13295,7 @@
       <w:commentRangeEnd w:id="74"/>
       <w:r>
         <w:rPr>
-          <w:rStyle w:val="CommentReference"/>
+          <w:rStyle w:val="a7"/>
         </w:rPr>
         <w:commentReference w:id="74"/>
       </w:r>
@@ -13321,7 +13321,7 @@
     </w:p>
     <w:tbl>
       <w:tblPr>
-        <w:tblStyle w:val="TableGrid"/>
+        <w:tblStyle w:val="a6"/>
         <w:tblW w:w="0" w:type="auto"/>
         <w:tblBorders>
           <w:top w:val="none" w:sz="0" w:space="0" w:color="auto"/>
@@ -14175,8 +14175,6 @@
         </w:rPr>
         <w:t>:</w:t>
       </w:r>
-      <w:bookmarkStart w:id="75" w:name="_GoBack"/>
-      <w:bookmarkEnd w:id="75"/>
     </w:p>
     <w:p>
       <w:pPr>
@@ -14191,7 +14189,7 @@
     </w:p>
     <w:p>
       <w:pPr>
-        <w:pStyle w:val="ListParagraph"/>
+        <w:pStyle w:val="a3"/>
         <w:spacing w:after="0"/>
         <w:ind w:left="0"/>
         <w:jc w:val="both"/>
@@ -14412,7 +14410,7 @@
     </w:p>
     <w:tbl>
       <w:tblPr>
-        <w:tblStyle w:val="TableGrid"/>
+        <w:tblStyle w:val="a6"/>
         <w:tblW w:w="0" w:type="auto"/>
         <w:tblBorders>
           <w:top w:val="none" w:sz="0" w:space="0" w:color="auto"/>
@@ -14464,8 +14462,8 @@
                 <w:lang w:val="ru-RU"/>
               </w:rPr>
             </w:pPr>
-            <w:bookmarkStart w:id="76" w:name="OLE_LINK1"/>
-            <w:bookmarkStart w:id="77" w:name="OLE_LINK2"/>
+            <w:bookmarkStart w:id="75" w:name="OLE_LINK1"/>
+            <w:bookmarkStart w:id="76" w:name="OLE_LINK2"/>
             <w:r>
               <w:rPr>
                 <w:i/>
@@ -14594,7 +14592,7 @@
           </w:p>
           <w:tbl>
             <w:tblPr>
-              <w:tblStyle w:val="TableGrid"/>
+              <w:tblStyle w:val="a6"/>
               <w:tblW w:w="0" w:type="auto"/>
               <w:tblBorders>
                 <w:top w:val="none" w:sz="0" w:space="0" w:color="auto"/>
@@ -14617,8 +14615,8 @@
                   <w:tcW w:w="2446" w:type="dxa"/>
                   <w:vAlign w:val="bottom"/>
                 </w:tcPr>
+                <w:bookmarkEnd w:id="75"/>
                 <w:bookmarkEnd w:id="76"/>
-                <w:bookmarkEnd w:id="77"/>
                 <w:p>
                   <w:pPr>
                     <w:keepNext/>
@@ -14926,7 +14924,7 @@
     </w:p>
     <w:tbl>
       <w:tblPr>
-        <w:tblStyle w:val="TableGrid"/>
+        <w:tblStyle w:val="a6"/>
         <w:tblW w:w="9498" w:type="dxa"/>
         <w:tblLook w:val="04A0" w:firstRow="1" w:lastRow="0" w:firstColumn="1" w:lastColumn="0" w:noHBand="0" w:noVBand="1"/>
       </w:tblPr>
@@ -15275,7 +15273,7 @@
     </w:p>
     <w:tbl>
       <w:tblPr>
-        <w:tblStyle w:val="TableGrid"/>
+        <w:tblStyle w:val="a6"/>
         <w:tblW w:w="9498" w:type="dxa"/>
         <w:tblLook w:val="04A0" w:firstRow="1" w:lastRow="0" w:firstColumn="1" w:lastColumn="0" w:noHBand="0" w:noVBand="1"/>
       </w:tblPr>
@@ -15402,7 +15400,7 @@
     </w:p>
     <w:p>
       <w:pPr>
-        <w:pStyle w:val="ListParagraph"/>
+        <w:pStyle w:val="a3"/>
         <w:spacing w:after="0"/>
         <w:ind w:left="0"/>
         <w:jc w:val="both"/>
@@ -15647,7 +15645,7 @@
     </w:p>
     <w:tbl>
       <w:tblPr>
-        <w:tblStyle w:val="TableGrid"/>
+        <w:tblStyle w:val="a6"/>
         <w:tblW w:w="0" w:type="auto"/>
         <w:tblBorders>
           <w:top w:val="none" w:sz="0" w:space="0" w:color="auto"/>
@@ -15773,7 +15771,7 @@
           </w:tcPr>
           <w:p>
             <w:pPr>
-              <w:pStyle w:val="ListParagraph"/>
+              <w:pStyle w:val="a3"/>
               <w:spacing w:after="0"/>
               <w:ind w:left="0"/>
               <w:jc w:val="both"/>
@@ -15833,7 +15831,7 @@
           </w:tcPr>
           <w:p>
             <w:pPr>
-              <w:pStyle w:val="ListParagraph"/>
+              <w:pStyle w:val="a3"/>
               <w:spacing w:after="0"/>
               <w:ind w:left="0"/>
               <w:jc w:val="both"/>
@@ -15893,7 +15891,7 @@
           </w:tcPr>
           <w:p>
             <w:pPr>
-              <w:pStyle w:val="ListParagraph"/>
+              <w:pStyle w:val="a3"/>
               <w:spacing w:after="0"/>
               <w:ind w:left="0"/>
               <w:jc w:val="both"/>
@@ -16278,7 +16276,7 @@
     </w:p>
     <w:tbl>
       <w:tblPr>
-        <w:tblStyle w:val="TableGrid"/>
+        <w:tblStyle w:val="a6"/>
         <w:tblW w:w="0" w:type="auto"/>
         <w:tblBorders>
           <w:top w:val="none" w:sz="0" w:space="0" w:color="auto"/>
@@ -16346,7 +16344,7 @@
                 <w:lang w:val="ru-RU"/>
               </w:rPr>
             </w:pPr>
-            <w:commentRangeStart w:id="78"/>
+            <w:commentRangeStart w:id="77"/>
             <w:r>
               <w:rPr>
                 <w:i/>
@@ -16431,12 +16429,12 @@
               </w:rPr>
               <w:t>)</w:t>
             </w:r>
-            <w:commentRangeEnd w:id="78"/>
-            <w:r>
-              <w:rPr>
-                <w:rStyle w:val="CommentReference"/>
-              </w:rPr>
-              <w:commentReference w:id="78"/>
+            <w:commentRangeEnd w:id="77"/>
+            <w:r>
+              <w:rPr>
+                <w:rStyle w:val="a7"/>
+              </w:rPr>
+              <w:commentReference w:id="77"/>
             </w:r>
           </w:p>
         </w:tc>
@@ -16765,7 +16763,31 @@
           <w:sz w:val="24"/>
           <w:lang w:val="ru-RU"/>
         </w:rPr>
-        <w:t xml:space="preserve"> (автентическая или плагальная каденция)</w:t>
+        <w:t xml:space="preserve"> (</w:t>
+      </w:r>
+      <w:commentRangeStart w:id="78"/>
+      <w:r>
+        <w:rPr>
+          <w:rFonts w:ascii="Helvetica" w:hAnsi="Helvetica"/>
+          <w:sz w:val="24"/>
+          <w:lang w:val="ru-RU"/>
+        </w:rPr>
+        <w:t>автентическая или плагальная каденция</w:t>
+      </w:r>
+      <w:commentRangeEnd w:id="78"/>
+      <w:r>
+        <w:rPr>
+          <w:rStyle w:val="a7"/>
+        </w:rPr>
+        <w:commentReference w:id="78"/>
+      </w:r>
+      <w:r>
+        <w:rPr>
+          <w:rFonts w:ascii="Helvetica" w:hAnsi="Helvetica"/>
+          <w:sz w:val="24"/>
+          <w:lang w:val="ru-RU"/>
+        </w:rPr>
+        <w:t>)</w:t>
       </w:r>
       <w:r>
         <w:rPr>
@@ -16796,7 +16818,7 @@
     </w:p>
     <w:p>
       <w:pPr>
-        <w:pStyle w:val="Heading1"/>
+        <w:pStyle w:val="1"/>
         <w:rPr>
           <w:lang w:val="ru-RU"/>
         </w:rPr>
@@ -16858,7 +16880,7 @@
     </w:p>
     <w:p>
       <w:pPr>
-        <w:pStyle w:val="BodyText"/>
+        <w:pStyle w:val="ad"/>
         <w:spacing w:before="60" w:line="278" w:lineRule="auto"/>
         <w:ind w:left="0" w:right="337" w:firstLine="720"/>
         <w:jc w:val="both"/>
@@ -17098,10 +17120,7 @@
         <w:t xml:space="preserve"> </w:t>
       </w:r>
       <w:r>
-        <w:rPr>
-          <w:lang w:val="ru-RU"/>
-        </w:rPr>
-        <w:t>вероятно</w:t>
+        <w:t>обычно</w:t>
       </w:r>
       <w:r>
         <w:rPr>
@@ -17220,7 +17239,7 @@
     </w:p>
     <w:p>
       <w:pPr>
-        <w:pStyle w:val="Heading1"/>
+        <w:pStyle w:val="1"/>
         <w:rPr>
           <w:lang w:val="ru-RU"/>
         </w:rPr>
@@ -17240,7 +17259,7 @@
     </w:p>
     <w:p>
       <w:pPr>
-        <w:pStyle w:val="BodyText"/>
+        <w:pStyle w:val="ad"/>
         <w:spacing w:before="7"/>
         <w:ind w:left="0"/>
         <w:rPr>
@@ -17252,7 +17271,7 @@
     </w:p>
     <w:p>
       <w:pPr>
-        <w:pStyle w:val="BodyText"/>
+        <w:pStyle w:val="ad"/>
         <w:spacing w:line="278" w:lineRule="auto"/>
         <w:ind w:left="0" w:right="401"/>
         <w:rPr>
@@ -17355,6 +17374,7 @@
         </w:rPr>
         <w:t xml:space="preserve"> </w:t>
       </w:r>
+      <w:commentRangeStart w:id="79"/>
       <w:r>
         <w:rPr>
           <w:lang w:val="ru-RU"/>
@@ -17402,6 +17422,16 @@
           <w:lang w:val="ru-RU"/>
         </w:rPr>
         <w:t>я</w:t>
+      </w:r>
+      <w:commentRangeEnd w:id="79"/>
+      <w:r>
+        <w:rPr>
+          <w:rStyle w:val="a7"/>
+          <w:rFonts w:ascii="Lucida Grande" w:eastAsia="ヒラギノ角ゴ Pro W3" w:hAnsi="Lucida Grande" w:cs="Times New Roman"/>
+          <w:color w:val="000000"/>
+          <w:lang w:val="en-GB"/>
+        </w:rPr>
+        <w:commentReference w:id="79"/>
       </w:r>
       <w:r>
         <w:rPr>
@@ -17412,7 +17442,7 @@
     </w:p>
     <w:p>
       <w:pPr>
-        <w:pStyle w:val="BodyText"/>
+        <w:pStyle w:val="ad"/>
         <w:spacing w:before="9"/>
         <w:ind w:left="0"/>
         <w:rPr>
@@ -17423,7 +17453,7 @@
     </w:p>
     <w:tbl>
       <w:tblPr>
-        <w:tblStyle w:val="TableGrid"/>
+        <w:tblStyle w:val="a6"/>
         <w:tblW w:w="9498" w:type="dxa"/>
         <w:tblBorders>
           <w:top w:val="none" w:sz="0" w:space="0" w:color="auto"/>
@@ -17538,7 +17568,7 @@
     </w:tbl>
     <w:p>
       <w:pPr>
-        <w:pStyle w:val="BodyText"/>
+        <w:pStyle w:val="ad"/>
         <w:spacing w:before="9"/>
         <w:ind w:left="0"/>
         <w:rPr>
@@ -17549,7 +17579,7 @@
     </w:p>
     <w:tbl>
       <w:tblPr>
-        <w:tblStyle w:val="TableGrid"/>
+        <w:tblStyle w:val="a6"/>
         <w:tblW w:w="9498" w:type="dxa"/>
         <w:tblBorders>
           <w:top w:val="none" w:sz="0" w:space="0" w:color="auto"/>
@@ -18054,7 +18084,7 @@
     </w:tbl>
     <w:p>
       <w:pPr>
-        <w:pStyle w:val="BodyText"/>
+        <w:pStyle w:val="ad"/>
         <w:spacing w:before="9"/>
         <w:ind w:left="0"/>
         <w:rPr>
@@ -18065,7 +18095,7 @@
     </w:p>
     <w:p>
       <w:pPr>
-        <w:pStyle w:val="BodyText"/>
+        <w:pStyle w:val="ad"/>
         <w:spacing w:before="70"/>
         <w:ind w:left="0"/>
         <w:jc w:val="both"/>
@@ -18130,7 +18160,7 @@
     </w:p>
     <w:p>
       <w:pPr>
-        <w:pStyle w:val="Heading1"/>
+        <w:pStyle w:val="1"/>
         <w:jc w:val="both"/>
         <w:rPr>
           <w:lang w:val="ru-RU"/>
@@ -18152,7 +18182,7 @@
     </w:p>
     <w:tbl>
       <w:tblPr>
-        <w:tblStyle w:val="TableGrid"/>
+        <w:tblStyle w:val="a6"/>
         <w:tblW w:w="0" w:type="auto"/>
         <w:tblBorders>
           <w:top w:val="none" w:sz="0" w:space="0" w:color="auto"/>
@@ -18544,7 +18574,7 @@
     </w:p>
     <w:p>
       <w:pPr>
-        <w:pStyle w:val="BodyText"/>
+        <w:pStyle w:val="ad"/>
         <w:spacing w:before="88" w:line="295" w:lineRule="auto"/>
         <w:ind w:left="0" w:right="401"/>
         <w:rPr>
@@ -18611,6 +18641,7 @@
         </w:rPr>
         <w:t xml:space="preserve"> </w:t>
       </w:r>
+      <w:commentRangeStart w:id="80"/>
       <w:r>
         <w:rPr>
           <w:lang w:val="ru-RU"/>
@@ -18622,6 +18653,16 @@
           <w:lang w:val="ru-RU"/>
         </w:rPr>
         <w:t xml:space="preserve"> </w:t>
+      </w:r>
+      <w:commentRangeEnd w:id="80"/>
+      <w:r>
+        <w:rPr>
+          <w:rStyle w:val="a7"/>
+          <w:rFonts w:ascii="Lucida Grande" w:eastAsia="ヒラギノ角ゴ Pro W3" w:hAnsi="Lucida Grande" w:cs="Times New Roman"/>
+          <w:color w:val="000000"/>
+          <w:lang w:val="en-GB"/>
+        </w:rPr>
+        <w:commentReference w:id="80"/>
       </w:r>
       <w:r>
         <w:rPr>
@@ -18674,7 +18715,7 @@
     </w:p>
     <w:p>
       <w:pPr>
-        <w:pStyle w:val="BodyText"/>
+        <w:pStyle w:val="ad"/>
         <w:spacing w:before="2"/>
         <w:ind w:left="0"/>
         <w:rPr>
@@ -18685,7 +18726,7 @@
     </w:p>
     <w:p>
       <w:pPr>
-        <w:pStyle w:val="BodyText"/>
+        <w:pStyle w:val="ad"/>
         <w:spacing w:after="5" w:line="278" w:lineRule="auto"/>
         <w:ind w:left="0" w:right="337"/>
         <w:jc w:val="both"/>
@@ -18841,7 +18882,30 @@
         <w:rPr>
           <w:lang w:val="ru-RU"/>
         </w:rPr>
-        <w:t>отходить поступенно. В</w:t>
+        <w:t xml:space="preserve">отходить </w:t>
+      </w:r>
+      <w:commentRangeStart w:id="81"/>
+      <w:r>
+        <w:rPr>
+          <w:lang w:val="ru-RU"/>
+        </w:rPr>
+        <w:t>поступенно</w:t>
+      </w:r>
+      <w:commentRangeEnd w:id="81"/>
+      <w:r>
+        <w:rPr>
+          <w:rStyle w:val="a7"/>
+          <w:rFonts w:ascii="Lucida Grande" w:eastAsia="ヒラギノ角ゴ Pro W3" w:hAnsi="Lucida Grande" w:cs="Times New Roman"/>
+          <w:color w:val="000000"/>
+          <w:lang w:val="en-GB"/>
+        </w:rPr>
+        <w:commentReference w:id="81"/>
+      </w:r>
+      <w:r>
+        <w:rPr>
+          <w:lang w:val="ru-RU"/>
+        </w:rPr>
+        <w:t>. В</w:t>
       </w:r>
       <w:r>
         <w:rPr>
@@ -19003,7 +19067,7 @@
     </w:p>
     <w:p>
       <w:pPr>
-        <w:pStyle w:val="BodyText"/>
+        <w:pStyle w:val="ad"/>
         <w:spacing w:after="5" w:line="278" w:lineRule="auto"/>
         <w:ind w:left="0" w:right="337"/>
         <w:jc w:val="both"/>
@@ -19014,7 +19078,7 @@
     </w:p>
     <w:tbl>
       <w:tblPr>
-        <w:tblStyle w:val="TableGrid"/>
+        <w:tblStyle w:val="a6"/>
         <w:tblW w:w="3748" w:type="dxa"/>
         <w:tblBorders>
           <w:top w:val="none" w:sz="0" w:space="0" w:color="auto"/>
@@ -19131,7 +19195,7 @@
     </w:tbl>
     <w:p>
       <w:pPr>
-        <w:pStyle w:val="BodyText"/>
+        <w:pStyle w:val="ad"/>
         <w:spacing w:before="35"/>
         <w:ind w:left="0"/>
         <w:rPr>
@@ -19141,7 +19205,7 @@
     </w:p>
     <w:p>
       <w:pPr>
-        <w:pStyle w:val="BodyText"/>
+        <w:pStyle w:val="ad"/>
         <w:spacing w:before="35"/>
         <w:ind w:left="0"/>
         <w:rPr>
@@ -19163,7 +19227,7 @@
     </w:p>
     <w:p>
       <w:pPr>
-        <w:pStyle w:val="BodyText"/>
+        <w:pStyle w:val="ad"/>
         <w:spacing w:before="35"/>
         <w:ind w:left="0"/>
         <w:rPr>
@@ -19173,7 +19237,7 @@
     </w:p>
     <w:tbl>
       <w:tblPr>
-        <w:tblStyle w:val="TableGrid"/>
+        <w:tblStyle w:val="a6"/>
         <w:tblW w:w="7956" w:type="dxa"/>
         <w:tblBorders>
           <w:top w:val="none" w:sz="0" w:space="0" w:color="auto"/>
@@ -19301,7 +19365,7 @@
     </w:tbl>
     <w:p>
       <w:pPr>
-        <w:pStyle w:val="BodyText"/>
+        <w:pStyle w:val="ad"/>
         <w:ind w:left="0"/>
         <w:rPr>
           <w:lang w:val="ru-RU"/>
@@ -19310,7 +19374,7 @@
     </w:p>
     <w:p>
       <w:pPr>
-        <w:pStyle w:val="BodyText"/>
+        <w:pStyle w:val="ad"/>
         <w:spacing w:before="141"/>
         <w:ind w:left="0"/>
         <w:rPr>
@@ -19332,7 +19396,7 @@
     </w:p>
     <w:p>
       <w:pPr>
-        <w:pStyle w:val="BodyText"/>
+        <w:pStyle w:val="ad"/>
         <w:spacing w:before="141"/>
         <w:ind w:left="0"/>
         <w:rPr>
@@ -19342,7 +19406,7 @@
     </w:p>
     <w:tbl>
       <w:tblPr>
-        <w:tblStyle w:val="TableGrid"/>
+        <w:tblStyle w:val="a6"/>
         <w:tblW w:w="7956" w:type="dxa"/>
         <w:tblBorders>
           <w:top w:val="none" w:sz="0" w:space="0" w:color="auto"/>
@@ -19365,7 +19429,7 @@
           </w:tcPr>
           <w:tbl>
             <w:tblPr>
-              <w:tblStyle w:val="TableGrid"/>
+              <w:tblStyle w:val="a6"/>
               <w:tblW w:w="0" w:type="auto"/>
               <w:tblBorders>
                 <w:top w:val="none" w:sz="0" w:space="0" w:color="auto"/>
@@ -19528,7 +19592,7 @@
     </w:tbl>
     <w:p>
       <w:pPr>
-        <w:pStyle w:val="BodyText"/>
+        <w:pStyle w:val="ad"/>
         <w:spacing w:before="141"/>
         <w:ind w:left="0"/>
         <w:rPr>
@@ -19538,7 +19602,7 @@
     </w:p>
     <w:p>
       <w:pPr>
-        <w:pStyle w:val="BodyText"/>
+        <w:pStyle w:val="ad"/>
         <w:spacing w:before="104"/>
         <w:ind w:left="0"/>
         <w:rPr>
@@ -19561,7 +19625,7 @@
     </w:p>
     <w:p>
       <w:pPr>
-        <w:pStyle w:val="BodyText"/>
+        <w:pStyle w:val="ad"/>
         <w:spacing w:before="9"/>
         <w:ind w:left="0"/>
         <w:rPr>
@@ -19572,7 +19636,7 @@
     </w:p>
     <w:p>
       <w:pPr>
-        <w:pStyle w:val="BodyText"/>
+        <w:pStyle w:val="ad"/>
         <w:spacing w:before="9"/>
         <w:ind w:left="0"/>
         <w:rPr>
@@ -19623,7 +19687,7 @@
     </w:p>
     <w:p>
       <w:pPr>
-        <w:pStyle w:val="BodyText"/>
+        <w:pStyle w:val="ad"/>
         <w:spacing w:before="9"/>
         <w:ind w:left="0"/>
         <w:rPr>
@@ -19634,7 +19698,7 @@
     </w:p>
     <w:tbl>
       <w:tblPr>
-        <w:tblStyle w:val="TableGrid"/>
+        <w:tblStyle w:val="a6"/>
         <w:tblW w:w="7956" w:type="dxa"/>
         <w:tblBorders>
           <w:top w:val="none" w:sz="0" w:space="0" w:color="auto"/>
@@ -19657,7 +19721,7 @@
           </w:tcPr>
           <w:tbl>
             <w:tblPr>
-              <w:tblStyle w:val="TableGrid"/>
+              <w:tblStyle w:val="a6"/>
               <w:tblW w:w="0" w:type="auto"/>
               <w:tblBorders>
                 <w:top w:val="none" w:sz="0" w:space="0" w:color="auto"/>
@@ -19829,7 +19893,7 @@
     </w:tbl>
     <w:p>
       <w:pPr>
-        <w:pStyle w:val="BodyText"/>
+        <w:pStyle w:val="ad"/>
         <w:spacing w:before="9"/>
         <w:ind w:left="0"/>
         <w:rPr>
@@ -19840,7 +19904,7 @@
     </w:p>
     <w:p>
       <w:pPr>
-        <w:pStyle w:val="BodyText"/>
+        <w:pStyle w:val="ad"/>
         <w:spacing w:before="60"/>
         <w:ind w:left="0"/>
         <w:rPr>
@@ -19928,7 +19992,7 @@
     </w:p>
     <w:p>
       <w:pPr>
-        <w:pStyle w:val="BodyText"/>
+        <w:pStyle w:val="ad"/>
         <w:spacing w:before="60"/>
         <w:ind w:left="0"/>
         <w:rPr>
@@ -19938,7 +20002,7 @@
     </w:p>
     <w:tbl>
       <w:tblPr>
-        <w:tblStyle w:val="TableGrid"/>
+        <w:tblStyle w:val="a6"/>
         <w:tblW w:w="7956" w:type="dxa"/>
         <w:tblBorders>
           <w:top w:val="none" w:sz="0" w:space="0" w:color="auto"/>
@@ -20051,7 +20115,7 @@
     </w:tbl>
     <w:p>
       <w:pPr>
-        <w:pStyle w:val="BodyText"/>
+        <w:pStyle w:val="ad"/>
         <w:spacing w:before="60"/>
         <w:ind w:left="0"/>
         <w:rPr>
@@ -20061,7 +20125,7 @@
     </w:p>
     <w:p>
       <w:pPr>
-        <w:pStyle w:val="BodyText"/>
+        <w:pStyle w:val="ad"/>
         <w:spacing w:before="210"/>
         <w:ind w:left="0"/>
         <w:rPr>
@@ -20254,7 +20318,7 @@
     </w:p>
     <w:p>
       <w:pPr>
-        <w:pStyle w:val="BodyText"/>
+        <w:pStyle w:val="ad"/>
         <w:spacing w:before="210"/>
         <w:ind w:left="0"/>
         <w:rPr>
@@ -20265,7 +20329,7 @@
     </w:p>
     <w:tbl>
       <w:tblPr>
-        <w:tblStyle w:val="TableGrid"/>
+        <w:tblStyle w:val="a6"/>
         <w:tblW w:w="7956" w:type="dxa"/>
         <w:tblBorders>
           <w:top w:val="none" w:sz="0" w:space="0" w:color="auto"/>
@@ -20358,7 +20422,7 @@
           </w:p>
           <w:tbl>
             <w:tblPr>
-              <w:tblStyle w:val="TableGrid"/>
+              <w:tblStyle w:val="a6"/>
               <w:tblW w:w="0" w:type="auto"/>
               <w:tblBorders>
                 <w:top w:val="none" w:sz="0" w:space="0" w:color="auto"/>
@@ -20521,7 +20585,7 @@
     </w:tbl>
     <w:p>
       <w:pPr>
-        <w:pStyle w:val="BodyText"/>
+        <w:pStyle w:val="ad"/>
         <w:spacing w:before="210"/>
         <w:ind w:left="0"/>
         <w:rPr>
@@ -20531,7 +20595,7 @@
     </w:p>
     <w:p>
       <w:pPr>
-        <w:pStyle w:val="BodyText"/>
+        <w:pStyle w:val="ad"/>
         <w:spacing w:before="7"/>
         <w:ind w:left="0"/>
         <w:rPr>
@@ -20613,7 +20677,7 @@
     </w:p>
     <w:p>
       <w:pPr>
-        <w:pStyle w:val="BodyText"/>
+        <w:pStyle w:val="ad"/>
         <w:spacing w:before="7"/>
         <w:ind w:left="0"/>
         <w:rPr>
@@ -20623,7 +20687,7 @@
     </w:p>
     <w:tbl>
       <w:tblPr>
-        <w:tblStyle w:val="TableGrid"/>
+        <w:tblStyle w:val="a6"/>
         <w:tblW w:w="7956" w:type="dxa"/>
         <w:tblBorders>
           <w:top w:val="none" w:sz="0" w:space="0" w:color="auto"/>
@@ -20646,7 +20710,7 @@
           </w:tcPr>
           <w:tbl>
             <w:tblPr>
-              <w:tblStyle w:val="TableGrid"/>
+              <w:tblStyle w:val="a6"/>
               <w:tblW w:w="0" w:type="auto"/>
               <w:tblBorders>
                 <w:top w:val="none" w:sz="0" w:space="0" w:color="auto"/>
@@ -20894,7 +20958,7 @@
           </w:p>
           <w:tbl>
             <w:tblPr>
-              <w:tblStyle w:val="TableGrid"/>
+              <w:tblStyle w:val="a6"/>
               <w:tblW w:w="0" w:type="auto"/>
               <w:tblBorders>
                 <w:top w:val="none" w:sz="0" w:space="0" w:color="auto"/>
@@ -20996,7 +21060,7 @@
     </w:tbl>
     <w:p>
       <w:pPr>
-        <w:pStyle w:val="BodyText"/>
+        <w:pStyle w:val="ad"/>
         <w:spacing w:before="7"/>
         <w:ind w:left="0"/>
         <w:rPr>
@@ -21016,7 +21080,7 @@
     </w:p>
     <w:p>
       <w:pPr>
-        <w:pStyle w:val="Heading1"/>
+        <w:pStyle w:val="1"/>
         <w:rPr>
           <w:lang w:val="ru-RU"/>
         </w:rPr>
@@ -21043,7 +21107,7 @@
     </w:p>
     <w:p>
       <w:pPr>
-        <w:pStyle w:val="BodyText"/>
+        <w:pStyle w:val="ad"/>
         <w:rPr>
           <w:sz w:val="36"/>
           <w:lang w:val="ru-RU"/>
@@ -21052,7 +21116,7 @@
     </w:p>
     <w:p>
       <w:pPr>
-        <w:pStyle w:val="BodyText"/>
+        <w:pStyle w:val="ad"/>
         <w:spacing w:before="1" w:line="295" w:lineRule="auto"/>
         <w:ind w:left="100" w:right="98" w:firstLine="720"/>
         <w:jc w:val="both"/>
@@ -21533,7 +21597,7 @@
     </w:p>
     <w:p>
       <w:pPr>
-        <w:pStyle w:val="BodyText"/>
+        <w:pStyle w:val="ad"/>
         <w:rPr>
           <w:sz w:val="26"/>
           <w:lang w:val="ru-RU"/>
@@ -21542,7 +21606,7 @@
     </w:p>
     <w:p>
       <w:pPr>
-        <w:pStyle w:val="BodyText"/>
+        <w:pStyle w:val="ad"/>
         <w:ind w:left="100"/>
         <w:rPr>
           <w:b/>
@@ -21560,7 +21624,7 @@
     </w:p>
     <w:p>
       <w:pPr>
-        <w:pStyle w:val="BodyText"/>
+        <w:pStyle w:val="ad"/>
         <w:rPr>
           <w:sz w:val="29"/>
           <w:lang w:val="ru-RU"/>
@@ -21569,7 +21633,7 @@
     </w:p>
     <w:p>
       <w:pPr>
-        <w:pStyle w:val="BodyText"/>
+        <w:pStyle w:val="ad"/>
         <w:spacing w:before="90" w:line="295" w:lineRule="auto"/>
         <w:ind w:left="100" w:right="98"/>
         <w:jc w:val="both"/>
@@ -22045,8 +22109,8 @@
         </w:rPr>
         <w:t xml:space="preserve"> </w:t>
       </w:r>
-      <w:bookmarkStart w:id="79" w:name="OLE_LINK89"/>
-      <w:bookmarkStart w:id="80" w:name="OLE_LINK90"/>
+      <w:bookmarkStart w:id="83" w:name="OLE_LINK89"/>
+      <w:bookmarkStart w:id="84" w:name="OLE_LINK90"/>
       <w:r>
         <w:rPr>
           <w:i/>
@@ -22071,8 +22135,8 @@
         </w:rPr>
         <w:t>firmus</w:t>
       </w:r>
-      <w:bookmarkEnd w:id="79"/>
-      <w:bookmarkEnd w:id="80"/>
+      <w:bookmarkEnd w:id="83"/>
+      <w:bookmarkEnd w:id="84"/>
       <w:r>
         <w:rPr>
           <w:spacing w:val="-4"/>
@@ -22104,7 +22168,7 @@
     </w:p>
     <w:p>
       <w:pPr>
-        <w:pStyle w:val="BodyText"/>
+        <w:pStyle w:val="ad"/>
         <w:ind w:left="0"/>
         <w:rPr>
           <w:lang w:val="ru-RU"/>
@@ -22113,7 +22177,7 @@
     </w:p>
     <w:tbl>
       <w:tblPr>
-        <w:tblStyle w:val="TableGrid"/>
+        <w:tblStyle w:val="a6"/>
         <w:tblW w:w="3280" w:type="dxa"/>
         <w:tblBorders>
           <w:top w:val="none" w:sz="0" w:space="0" w:color="auto"/>
@@ -22275,7 +22339,7 @@
     </w:tbl>
     <w:p>
       <w:pPr>
-        <w:pStyle w:val="BodyText"/>
+        <w:pStyle w:val="ad"/>
         <w:spacing w:before="4"/>
         <w:rPr>
           <w:sz w:val="35"/>
@@ -22285,7 +22349,7 @@
     </w:p>
     <w:p>
       <w:pPr>
-        <w:pStyle w:val="BodyText"/>
+        <w:pStyle w:val="ad"/>
         <w:spacing w:line="295" w:lineRule="auto"/>
         <w:ind w:left="100" w:right="98"/>
         <w:jc w:val="both"/>
@@ -22443,22 +22507,22 @@
         </w:rPr>
         <w:t xml:space="preserve">Когда нота до появляется впервые на третью долю первого такта, она является </w:t>
       </w:r>
-      <w:bookmarkStart w:id="81" w:name="OLE_LINK61"/>
-      <w:bookmarkStart w:id="82" w:name="OLE_LINK62"/>
-      <w:bookmarkStart w:id="83" w:name="OLE_LINK63"/>
-      <w:bookmarkStart w:id="84" w:name="OLE_LINK64"/>
-      <w:bookmarkStart w:id="85" w:name="OLE_LINK86"/>
+      <w:bookmarkStart w:id="85" w:name="OLE_LINK61"/>
+      <w:bookmarkStart w:id="86" w:name="OLE_LINK62"/>
+      <w:bookmarkStart w:id="87" w:name="OLE_LINK63"/>
+      <w:bookmarkStart w:id="88" w:name="OLE_LINK64"/>
+      <w:bookmarkStart w:id="89" w:name="OLE_LINK86"/>
       <w:r>
         <w:rPr>
           <w:lang w:val="ru-RU"/>
         </w:rPr>
         <w:t xml:space="preserve">частью </w:t>
       </w:r>
-      <w:bookmarkEnd w:id="81"/>
-      <w:bookmarkEnd w:id="82"/>
-      <w:bookmarkEnd w:id="83"/>
-      <w:bookmarkEnd w:id="84"/>
       <w:bookmarkEnd w:id="85"/>
+      <w:bookmarkEnd w:id="86"/>
+      <w:bookmarkEnd w:id="87"/>
+      <w:bookmarkEnd w:id="88"/>
+      <w:bookmarkEnd w:id="89"/>
       <w:r>
         <w:rPr>
           <w:lang w:val="ru-RU"/>
@@ -22506,7 +22570,7 @@
     </w:p>
     <w:p>
       <w:pPr>
-        <w:pStyle w:val="BodyText"/>
+        <w:pStyle w:val="ad"/>
         <w:spacing w:before="8"/>
         <w:ind w:left="0"/>
         <w:rPr>
@@ -22517,7 +22581,7 @@
     </w:p>
     <w:p>
       <w:pPr>
-        <w:pStyle w:val="BodyText"/>
+        <w:pStyle w:val="ad"/>
         <w:spacing w:before="1" w:line="295" w:lineRule="auto"/>
         <w:ind w:left="100" w:right="98"/>
         <w:jc w:val="both"/>
@@ -22588,7 +22652,7 @@
     </w:p>
     <w:p>
       <w:pPr>
-        <w:pStyle w:val="BodyText"/>
+        <w:pStyle w:val="ad"/>
         <w:spacing w:before="1" w:line="295" w:lineRule="auto"/>
         <w:ind w:left="100" w:right="98"/>
         <w:jc w:val="both"/>
@@ -22599,7 +22663,7 @@
     </w:p>
     <w:tbl>
       <w:tblPr>
-        <w:tblStyle w:val="TableGrid"/>
+        <w:tblStyle w:val="a6"/>
         <w:tblW w:w="3544" w:type="dxa"/>
         <w:tblBorders>
           <w:top w:val="none" w:sz="0" w:space="0" w:color="auto"/>
@@ -22743,7 +22807,7 @@
     </w:tbl>
     <w:p>
       <w:pPr>
-        <w:pStyle w:val="BodyText"/>
+        <w:pStyle w:val="ad"/>
         <w:spacing w:before="1" w:line="295" w:lineRule="auto"/>
         <w:ind w:left="100" w:right="98"/>
         <w:jc w:val="both"/>
@@ -22754,7 +22818,7 @@
     </w:p>
     <w:p>
       <w:pPr>
-        <w:pStyle w:val="BodyText"/>
+        <w:pStyle w:val="ad"/>
         <w:spacing w:before="90"/>
         <w:ind w:left="100"/>
         <w:rPr>
@@ -22775,7 +22839,7 @@
     </w:p>
     <w:p>
       <w:pPr>
-        <w:pStyle w:val="BodyText"/>
+        <w:pStyle w:val="ad"/>
         <w:spacing w:before="3"/>
         <w:rPr>
           <w:sz w:val="27"/>
@@ -22785,7 +22849,7 @@
     </w:p>
     <w:p>
       <w:pPr>
-        <w:pStyle w:val="BodyText"/>
+        <w:pStyle w:val="ad"/>
         <w:spacing w:before="90" w:after="7" w:line="295" w:lineRule="auto"/>
         <w:ind w:left="100"/>
       </w:pPr>
@@ -22972,7 +23036,7 @@
     </w:p>
     <w:p>
       <w:pPr>
-        <w:pStyle w:val="BodyText"/>
+        <w:pStyle w:val="ad"/>
         <w:spacing w:before="90" w:after="7" w:line="295" w:lineRule="auto"/>
         <w:ind w:left="100"/>
         <w:rPr>
@@ -22982,7 +23046,7 @@
     </w:p>
     <w:tbl>
       <w:tblPr>
-        <w:tblStyle w:val="TableGrid"/>
+        <w:tblStyle w:val="a6"/>
         <w:tblW w:w="3072" w:type="dxa"/>
         <w:tblBorders>
           <w:top w:val="none" w:sz="0" w:space="0" w:color="auto"/>
@@ -23114,7 +23178,7 @@
     </w:tbl>
     <w:p>
       <w:pPr>
-        <w:pStyle w:val="BodyText"/>
+        <w:pStyle w:val="ad"/>
         <w:ind w:left="100"/>
         <w:rPr>
           <w:sz w:val="20"/>
@@ -23123,7 +23187,7 @@
     </w:p>
     <w:p>
       <w:pPr>
-        <w:pStyle w:val="BodyText"/>
+        <w:pStyle w:val="ad"/>
         <w:spacing w:before="76" w:after="7" w:line="295" w:lineRule="auto"/>
         <w:ind w:left="100"/>
         <w:rPr>
@@ -23325,7 +23389,7 @@
     </w:p>
     <w:p>
       <w:pPr>
-        <w:pStyle w:val="BodyText"/>
+        <w:pStyle w:val="ad"/>
         <w:spacing w:before="76" w:after="7" w:line="295" w:lineRule="auto"/>
         <w:ind w:left="100"/>
         <w:rPr>
@@ -23335,7 +23399,7 @@
     </w:p>
     <w:tbl>
       <w:tblPr>
-        <w:tblStyle w:val="TableGrid"/>
+        <w:tblStyle w:val="a6"/>
         <w:tblW w:w="3280" w:type="dxa"/>
         <w:tblBorders>
           <w:top w:val="none" w:sz="0" w:space="0" w:color="auto"/>
@@ -23466,7 +23530,7 @@
     </w:tbl>
     <w:p>
       <w:pPr>
-        <w:pStyle w:val="BodyText"/>
+        <w:pStyle w:val="ad"/>
         <w:spacing w:before="7"/>
         <w:rPr>
           <w:sz w:val="35"/>
@@ -23475,7 +23539,7 @@
     </w:p>
     <w:p>
       <w:pPr>
-        <w:pStyle w:val="BodyText"/>
+        <w:pStyle w:val="ad"/>
         <w:ind w:left="100"/>
         <w:rPr>
           <w:u w:val="single"/>
@@ -23506,7 +23570,7 @@
     </w:p>
     <w:p>
       <w:pPr>
-        <w:pStyle w:val="BodyText"/>
+        <w:pStyle w:val="ad"/>
         <w:ind w:left="100"/>
         <w:rPr>
           <w:u w:val="single"/>
@@ -23516,15 +23580,15 @@
     </w:p>
     <w:p>
       <w:pPr>
-        <w:pStyle w:val="BodyText"/>
+        <w:pStyle w:val="ad"/>
         <w:spacing w:before="76" w:after="7" w:line="295" w:lineRule="auto"/>
         <w:ind w:left="100"/>
         <w:rPr>
           <w:lang w:val="ru-RU"/>
         </w:rPr>
       </w:pPr>
-      <w:bookmarkStart w:id="86" w:name="OLE_LINK94"/>
-      <w:bookmarkStart w:id="87" w:name="OLE_LINK95"/>
+      <w:bookmarkStart w:id="90" w:name="OLE_LINK94"/>
+      <w:bookmarkStart w:id="91" w:name="OLE_LINK95"/>
       <w:r>
         <w:rPr>
           <w:lang w:val="ru-RU"/>
@@ -23549,8 +23613,8 @@
         </w:rPr>
         <w:t xml:space="preserve">неаккордовым звуком </w:t>
       </w:r>
-      <w:bookmarkEnd w:id="86"/>
-      <w:bookmarkEnd w:id="87"/>
+      <w:bookmarkEnd w:id="90"/>
+      <w:bookmarkEnd w:id="91"/>
       <w:r>
         <w:rPr>
           <w:lang w:val="ru-RU"/>
@@ -23581,7 +23645,7 @@
         </w:rPr>
         <w:t xml:space="preserve"> с </w:t>
       </w:r>
-      <w:bookmarkStart w:id="88" w:name="OLE_LINK93"/>
+      <w:bookmarkStart w:id="92" w:name="OLE_LINK93"/>
       <w:r>
         <w:rPr>
           <w:i/>
@@ -23608,7 +23672,7 @@
         </w:rPr>
         <w:t>.</w:t>
       </w:r>
-      <w:bookmarkEnd w:id="88"/>
+      <w:bookmarkEnd w:id="92"/>
       <w:r>
         <w:rPr>
           <w:lang w:val="ru-RU"/>
@@ -23674,7 +23738,7 @@
     </w:p>
     <w:p>
       <w:pPr>
-        <w:pStyle w:val="BodyText"/>
+        <w:pStyle w:val="ad"/>
         <w:ind w:left="100"/>
         <w:rPr>
           <w:lang w:val="ru-RU"/>
@@ -23683,7 +23747,7 @@
     </w:p>
     <w:tbl>
       <w:tblPr>
-        <w:tblStyle w:val="TableGrid"/>
+        <w:tblStyle w:val="a6"/>
         <w:tblW w:w="8931" w:type="dxa"/>
         <w:tblBorders>
           <w:top w:val="none" w:sz="0" w:space="0" w:color="auto"/>
@@ -24121,7 +24185,7 @@
     </w:tbl>
     <w:p>
       <w:pPr>
-        <w:pStyle w:val="BodyText"/>
+        <w:pStyle w:val="ad"/>
         <w:ind w:left="100"/>
         <w:rPr>
           <w:lang w:val="ru-RU"/>
@@ -24130,7 +24194,7 @@
     </w:p>
     <w:p>
       <w:pPr>
-        <w:pStyle w:val="BodyText"/>
+        <w:pStyle w:val="ad"/>
         <w:ind w:left="100"/>
         <w:rPr>
           <w:lang w:val="ru-RU"/>
@@ -24195,7 +24259,7 @@
     </w:p>
     <w:p>
       <w:pPr>
-        <w:pStyle w:val="BodyText"/>
+        <w:pStyle w:val="ad"/>
         <w:ind w:left="100"/>
         <w:rPr>
           <w:lang w:val="ru-RU"/>
@@ -24204,7 +24268,7 @@
     </w:p>
     <w:tbl>
       <w:tblPr>
-        <w:tblStyle w:val="TableGrid"/>
+        <w:tblStyle w:val="a6"/>
         <w:tblW w:w="5563" w:type="dxa"/>
         <w:tblBorders>
           <w:top w:val="none" w:sz="0" w:space="0" w:color="auto"/>
@@ -24487,28 +24551,28 @@
     </w:tbl>
     <w:p>
       <w:pPr>
-        <w:pStyle w:val="BodyText"/>
+        <w:pStyle w:val="ad"/>
         <w:ind w:left="100"/>
       </w:pPr>
     </w:p>
     <w:p>
       <w:pPr>
-        <w:pStyle w:val="BodyText"/>
+        <w:pStyle w:val="ad"/>
         <w:ind w:left="100"/>
         <w:rPr>
           <w:lang w:val="ru-RU"/>
         </w:rPr>
       </w:pPr>
-      <w:bookmarkStart w:id="89" w:name="OLE_LINK96"/>
-      <w:bookmarkStart w:id="90" w:name="OLE_LINK97"/>
+      <w:bookmarkStart w:id="93" w:name="OLE_LINK96"/>
+      <w:bookmarkStart w:id="94" w:name="OLE_LINK97"/>
       <w:r>
         <w:rPr>
           <w:lang w:val="ru-RU"/>
         </w:rPr>
         <w:t xml:space="preserve">Задержание аккордовым звуком </w:t>
       </w:r>
-      <w:bookmarkEnd w:id="89"/>
-      <w:bookmarkEnd w:id="90"/>
+      <w:bookmarkEnd w:id="93"/>
+      <w:bookmarkEnd w:id="94"/>
       <w:r>
         <w:rPr>
           <w:lang w:val="ru-RU"/>
@@ -24556,7 +24620,7 @@
     </w:p>
     <w:p>
       <w:pPr>
-        <w:pStyle w:val="BodyText"/>
+        <w:pStyle w:val="ad"/>
         <w:ind w:left="100"/>
         <w:rPr>
           <w:lang w:val="ru-RU"/>
@@ -24565,7 +24629,7 @@
     </w:p>
     <w:tbl>
       <w:tblPr>
-        <w:tblStyle w:val="TableGrid"/>
+        <w:tblStyle w:val="a6"/>
         <w:tblW w:w="6052" w:type="dxa"/>
         <w:tblBorders>
           <w:top w:val="none" w:sz="0" w:space="0" w:color="auto"/>
@@ -24600,8 +24664,8 @@
                 <w:lang w:val="ru-RU"/>
               </w:rPr>
             </w:pPr>
-            <w:bookmarkStart w:id="91" w:name="OLE_LINK98"/>
-            <w:bookmarkStart w:id="92" w:name="OLE_LINK99"/>
+            <w:bookmarkStart w:id="95" w:name="OLE_LINK98"/>
+            <w:bookmarkStart w:id="96" w:name="OLE_LINK99"/>
             <w:r>
               <w:rPr>
                 <w:rFonts w:hint="cs"/>
@@ -24654,8 +24718,8 @@
               </w:rPr>
               <w:t xml:space="preserve"> </w:t>
             </w:r>
-            <w:bookmarkEnd w:id="91"/>
-            <w:bookmarkEnd w:id="92"/>
+            <w:bookmarkEnd w:id="95"/>
+            <w:bookmarkEnd w:id="96"/>
             <w:r>
               <w:rPr>
                 <w:rFonts w:hint="cs"/>
@@ -24809,7 +24873,7 @@
     </w:tbl>
     <w:p>
       <w:pPr>
-        <w:pStyle w:val="BodyText"/>
+        <w:pStyle w:val="ad"/>
         <w:ind w:left="100"/>
         <w:rPr>
           <w:lang w:val="ru-RU"/>
@@ -24818,7 +24882,7 @@
     </w:p>
     <w:tbl>
       <w:tblPr>
-        <w:tblStyle w:val="TableGrid"/>
+        <w:tblStyle w:val="a6"/>
         <w:tblW w:w="6052" w:type="dxa"/>
         <w:tblBorders>
           <w:top w:val="none" w:sz="0" w:space="0" w:color="auto"/>
@@ -25056,7 +25120,7 @@
     </w:tbl>
     <w:p>
       <w:pPr>
-        <w:pStyle w:val="BodyText"/>
+        <w:pStyle w:val="ad"/>
         <w:ind w:left="100"/>
         <w:rPr>
           <w:lang w:val="ru-RU"/>
@@ -25065,7 +25129,7 @@
     </w:p>
     <w:p>
       <w:pPr>
-        <w:pStyle w:val="BodyText"/>
+        <w:pStyle w:val="ad"/>
         <w:ind w:left="100"/>
         <w:rPr>
           <w:noProof/>
@@ -25122,7 +25186,7 @@
     </w:p>
     <w:p>
       <w:pPr>
-        <w:pStyle w:val="BodyText"/>
+        <w:pStyle w:val="ad"/>
         <w:ind w:left="100"/>
         <w:rPr>
           <w:noProof/>
@@ -25132,7 +25196,7 @@
     </w:p>
     <w:tbl>
       <w:tblPr>
-        <w:tblStyle w:val="TableGrid"/>
+        <w:tblStyle w:val="a6"/>
         <w:tblW w:w="3686" w:type="dxa"/>
         <w:tblBorders>
           <w:top w:val="none" w:sz="0" w:space="0" w:color="auto"/>
@@ -25331,7 +25395,7 @@
     </w:tbl>
     <w:p>
       <w:pPr>
-        <w:pStyle w:val="BodyText"/>
+        <w:pStyle w:val="ad"/>
         <w:ind w:left="100"/>
         <w:rPr>
           <w:lang w:val="ru-RU"/>
@@ -25340,7 +25404,7 @@
     </w:p>
     <w:p>
       <w:pPr>
-        <w:pStyle w:val="BodyText"/>
+        <w:pStyle w:val="ad"/>
         <w:ind w:left="100"/>
         <w:rPr>
           <w:b/>
@@ -25366,13 +25430,13 @@
     </w:p>
     <w:p>
       <w:pPr>
-        <w:pStyle w:val="BodyText"/>
+        <w:pStyle w:val="ad"/>
         <w:ind w:left="100"/>
       </w:pPr>
     </w:p>
     <w:p>
       <w:pPr>
-        <w:pStyle w:val="BodyText"/>
+        <w:pStyle w:val="ad"/>
         <w:numPr>
           <w:ilvl w:val="0"/>
           <w:numId w:val="6"/>
@@ -25390,7 +25454,7 @@
     </w:p>
     <w:p>
       <w:pPr>
-        <w:pStyle w:val="BodyText"/>
+        <w:pStyle w:val="ad"/>
         <w:numPr>
           <w:ilvl w:val="0"/>
           <w:numId w:val="6"/>
@@ -25414,7 +25478,7 @@
     </w:p>
     <w:p>
       <w:pPr>
-        <w:pStyle w:val="BodyText"/>
+        <w:pStyle w:val="ad"/>
         <w:numPr>
           <w:ilvl w:val="0"/>
           <w:numId w:val="6"/>
@@ -25468,7 +25532,7 @@
     </w:p>
     <w:p>
       <w:pPr>
-        <w:pStyle w:val="BodyText"/>
+        <w:pStyle w:val="ad"/>
         <w:numPr>
           <w:ilvl w:val="0"/>
           <w:numId w:val="6"/>
@@ -25502,7 +25566,7 @@
     </w:p>
     <w:p>
       <w:pPr>
-        <w:pStyle w:val="Heading1"/>
+        <w:pStyle w:val="1"/>
         <w:rPr>
           <w:lang w:val="ru-RU"/>
         </w:rPr>
@@ -25565,7 +25629,7 @@
     </w:p>
     <w:p>
       <w:pPr>
-        <w:pStyle w:val="BodyText"/>
+        <w:pStyle w:val="ad"/>
         <w:spacing w:line="295" w:lineRule="auto"/>
         <w:ind w:left="110" w:right="100" w:firstLine="610"/>
         <w:rPr>
@@ -25707,7 +25771,7 @@
     </w:p>
     <w:p>
       <w:pPr>
-        <w:pStyle w:val="BodyText"/>
+        <w:pStyle w:val="ad"/>
         <w:spacing w:before="8"/>
         <w:ind w:left="0"/>
         <w:rPr>
@@ -25718,7 +25782,7 @@
     </w:p>
     <w:p>
       <w:pPr>
-        <w:pStyle w:val="BodyText"/>
+        <w:pStyle w:val="ad"/>
         <w:spacing w:before="1"/>
         <w:ind w:left="110"/>
         <w:rPr>
@@ -25741,7 +25805,7 @@
     </w:p>
     <w:p>
       <w:pPr>
-        <w:pStyle w:val="BodyText"/>
+        <w:pStyle w:val="ad"/>
         <w:spacing w:before="1"/>
         <w:ind w:left="110"/>
         <w:rPr>
@@ -25751,7 +25815,7 @@
     </w:p>
     <w:tbl>
       <w:tblPr>
-        <w:tblStyle w:val="TableGrid"/>
+        <w:tblStyle w:val="a6"/>
         <w:tblW w:w="6052" w:type="dxa"/>
         <w:tblBorders>
           <w:top w:val="none" w:sz="0" w:space="0" w:color="auto"/>
@@ -25986,7 +26050,7 @@
           </w:p>
           <w:tbl>
             <w:tblPr>
-              <w:tblStyle w:val="TableGrid"/>
+              <w:tblStyle w:val="a6"/>
               <w:tblW w:w="0" w:type="auto"/>
               <w:tblBorders>
                 <w:top w:val="none" w:sz="0" w:space="0" w:color="auto"/>
@@ -26151,7 +26215,7 @@
     </w:p>
     <w:tbl>
       <w:tblPr>
-        <w:tblStyle w:val="TableGrid"/>
+        <w:tblStyle w:val="a6"/>
         <w:tblW w:w="10811" w:type="dxa"/>
         <w:tblBorders>
           <w:top w:val="none" w:sz="0" w:space="0" w:color="auto"/>
@@ -26410,7 +26474,7 @@
     </w:p>
     <w:tbl>
       <w:tblPr>
-        <w:tblStyle w:val="TableGrid"/>
+        <w:tblStyle w:val="a6"/>
         <w:tblW w:w="10811" w:type="dxa"/>
         <w:tblBorders>
           <w:top w:val="none" w:sz="0" w:space="0" w:color="auto"/>
@@ -26539,7 +26603,7 @@
     </w:tbl>
     <w:p>
       <w:pPr>
-        <w:pStyle w:val="BodyText"/>
+        <w:pStyle w:val="ad"/>
         <w:spacing w:before="9"/>
         <w:ind w:left="0"/>
         <w:rPr>
@@ -26550,7 +26614,7 @@
     </w:p>
     <w:tbl>
       <w:tblPr>
-        <w:tblStyle w:val="TableGrid"/>
+        <w:tblStyle w:val="a6"/>
         <w:tblW w:w="10811" w:type="dxa"/>
         <w:tblBorders>
           <w:top w:val="none" w:sz="0" w:space="0" w:color="auto"/>
@@ -26679,7 +26743,7 @@
     </w:tbl>
     <w:p>
       <w:pPr>
-        <w:pStyle w:val="BodyText"/>
+        <w:pStyle w:val="ad"/>
         <w:spacing w:before="9"/>
         <w:ind w:left="0"/>
         <w:rPr>
@@ -26690,7 +26754,7 @@
     </w:p>
     <w:tbl>
       <w:tblPr>
-        <w:tblStyle w:val="TableGrid"/>
+        <w:tblStyle w:val="a6"/>
         <w:tblW w:w="6795" w:type="dxa"/>
         <w:tblBorders>
           <w:top w:val="none" w:sz="0" w:space="0" w:color="auto"/>
@@ -26820,7 +26884,7 @@
     </w:tbl>
     <w:p>
       <w:pPr>
-        <w:pStyle w:val="BodyText"/>
+        <w:pStyle w:val="ad"/>
         <w:ind w:left="110"/>
         <w:rPr>
           <w:lang w:val="fr-CA"/>
@@ -26829,7 +26893,7 @@
     </w:p>
     <w:tbl>
       <w:tblPr>
-        <w:tblStyle w:val="TableGrid"/>
+        <w:tblStyle w:val="a6"/>
         <w:tblW w:w="6804" w:type="dxa"/>
         <w:tblBorders>
           <w:top w:val="none" w:sz="0" w:space="0" w:color="auto"/>
@@ -26927,7 +26991,7 @@
           </w:tcPr>
           <w:tbl>
             <w:tblPr>
-              <w:tblStyle w:val="TableGrid"/>
+              <w:tblStyle w:val="a6"/>
               <w:tblW w:w="0" w:type="auto"/>
               <w:tblBorders>
                 <w:top w:val="none" w:sz="0" w:space="0" w:color="auto"/>
@@ -27136,7 +27200,7 @@
     </w:tbl>
     <w:p>
       <w:pPr>
-        <w:pStyle w:val="BodyText"/>
+        <w:pStyle w:val="ad"/>
         <w:ind w:left="110"/>
         <w:rPr>
           <w:lang w:val="fr-CA"/>
@@ -27145,7 +27209,7 @@
     </w:p>
     <w:p>
       <w:pPr>
-        <w:pStyle w:val="BodyText"/>
+        <w:pStyle w:val="ad"/>
         <w:ind w:left="110"/>
         <w:rPr>
           <w:lang w:val="ru-RU"/>
@@ -27202,7 +27266,7 @@
     </w:p>
     <w:p>
       <w:pPr>
-        <w:pStyle w:val="BodyText"/>
+        <w:pStyle w:val="ad"/>
         <w:ind w:left="110"/>
         <w:rPr>
           <w:lang w:val="ru-RU"/>
@@ -27211,7 +27275,7 @@
     </w:p>
     <w:tbl>
       <w:tblPr>
-        <w:tblStyle w:val="TableGrid"/>
+        <w:tblStyle w:val="a6"/>
         <w:tblW w:w="6804" w:type="dxa"/>
         <w:tblBorders>
           <w:top w:val="none" w:sz="0" w:space="0" w:color="auto"/>
@@ -27321,7 +27385,7 @@
           </w:tcPr>
           <w:tbl>
             <w:tblPr>
-              <w:tblStyle w:val="TableGrid"/>
+              <w:tblStyle w:val="a6"/>
               <w:tblW w:w="0" w:type="auto"/>
               <w:tblBorders>
                 <w:top w:val="none" w:sz="0" w:space="0" w:color="auto"/>
@@ -27531,7 +27595,7 @@
     </w:tbl>
     <w:p>
       <w:pPr>
-        <w:pStyle w:val="BodyText"/>
+        <w:pStyle w:val="ad"/>
         <w:ind w:left="110"/>
         <w:rPr>
           <w:lang w:val="fr-CA"/>
@@ -27540,7 +27604,7 @@
     </w:p>
     <w:p>
       <w:pPr>
-        <w:pStyle w:val="BodyText"/>
+        <w:pStyle w:val="ad"/>
         <w:spacing w:before="5"/>
         <w:rPr>
           <w:sz w:val="27"/>
@@ -27563,7 +27627,7 @@
     </w:p>
     <w:p>
       <w:pPr>
-        <w:pStyle w:val="BodyText"/>
+        <w:pStyle w:val="ad"/>
         <w:spacing w:before="7"/>
         <w:rPr>
           <w:sz w:val="33"/>
@@ -27573,7 +27637,7 @@
     </w:p>
     <w:p>
       <w:pPr>
-        <w:pStyle w:val="BodyText"/>
+        <w:pStyle w:val="ad"/>
         <w:ind w:left="110"/>
         <w:rPr>
           <w:lang w:val="fr-CA"/>
@@ -27594,7 +27658,7 @@
     </w:p>
     <w:p>
       <w:pPr>
-        <w:pStyle w:val="BodyText"/>
+        <w:pStyle w:val="ad"/>
         <w:ind w:left="110"/>
         <w:rPr>
           <w:lang w:val="fr-CA"/>
@@ -27603,7 +27667,7 @@
     </w:p>
     <w:tbl>
       <w:tblPr>
-        <w:tblStyle w:val="TableGrid"/>
+        <w:tblStyle w:val="a6"/>
         <w:tblW w:w="8616" w:type="dxa"/>
         <w:tblBorders>
           <w:top w:val="none" w:sz="0" w:space="0" w:color="auto"/>
@@ -27733,7 +27797,7 @@
     </w:tbl>
     <w:p>
       <w:pPr>
-        <w:pStyle w:val="BodyText"/>
+        <w:pStyle w:val="ad"/>
         <w:ind w:left="110"/>
         <w:rPr>
           <w:lang w:val="ru-RU"/>
@@ -27742,7 +27806,7 @@
     </w:p>
     <w:tbl>
       <w:tblPr>
-        <w:tblStyle w:val="TableGrid"/>
+        <w:tblStyle w:val="a6"/>
         <w:tblW w:w="7541" w:type="dxa"/>
         <w:tblBorders>
           <w:top w:val="none" w:sz="0" w:space="0" w:color="auto"/>
@@ -27866,7 +27930,7 @@
     </w:tbl>
     <w:p>
       <w:pPr>
-        <w:pStyle w:val="BodyText"/>
+        <w:pStyle w:val="ad"/>
         <w:ind w:left="110"/>
         <w:rPr>
           <w:lang w:val="ru-RU"/>
@@ -27875,7 +27939,7 @@
     </w:p>
     <w:p>
       <w:pPr>
-        <w:pStyle w:val="BodyText"/>
+        <w:pStyle w:val="ad"/>
         <w:spacing w:before="2"/>
         <w:rPr>
           <w:sz w:val="22"/>
@@ -27885,7 +27949,7 @@
     </w:p>
     <w:p>
       <w:pPr>
-        <w:pStyle w:val="BodyText"/>
+        <w:pStyle w:val="ad"/>
         <w:ind w:left="110"/>
       </w:pPr>
       <w:r>
@@ -27900,7 +27964,7 @@
     </w:p>
     <w:p>
       <w:pPr>
-        <w:pStyle w:val="BodyText"/>
+        <w:pStyle w:val="ad"/>
         <w:rPr>
           <w:sz w:val="25"/>
         </w:rPr>
@@ -27908,7 +27972,7 @@
     </w:p>
     <w:p>
       <w:pPr>
-        <w:pStyle w:val="BodyText"/>
+        <w:pStyle w:val="ad"/>
         <w:ind w:left="110" w:right="-143"/>
         <w:rPr>
           <w:sz w:val="20"/>
@@ -27958,7 +28022,7 @@
     </w:p>
     <w:p>
       <w:pPr>
-        <w:pStyle w:val="BodyText"/>
+        <w:pStyle w:val="ad"/>
         <w:spacing w:before="10"/>
         <w:rPr>
           <w:sz w:val="21"/>
@@ -27967,7 +28031,7 @@
     </w:p>
     <w:p>
       <w:pPr>
-        <w:pStyle w:val="BodyText"/>
+        <w:pStyle w:val="ad"/>
         <w:ind w:left="110"/>
       </w:pPr>
       <w:r>
@@ -27982,7 +28046,7 @@
     </w:p>
     <w:p>
       <w:pPr>
-        <w:pStyle w:val="BodyText"/>
+        <w:pStyle w:val="ad"/>
         <w:spacing w:before="10"/>
         <w:rPr>
           <w:sz w:val="19"/>
@@ -28055,7 +28119,7 @@
     </w:p>
     <w:p>
       <w:pPr>
-        <w:pStyle w:val="Heading1"/>
+        <w:pStyle w:val="1"/>
         <w:rPr>
           <w:lang w:val="ru-RU"/>
         </w:rPr>
@@ -28063,7 +28127,7 @@
     </w:p>
     <w:p>
       <w:pPr>
-        <w:pStyle w:val="Heading1"/>
+        <w:pStyle w:val="1"/>
         <w:rPr>
           <w:lang w:val="ru-RU"/>
         </w:rPr>
@@ -28084,7 +28148,7 @@
     </w:p>
     <w:tbl>
       <w:tblPr>
-        <w:tblStyle w:val="TableGrid"/>
+        <w:tblStyle w:val="a6"/>
         <w:tblW w:w="8931" w:type="dxa"/>
         <w:tblBorders>
           <w:top w:val="none" w:sz="0" w:space="0" w:color="auto"/>
@@ -28121,8 +28185,8 @@
                 <w:lang w:val="ru-RU" w:bidi="x-none"/>
               </w:rPr>
             </w:pPr>
-            <w:bookmarkStart w:id="93" w:name="OLE_LINK40"/>
-            <w:bookmarkStart w:id="94" w:name="OLE_LINK45"/>
+            <w:bookmarkStart w:id="97" w:name="OLE_LINK40"/>
+            <w:bookmarkStart w:id="98" w:name="OLE_LINK45"/>
             <w:r>
               <w:rPr>
                 <w:rFonts w:ascii="Times New Roman" w:eastAsia="Times New Roman" w:hAnsi="Times New Roman"/>
@@ -28694,8 +28758,8 @@
           </w:p>
         </w:tc>
       </w:tr>
-      <w:bookmarkEnd w:id="93"/>
-      <w:bookmarkEnd w:id="94"/>
+      <w:bookmarkEnd w:id="97"/>
+      <w:bookmarkEnd w:id="98"/>
     </w:tbl>
     <w:p>
       <w:pPr>
@@ -28711,7 +28775,7 @@
     </w:p>
     <w:tbl>
       <w:tblPr>
-        <w:tblStyle w:val="TableGrid"/>
+        <w:tblStyle w:val="a6"/>
         <w:tblW w:w="0" w:type="auto"/>
         <w:tblBorders>
           <w:top w:val="none" w:sz="0" w:space="0" w:color="auto"/>
@@ -29138,7 +29202,7 @@
     </w:p>
     <w:tbl>
       <w:tblPr>
-        <w:tblStyle w:val="TableGrid"/>
+        <w:tblStyle w:val="a6"/>
         <w:tblW w:w="0" w:type="auto"/>
         <w:tblBorders>
           <w:top w:val="none" w:sz="0" w:space="0" w:color="auto"/>
@@ -29927,7 +29991,7 @@
     </w:p>
     <w:tbl>
       <w:tblPr>
-        <w:tblStyle w:val="TableGrid"/>
+        <w:tblStyle w:val="a6"/>
         <w:tblW w:w="9052" w:type="dxa"/>
         <w:tblBorders>
           <w:top w:val="none" w:sz="0" w:space="0" w:color="auto"/>
@@ -30472,14 +30536,14 @@
   <w:comment w:id="43" w:author="Rualark Rualark" w:date="2018-05-14T21:28:00Z" w:initials="RR">
     <w:p>
       <w:pPr>
-        <w:pStyle w:val="CommentText"/>
+        <w:pStyle w:val="a8"/>
         <w:rPr>
           <w:lang w:val="ru-RU"/>
         </w:rPr>
       </w:pPr>
       <w:r>
         <w:rPr>
-          <w:rStyle w:val="CommentReference"/>
+          <w:rStyle w:val="a7"/>
         </w:rPr>
         <w:annotationRef/>
       </w:r>
@@ -30506,28 +30570,28 @@
   <w:comment w:id="48" w:author="Rualark Rualark" w:date="2018-05-14T21:31:00Z" w:initials="RR">
     <w:p>
       <w:pPr>
-        <w:pStyle w:val="CommentText"/>
-        <w:rPr>
-          <w:rStyle w:val="CommentReference"/>
+        <w:pStyle w:val="a8"/>
+        <w:rPr>
+          <w:rStyle w:val="a7"/>
           <w:lang w:val="ru-RU"/>
         </w:rPr>
       </w:pPr>
       <w:r>
         <w:rPr>
-          <w:rStyle w:val="CommentReference"/>
+          <w:rStyle w:val="a7"/>
         </w:rPr>
         <w:annotationRef/>
       </w:r>
       <w:r>
         <w:rPr>
-          <w:rStyle w:val="CommentReference"/>
+          <w:rStyle w:val="a7"/>
           <w:lang w:val="ru-RU"/>
         </w:rPr>
         <w:t xml:space="preserve">В </w:t>
       </w:r>
       <w:r>
         <w:rPr>
-          <w:rStyle w:val="CommentReference"/>
+          <w:rStyle w:val="a7"/>
           <w:lang w:val="ru-RU"/>
         </w:rPr>
         <w:t>MGen:</w:t>
@@ -30535,15 +30599,15 @@
     </w:p>
     <w:p>
       <w:pPr>
-        <w:pStyle w:val="CommentText"/>
-        <w:rPr>
-          <w:rStyle w:val="CommentReference"/>
+        <w:pStyle w:val="a8"/>
+        <w:rPr>
+          <w:rStyle w:val="a7"/>
           <w:lang w:val="ru-RU"/>
         </w:rPr>
       </w:pPr>
       <w:r>
         <w:rPr>
-          <w:rStyle w:val="CommentReference"/>
+          <w:rStyle w:val="a7"/>
           <w:lang w:val="ru-RU"/>
         </w:rPr>
         <w:t>- В начале унисон, октава, квинта (разрешено)</w:t>
@@ -30551,15 +30615,15 @@
     </w:p>
     <w:p>
       <w:pPr>
-        <w:pStyle w:val="CommentText"/>
-        <w:rPr>
-          <w:rStyle w:val="CommentReference"/>
+        <w:pStyle w:val="a8"/>
+        <w:rPr>
+          <w:rStyle w:val="a7"/>
           <w:lang w:val="ru-RU"/>
         </w:rPr>
       </w:pPr>
       <w:r>
         <w:rPr>
-          <w:rStyle w:val="CommentReference"/>
+          <w:rStyle w:val="a7"/>
           <w:lang w:val="ru-RU"/>
         </w:rPr>
         <w:t>- В начале терция (зеленым)</w:t>
@@ -30567,15 +30631,15 @@
     </w:p>
     <w:p>
       <w:pPr>
-        <w:pStyle w:val="CommentText"/>
-        <w:rPr>
-          <w:rStyle w:val="CommentReference"/>
+        <w:pStyle w:val="a8"/>
+        <w:rPr>
+          <w:rStyle w:val="a7"/>
           <w:lang w:val="ru-RU"/>
         </w:rPr>
       </w:pPr>
       <w:r>
         <w:rPr>
-          <w:rStyle w:val="CommentReference"/>
+          <w:rStyle w:val="a7"/>
           <w:lang w:val="ru-RU"/>
         </w:rPr>
         <w:t>- В конце унисон, октава (разрешено)</w:t>
@@ -30583,7 +30647,7 @@
     </w:p>
     <w:p>
       <w:pPr>
-        <w:pStyle w:val="CommentText"/>
+        <w:pStyle w:val="a8"/>
         <w:rPr>
           <w:sz w:val="16"/>
           <w:szCs w:val="16"/>
@@ -30592,7 +30656,7 @@
       </w:pPr>
       <w:r>
         <w:rPr>
-          <w:rStyle w:val="CommentReference"/>
+          <w:rStyle w:val="a7"/>
           <w:lang w:val="ru-RU"/>
         </w:rPr>
         <w:t>- В конце терция, квинта (желтым)</w:t>
@@ -30602,14 +30666,14 @@
   <w:comment w:id="53" w:author="Rualark Rualark" w:date="2018-05-15T09:55:00Z" w:initials="RR">
     <w:p>
       <w:pPr>
-        <w:pStyle w:val="CommentText"/>
+        <w:pStyle w:val="a8"/>
         <w:rPr>
           <w:lang w:val="ru-RU"/>
         </w:rPr>
       </w:pPr>
       <w:r>
         <w:rPr>
-          <w:rStyle w:val="CommentReference"/>
+          <w:rStyle w:val="a7"/>
         </w:rPr>
         <w:annotationRef/>
       </w:r>
@@ -30631,7 +30695,7 @@
     </w:p>
     <w:p>
       <w:pPr>
-        <w:pStyle w:val="CommentText"/>
+        <w:pStyle w:val="a8"/>
         <w:rPr>
           <w:lang w:val="ru-RU"/>
         </w:rPr>
@@ -30675,7 +30739,7 @@
     </w:p>
     <w:p>
       <w:pPr>
-        <w:pStyle w:val="CommentText"/>
+        <w:pStyle w:val="a8"/>
         <w:rPr>
           <w:lang w:val="ru-RU"/>
         </w:rPr>
@@ -30713,7 +30777,7 @@
     </w:p>
     <w:p>
       <w:pPr>
-        <w:pStyle w:val="CommentText"/>
+        <w:pStyle w:val="a8"/>
         <w:rPr>
           <w:lang w:val="ru-RU"/>
         </w:rPr>
@@ -30885,90 +30949,90 @@
   <w:comment w:id="54" w:author="Rualark Rualark" w:date="2018-05-15T10:09:00Z" w:initials="RR">
     <w:p>
       <w:pPr>
-        <w:pStyle w:val="CommentText"/>
+        <w:pStyle w:val="a8"/>
         <w:rPr>
           <w:lang w:val="ru-RU"/>
         </w:rPr>
       </w:pPr>
       <w:r>
         <w:rPr>
-          <w:rStyle w:val="CommentReference"/>
+          <w:rStyle w:val="a7"/>
         </w:rPr>
         <w:annotationRef/>
       </w:r>
       <w:r>
         <w:rPr>
-          <w:rStyle w:val="CommentReference"/>
+          <w:rStyle w:val="a7"/>
           <w:lang w:val="ru-RU"/>
         </w:rPr>
         <w:t xml:space="preserve">В чем исключение в первом примере? Зачем указание на </w:t>
       </w:r>
       <w:r>
         <w:rPr>
-          <w:rStyle w:val="CommentReference"/>
+          <w:rStyle w:val="a7"/>
           <w:lang w:val="en-US"/>
         </w:rPr>
         <w:t>II</w:t>
       </w:r>
       <w:r>
         <w:rPr>
-          <w:rStyle w:val="CommentReference"/>
+          <w:rStyle w:val="a7"/>
           <w:lang w:val="ru-RU"/>
         </w:rPr>
         <w:t>-</w:t>
       </w:r>
       <w:r>
         <w:rPr>
-          <w:rStyle w:val="CommentReference"/>
+          <w:rStyle w:val="a7"/>
           <w:lang w:val="en-US"/>
         </w:rPr>
         <w:t>I</w:t>
       </w:r>
       <w:r>
         <w:rPr>
-          <w:rStyle w:val="CommentReference"/>
-          <w:lang w:val="ru-RU"/>
-        </w:rPr>
-        <w:t xml:space="preserve"> </w:t>
-      </w:r>
-      <w:r>
-        <w:rPr>
-          <w:rStyle w:val="CommentReference"/>
+          <w:rStyle w:val="a7"/>
+          <w:lang w:val="ru-RU"/>
+        </w:rPr>
+        <w:t xml:space="preserve"> </w:t>
+      </w:r>
+      <w:r>
+        <w:rPr>
+          <w:rStyle w:val="a7"/>
           <w:lang w:val="ru-RU"/>
         </w:rPr>
         <w:t xml:space="preserve">в верхнем голосе: это разрешает отказаться от вводного тона или вводный тон можно пропустить только благодаря </w:t>
       </w:r>
       <w:r>
         <w:rPr>
-          <w:rStyle w:val="CommentReference"/>
+          <w:rStyle w:val="a7"/>
           <w:lang w:val="en-US"/>
         </w:rPr>
         <w:t>V</w:t>
       </w:r>
       <w:r>
         <w:rPr>
-          <w:rStyle w:val="CommentReference"/>
+          <w:rStyle w:val="a7"/>
           <w:lang w:val="ru-RU"/>
         </w:rPr>
         <w:t>-</w:t>
       </w:r>
       <w:r>
         <w:rPr>
-          <w:rStyle w:val="CommentReference"/>
+          <w:rStyle w:val="a7"/>
           <w:lang w:val="en-US"/>
         </w:rPr>
         <w:t>I</w:t>
       </w:r>
       <w:r>
         <w:rPr>
-          <w:rStyle w:val="CommentReference"/>
-          <w:lang w:val="ru-RU"/>
-        </w:rPr>
-        <w:t xml:space="preserve"> </w:t>
-      </w:r>
-      <w:r>
-        <w:rPr>
-          <w:rStyle w:val="CommentReference"/>
+          <w:rStyle w:val="a7"/>
+          <w:lang w:val="ru-RU"/>
+        </w:rPr>
+        <w:t xml:space="preserve"> </w:t>
+      </w:r>
+      <w:r>
+        <w:rPr>
+          <w:rStyle w:val="a7"/>
           <w:lang w:val="ru-RU"/>
         </w:rPr>
         <w:t>в басу?</w:t>
@@ -30978,14 +31042,14 @@
   <w:comment w:id="55" w:author="Rualark Rualark" w:date="2018-05-15T10:13:00Z" w:initials="RR">
     <w:p>
       <w:pPr>
-        <w:pStyle w:val="CommentText"/>
+        <w:pStyle w:val="a8"/>
         <w:rPr>
           <w:lang w:val="ru-RU"/>
         </w:rPr>
       </w:pPr>
       <w:r>
         <w:rPr>
-          <w:rStyle w:val="CommentReference"/>
+          <w:rStyle w:val="a7"/>
         </w:rPr>
         <w:annotationRef/>
       </w:r>
@@ -31000,14 +31064,14 @@
   <w:comment w:id="56" w:author="Rualark Rualark" w:date="2018-05-15T10:13:00Z" w:initials="RR">
     <w:p>
       <w:pPr>
-        <w:pStyle w:val="CommentText"/>
+        <w:pStyle w:val="a8"/>
         <w:rPr>
           <w:lang w:val="ru-RU"/>
         </w:rPr>
       </w:pPr>
       <w:r>
         <w:rPr>
-          <w:rStyle w:val="CommentReference"/>
+          <w:rStyle w:val="a7"/>
         </w:rPr>
         <w:annotationRef/>
       </w:r>
@@ -31022,14 +31086,14 @@
   <w:comment w:id="62" w:author="Rualark Rualark" w:date="2018-05-15T10:15:00Z" w:initials="RR">
     <w:p>
       <w:pPr>
-        <w:pStyle w:val="CommentText"/>
+        <w:pStyle w:val="a8"/>
         <w:rPr>
           <w:lang w:val="ru-RU"/>
         </w:rPr>
       </w:pPr>
       <w:r>
         <w:rPr>
-          <w:rStyle w:val="CommentReference"/>
+          <w:rStyle w:val="a7"/>
         </w:rPr>
         <w:annotationRef/>
       </w:r>
@@ -31056,14 +31120,14 @@
   <w:comment w:id="74" w:author="Rualark Rualark" w:date="2018-05-15T10:25:00Z" w:initials="RR">
     <w:p>
       <w:pPr>
-        <w:pStyle w:val="CommentText"/>
+        <w:pStyle w:val="a8"/>
         <w:rPr>
           <w:lang w:val="ru-RU"/>
         </w:rPr>
       </w:pPr>
       <w:r>
         <w:rPr>
-          <w:rStyle w:val="CommentReference"/>
+          <w:rStyle w:val="a7"/>
         </w:rPr>
         <w:annotationRef/>
       </w:r>
@@ -31094,7 +31158,7 @@
     </w:p>
     <w:p>
       <w:pPr>
-        <w:pStyle w:val="CommentText"/>
+        <w:pStyle w:val="a8"/>
         <w:rPr>
           <w:lang w:val="ru-RU"/>
         </w:rPr>
@@ -31102,7 +31166,7 @@
     </w:p>
     <w:p>
       <w:pPr>
-        <w:pStyle w:val="CommentText"/>
+        <w:pStyle w:val="a8"/>
         <w:rPr>
           <w:lang w:val="ru-RU"/>
         </w:rPr>
@@ -31116,7 +31180,7 @@
     </w:p>
     <w:p>
       <w:pPr>
-        <w:pStyle w:val="CommentText"/>
+        <w:pStyle w:val="a8"/>
         <w:rPr>
           <w:lang w:val="ru-RU"/>
         </w:rPr>
@@ -31160,7 +31224,7 @@
     </w:p>
     <w:p>
       <w:pPr>
-        <w:pStyle w:val="CommentText"/>
+        <w:pStyle w:val="a8"/>
         <w:rPr>
           <w:lang w:val="ru-RU"/>
         </w:rPr>
@@ -31168,7 +31232,7 @@
     </w:p>
     <w:p>
       <w:pPr>
-        <w:pStyle w:val="CommentText"/>
+        <w:pStyle w:val="a8"/>
         <w:rPr>
           <w:lang w:val="ru-RU"/>
         </w:rPr>
@@ -31190,7 +31254,7 @@
     </w:p>
     <w:p>
       <w:pPr>
-        <w:pStyle w:val="CommentText"/>
+        <w:pStyle w:val="a8"/>
         <w:rPr>
           <w:lang w:val="ru-RU"/>
         </w:rPr>
@@ -31302,17 +31366,17 @@
       </w:r>
     </w:p>
   </w:comment>
-  <w:comment w:id="78" w:author="Rualark Rualark" w:date="2018-05-18T10:00:00Z" w:initials="RR">
+  <w:comment w:id="77" w:author="Rualark Rualark" w:date="2018-05-18T10:00:00Z" w:initials="RR">
     <w:p>
       <w:pPr>
-        <w:pStyle w:val="CommentText"/>
+        <w:pStyle w:val="a8"/>
         <w:rPr>
           <w:lang w:val="ru-RU"/>
         </w:rPr>
       </w:pPr>
       <w:r>
         <w:rPr>
-          <w:rStyle w:val="CommentReference"/>
+          <w:rStyle w:val="a7"/>
         </w:rPr>
         <w:annotationRef/>
       </w:r>
@@ -31334,7 +31398,7 @@
     </w:p>
     <w:p>
       <w:pPr>
-        <w:pStyle w:val="CommentText"/>
+        <w:pStyle w:val="a8"/>
         <w:rPr>
           <w:lang w:val="ru-RU"/>
         </w:rPr>
@@ -31342,7 +31406,7 @@
     </w:p>
     <w:p>
       <w:pPr>
-        <w:pStyle w:val="CommentText"/>
+        <w:pStyle w:val="a8"/>
         <w:rPr>
           <w:lang w:val="en-US"/>
         </w:rPr>
@@ -31353,6 +31417,151 @@
         </w:rPr>
         <w:t>Good-cp2-end #16</w:t>
       </w:r>
+    </w:p>
+  </w:comment>
+  <w:comment w:id="78" w:author="Rualark Rualark" w:date="2018-05-18T19:00:00Z" w:initials="RR">
+    <w:p>
+      <w:pPr>
+        <w:pStyle w:val="a8"/>
+        <w:rPr>
+          <w:lang w:val="ru-RU"/>
+        </w:rPr>
+      </w:pPr>
+      <w:r>
+        <w:rPr>
+          <w:rStyle w:val="a7"/>
+        </w:rPr>
+        <w:annotationRef/>
+      </w:r>
+      <w:r>
+        <w:rPr>
+          <w:lang w:val="ru-RU"/>
+        </w:rPr>
+        <w:t xml:space="preserve">MGen: </w:t>
+      </w:r>
+      <w:r>
+        <w:rPr>
+          <w:lang w:val="ru-RU"/>
+        </w:rPr>
+        <w:t xml:space="preserve">также требуется, чтобы были ноты </w:t>
+      </w:r>
+      <w:r>
+        <w:rPr>
+          <w:lang w:val="ru-RU"/>
+        </w:rPr>
+        <w:t xml:space="preserve">V-I </w:t>
+      </w:r>
+      <w:r>
+        <w:rPr>
+          <w:lang w:val="ru-RU"/>
+        </w:rPr>
+        <w:t>в басу</w:t>
+      </w:r>
+    </w:p>
+  </w:comment>
+  <w:comment w:id="79" w:author="Rualark Rualark" w:date="2018-05-18T19:01:00Z" w:initials="RR">
+    <w:p>
+      <w:pPr>
+        <w:pStyle w:val="a8"/>
+        <w:rPr>
+          <w:lang w:val="ru-RU"/>
+        </w:rPr>
+      </w:pPr>
+      <w:r>
+        <w:rPr>
+          <w:rStyle w:val="a7"/>
+        </w:rPr>
+        <w:annotationRef/>
+      </w:r>
+      <w:r>
+        <w:rPr>
+          <w:rStyle w:val="a7"/>
+          <w:lang w:val="ru-RU"/>
+        </w:rPr>
+        <w:t>Э</w:t>
+      </w:r>
+      <w:r>
+        <w:rPr>
+          <w:lang w:val="ru-RU"/>
+        </w:rPr>
+        <w:t xml:space="preserve">то правило не формализовано. Такое правило отсутствует в </w:t>
+      </w:r>
+      <w:r>
+        <w:rPr>
+          <w:lang w:val="ru-RU"/>
+        </w:rPr>
+        <w:t>MGen</w:t>
+      </w:r>
+      <w:r>
+        <w:rPr>
+          <w:lang w:val="ru-RU"/>
+        </w:rPr>
+        <w:t>, но есть правила стагнации.</w:t>
+      </w:r>
+    </w:p>
+  </w:comment>
+  <w:comment w:id="80" w:author="Rualark Rualark" w:date="2018-05-18T19:09:00Z" w:initials="RR">
+    <w:p>
+      <w:pPr>
+        <w:pStyle w:val="a8"/>
+        <w:rPr>
+          <w:lang w:val="ru-RU"/>
+        </w:rPr>
+      </w:pPr>
+      <w:r>
+        <w:rPr>
+          <w:rStyle w:val="a7"/>
+        </w:rPr>
+        <w:annotationRef/>
+      </w:r>
+      <w:r>
+        <w:rPr>
+          <w:lang w:val="ru-RU"/>
+        </w:rPr>
+        <w:t>Тем не менее, проходящая или вспомогательная гармоническая ок</w:t>
+      </w:r>
+      <w:r>
+        <w:rPr>
+          <w:lang w:val="ru-RU"/>
+        </w:rPr>
+        <w:t>тава также приводит к разрешени</w:t>
+      </w:r>
+      <w:r>
+        <w:rPr>
+          <w:lang w:val="ru-RU"/>
+        </w:rPr>
+        <w:t>ю параллельных октав</w:t>
+      </w:r>
+    </w:p>
+  </w:comment>
+  <w:comment w:id="81" w:author="Rualark Rualark" w:date="2018-05-18T19:10:00Z" w:initials="RR">
+    <w:p>
+      <w:pPr>
+        <w:pStyle w:val="a8"/>
+        <w:rPr>
+          <w:lang w:val="en-US"/>
+        </w:rPr>
+      </w:pPr>
+      <w:r>
+        <w:rPr>
+          <w:rStyle w:val="a7"/>
+        </w:rPr>
+        <w:annotationRef/>
+      </w:r>
+      <w:r>
+        <w:rPr>
+          <w:lang w:val="ru-RU"/>
+        </w:rPr>
+        <w:t>Кроме камбиаты, двойного опевания и пред</w:t>
+      </w:r>
+      <w:r>
+        <w:rPr>
+          <w:lang w:val="en-US"/>
+        </w:rPr>
+        <w:t>ъема</w:t>
+      </w:r>
+      <w:bookmarkStart w:id="82" w:name="_GoBack"/>
+      <w:bookmarkEnd w:id="82"/>
     </w:p>
   </w:comment>
 </w:comments>
@@ -31369,6 +31578,10 @@
   <w15:commentEx w15:paraId="081AC3EA" w15:done="0"/>
   <w15:commentEx w15:paraId="7C4188FF" w15:done="0"/>
   <w15:commentEx w15:paraId="4670DC72" w15:done="0"/>
+  <w15:commentEx w15:paraId="7A187B41" w15:done="0"/>
+  <w15:commentEx w15:paraId="2462D6DC" w15:done="0"/>
+  <w15:commentEx w15:paraId="130D470E" w15:done="0"/>
+  <w15:commentEx w15:paraId="46A86279" w15:done="0"/>
 </w15:commentsEx>
 </file>
 
@@ -33103,7 +33316,7 @@
     <w:lsdException w:name="List Table 6 Colorful Accent 6" w:uiPriority="51"/>
     <w:lsdException w:name="List Table 7 Colorful Accent 6" w:uiPriority="52"/>
   </w:latentStyles>
-  <w:style w:type="paragraph" w:default="1" w:styleId="Normal">
+  <w:style w:type="paragraph" w:default="1" w:styleId="a">
     <w:name w:val="Normal"/>
     <w:qFormat/>
     <w:rsid w:val="005E441B"/>
@@ -33118,11 +33331,11 @@
       <w:lang w:val="en-GB"/>
     </w:rPr>
   </w:style>
-  <w:style w:type="paragraph" w:styleId="Heading1">
+  <w:style w:type="paragraph" w:styleId="1">
     <w:name w:val="heading 1"/>
-    <w:basedOn w:val="Normal"/>
-    <w:next w:val="Normal"/>
-    <w:link w:val="Heading1Char"/>
+    <w:basedOn w:val="a"/>
+    <w:next w:val="a"/>
+    <w:link w:val="10"/>
     <w:qFormat/>
     <w:locked/>
     <w:rsid w:val="00892AE8"/>
@@ -33140,13 +33353,13 @@
       <w:szCs w:val="32"/>
     </w:rPr>
   </w:style>
-  <w:style w:type="character" w:default="1" w:styleId="DefaultParagraphFont">
+  <w:style w:type="character" w:default="1" w:styleId="a0">
     <w:name w:val="Default Paragraph Font"/>
     <w:uiPriority w:val="1"/>
     <w:semiHidden/>
     <w:unhideWhenUsed/>
   </w:style>
-  <w:style w:type="table" w:default="1" w:styleId="TableNormal">
+  <w:style w:type="table" w:default="1" w:styleId="a1">
     <w:name w:val="Normal Table"/>
     <w:uiPriority w:val="99"/>
     <w:semiHidden/>
@@ -33161,7 +33374,7 @@
       </w:tblCellMar>
     </w:tblPr>
   </w:style>
-  <w:style w:type="numbering" w:default="1" w:styleId="NoList">
+  <w:style w:type="numbering" w:default="1" w:styleId="a2">
     <w:name w:val="No List"/>
     <w:uiPriority w:val="99"/>
     <w:semiHidden/>
@@ -33174,7 +33387,7 @@
       <w:color w:val="000000"/>
     </w:rPr>
   </w:style>
-  <w:style w:type="paragraph" w:styleId="ListParagraph">
+  <w:style w:type="paragraph" w:styleId="a3">
     <w:name w:val="List Paragraph"/>
     <w:uiPriority w:val="1"/>
     <w:qFormat/>
@@ -33189,10 +33402,10 @@
       <w:lang w:val="en-GB"/>
     </w:rPr>
   </w:style>
-  <w:style w:type="paragraph" w:styleId="BalloonText">
+  <w:style w:type="paragraph" w:styleId="a4">
     <w:name w:val="Balloon Text"/>
-    <w:basedOn w:val="Normal"/>
-    <w:link w:val="BalloonTextChar"/>
+    <w:basedOn w:val="a"/>
+    <w:link w:val="a5"/>
     <w:locked/>
     <w:rsid w:val="00FD5D97"/>
     <w:pPr>
@@ -33204,10 +33417,10 @@
       <w:szCs w:val="18"/>
     </w:rPr>
   </w:style>
-  <w:style w:type="character" w:customStyle="1" w:styleId="BalloonTextChar">
-    <w:name w:val="Balloon Text Char"/>
-    <w:basedOn w:val="DefaultParagraphFont"/>
-    <w:link w:val="BalloonText"/>
+  <w:style w:type="character" w:customStyle="1" w:styleId="a5">
+    <w:name w:val="Текст выноски Знак"/>
+    <w:basedOn w:val="a0"/>
+    <w:link w:val="a4"/>
     <w:rsid w:val="00FD5D97"/>
     <w:rPr>
       <w:rFonts w:ascii="Segoe UI" w:eastAsia="ヒラギノ角ゴ Pro W3" w:hAnsi="Segoe UI" w:cs="Segoe UI"/>
@@ -33217,9 +33430,9 @@
       <w:lang w:val="en-GB"/>
     </w:rPr>
   </w:style>
-  <w:style w:type="table" w:styleId="TableGrid">
+  <w:style w:type="table" w:styleId="a6">
     <w:name w:val="Table Grid"/>
-    <w:basedOn w:val="TableNormal"/>
+    <w:basedOn w:val="a1"/>
     <w:locked/>
     <w:rsid w:val="00BC0D0D"/>
     <w:tblPr>
@@ -33233,9 +33446,9 @@
       </w:tblBorders>
     </w:tblPr>
   </w:style>
-  <w:style w:type="character" w:styleId="CommentReference">
+  <w:style w:type="character" w:styleId="a7">
     <w:name w:val="annotation reference"/>
-    <w:basedOn w:val="DefaultParagraphFont"/>
+    <w:basedOn w:val="a0"/>
     <w:locked/>
     <w:rsid w:val="002C6830"/>
     <w:rPr>
@@ -33243,10 +33456,10 @@
       <w:szCs w:val="16"/>
     </w:rPr>
   </w:style>
-  <w:style w:type="paragraph" w:styleId="CommentText">
+  <w:style w:type="paragraph" w:styleId="a8">
     <w:name w:val="annotation text"/>
-    <w:basedOn w:val="Normal"/>
-    <w:link w:val="CommentTextChar"/>
+    <w:basedOn w:val="a"/>
+    <w:link w:val="a9"/>
     <w:locked/>
     <w:rsid w:val="002C6830"/>
     <w:pPr>
@@ -33257,10 +33470,10 @@
       <w:szCs w:val="20"/>
     </w:rPr>
   </w:style>
-  <w:style w:type="character" w:customStyle="1" w:styleId="CommentTextChar">
-    <w:name w:val="Comment Text Char"/>
-    <w:basedOn w:val="DefaultParagraphFont"/>
-    <w:link w:val="CommentText"/>
+  <w:style w:type="character" w:customStyle="1" w:styleId="a9">
+    <w:name w:val="Текст примечания Знак"/>
+    <w:basedOn w:val="a0"/>
+    <w:link w:val="a8"/>
     <w:rsid w:val="002C6830"/>
     <w:rPr>
       <w:rFonts w:ascii="Lucida Grande" w:eastAsia="ヒラギノ角ゴ Pro W3" w:hAnsi="Lucida Grande"/>
@@ -33268,11 +33481,11 @@
       <w:lang w:val="en-GB"/>
     </w:rPr>
   </w:style>
-  <w:style w:type="paragraph" w:styleId="CommentSubject">
+  <w:style w:type="paragraph" w:styleId="aa">
     <w:name w:val="annotation subject"/>
-    <w:basedOn w:val="CommentText"/>
-    <w:next w:val="CommentText"/>
-    <w:link w:val="CommentSubjectChar"/>
+    <w:basedOn w:val="a8"/>
+    <w:next w:val="a8"/>
+    <w:link w:val="ab"/>
     <w:locked/>
     <w:rsid w:val="002C6830"/>
     <w:rPr>
@@ -33280,10 +33493,10 @@
       <w:bCs/>
     </w:rPr>
   </w:style>
-  <w:style w:type="character" w:customStyle="1" w:styleId="CommentSubjectChar">
-    <w:name w:val="Comment Subject Char"/>
-    <w:basedOn w:val="CommentTextChar"/>
-    <w:link w:val="CommentSubject"/>
+  <w:style w:type="character" w:customStyle="1" w:styleId="ab">
+    <w:name w:val="Тема примечания Знак"/>
+    <w:basedOn w:val="a9"/>
+    <w:link w:val="aa"/>
     <w:rsid w:val="002C6830"/>
     <w:rPr>
       <w:rFonts w:ascii="Lucida Grande" w:eastAsia="ヒラギノ角ゴ Pro W3" w:hAnsi="Lucida Grande"/>
@@ -33293,10 +33506,10 @@
       <w:lang w:val="en-GB"/>
     </w:rPr>
   </w:style>
-  <w:style w:type="character" w:customStyle="1" w:styleId="Heading1Char">
-    <w:name w:val="Heading 1 Char"/>
-    <w:basedOn w:val="DefaultParagraphFont"/>
-    <w:link w:val="Heading1"/>
+  <w:style w:type="character" w:customStyle="1" w:styleId="10">
+    <w:name w:val="Заголовок 1 Знак"/>
+    <w:basedOn w:val="a0"/>
+    <w:link w:val="1"/>
     <w:rsid w:val="00892AE8"/>
     <w:rPr>
       <w:rFonts w:asciiTheme="majorHAnsi" w:eastAsiaTheme="majorEastAsia" w:hAnsiTheme="majorHAnsi" w:cstheme="majorBidi"/>
@@ -33306,7 +33519,7 @@
       <w:lang w:val="en-GB"/>
     </w:rPr>
   </w:style>
-  <w:style w:type="paragraph" w:styleId="Revision">
+  <w:style w:type="paragraph" w:styleId="ac">
     <w:name w:val="Revision"/>
     <w:hidden/>
     <w:uiPriority w:val="99"/>
@@ -33320,7 +33533,7 @@
       <w:lang w:val="en-GB"/>
     </w:rPr>
   </w:style>
-  <w:style w:type="paragraph" w:customStyle="1" w:styleId="1">
+  <w:style w:type="paragraph" w:customStyle="1" w:styleId="11">
     <w:name w:val="Абзац списка1"/>
     <w:rsid w:val="00C75B26"/>
     <w:pPr>
@@ -33334,10 +33547,10 @@
       <w:lang w:val="en-GB"/>
     </w:rPr>
   </w:style>
-  <w:style w:type="paragraph" w:styleId="BodyText">
+  <w:style w:type="paragraph" w:styleId="ad">
     <w:name w:val="Body Text"/>
-    <w:basedOn w:val="Normal"/>
-    <w:link w:val="BodyTextChar"/>
+    <w:basedOn w:val="a"/>
+    <w:link w:val="ae"/>
     <w:uiPriority w:val="1"/>
     <w:qFormat/>
     <w:locked/>
@@ -33356,10 +33569,10 @@
       <w:lang w:val="en-US"/>
     </w:rPr>
   </w:style>
-  <w:style w:type="character" w:customStyle="1" w:styleId="BodyTextChar">
-    <w:name w:val="Body Text Char"/>
-    <w:basedOn w:val="DefaultParagraphFont"/>
-    <w:link w:val="BodyText"/>
+  <w:style w:type="character" w:customStyle="1" w:styleId="ae">
+    <w:name w:val="Основной текст Знак"/>
+    <w:basedOn w:val="a0"/>
+    <w:link w:val="ad"/>
     <w:uiPriority w:val="1"/>
     <w:rsid w:val="00FF7766"/>
     <w:rPr>
@@ -33368,10 +33581,10 @@
       <w:szCs w:val="24"/>
     </w:rPr>
   </w:style>
-  <w:style w:type="paragraph" w:styleId="Footer">
+  <w:style w:type="paragraph" w:styleId="af">
     <w:name w:val="footer"/>
-    <w:basedOn w:val="Normal"/>
-    <w:link w:val="FooterChar"/>
+    <w:basedOn w:val="a"/>
+    <w:link w:val="af0"/>
     <w:uiPriority w:val="99"/>
     <w:unhideWhenUsed/>
     <w:locked/>
@@ -33390,10 +33603,10 @@
       <w:lang w:val="en-US"/>
     </w:rPr>
   </w:style>
-  <w:style w:type="character" w:customStyle="1" w:styleId="FooterChar">
-    <w:name w:val="Footer Char"/>
-    <w:basedOn w:val="DefaultParagraphFont"/>
-    <w:link w:val="Footer"/>
+  <w:style w:type="character" w:customStyle="1" w:styleId="af0">
+    <w:name w:val="Нижний колонтитул Знак"/>
+    <w:basedOn w:val="a0"/>
+    <w:link w:val="af"/>
     <w:uiPriority w:val="99"/>
     <w:rsid w:val="002224F3"/>
     <w:rPr>

</xml_diff>

<commit_message>
LY: Wrong right bracket position in measure 6 (too late) #2206
</commit_message>
<xml_diff>
--- a/MGen/docs/Counterpoint4.docx
+++ b/MGen/docs/Counterpoint4.docx
@@ -19641,7 +19641,6 @@
         <w:ind w:left="0"/>
         <w:rPr>
           <w:sz w:val="20"/>
-          <w:lang w:val="ru-RU"/>
         </w:rPr>
       </w:pPr>
       <w:r>
@@ -22109,8 +22108,8 @@
         </w:rPr>
         <w:t xml:space="preserve"> </w:t>
       </w:r>
-      <w:bookmarkStart w:id="83" w:name="OLE_LINK89"/>
-      <w:bookmarkStart w:id="84" w:name="OLE_LINK90"/>
+      <w:bookmarkStart w:id="82" w:name="OLE_LINK89"/>
+      <w:bookmarkStart w:id="83" w:name="OLE_LINK90"/>
       <w:r>
         <w:rPr>
           <w:i/>
@@ -22135,8 +22134,8 @@
         </w:rPr>
         <w:t>firmus</w:t>
       </w:r>
+      <w:bookmarkEnd w:id="82"/>
       <w:bookmarkEnd w:id="83"/>
-      <w:bookmarkEnd w:id="84"/>
       <w:r>
         <w:rPr>
           <w:spacing w:val="-4"/>
@@ -22507,22 +22506,22 @@
         </w:rPr>
         <w:t xml:space="preserve">Когда нота до появляется впервые на третью долю первого такта, она является </w:t>
       </w:r>
-      <w:bookmarkStart w:id="85" w:name="OLE_LINK61"/>
-      <w:bookmarkStart w:id="86" w:name="OLE_LINK62"/>
-      <w:bookmarkStart w:id="87" w:name="OLE_LINK63"/>
-      <w:bookmarkStart w:id="88" w:name="OLE_LINK64"/>
-      <w:bookmarkStart w:id="89" w:name="OLE_LINK86"/>
+      <w:bookmarkStart w:id="84" w:name="OLE_LINK61"/>
+      <w:bookmarkStart w:id="85" w:name="OLE_LINK62"/>
+      <w:bookmarkStart w:id="86" w:name="OLE_LINK63"/>
+      <w:bookmarkStart w:id="87" w:name="OLE_LINK64"/>
+      <w:bookmarkStart w:id="88" w:name="OLE_LINK86"/>
       <w:r>
         <w:rPr>
           <w:lang w:val="ru-RU"/>
         </w:rPr>
         <w:t xml:space="preserve">частью </w:t>
       </w:r>
+      <w:bookmarkEnd w:id="84"/>
       <w:bookmarkEnd w:id="85"/>
       <w:bookmarkEnd w:id="86"/>
       <w:bookmarkEnd w:id="87"/>
       <w:bookmarkEnd w:id="88"/>
-      <w:bookmarkEnd w:id="89"/>
       <w:r>
         <w:rPr>
           <w:lang w:val="ru-RU"/>
@@ -22539,7 +22538,25 @@
         <w:rPr>
           <w:lang w:val="ru-RU"/>
         </w:rPr>
-        <w:t xml:space="preserve">мажор, образую октаву с </w:t>
+        <w:t>мажор, образу</w:t>
+      </w:r>
+      <w:r>
+        <w:rPr>
+          <w:lang w:val="ru-RU"/>
+        </w:rPr>
+        <w:t>я</w:t>
+      </w:r>
+      <w:r>
+        <w:rPr>
+          <w:lang w:val="ru-RU"/>
+        </w:rPr>
+        <w:t xml:space="preserve"> октаву с </w:t>
+      </w:r>
+      <w:r>
+        <w:rPr>
+          <w:lang w:val="ru-RU"/>
+        </w:rPr>
+        <w:t xml:space="preserve">голосом </w:t>
       </w:r>
       <w:r>
         <w:rPr>
@@ -22852,6 +22869,9 @@
         <w:pStyle w:val="ad"/>
         <w:spacing w:before="90" w:after="7" w:line="295" w:lineRule="auto"/>
         <w:ind w:left="100"/>
+        <w:rPr>
+          <w:lang w:val="ru-RU"/>
+        </w:rPr>
       </w:pPr>
       <w:r>
         <w:rPr>
@@ -22905,18 +22925,6 @@
         <w:rPr>
           <w:lang w:val="ru-RU"/>
         </w:rPr>
-        <w:t>любое</w:t>
-      </w:r>
-      <w:r>
-        <w:rPr>
-          <w:lang w:val="ru-RU"/>
-        </w:rPr>
-        <w:t xml:space="preserve"> </w:t>
-      </w:r>
-      <w:r>
-        <w:rPr>
-          <w:lang w:val="ru-RU"/>
-        </w:rPr>
         <w:t>задержание</w:t>
       </w:r>
       <w:r>
@@ -22993,7 +23001,7 @@
       </w:r>
       <w:r>
         <w:rPr>
-          <w:lang w:val="fr-CA"/>
+          <w:lang w:val="ru-RU"/>
         </w:rPr>
         <w:t xml:space="preserve"> </w:t>
       </w:r>
@@ -23005,7 +23013,7 @@
       </w:r>
       <w:r>
         <w:rPr>
-          <w:lang w:val="fr-CA"/>
+          <w:lang w:val="ru-RU"/>
         </w:rPr>
         <w:t xml:space="preserve"> </w:t>
       </w:r>
@@ -23017,7 +23025,7 @@
       </w:r>
       <w:r>
         <w:rPr>
-          <w:lang w:val="fr-CA"/>
+          <w:lang w:val="ru-RU"/>
         </w:rPr>
         <w:t xml:space="preserve"> </w:t>
       </w:r>
@@ -23029,7 +23037,7 @@
       </w:r>
       <w:r>
         <w:rPr>
-          <w:lang w:val="fr-CA"/>
+          <w:lang w:val="ru-RU"/>
         </w:rPr>
         <w:t>:</w:t>
       </w:r>
@@ -23040,7 +23048,7 @@
         <w:spacing w:before="90" w:after="7" w:line="295" w:lineRule="auto"/>
         <w:ind w:left="100"/>
         <w:rPr>
-          <w:lang w:val="fr-CA"/>
+          <w:lang w:val="ru-RU"/>
         </w:rPr>
       </w:pPr>
     </w:p>
@@ -23587,8 +23595,8 @@
           <w:lang w:val="ru-RU"/>
         </w:rPr>
       </w:pPr>
-      <w:bookmarkStart w:id="90" w:name="OLE_LINK94"/>
-      <w:bookmarkStart w:id="91" w:name="OLE_LINK95"/>
+      <w:bookmarkStart w:id="89" w:name="OLE_LINK94"/>
+      <w:bookmarkStart w:id="90" w:name="OLE_LINK95"/>
       <w:r>
         <w:rPr>
           <w:lang w:val="ru-RU"/>
@@ -23613,66 +23621,66 @@
         </w:rPr>
         <w:t xml:space="preserve">неаккордовым звуком </w:t>
       </w:r>
+      <w:bookmarkEnd w:id="89"/>
       <w:bookmarkEnd w:id="90"/>
+      <w:r>
+        <w:rPr>
+          <w:lang w:val="ru-RU"/>
+        </w:rPr>
+        <w:t xml:space="preserve">создает насыщенное звучание, </w:t>
+      </w:r>
+      <w:r>
+        <w:rPr>
+          <w:lang w:val="ru-RU"/>
+        </w:rPr>
+        <w:t>образуется при использовании</w:t>
+      </w:r>
+      <w:r>
+        <w:rPr>
+          <w:lang w:val="ru-RU"/>
+        </w:rPr>
+        <w:t xml:space="preserve"> диссонанс</w:t>
+      </w:r>
+      <w:r>
+        <w:rPr>
+          <w:lang w:val="ru-RU"/>
+        </w:rPr>
+        <w:t>а</w:t>
+      </w:r>
+      <w:r>
+        <w:rPr>
+          <w:lang w:val="ru-RU"/>
+        </w:rPr>
+        <w:t xml:space="preserve"> с </w:t>
+      </w:r>
+      <w:bookmarkStart w:id="91" w:name="OLE_LINK93"/>
+      <w:r>
+        <w:rPr>
+          <w:i/>
+        </w:rPr>
+        <w:t>c</w:t>
+      </w:r>
+      <w:r>
+        <w:rPr>
+          <w:i/>
+          <w:lang w:val="ru-RU"/>
+        </w:rPr>
+        <w:t>.</w:t>
+      </w:r>
+      <w:r>
+        <w:rPr>
+          <w:i/>
+        </w:rPr>
+        <w:t>f</w:t>
+      </w:r>
+      <w:r>
+        <w:rPr>
+          <w:i/>
+          <w:lang w:val="ru-RU"/>
+        </w:rPr>
+        <w:t>.</w:t>
+      </w:r>
       <w:bookmarkEnd w:id="91"/>
-      <w:r>
-        <w:rPr>
-          <w:lang w:val="ru-RU"/>
-        </w:rPr>
-        <w:t xml:space="preserve">создает насыщенное звучание, </w:t>
-      </w:r>
-      <w:r>
-        <w:rPr>
-          <w:lang w:val="ru-RU"/>
-        </w:rPr>
-        <w:t>образуется при использовании</w:t>
-      </w:r>
-      <w:r>
-        <w:rPr>
-          <w:lang w:val="ru-RU"/>
-        </w:rPr>
-        <w:t xml:space="preserve"> диссонанс</w:t>
-      </w:r>
-      <w:r>
-        <w:rPr>
-          <w:lang w:val="ru-RU"/>
-        </w:rPr>
-        <w:t>а</w:t>
-      </w:r>
-      <w:r>
-        <w:rPr>
-          <w:lang w:val="ru-RU"/>
-        </w:rPr>
-        <w:t xml:space="preserve"> с </w:t>
-      </w:r>
-      <w:bookmarkStart w:id="92" w:name="OLE_LINK93"/>
-      <w:r>
-        <w:rPr>
-          <w:i/>
-        </w:rPr>
-        <w:t>c</w:t>
-      </w:r>
-      <w:r>
-        <w:rPr>
-          <w:i/>
-          <w:lang w:val="ru-RU"/>
-        </w:rPr>
-        <w:t>.</w:t>
-      </w:r>
-      <w:r>
-        <w:rPr>
-          <w:i/>
-        </w:rPr>
-        <w:t>f</w:t>
-      </w:r>
-      <w:r>
-        <w:rPr>
-          <w:i/>
-          <w:lang w:val="ru-RU"/>
-        </w:rPr>
-        <w:t>.</w:t>
-      </w:r>
-      <w:bookmarkEnd w:id="92"/>
       <w:r>
         <w:rPr>
           <w:lang w:val="ru-RU"/>
@@ -23831,6 +23839,7 @@
                 <w:lang w:val="ru-RU" w:bidi="x-none"/>
               </w:rPr>
             </w:pPr>
+            <w:commentRangeStart w:id="92"/>
             <w:r>
               <w:rPr>
                 <w:i/>
@@ -23838,6 +23847,13 @@
                 <w:lang w:val="ru-RU"/>
               </w:rPr>
               <w:t>Хорошо</w:t>
+            </w:r>
+            <w:commentRangeEnd w:id="92"/>
+            <w:r>
+              <w:rPr>
+                <w:rStyle w:val="a7"/>
+              </w:rPr>
+              <w:commentReference w:id="92"/>
             </w:r>
           </w:p>
         </w:tc>
@@ -23876,6 +23892,7 @@
                 <w:lang w:val="ru-RU" w:bidi="x-none"/>
               </w:rPr>
             </w:pPr>
+            <w:commentRangeStart w:id="93"/>
             <w:r>
               <w:rPr>
                 <w:i/>
@@ -23883,6 +23900,13 @@
                 <w:lang w:val="ru-RU"/>
               </w:rPr>
               <w:t>Возможно</w:t>
+            </w:r>
+            <w:commentRangeEnd w:id="93"/>
+            <w:r>
+              <w:rPr>
+                <w:rStyle w:val="a7"/>
+              </w:rPr>
+              <w:commentReference w:id="93"/>
             </w:r>
           </w:p>
         </w:tc>
@@ -24349,6 +24373,7 @@
                 <w:lang w:val="ru-RU" w:bidi="x-none"/>
               </w:rPr>
             </w:pPr>
+            <w:commentRangeStart w:id="94"/>
             <w:r>
               <w:rPr>
                 <w:i/>
@@ -24356,6 +24381,13 @@
                 <w:lang w:val="ru-RU"/>
               </w:rPr>
               <w:t>Хорошо</w:t>
+            </w:r>
+            <w:commentRangeEnd w:id="94"/>
+            <w:r>
+              <w:rPr>
+                <w:rStyle w:val="a7"/>
+              </w:rPr>
+              <w:commentReference w:id="94"/>
             </w:r>
           </w:p>
         </w:tc>
@@ -24563,16 +24595,16 @@
           <w:lang w:val="ru-RU"/>
         </w:rPr>
       </w:pPr>
-      <w:bookmarkStart w:id="93" w:name="OLE_LINK96"/>
-      <w:bookmarkStart w:id="94" w:name="OLE_LINK97"/>
+      <w:bookmarkStart w:id="95" w:name="OLE_LINK96"/>
+      <w:bookmarkStart w:id="96" w:name="OLE_LINK97"/>
       <w:r>
         <w:rPr>
           <w:lang w:val="ru-RU"/>
         </w:rPr>
         <w:t xml:space="preserve">Задержание аккордовым звуком </w:t>
       </w:r>
-      <w:bookmarkEnd w:id="93"/>
-      <w:bookmarkEnd w:id="94"/>
+      <w:bookmarkEnd w:id="95"/>
+      <w:bookmarkEnd w:id="96"/>
       <w:r>
         <w:rPr>
           <w:lang w:val="ru-RU"/>
@@ -24664,8 +24696,8 @@
                 <w:lang w:val="ru-RU"/>
               </w:rPr>
             </w:pPr>
-            <w:bookmarkStart w:id="95" w:name="OLE_LINK98"/>
-            <w:bookmarkStart w:id="96" w:name="OLE_LINK99"/>
+            <w:bookmarkStart w:id="97" w:name="OLE_LINK98"/>
+            <w:bookmarkStart w:id="98" w:name="OLE_LINK99"/>
             <w:r>
               <w:rPr>
                 <w:rFonts w:hint="cs"/>
@@ -24718,8 +24750,8 @@
               </w:rPr>
               <w:t xml:space="preserve"> </w:t>
             </w:r>
-            <w:bookmarkEnd w:id="95"/>
-            <w:bookmarkEnd w:id="96"/>
+            <w:bookmarkEnd w:id="97"/>
+            <w:bookmarkEnd w:id="98"/>
             <w:r>
               <w:rPr>
                 <w:rFonts w:hint="cs"/>
@@ -25181,7 +25213,32 @@
           <w:noProof/>
           <w:lang w:val="ru-RU"/>
         </w:rPr>
-        <w:t>ступень или обратно разрешены две гармонии в такте:</w:t>
+        <w:t xml:space="preserve">ступень или </w:t>
+      </w:r>
+      <w:commentRangeStart w:id="99"/>
+      <w:r>
+        <w:rPr>
+          <w:noProof/>
+          <w:lang w:val="ru-RU"/>
+        </w:rPr>
+        <w:t xml:space="preserve">обратно </w:t>
+      </w:r>
+      <w:commentRangeEnd w:id="99"/>
+      <w:r>
+        <w:rPr>
+          <w:rStyle w:val="a7"/>
+          <w:rFonts w:ascii="Lucida Grande" w:eastAsia="ヒラギノ角ゴ Pro W3" w:hAnsi="Lucida Grande" w:cs="Times New Roman"/>
+          <w:color w:val="000000"/>
+          <w:lang w:val="en-GB"/>
+        </w:rPr>
+        <w:commentReference w:id="99"/>
+      </w:r>
+      <w:r>
+        <w:rPr>
+          <w:noProof/>
+          <w:lang w:val="ru-RU"/>
+        </w:rPr>
+        <w:t>разрешены две гармонии в такте:</w:t>
       </w:r>
     </w:p>
     <w:p>
@@ -25449,7 +25506,78 @@
         <w:rPr>
           <w:lang w:val="ru-RU"/>
         </w:rPr>
-        <w:t>В хорошем упражнении по контрапункту должны встречаться и богатые и бедные задержания. Только богатые задержания – так же плохо, как и только бедные.</w:t>
+        <w:t xml:space="preserve">В хорошем упражнении по контрапункту </w:t>
+      </w:r>
+      <w:r>
+        <w:rPr>
+          <w:lang w:val="ru-RU"/>
+        </w:rPr>
+        <w:t xml:space="preserve">4 </w:t>
+      </w:r>
+      <w:r>
+        <w:rPr>
+          <w:lang w:val="ru-RU"/>
+        </w:rPr>
+        <w:t xml:space="preserve">разряда </w:t>
+      </w:r>
+      <w:r>
+        <w:rPr>
+          <w:lang w:val="ru-RU"/>
+        </w:rPr>
+        <w:t>должны встречаться задержания</w:t>
+      </w:r>
+      <w:r>
+        <w:rPr>
+          <w:lang w:val="ru-RU"/>
+        </w:rPr>
+        <w:t xml:space="preserve"> </w:t>
+      </w:r>
+      <w:commentRangeStart w:id="100"/>
+      <w:r>
+        <w:rPr>
+          <w:lang w:val="ru-RU"/>
+        </w:rPr>
+        <w:t>аккордовым и неаккордовым звуком</w:t>
+      </w:r>
+      <w:commentRangeEnd w:id="100"/>
+      <w:r>
+        <w:rPr>
+          <w:rStyle w:val="a7"/>
+          <w:rFonts w:ascii="Lucida Grande" w:eastAsia="ヒラギノ角ゴ Pro W3" w:hAnsi="Lucida Grande" w:cs="Times New Roman"/>
+          <w:color w:val="000000"/>
+          <w:lang w:val="en-GB"/>
+        </w:rPr>
+        <w:commentReference w:id="100"/>
+      </w:r>
+      <w:r>
+        <w:rPr>
+          <w:lang w:val="ru-RU"/>
+        </w:rPr>
+        <w:t xml:space="preserve">. Только </w:t>
+      </w:r>
+      <w:r>
+        <w:rPr>
+          <w:lang w:val="ru-RU"/>
+        </w:rPr>
+        <w:t xml:space="preserve">задержания аккордовым звуком </w:t>
+      </w:r>
+      <w:r>
+        <w:rPr>
+          <w:lang w:val="ru-RU"/>
+        </w:rPr>
+        <w:t xml:space="preserve">– так же плохо, как и только </w:t>
+      </w:r>
+      <w:r>
+        <w:rPr>
+          <w:lang w:val="ru-RU"/>
+        </w:rPr>
+        <w:t>задержания неаккордовым звуком</w:t>
+      </w:r>
+      <w:r>
+        <w:rPr>
+          <w:lang w:val="ru-RU"/>
+        </w:rPr>
+        <w:t>.</w:t>
       </w:r>
     </w:p>
     <w:p>
@@ -25467,13 +25595,59 @@
         <w:rPr>
           <w:lang w:val="ru-RU"/>
         </w:rPr>
-        <w:t>Помните, что вокальная линия должна способствовать поступенному движению. Для придания мелодии гибкости нужно использовать не более двух скачков подряд, которые при этом не должны происходить в одном направлении.</w:t>
-      </w:r>
-      <w:r>
-        <w:rPr>
-          <w:lang w:val="ru-RU"/>
-        </w:rPr>
-        <w:t xml:space="preserve"> Таким образом, арпеджио не допускается.</w:t>
+        <w:t xml:space="preserve">Помните, что вокальная линия должна способствовать поступенному движению. Для придания мелодии гибкости нужно использовать </w:t>
+      </w:r>
+      <w:commentRangeStart w:id="101"/>
+      <w:r>
+        <w:rPr>
+          <w:lang w:val="ru-RU"/>
+        </w:rPr>
+        <w:t>не более двух скачков подряд</w:t>
+      </w:r>
+      <w:commentRangeEnd w:id="101"/>
+      <w:r>
+        <w:rPr>
+          <w:rStyle w:val="a7"/>
+          <w:rFonts w:ascii="Lucida Grande" w:eastAsia="ヒラギノ角ゴ Pro W3" w:hAnsi="Lucida Grande" w:cs="Times New Roman"/>
+          <w:color w:val="000000"/>
+          <w:lang w:val="en-GB"/>
+        </w:rPr>
+        <w:commentReference w:id="101"/>
+      </w:r>
+      <w:r>
+        <w:rPr>
+          <w:lang w:val="ru-RU"/>
+        </w:rPr>
+        <w:t>, которые при этом не должны происходить в одном направлении.</w:t>
+      </w:r>
+      <w:r>
+        <w:rPr>
+          <w:lang w:val="ru-RU"/>
+        </w:rPr>
+        <w:t xml:space="preserve"> Таким образом, арпеджио не </w:t>
+      </w:r>
+      <w:commentRangeStart w:id="102"/>
+      <w:r>
+        <w:rPr>
+          <w:lang w:val="ru-RU"/>
+        </w:rPr>
+        <w:t>допускается</w:t>
+      </w:r>
+      <w:commentRangeEnd w:id="102"/>
+      <w:r>
+        <w:rPr>
+          <w:rStyle w:val="a7"/>
+          <w:rFonts w:ascii="Lucida Grande" w:eastAsia="ヒラギノ角ゴ Pro W3" w:hAnsi="Lucida Grande" w:cs="Times New Roman"/>
+          <w:color w:val="000000"/>
+          <w:lang w:val="en-GB"/>
+        </w:rPr>
+        <w:commentReference w:id="102"/>
+      </w:r>
+      <w:r>
+        <w:rPr>
+          <w:lang w:val="ru-RU"/>
+        </w:rPr>
+        <w:t>.</w:t>
       </w:r>
     </w:p>
     <w:p>
@@ -25776,7 +25950,6 @@
         <w:ind w:left="0"/>
         <w:rPr>
           <w:sz w:val="29"/>
-          <w:lang w:val="ru-RU"/>
         </w:rPr>
       </w:pPr>
     </w:p>
@@ -27709,7 +27882,31 @@
                 <w:noProof/>
                 <w:lang w:val="ru-RU"/>
               </w:rPr>
-              <w:t>В такте не должно быть больше четырех нот</w:t>
+              <w:t xml:space="preserve">В такте не должно быть больше </w:t>
+            </w:r>
+            <w:commentRangeStart w:id="103"/>
+            <w:r>
+              <w:rPr>
+                <w:i/>
+                <w:noProof/>
+                <w:lang w:val="ru-RU"/>
+              </w:rPr>
+              <w:t xml:space="preserve">четырех </w:t>
+            </w:r>
+            <w:commentRangeEnd w:id="103"/>
+            <w:r>
+              <w:rPr>
+                <w:rStyle w:val="a7"/>
+              </w:rPr>
+              <w:commentReference w:id="103"/>
+            </w:r>
+            <w:r>
+              <w:rPr>
+                <w:i/>
+                <w:noProof/>
+                <w:lang w:val="ru-RU"/>
+              </w:rPr>
+              <w:t>нот</w:t>
             </w:r>
           </w:p>
         </w:tc>
@@ -27952,6 +28149,7 @@
         <w:pStyle w:val="ad"/>
         <w:ind w:left="110"/>
       </w:pPr>
+      <w:commentRangeStart w:id="104"/>
       <w:r>
         <w:rPr>
           <w:lang w:val="ru-RU"/>
@@ -27959,7 +28157,20 @@
         <w:t>Пример</w:t>
       </w:r>
       <w:r>
-        <w:t xml:space="preserve"> 1:</w:t>
+        <w:t xml:space="preserve"> </w:t>
+      </w:r>
+      <w:commentRangeEnd w:id="104"/>
+      <w:r>
+        <w:rPr>
+          <w:rStyle w:val="a7"/>
+          <w:rFonts w:ascii="Lucida Grande" w:eastAsia="ヒラギノ角ゴ Pro W3" w:hAnsi="Lucida Grande" w:cs="Times New Roman"/>
+          <w:color w:val="000000"/>
+          <w:lang w:val="en-GB"/>
+        </w:rPr>
+        <w:commentReference w:id="104"/>
+      </w:r>
+      <w:r>
+        <w:t>1:</w:t>
       </w:r>
     </w:p>
     <w:p>
@@ -28034,6 +28245,7 @@
         <w:pStyle w:val="ad"/>
         <w:ind w:left="110"/>
       </w:pPr>
+      <w:commentRangeStart w:id="105"/>
       <w:r>
         <w:rPr>
           <w:lang w:val="ru-RU"/>
@@ -28041,7 +28253,20 @@
         <w:t>Пример</w:t>
       </w:r>
       <w:r>
-        <w:t xml:space="preserve"> 2:</w:t>
+        <w:t xml:space="preserve"> </w:t>
+      </w:r>
+      <w:commentRangeEnd w:id="105"/>
+      <w:r>
+        <w:rPr>
+          <w:rStyle w:val="a7"/>
+          <w:rFonts w:ascii="Lucida Grande" w:eastAsia="ヒラギノ角ゴ Pro W3" w:hAnsi="Lucida Grande" w:cs="Times New Roman"/>
+          <w:color w:val="000000"/>
+          <w:lang w:val="en-GB"/>
+        </w:rPr>
+        <w:commentReference w:id="105"/>
+      </w:r>
+      <w:r>
+        <w:t>2:</w:t>
       </w:r>
     </w:p>
     <w:p>
@@ -28185,8 +28410,8 @@
                 <w:lang w:val="ru-RU" w:bidi="x-none"/>
               </w:rPr>
             </w:pPr>
-            <w:bookmarkStart w:id="97" w:name="OLE_LINK40"/>
-            <w:bookmarkStart w:id="98" w:name="OLE_LINK45"/>
+            <w:bookmarkStart w:id="107" w:name="OLE_LINK40"/>
+            <w:bookmarkStart w:id="108" w:name="OLE_LINK45"/>
             <w:r>
               <w:rPr>
                 <w:rFonts w:ascii="Times New Roman" w:eastAsia="Times New Roman" w:hAnsi="Times New Roman"/>
@@ -28758,8 +28983,8 @@
           </w:p>
         </w:tc>
       </w:tr>
-      <w:bookmarkEnd w:id="97"/>
-      <w:bookmarkEnd w:id="98"/>
+      <w:bookmarkEnd w:id="107"/>
+      <w:bookmarkEnd w:id="108"/>
     </w:tbl>
     <w:p>
       <w:pPr>
@@ -31539,6 +31764,50 @@
       <w:pPr>
         <w:pStyle w:val="a8"/>
         <w:rPr>
+          <w:lang w:val="ru-RU"/>
+        </w:rPr>
+      </w:pPr>
+      <w:r>
+        <w:rPr>
+          <w:rStyle w:val="a7"/>
+        </w:rPr>
+        <w:annotationRef/>
+      </w:r>
+      <w:r>
+        <w:rPr>
+          <w:lang w:val="ru-RU"/>
+        </w:rPr>
+        <w:t>Кроме камбиаты, двойного опевания и пред</w:t>
+      </w:r>
+      <w:r>
+        <w:rPr>
+          <w:lang w:val="ru-RU"/>
+        </w:rPr>
+        <w:t>ъема</w:t>
+      </w:r>
+    </w:p>
+  </w:comment>
+  <w:comment w:id="92" w:author="Rualark Rualark" w:date="2018-05-18T20:28:00Z" w:initials="RR">
+    <w:p>
+      <w:pPr>
+        <w:pStyle w:val="a8"/>
+      </w:pPr>
+      <w:r>
+        <w:rPr>
+          <w:rStyle w:val="a7"/>
+        </w:rPr>
+        <w:annotationRef/>
+      </w:r>
+      <w:r>
+        <w:t>Чем этот вариант хуже?</w:t>
+      </w:r>
+    </w:p>
+  </w:comment>
+  <w:comment w:id="93" w:author="Rualark Rualark" w:date="2018-05-18T20:27:00Z" w:initials="RR">
+    <w:p>
+      <w:pPr>
+        <w:pStyle w:val="a8"/>
+        <w:rPr>
           <w:lang w:val="en-US"/>
         </w:rPr>
       </w:pPr>
@@ -31552,16 +31821,358 @@
         <w:rPr>
           <w:lang w:val="ru-RU"/>
         </w:rPr>
-        <w:t>Кроме камбиаты, двойного опевания и пред</w:t>
+        <w:t xml:space="preserve">MGen: </w:t>
       </w:r>
       <w:r>
         <w:rPr>
           <w:lang w:val="en-US"/>
         </w:rPr>
-        <w:t>ъема</w:t>
-      </w:r>
-      <w:bookmarkStart w:id="82" w:name="_GoBack"/>
-      <w:bookmarkEnd w:id="82"/>
+        <w:t>запрещено красным</w:t>
+      </w:r>
+    </w:p>
+  </w:comment>
+  <w:comment w:id="94" w:author="Rualark Rualark" w:date="2018-05-18T20:27:00Z" w:initials="RR">
+    <w:p>
+      <w:pPr>
+        <w:pStyle w:val="a8"/>
+      </w:pPr>
+      <w:r>
+        <w:rPr>
+          <w:rStyle w:val="a7"/>
+        </w:rPr>
+        <w:annotationRef/>
+      </w:r>
+      <w:r>
+        <w:t>Чем этот вариант хуже?</w:t>
+      </w:r>
+    </w:p>
+  </w:comment>
+  <w:comment w:id="99" w:author="Rualark Rualark" w:date="2018-05-18T20:29:00Z" w:initials="RR">
+    <w:p>
+      <w:pPr>
+        <w:pStyle w:val="a8"/>
+        <w:rPr>
+          <w:lang w:val="ru-RU"/>
+        </w:rPr>
+      </w:pPr>
+      <w:r>
+        <w:rPr>
+          <w:rStyle w:val="a7"/>
+        </w:rPr>
+        <w:annotationRef/>
+      </w:r>
+      <w:r>
+        <w:rPr>
+          <w:lang w:val="ru-RU"/>
+        </w:rPr>
+        <w:t xml:space="preserve">MGen: </w:t>
+      </w:r>
+      <w:r>
+        <w:rPr>
+          <w:lang w:val="ru-RU"/>
+        </w:rPr>
+        <w:t>разрешено только в случае задержания</w:t>
+      </w:r>
+    </w:p>
+  </w:comment>
+  <w:comment w:id="100" w:author="Rualark Rualark" w:date="2018-05-18T20:40:00Z" w:initials="RR">
+    <w:p>
+      <w:pPr>
+        <w:pStyle w:val="a8"/>
+        <w:rPr>
+          <w:lang w:val="ru-RU"/>
+        </w:rPr>
+      </w:pPr>
+      <w:r>
+        <w:rPr>
+          <w:rStyle w:val="a7"/>
+        </w:rPr>
+        <w:annotationRef/>
+      </w:r>
+      <w:r>
+        <w:rPr>
+          <w:lang w:val="en-US"/>
+        </w:rPr>
+        <w:t>MGen</w:t>
+      </w:r>
+      <w:r>
+        <w:rPr>
+          <w:lang w:val="ru-RU"/>
+        </w:rPr>
+        <w:t xml:space="preserve">: </w:t>
+      </w:r>
+      <w:r>
+        <w:rPr>
+          <w:lang w:val="ru-RU"/>
+        </w:rPr>
+        <w:t>такого правила нет. Нужно? Как формализовать?</w:t>
+      </w:r>
+    </w:p>
+  </w:comment>
+  <w:comment w:id="101" w:author="Rualark Rualark" w:date="2018-05-18T20:43:00Z" w:initials="RR">
+    <w:p>
+      <w:pPr>
+        <w:pStyle w:val="a8"/>
+        <w:rPr>
+          <w:lang w:val="ru-RU"/>
+        </w:rPr>
+      </w:pPr>
+      <w:r>
+        <w:rPr>
+          <w:rStyle w:val="a7"/>
+        </w:rPr>
+        <w:annotationRef/>
+      </w:r>
+      <w:r>
+        <w:rPr>
+          <w:lang w:val="en-US"/>
+        </w:rPr>
+        <w:t>MGen</w:t>
+      </w:r>
+      <w:r>
+        <w:rPr>
+          <w:lang w:val="ru-RU"/>
+        </w:rPr>
+        <w:t xml:space="preserve">: </w:t>
+      </w:r>
+      <w:r>
+        <w:rPr>
+          <w:lang w:val="ru-RU"/>
+        </w:rPr>
+        <w:t>в пятом разряде разрешено три скачка подряд</w:t>
+      </w:r>
+    </w:p>
+  </w:comment>
+  <w:comment w:id="102" w:author="Rualark Rualark" w:date="2018-05-18T20:43:00Z" w:initials="RR">
+    <w:p>
+      <w:pPr>
+        <w:pStyle w:val="a8"/>
+        <w:rPr>
+          <w:lang w:val="ru-RU"/>
+        </w:rPr>
+      </w:pPr>
+      <w:r>
+        <w:rPr>
+          <w:rStyle w:val="a7"/>
+        </w:rPr>
+        <w:annotationRef/>
+      </w:r>
+      <w:r>
+        <w:rPr>
+          <w:lang w:val="en-US"/>
+        </w:rPr>
+        <w:t>MGen</w:t>
+      </w:r>
+      <w:r>
+        <w:rPr>
+          <w:lang w:val="ru-RU"/>
+        </w:rPr>
+        <w:t xml:space="preserve">: </w:t>
+      </w:r>
+      <w:r>
+        <w:rPr>
+          <w:lang w:val="ru-RU"/>
+        </w:rPr>
+        <w:t>разрешено в случае двух терций подряд.</w:t>
+      </w:r>
+    </w:p>
+  </w:comment>
+  <w:comment w:id="103" w:author="Rualark Rualark" w:date="2018-05-18T20:49:00Z" w:initials="RR">
+    <w:p>
+      <w:pPr>
+        <w:pStyle w:val="a8"/>
+        <w:rPr>
+          <w:lang w:val="ru-RU"/>
+        </w:rPr>
+      </w:pPr>
+      <w:r>
+        <w:rPr>
+          <w:rStyle w:val="a7"/>
+        </w:rPr>
+        <w:annotationRef/>
+      </w:r>
+      <w:r>
+        <w:rPr>
+          <w:lang w:val="en-US"/>
+        </w:rPr>
+        <w:t xml:space="preserve">MGen: </w:t>
+      </w:r>
+      <w:r>
+        <w:rPr>
+          <w:lang w:val="ru-RU"/>
+        </w:rPr>
+        <w:t>разрешено после задержания</w:t>
+      </w:r>
+    </w:p>
+  </w:comment>
+  <w:comment w:id="104" w:author="Rualark Rualark" w:date="2018-05-18T21:35:00Z" w:initials="RR">
+    <w:p>
+      <w:pPr>
+        <w:pStyle w:val="a8"/>
+        <w:rPr>
+          <w:lang w:val="ru-RU"/>
+        </w:rPr>
+      </w:pPr>
+      <w:r>
+        <w:rPr>
+          <w:rStyle w:val="a7"/>
+        </w:rPr>
+        <w:annotationRef/>
+      </w:r>
+      <w:r>
+        <w:rPr>
+          <w:lang w:val="ru-RU"/>
+        </w:rPr>
+        <w:t>Нарушения:</w:t>
+      </w:r>
+    </w:p>
+    <w:p>
+      <w:pPr>
+        <w:pStyle w:val="a8"/>
+        <w:rPr>
+          <w:lang w:val="ru-RU"/>
+        </w:rPr>
+      </w:pPr>
+      <w:r>
+        <w:rPr>
+          <w:lang w:val="ru-RU"/>
+        </w:rPr>
+        <w:t>- Неотведенный скачок (1 такт)</w:t>
+      </w:r>
+    </w:p>
+    <w:p>
+      <w:pPr>
+        <w:pStyle w:val="a8"/>
+        <w:rPr>
+          <w:lang w:val="ru-RU"/>
+        </w:rPr>
+      </w:pPr>
+      <w:r>
+        <w:rPr>
+          <w:lang w:val="ru-RU"/>
+        </w:rPr>
+        <w:t>- Арпеджирование (2 такт)</w:t>
+      </w:r>
+    </w:p>
+    <w:p>
+      <w:pPr>
+        <w:pStyle w:val="a8"/>
+        <w:rPr>
+          <w:lang w:val="ru-RU"/>
+        </w:rPr>
+      </w:pPr>
+      <w:r>
+        <w:rPr>
+          <w:lang w:val="ru-RU"/>
+        </w:rPr>
+        <w:t>- Повтор ритма (7 такт)</w:t>
+      </w:r>
+    </w:p>
+  </w:comment>
+  <w:comment w:id="105" w:author="Rualark Rualark" w:date="2018-05-18T21:37:00Z" w:initials="RR">
+    <w:p>
+      <w:pPr>
+        <w:pStyle w:val="a8"/>
+        <w:rPr>
+          <w:lang w:val="ru-RU"/>
+        </w:rPr>
+      </w:pPr>
+      <w:r>
+        <w:rPr>
+          <w:rStyle w:val="a7"/>
+        </w:rPr>
+        <w:annotationRef/>
+      </w:r>
+      <w:r>
+        <w:rPr>
+          <w:lang w:val="ru-RU"/>
+        </w:rPr>
+        <w:t>Нарушения:</w:t>
+      </w:r>
+    </w:p>
+    <w:p>
+      <w:pPr>
+        <w:pStyle w:val="a8"/>
+        <w:rPr>
+          <w:lang w:val="ru-RU"/>
+        </w:rPr>
+      </w:pPr>
+      <w:r>
+        <w:rPr>
+          <w:lang w:val="ru-RU"/>
+        </w:rPr>
+        <w:t xml:space="preserve">- </w:t>
+      </w:r>
+      <w:r>
+        <w:rPr>
+          <w:lang w:val="en-US"/>
+        </w:rPr>
+        <w:t>VII</w:t>
+      </w:r>
+      <w:r>
+        <w:rPr>
+          <w:lang w:val="ru-RU"/>
+        </w:rPr>
+        <w:t xml:space="preserve"> </w:t>
+      </w:r>
+      <w:r>
+        <w:rPr>
+          <w:lang w:val="ru-RU"/>
+        </w:rPr>
+        <w:t xml:space="preserve">после </w:t>
+      </w:r>
+      <w:r>
+        <w:rPr>
+          <w:lang w:val="en-US"/>
+        </w:rPr>
+        <w:t>VII</w:t>
+      </w:r>
+      <w:r>
+        <w:rPr>
+          <w:lang w:val="ru-RU"/>
+        </w:rPr>
+        <w:t>#</w:t>
+      </w:r>
+      <w:r>
+        <w:rPr>
+          <w:lang w:val="ru-RU"/>
+        </w:rPr>
+        <w:t>, хотя расстояние большое</w:t>
+      </w:r>
+      <w:bookmarkStart w:id="106" w:name="_GoBack"/>
+      <w:bookmarkEnd w:id="106"/>
+      <w:r>
+        <w:rPr>
+          <w:lang w:val="ru-RU"/>
+        </w:rPr>
+        <w:t xml:space="preserve"> (</w:t>
+      </w:r>
+      <w:r>
+        <w:rPr>
+          <w:lang w:val="ru-RU"/>
+        </w:rPr>
+        <w:t>4 такт)</w:t>
+      </w:r>
+    </w:p>
+    <w:p>
+      <w:pPr>
+        <w:pStyle w:val="a8"/>
+        <w:rPr>
+          <w:lang w:val="ru-RU"/>
+        </w:rPr>
+      </w:pPr>
+      <w:r>
+        <w:rPr>
+          <w:lang w:val="ru-RU"/>
+        </w:rPr>
+        <w:t xml:space="preserve">- </w:t>
+      </w:r>
+      <w:r>
+        <w:rPr>
+          <w:lang w:val="ru-RU"/>
+        </w:rPr>
+        <w:t>Задержание разрешается в диссонанс (5 такт)</w:t>
+      </w:r>
     </w:p>
   </w:comment>
 </w:comments>
@@ -31582,6 +32193,16 @@
   <w15:commentEx w15:paraId="2462D6DC" w15:done="0"/>
   <w15:commentEx w15:paraId="130D470E" w15:done="0"/>
   <w15:commentEx w15:paraId="46A86279" w15:done="0"/>
+  <w15:commentEx w15:paraId="45033FFE" w15:done="0"/>
+  <w15:commentEx w15:paraId="1E8C056A" w15:done="0"/>
+  <w15:commentEx w15:paraId="190CE20C" w15:done="0"/>
+  <w15:commentEx w15:paraId="1E67E9F8" w15:done="0"/>
+  <w15:commentEx w15:paraId="40B4F2EC" w15:done="0"/>
+  <w15:commentEx w15:paraId="172BC681" w15:done="0"/>
+  <w15:commentEx w15:paraId="78F032B3" w15:done="0"/>
+  <w15:commentEx w15:paraId="5BA8D431" w15:done="0"/>
+  <w15:commentEx w15:paraId="36F5FD4E" w15:done="0"/>
+  <w15:commentEx w15:paraId="7E8E8E2A" w15:done="0"/>
 </w15:commentsEx>
 </file>
 

</xml_diff>

<commit_message>
Docs: Update. Renamed Галлон-Бик
</commit_message>
<xml_diff>
--- a/MGen/docs/Counterpoint4.docx
+++ b/MGen/docs/Counterpoint4.docx
@@ -7487,6 +7487,14 @@
                 <w:sz w:val="24"/>
                 <w:lang w:val="ru-RU"/>
               </w:rPr>
+              <w:t xml:space="preserve">Окончание на терцию и квинту менее желательно. </w:t>
+            </w:r>
+            <w:r>
+              <w:rPr>
+                <w:rFonts w:ascii="Times New Roman" w:eastAsia="Times New Roman" w:hAnsi="Times New Roman"/>
+                <w:sz w:val="24"/>
+                <w:lang w:val="ru-RU"/>
+              </w:rPr>
               <w:t>Помните</w:t>
             </w:r>
             <w:r>
@@ -8237,10 +8245,18 @@
                 <w:sz w:val="24"/>
                 <w:lang w:val="ru-RU"/>
               </w:rPr>
-              <w:t>Некоторые исключения тем не менее возможны:</w:t>
+              <w:t>Некоторые исключения тем не менее возможны</w:t>
             </w:r>
             <w:bookmarkEnd w:id="51"/>
             <w:bookmarkEnd w:id="52"/>
+            <w:r>
+              <w:rPr>
+                <w:rFonts w:ascii="Times New Roman" w:eastAsia="Times New Roman" w:hAnsi="Times New Roman"/>
+                <w:sz w:val="24"/>
+                <w:lang w:val="ru-RU"/>
+              </w:rPr>
+              <w:t>. Возможные окончания:</w:t>
+            </w:r>
           </w:p>
         </w:tc>
       </w:tr>
@@ -8324,23 +8340,7 @@
                 <w:noProof/>
                 <w:lang w:val="ru-RU"/>
               </w:rPr>
-              <w:t xml:space="preserve">в </w:t>
-            </w:r>
-            <w:commentRangeStart w:id="54"/>
-            <w:r>
-              <w:rPr>
-                <w:i/>
-                <w:noProof/>
-                <w:lang w:val="ru-RU"/>
-              </w:rPr>
-              <w:t>верхнем голосе</w:t>
-            </w:r>
-            <w:commentRangeEnd w:id="54"/>
-            <w:r>
-              <w:rPr>
-                <w:rStyle w:val="a7"/>
-              </w:rPr>
-              <w:commentReference w:id="54"/>
+              <w:t>в верхнем голосе</w:t>
             </w:r>
           </w:p>
         </w:tc>
@@ -8417,23 +8417,7 @@
                 <w:noProof/>
                 <w:lang w:val="ru-RU"/>
               </w:rPr>
-              <w:t xml:space="preserve">в </w:t>
-            </w:r>
-            <w:commentRangeStart w:id="55"/>
-            <w:r>
-              <w:rPr>
-                <w:i/>
-                <w:noProof/>
-                <w:lang w:val="ru-RU"/>
-              </w:rPr>
-              <w:t>верхнем голосе</w:t>
-            </w:r>
-            <w:commentRangeEnd w:id="55"/>
-            <w:r>
-              <w:rPr>
-                <w:rStyle w:val="a7"/>
-              </w:rPr>
-              <w:commentReference w:id="55"/>
+              <w:t>в верхнем голосе</w:t>
             </w:r>
           </w:p>
         </w:tc>
@@ -8510,23 +8494,7 @@
                 <w:noProof/>
                 <w:lang w:val="ru-RU"/>
               </w:rPr>
-              <w:t xml:space="preserve">в </w:t>
-            </w:r>
-            <w:commentRangeStart w:id="56"/>
-            <w:r>
-              <w:rPr>
-                <w:i/>
-                <w:noProof/>
-                <w:lang w:val="ru-RU"/>
-              </w:rPr>
-              <w:t>верхнем голосе</w:t>
-            </w:r>
-            <w:commentRangeEnd w:id="56"/>
-            <w:r>
-              <w:rPr>
-                <w:rStyle w:val="a7"/>
-              </w:rPr>
-              <w:commentReference w:id="56"/>
+              <w:t>в верхнем голосе</w:t>
             </w:r>
           </w:p>
         </w:tc>
@@ -8545,7 +8513,7 @@
                 <w:rFonts w:ascii="Times New Roman" w:eastAsia="Times New Roman" w:hAnsi="Times New Roman"/>
                 <w:color w:val="auto"/>
                 <w:sz w:val="20"/>
-                <w:lang w:val="en-US" w:bidi="x-none"/>
+                <w:lang w:val="ru-RU" w:bidi="x-none"/>
               </w:rPr>
             </w:pPr>
             <w:r>
@@ -8602,7 +8570,7 @@
               <w:jc w:val="center"/>
               <w:rPr>
                 <w:noProof/>
-                <w:lang w:val="en-US"/>
+                <w:lang w:val="ru-RU"/>
               </w:rPr>
             </w:pPr>
           </w:p>
@@ -8618,7 +8586,7 @@
               <w:jc w:val="center"/>
               <w:rPr>
                 <w:noProof/>
-                <w:lang w:val="en-US"/>
+                <w:lang w:val="ru-RU"/>
               </w:rPr>
             </w:pPr>
             <w:r>
@@ -8675,7 +8643,7 @@
               <w:jc w:val="center"/>
               <w:rPr>
                 <w:noProof/>
-                <w:lang w:val="en-US"/>
+                <w:lang w:val="ru-RU"/>
               </w:rPr>
             </w:pPr>
           </w:p>
@@ -8691,7 +8659,7 @@
               <w:jc w:val="center"/>
               <w:rPr>
                 <w:noProof/>
-                <w:lang w:val="en-US"/>
+                <w:lang w:val="ru-RU"/>
               </w:rPr>
             </w:pPr>
             <w:r>
@@ -8762,7 +8730,7 @@
         <w:spacing w:after="0"/>
         <w:jc w:val="both"/>
         <w:rPr>
-          <w:lang w:val="fr-CA"/>
+          <w:lang w:val="ru-RU"/>
         </w:rPr>
       </w:pPr>
       <w:r>
@@ -8787,7 +8755,7 @@
         <w:rPr>
           <w:rFonts w:ascii="Times New Roman" w:eastAsia="Times New Roman" w:hAnsi="Times New Roman"/>
           <w:sz w:val="24"/>
-          <w:lang w:val="fr-CA"/>
+          <w:lang w:val="ru-RU"/>
         </w:rPr>
         <w:t>:</w:t>
       </w:r>
@@ -8811,8 +8779,8 @@
           <w:lang w:val="ru-RU"/>
         </w:rPr>
       </w:pPr>
-      <w:bookmarkStart w:id="57" w:name="OLE_LINK72"/>
-      <w:bookmarkStart w:id="58" w:name="OLE_LINK73"/>
+      <w:bookmarkStart w:id="54" w:name="OLE_LINK72"/>
+      <w:bookmarkStart w:id="55" w:name="OLE_LINK73"/>
       <w:r>
         <w:rPr>
           <w:rFonts w:ascii="Times New Roman" w:eastAsia="Times New Roman" w:hAnsi="Times New Roman"/>
@@ -8821,8 +8789,8 @@
         </w:rPr>
         <w:t>Диапазон хорошего мелодического голоса редко меньше сексты;</w:t>
       </w:r>
-      <w:bookmarkEnd w:id="57"/>
-      <w:bookmarkEnd w:id="58"/>
+      <w:bookmarkEnd w:id="54"/>
+      <w:bookmarkEnd w:id="55"/>
     </w:p>
     <w:p>
       <w:pPr>
@@ -8843,8 +8811,8 @@
           <w:lang w:val="ru-RU"/>
         </w:rPr>
       </w:pPr>
-      <w:bookmarkStart w:id="59" w:name="OLE_LINK78"/>
-      <w:bookmarkStart w:id="60" w:name="OLE_LINK79"/>
+      <w:bookmarkStart w:id="56" w:name="OLE_LINK78"/>
+      <w:bookmarkStart w:id="57" w:name="OLE_LINK79"/>
       <w:r>
         <w:rPr>
           <w:rFonts w:ascii="Times New Roman" w:eastAsia="Times New Roman" w:hAnsi="Times New Roman"/>
@@ -8973,8 +8941,8 @@
         </w:rPr>
         <w:t>;</w:t>
       </w:r>
-      <w:bookmarkEnd w:id="59"/>
-      <w:bookmarkEnd w:id="60"/>
+      <w:bookmarkEnd w:id="56"/>
+      <w:bookmarkEnd w:id="57"/>
     </w:p>
     <w:p>
       <w:pPr>
@@ -8995,7 +8963,7 @@
           <w:lang w:val="ru-RU"/>
         </w:rPr>
       </w:pPr>
-      <w:bookmarkStart w:id="61" w:name="OLE_LINK80"/>
+      <w:bookmarkStart w:id="58" w:name="OLE_LINK80"/>
       <w:r>
         <w:rPr>
           <w:rFonts w:ascii="Times New Roman" w:eastAsia="Times New Roman" w:hAnsi="Times New Roman"/>
@@ -9116,7 +9084,7 @@
         </w:rPr>
         <w:t>направлении</w:t>
       </w:r>
-      <w:bookmarkEnd w:id="61"/>
+      <w:bookmarkEnd w:id="58"/>
       <w:r>
         <w:rPr>
           <w:rFonts w:ascii="Times New Roman" w:eastAsia="Times New Roman" w:hAnsi="Times New Roman"/>
@@ -9189,7 +9157,7 @@
         </w:rPr>
         <w:t xml:space="preserve">Перед любым скачком, разорванным тактовой чертой, </w:t>
       </w:r>
-      <w:commentRangeStart w:id="62"/>
+      <w:commentRangeStart w:id="59"/>
       <w:r>
         <w:rPr>
           <w:rFonts w:ascii="Times New Roman" w:eastAsia="Times New Roman" w:hAnsi="Times New Roman"/>
@@ -9198,12 +9166,12 @@
         </w:rPr>
         <w:t>должно быть противоположное движение</w:t>
       </w:r>
-      <w:commentRangeEnd w:id="62"/>
+      <w:commentRangeEnd w:id="59"/>
       <w:r>
         <w:rPr>
           <w:rStyle w:val="a7"/>
         </w:rPr>
-        <w:commentReference w:id="62"/>
+        <w:commentReference w:id="59"/>
       </w:r>
       <w:r>
         <w:rPr>
@@ -9233,8 +9201,8 @@
           <w:lang w:val="ru-RU"/>
         </w:rPr>
       </w:pPr>
-      <w:bookmarkStart w:id="63" w:name="OLE_LINK87"/>
-      <w:bookmarkStart w:id="64" w:name="OLE_LINK88"/>
+      <w:bookmarkStart w:id="60" w:name="OLE_LINK87"/>
+      <w:bookmarkStart w:id="61" w:name="OLE_LINK88"/>
       <w:r>
         <w:rPr>
           <w:rFonts w:ascii="Times New Roman" w:eastAsia="Times New Roman" w:hAnsi="Times New Roman"/>
@@ -9451,8 +9419,8 @@
         </w:rPr>
         <w:t>упражнение</w:t>
       </w:r>
-      <w:bookmarkEnd w:id="63"/>
-      <w:bookmarkEnd w:id="64"/>
+      <w:bookmarkEnd w:id="60"/>
+      <w:bookmarkEnd w:id="61"/>
       <w:r>
         <w:rPr>
           <w:rFonts w:ascii="Times New Roman" w:eastAsia="Times New Roman" w:hAnsi="Times New Roman"/>
@@ -9487,7 +9455,7 @@
           <w:lang w:val="ru-RU"/>
         </w:rPr>
       </w:pPr>
-      <w:bookmarkStart w:id="65" w:name="OLE_LINK6"/>
+      <w:bookmarkStart w:id="62" w:name="OLE_LINK6"/>
       <w:r>
         <w:rPr>
           <w:lang w:val="ru-RU"/>
@@ -9514,7 +9482,7 @@
         <w:t>две ноты против одной</w:t>
       </w:r>
     </w:p>
-    <w:bookmarkEnd w:id="65"/>
+    <w:bookmarkEnd w:id="62"/>
     <w:p>
       <w:pPr>
         <w:spacing w:after="0"/>
@@ -9553,8 +9521,8 @@
         </w:rPr>
         <w:t xml:space="preserve"> половинных нот в одном голосе одной целой ноте в другом голосе (</w:t>
       </w:r>
-      <w:bookmarkStart w:id="66" w:name="OLE_LINK91"/>
-      <w:bookmarkStart w:id="67" w:name="OLE_LINK92"/>
+      <w:bookmarkStart w:id="63" w:name="OLE_LINK91"/>
+      <w:bookmarkStart w:id="64" w:name="OLE_LINK92"/>
       <w:r>
         <w:rPr>
           <w:rFonts w:ascii="Helvetica" w:hAnsi="Helvetica"/>
@@ -9564,8 +9532,8 @@
         </w:rPr>
         <w:t>cantus firmus</w:t>
       </w:r>
-      <w:bookmarkEnd w:id="66"/>
-      <w:bookmarkEnd w:id="67"/>
+      <w:bookmarkEnd w:id="63"/>
+      <w:bookmarkEnd w:id="64"/>
       <w:r>
         <w:rPr>
           <w:rFonts w:ascii="Helvetica" w:hAnsi="Helvetica"/>
@@ -9931,8 +9899,8 @@
                 <w:lang w:val="ru-RU"/>
               </w:rPr>
             </w:pPr>
-            <w:bookmarkStart w:id="68" w:name="OLE_LINK23"/>
-            <w:bookmarkStart w:id="69" w:name="OLE_LINK24"/>
+            <w:bookmarkStart w:id="65" w:name="OLE_LINK23"/>
+            <w:bookmarkStart w:id="66" w:name="OLE_LINK24"/>
             <w:r>
               <w:rPr>
                 <w:i/>
@@ -10090,8 +10058,8 @@
           </w:p>
         </w:tc>
       </w:tr>
-      <w:bookmarkEnd w:id="68"/>
-      <w:bookmarkEnd w:id="69"/>
+      <w:bookmarkEnd w:id="65"/>
+      <w:bookmarkEnd w:id="66"/>
     </w:tbl>
     <w:p>
       <w:pPr>
@@ -10817,8 +10785,8 @@
           <w:lang w:val="ru-RU"/>
         </w:rPr>
       </w:pPr>
-      <w:bookmarkStart w:id="70" w:name="OLE_LINK3"/>
-      <w:bookmarkStart w:id="71" w:name="OLE_LINK4"/>
+      <w:bookmarkStart w:id="67" w:name="OLE_LINK3"/>
+      <w:bookmarkStart w:id="68" w:name="OLE_LINK4"/>
       <w:r>
         <w:rPr>
           <w:rFonts w:ascii="Helvetica" w:hAnsi="Helvetica"/>
@@ -10980,8 +10948,8 @@
         <w:t xml:space="preserve">. </w:t>
       </w:r>
     </w:p>
-    <w:bookmarkEnd w:id="70"/>
-    <w:bookmarkEnd w:id="71"/>
+    <w:bookmarkEnd w:id="67"/>
+    <w:bookmarkEnd w:id="68"/>
     <w:p>
       <w:pPr>
         <w:spacing w:after="0"/>
@@ -12608,8 +12576,8 @@
                 <w:lang w:val="ru-RU"/>
               </w:rPr>
             </w:pPr>
-            <w:bookmarkStart w:id="72" w:name="OLE_LINK29"/>
-            <w:bookmarkStart w:id="73" w:name="OLE_LINK30"/>
+            <w:bookmarkStart w:id="69" w:name="OLE_LINK29"/>
+            <w:bookmarkStart w:id="70" w:name="OLE_LINK30"/>
             <w:r>
               <w:rPr>
                 <w:i/>
@@ -12850,8 +12818,8 @@
           </w:p>
         </w:tc>
       </w:tr>
-      <w:bookmarkEnd w:id="72"/>
-      <w:bookmarkEnd w:id="73"/>
+      <w:bookmarkEnd w:id="69"/>
+      <w:bookmarkEnd w:id="70"/>
     </w:tbl>
     <w:p>
       <w:pPr>
@@ -13216,74 +13184,82 @@
           <w:sz w:val="24"/>
           <w:lang w:val="ru-RU"/>
         </w:rPr>
+        <w:t>В</w:t>
+      </w:r>
+      <w:r>
+        <w:rPr>
+          <w:rFonts w:ascii="Helvetica" w:hAnsi="Helvetica"/>
+          <w:sz w:val="24"/>
+          <w:lang w:val="ru-RU"/>
+        </w:rPr>
+        <w:t xml:space="preserve"> </w:t>
+      </w:r>
+      <w:r>
+        <w:rPr>
+          <w:rFonts w:ascii="Helvetica" w:hAnsi="Helvetica"/>
+          <w:sz w:val="24"/>
+          <w:lang w:val="ru-RU"/>
+        </w:rPr>
+        <w:t>строгом</w:t>
+      </w:r>
+      <w:r>
+        <w:rPr>
+          <w:rFonts w:ascii="Helvetica" w:hAnsi="Helvetica"/>
+          <w:sz w:val="24"/>
+          <w:lang w:val="ru-RU"/>
+        </w:rPr>
+        <w:t xml:space="preserve"> </w:t>
+      </w:r>
+      <w:r>
+        <w:rPr>
+          <w:rFonts w:ascii="Helvetica" w:hAnsi="Helvetica"/>
+          <w:sz w:val="24"/>
+          <w:lang w:val="ru-RU"/>
+        </w:rPr>
+        <w:t>контрапункте</w:t>
+      </w:r>
+      <w:r>
+        <w:rPr>
+          <w:rFonts w:ascii="Helvetica" w:hAnsi="Helvetica"/>
+          <w:sz w:val="24"/>
+          <w:lang w:val="ru-RU"/>
+        </w:rPr>
+        <w:t xml:space="preserve"> </w:t>
+      </w:r>
+      <w:r>
+        <w:rPr>
+          <w:rFonts w:ascii="Helvetica" w:hAnsi="Helvetica"/>
+          <w:sz w:val="24"/>
+          <w:lang w:val="ru-RU"/>
+        </w:rPr>
+        <w:t>разрешено использовать не больше одной гармонии в каждом такте. Однако</w:t>
+      </w:r>
+      <w:r>
+        <w:rPr>
+          <w:rFonts w:ascii="Helvetica" w:hAnsi="Helvetica"/>
+          <w:sz w:val="24"/>
+          <w:lang w:val="ru-RU"/>
+        </w:rPr>
+        <w:t xml:space="preserve">, </w:t>
+      </w:r>
+      <w:r>
+        <w:rPr>
+          <w:rFonts w:ascii="Helvetica" w:hAnsi="Helvetica"/>
+          <w:sz w:val="24"/>
+          <w:lang w:val="ru-RU"/>
+        </w:rPr>
+        <w:t xml:space="preserve">мы позволим себе использовать две гармонии в предпоследнем такте, то есть в </w:t>
+      </w:r>
+      <w:r>
+        <w:rPr>
+          <w:rFonts w:ascii="Helvetica" w:hAnsi="Helvetica"/>
+          <w:sz w:val="24"/>
+          <w:lang w:val="ru-RU"/>
+        </w:rPr>
         <w:lastRenderedPageBreak/>
-        <w:t>В</w:t>
-      </w:r>
-      <w:r>
-        <w:rPr>
-          <w:rFonts w:ascii="Helvetica" w:hAnsi="Helvetica"/>
-          <w:sz w:val="24"/>
-          <w:lang w:val="ru-RU"/>
-        </w:rPr>
-        <w:t xml:space="preserve"> </w:t>
-      </w:r>
-      <w:r>
-        <w:rPr>
-          <w:rFonts w:ascii="Helvetica" w:hAnsi="Helvetica"/>
-          <w:sz w:val="24"/>
-          <w:lang w:val="ru-RU"/>
-        </w:rPr>
-        <w:t>строгом</w:t>
-      </w:r>
-      <w:r>
-        <w:rPr>
-          <w:rFonts w:ascii="Helvetica" w:hAnsi="Helvetica"/>
-          <w:sz w:val="24"/>
-          <w:lang w:val="ru-RU"/>
-        </w:rPr>
-        <w:t xml:space="preserve"> </w:t>
-      </w:r>
-      <w:r>
-        <w:rPr>
-          <w:rFonts w:ascii="Helvetica" w:hAnsi="Helvetica"/>
-          <w:sz w:val="24"/>
-          <w:lang w:val="ru-RU"/>
-        </w:rPr>
-        <w:t>письме</w:t>
-      </w:r>
-      <w:r>
-        <w:rPr>
-          <w:rFonts w:ascii="Helvetica" w:hAnsi="Helvetica"/>
-          <w:sz w:val="24"/>
-          <w:lang w:val="ru-RU"/>
-        </w:rPr>
-        <w:t xml:space="preserve"> </w:t>
-      </w:r>
-      <w:r>
-        <w:rPr>
-          <w:rFonts w:ascii="Helvetica" w:hAnsi="Helvetica"/>
-          <w:sz w:val="24"/>
-          <w:lang w:val="ru-RU"/>
-        </w:rPr>
-        <w:t>разрешено использовать не больше одной гармонии в каждом такте. Однако</w:t>
-      </w:r>
-      <w:r>
-        <w:rPr>
-          <w:rFonts w:ascii="Helvetica" w:hAnsi="Helvetica"/>
-          <w:sz w:val="24"/>
-          <w:lang w:val="ru-RU"/>
-        </w:rPr>
-        <w:t xml:space="preserve">, </w:t>
-      </w:r>
-      <w:r>
-        <w:rPr>
-          <w:rFonts w:ascii="Helvetica" w:hAnsi="Helvetica"/>
-          <w:sz w:val="24"/>
-          <w:lang w:val="ru-RU"/>
-        </w:rPr>
-        <w:t xml:space="preserve">мы позволим себе использовать две гармонии в предпоследнем такте, то есть в финальной каденции </w:t>
-      </w:r>
-      <w:commentRangeStart w:id="74"/>
+        <w:t xml:space="preserve">финальной каденции </w:t>
+      </w:r>
+      <w:commentRangeStart w:id="71"/>
       <w:r>
         <w:rPr>
           <w:rFonts w:ascii="Helvetica" w:hAnsi="Helvetica"/>
@@ -13292,20 +13268,78 @@
         </w:rPr>
         <w:t>упражнения</w:t>
       </w:r>
-      <w:commentRangeEnd w:id="74"/>
+      <w:commentRangeEnd w:id="71"/>
       <w:r>
         <w:rPr>
           <w:rStyle w:val="a7"/>
         </w:rPr>
-        <w:commentReference w:id="74"/>
-      </w:r>
-      <w:r>
-        <w:rPr>
-          <w:rFonts w:ascii="Helvetica" w:hAnsi="Helvetica"/>
-          <w:sz w:val="24"/>
-          <w:lang w:val="ru-RU"/>
-        </w:rPr>
-        <w:t>.</w:t>
+        <w:commentReference w:id="71"/>
+      </w:r>
+      <w:r>
+        <w:rPr>
+          <w:rFonts w:ascii="Helvetica" w:hAnsi="Helvetica"/>
+          <w:sz w:val="24"/>
+          <w:lang w:val="ru-RU"/>
+        </w:rPr>
+        <w:t xml:space="preserve">, в случае если вторая гармония </w:t>
+      </w:r>
+      <w:r>
+        <w:rPr>
+          <w:rFonts w:ascii="Helvetica" w:hAnsi="Helvetica"/>
+          <w:sz w:val="24"/>
+          <w:lang w:val="ru-RU"/>
+        </w:rPr>
+        <w:t>относи</w:t>
+      </w:r>
+      <w:bookmarkStart w:id="72" w:name="_GoBack"/>
+      <w:bookmarkEnd w:id="72"/>
+      <w:r>
+        <w:rPr>
+          <w:rFonts w:ascii="Helvetica" w:hAnsi="Helvetica"/>
+          <w:sz w:val="24"/>
+          <w:lang w:val="ru-RU"/>
+        </w:rPr>
+        <w:t>тся к</w:t>
+      </w:r>
+      <w:r>
+        <w:rPr>
+          <w:rFonts w:ascii="Helvetica" w:hAnsi="Helvetica"/>
+          <w:sz w:val="24"/>
+          <w:lang w:val="ru-RU"/>
+        </w:rPr>
+        <w:t xml:space="preserve"> доминанто</w:t>
+      </w:r>
+      <w:r>
+        <w:rPr>
+          <w:rFonts w:ascii="Helvetica" w:hAnsi="Helvetica"/>
+          <w:sz w:val="24"/>
+          <w:lang w:val="ru-RU"/>
+        </w:rPr>
+        <w:t>во</w:t>
+      </w:r>
+      <w:r>
+        <w:rPr>
+          <w:rFonts w:ascii="Helvetica" w:hAnsi="Helvetica"/>
+          <w:sz w:val="24"/>
+          <w:lang w:val="ru-RU"/>
+        </w:rPr>
+        <w:t xml:space="preserve">й </w:t>
+      </w:r>
+      <w:r>
+        <w:rPr>
+          <w:rFonts w:ascii="Helvetica" w:hAnsi="Helvetica"/>
+          <w:sz w:val="24"/>
+          <w:lang w:val="ru-RU"/>
+        </w:rPr>
+        <w:t>группе</w:t>
+      </w:r>
+      <w:r>
+        <w:rPr>
+          <w:rFonts w:ascii="Helvetica" w:hAnsi="Helvetica"/>
+          <w:sz w:val="24"/>
+          <w:lang w:val="ru-RU"/>
+        </w:rPr>
+        <w:t>:</w:t>
       </w:r>
     </w:p>
     <w:p>
@@ -14462,8 +14496,8 @@
                 <w:lang w:val="ru-RU"/>
               </w:rPr>
             </w:pPr>
-            <w:bookmarkStart w:id="75" w:name="OLE_LINK1"/>
-            <w:bookmarkStart w:id="76" w:name="OLE_LINK2"/>
+            <w:bookmarkStart w:id="73" w:name="OLE_LINK1"/>
+            <w:bookmarkStart w:id="74" w:name="OLE_LINK2"/>
             <w:r>
               <w:rPr>
                 <w:i/>
@@ -14615,8 +14649,8 @@
                   <w:tcW w:w="2446" w:type="dxa"/>
                   <w:vAlign w:val="bottom"/>
                 </w:tcPr>
-                <w:bookmarkEnd w:id="75"/>
-                <w:bookmarkEnd w:id="76"/>
+                <w:bookmarkEnd w:id="73"/>
+                <w:bookmarkEnd w:id="74"/>
                 <w:p>
                   <w:pPr>
                     <w:keepNext/>
@@ -16344,7 +16378,7 @@
                 <w:lang w:val="ru-RU"/>
               </w:rPr>
             </w:pPr>
-            <w:commentRangeStart w:id="77"/>
+            <w:commentRangeStart w:id="75"/>
             <w:r>
               <w:rPr>
                 <w:i/>
@@ -16429,12 +16463,12 @@
               </w:rPr>
               <w:t>)</w:t>
             </w:r>
-            <w:commentRangeEnd w:id="77"/>
+            <w:commentRangeEnd w:id="75"/>
             <w:r>
               <w:rPr>
                 <w:rStyle w:val="a7"/>
               </w:rPr>
-              <w:commentReference w:id="77"/>
+              <w:commentReference w:id="75"/>
             </w:r>
           </w:p>
         </w:tc>
@@ -16765,7 +16799,7 @@
         </w:rPr>
         <w:t xml:space="preserve"> (</w:t>
       </w:r>
-      <w:commentRangeStart w:id="78"/>
+      <w:commentRangeStart w:id="76"/>
       <w:r>
         <w:rPr>
           <w:rFonts w:ascii="Helvetica" w:hAnsi="Helvetica"/>
@@ -16774,12 +16808,12 @@
         </w:rPr>
         <w:t>автентическая или плагальная каденция</w:t>
       </w:r>
-      <w:commentRangeEnd w:id="78"/>
+      <w:commentRangeEnd w:id="76"/>
       <w:r>
         <w:rPr>
           <w:rStyle w:val="a7"/>
         </w:rPr>
-        <w:commentReference w:id="78"/>
+        <w:commentReference w:id="76"/>
       </w:r>
       <w:r>
         <w:rPr>
@@ -17120,6 +17154,9 @@
         <w:t xml:space="preserve"> </w:t>
       </w:r>
       <w:r>
+        <w:rPr>
+          <w:lang w:val="ru-RU"/>
+        </w:rPr>
         <w:t>обычно</w:t>
       </w:r>
       <w:r>
@@ -17374,7 +17411,7 @@
         </w:rPr>
         <w:t xml:space="preserve"> </w:t>
       </w:r>
-      <w:commentRangeStart w:id="79"/>
+      <w:commentRangeStart w:id="77"/>
       <w:r>
         <w:rPr>
           <w:lang w:val="ru-RU"/>
@@ -17423,7 +17460,7 @@
         </w:rPr>
         <w:t>я</w:t>
       </w:r>
-      <w:commentRangeEnd w:id="79"/>
+      <w:commentRangeEnd w:id="77"/>
       <w:r>
         <w:rPr>
           <w:rStyle w:val="a7"/>
@@ -17431,7 +17468,7 @@
           <w:color w:val="000000"/>
           <w:lang w:val="en-GB"/>
         </w:rPr>
-        <w:commentReference w:id="79"/>
+        <w:commentReference w:id="77"/>
       </w:r>
       <w:r>
         <w:rPr>
@@ -18641,7 +18678,7 @@
         </w:rPr>
         <w:t xml:space="preserve"> </w:t>
       </w:r>
-      <w:commentRangeStart w:id="80"/>
+      <w:commentRangeStart w:id="78"/>
       <w:r>
         <w:rPr>
           <w:lang w:val="ru-RU"/>
@@ -18654,7 +18691,7 @@
         </w:rPr>
         <w:t xml:space="preserve"> </w:t>
       </w:r>
-      <w:commentRangeEnd w:id="80"/>
+      <w:commentRangeEnd w:id="78"/>
       <w:r>
         <w:rPr>
           <w:rStyle w:val="a7"/>
@@ -18662,7 +18699,7 @@
           <w:color w:val="000000"/>
           <w:lang w:val="en-GB"/>
         </w:rPr>
-        <w:commentReference w:id="80"/>
+        <w:commentReference w:id="78"/>
       </w:r>
       <w:r>
         <w:rPr>
@@ -18884,14 +18921,14 @@
         </w:rPr>
         <w:t xml:space="preserve">отходить </w:t>
       </w:r>
-      <w:commentRangeStart w:id="81"/>
+      <w:commentRangeStart w:id="79"/>
       <w:r>
         <w:rPr>
           <w:lang w:val="ru-RU"/>
         </w:rPr>
         <w:t>поступенно</w:t>
       </w:r>
-      <w:commentRangeEnd w:id="81"/>
+      <w:commentRangeEnd w:id="79"/>
       <w:r>
         <w:rPr>
           <w:rStyle w:val="a7"/>
@@ -18899,7 +18936,7 @@
           <w:color w:val="000000"/>
           <w:lang w:val="en-GB"/>
         </w:rPr>
-        <w:commentReference w:id="81"/>
+        <w:commentReference w:id="79"/>
       </w:r>
       <w:r>
         <w:rPr>
@@ -19641,6 +19678,7 @@
         <w:ind w:left="0"/>
         <w:rPr>
           <w:sz w:val="20"/>
+          <w:lang w:val="ru-RU"/>
         </w:rPr>
       </w:pPr>
       <w:r>
@@ -22108,8 +22146,8 @@
         </w:rPr>
         <w:t xml:space="preserve"> </w:t>
       </w:r>
-      <w:bookmarkStart w:id="82" w:name="OLE_LINK89"/>
-      <w:bookmarkStart w:id="83" w:name="OLE_LINK90"/>
+      <w:bookmarkStart w:id="80" w:name="OLE_LINK89"/>
+      <w:bookmarkStart w:id="81" w:name="OLE_LINK90"/>
       <w:r>
         <w:rPr>
           <w:i/>
@@ -22134,8 +22172,8 @@
         </w:rPr>
         <w:t>firmus</w:t>
       </w:r>
-      <w:bookmarkEnd w:id="82"/>
-      <w:bookmarkEnd w:id="83"/>
+      <w:bookmarkEnd w:id="80"/>
+      <w:bookmarkEnd w:id="81"/>
       <w:r>
         <w:rPr>
           <w:spacing w:val="-4"/>
@@ -22506,22 +22544,22 @@
         </w:rPr>
         <w:t xml:space="preserve">Когда нота до появляется впервые на третью долю первого такта, она является </w:t>
       </w:r>
-      <w:bookmarkStart w:id="84" w:name="OLE_LINK61"/>
-      <w:bookmarkStart w:id="85" w:name="OLE_LINK62"/>
-      <w:bookmarkStart w:id="86" w:name="OLE_LINK63"/>
-      <w:bookmarkStart w:id="87" w:name="OLE_LINK64"/>
-      <w:bookmarkStart w:id="88" w:name="OLE_LINK86"/>
+      <w:bookmarkStart w:id="82" w:name="OLE_LINK61"/>
+      <w:bookmarkStart w:id="83" w:name="OLE_LINK62"/>
+      <w:bookmarkStart w:id="84" w:name="OLE_LINK63"/>
+      <w:bookmarkStart w:id="85" w:name="OLE_LINK64"/>
+      <w:bookmarkStart w:id="86" w:name="OLE_LINK86"/>
       <w:r>
         <w:rPr>
           <w:lang w:val="ru-RU"/>
         </w:rPr>
         <w:t xml:space="preserve">частью </w:t>
       </w:r>
+      <w:bookmarkEnd w:id="82"/>
+      <w:bookmarkEnd w:id="83"/>
       <w:bookmarkEnd w:id="84"/>
       <w:bookmarkEnd w:id="85"/>
       <w:bookmarkEnd w:id="86"/>
-      <w:bookmarkEnd w:id="87"/>
-      <w:bookmarkEnd w:id="88"/>
       <w:r>
         <w:rPr>
           <w:lang w:val="ru-RU"/>
@@ -23595,8 +23633,8 @@
           <w:lang w:val="ru-RU"/>
         </w:rPr>
       </w:pPr>
-      <w:bookmarkStart w:id="89" w:name="OLE_LINK94"/>
-      <w:bookmarkStart w:id="90" w:name="OLE_LINK95"/>
+      <w:bookmarkStart w:id="87" w:name="OLE_LINK94"/>
+      <w:bookmarkStart w:id="88" w:name="OLE_LINK95"/>
       <w:r>
         <w:rPr>
           <w:lang w:val="ru-RU"/>
@@ -23621,66 +23659,66 @@
         </w:rPr>
         <w:t xml:space="preserve">неаккордовым звуком </w:t>
       </w:r>
+      <w:bookmarkEnd w:id="87"/>
+      <w:bookmarkEnd w:id="88"/>
+      <w:r>
+        <w:rPr>
+          <w:lang w:val="ru-RU"/>
+        </w:rPr>
+        <w:t xml:space="preserve">создает насыщенное звучание, </w:t>
+      </w:r>
+      <w:r>
+        <w:rPr>
+          <w:lang w:val="ru-RU"/>
+        </w:rPr>
+        <w:t>образуется при использовании</w:t>
+      </w:r>
+      <w:r>
+        <w:rPr>
+          <w:lang w:val="ru-RU"/>
+        </w:rPr>
+        <w:t xml:space="preserve"> диссонанс</w:t>
+      </w:r>
+      <w:r>
+        <w:rPr>
+          <w:lang w:val="ru-RU"/>
+        </w:rPr>
+        <w:t>а</w:t>
+      </w:r>
+      <w:r>
+        <w:rPr>
+          <w:lang w:val="ru-RU"/>
+        </w:rPr>
+        <w:t xml:space="preserve"> с </w:t>
+      </w:r>
+      <w:bookmarkStart w:id="89" w:name="OLE_LINK93"/>
+      <w:r>
+        <w:rPr>
+          <w:i/>
+        </w:rPr>
+        <w:t>c</w:t>
+      </w:r>
+      <w:r>
+        <w:rPr>
+          <w:i/>
+          <w:lang w:val="ru-RU"/>
+        </w:rPr>
+        <w:t>.</w:t>
+      </w:r>
+      <w:r>
+        <w:rPr>
+          <w:i/>
+        </w:rPr>
+        <w:t>f</w:t>
+      </w:r>
+      <w:r>
+        <w:rPr>
+          <w:i/>
+          <w:lang w:val="ru-RU"/>
+        </w:rPr>
+        <w:t>.</w:t>
+      </w:r>
       <w:bookmarkEnd w:id="89"/>
-      <w:bookmarkEnd w:id="90"/>
-      <w:r>
-        <w:rPr>
-          <w:lang w:val="ru-RU"/>
-        </w:rPr>
-        <w:t xml:space="preserve">создает насыщенное звучание, </w:t>
-      </w:r>
-      <w:r>
-        <w:rPr>
-          <w:lang w:val="ru-RU"/>
-        </w:rPr>
-        <w:t>образуется при использовании</w:t>
-      </w:r>
-      <w:r>
-        <w:rPr>
-          <w:lang w:val="ru-RU"/>
-        </w:rPr>
-        <w:t xml:space="preserve"> диссонанс</w:t>
-      </w:r>
-      <w:r>
-        <w:rPr>
-          <w:lang w:val="ru-RU"/>
-        </w:rPr>
-        <w:t>а</w:t>
-      </w:r>
-      <w:r>
-        <w:rPr>
-          <w:lang w:val="ru-RU"/>
-        </w:rPr>
-        <w:t xml:space="preserve"> с </w:t>
-      </w:r>
-      <w:bookmarkStart w:id="91" w:name="OLE_LINK93"/>
-      <w:r>
-        <w:rPr>
-          <w:i/>
-        </w:rPr>
-        <w:t>c</w:t>
-      </w:r>
-      <w:r>
-        <w:rPr>
-          <w:i/>
-          <w:lang w:val="ru-RU"/>
-        </w:rPr>
-        <w:t>.</w:t>
-      </w:r>
-      <w:r>
-        <w:rPr>
-          <w:i/>
-        </w:rPr>
-        <w:t>f</w:t>
-      </w:r>
-      <w:r>
-        <w:rPr>
-          <w:i/>
-          <w:lang w:val="ru-RU"/>
-        </w:rPr>
-        <w:t>.</w:t>
-      </w:r>
-      <w:bookmarkEnd w:id="91"/>
       <w:r>
         <w:rPr>
           <w:lang w:val="ru-RU"/>
@@ -23839,7 +23877,7 @@
                 <w:lang w:val="ru-RU" w:bidi="x-none"/>
               </w:rPr>
             </w:pPr>
-            <w:commentRangeStart w:id="92"/>
+            <w:commentRangeStart w:id="90"/>
             <w:r>
               <w:rPr>
                 <w:i/>
@@ -23848,12 +23886,12 @@
               </w:rPr>
               <w:t>Хорошо</w:t>
             </w:r>
-            <w:commentRangeEnd w:id="92"/>
+            <w:commentRangeEnd w:id="90"/>
             <w:r>
               <w:rPr>
                 <w:rStyle w:val="a7"/>
               </w:rPr>
-              <w:commentReference w:id="92"/>
+              <w:commentReference w:id="90"/>
             </w:r>
           </w:p>
         </w:tc>
@@ -23892,7 +23930,7 @@
                 <w:lang w:val="ru-RU" w:bidi="x-none"/>
               </w:rPr>
             </w:pPr>
-            <w:commentRangeStart w:id="93"/>
+            <w:commentRangeStart w:id="91"/>
             <w:r>
               <w:rPr>
                 <w:i/>
@@ -23901,12 +23939,12 @@
               </w:rPr>
               <w:t>Возможно</w:t>
             </w:r>
-            <w:commentRangeEnd w:id="93"/>
+            <w:commentRangeEnd w:id="91"/>
             <w:r>
               <w:rPr>
                 <w:rStyle w:val="a7"/>
               </w:rPr>
-              <w:commentReference w:id="93"/>
+              <w:commentReference w:id="91"/>
             </w:r>
           </w:p>
         </w:tc>
@@ -24373,7 +24411,7 @@
                 <w:lang w:val="ru-RU" w:bidi="x-none"/>
               </w:rPr>
             </w:pPr>
-            <w:commentRangeStart w:id="94"/>
+            <w:commentRangeStart w:id="92"/>
             <w:r>
               <w:rPr>
                 <w:i/>
@@ -24382,12 +24420,12 @@
               </w:rPr>
               <w:t>Хорошо</w:t>
             </w:r>
-            <w:commentRangeEnd w:id="94"/>
+            <w:commentRangeEnd w:id="92"/>
             <w:r>
               <w:rPr>
                 <w:rStyle w:val="a7"/>
               </w:rPr>
-              <w:commentReference w:id="94"/>
+              <w:commentReference w:id="92"/>
             </w:r>
           </w:p>
         </w:tc>
@@ -24595,16 +24633,16 @@
           <w:lang w:val="ru-RU"/>
         </w:rPr>
       </w:pPr>
-      <w:bookmarkStart w:id="95" w:name="OLE_LINK96"/>
-      <w:bookmarkStart w:id="96" w:name="OLE_LINK97"/>
+      <w:bookmarkStart w:id="93" w:name="OLE_LINK96"/>
+      <w:bookmarkStart w:id="94" w:name="OLE_LINK97"/>
       <w:r>
         <w:rPr>
           <w:lang w:val="ru-RU"/>
         </w:rPr>
         <w:t xml:space="preserve">Задержание аккордовым звуком </w:t>
       </w:r>
-      <w:bookmarkEnd w:id="95"/>
-      <w:bookmarkEnd w:id="96"/>
+      <w:bookmarkEnd w:id="93"/>
+      <w:bookmarkEnd w:id="94"/>
       <w:r>
         <w:rPr>
           <w:lang w:val="ru-RU"/>
@@ -24696,8 +24734,8 @@
                 <w:lang w:val="ru-RU"/>
               </w:rPr>
             </w:pPr>
-            <w:bookmarkStart w:id="97" w:name="OLE_LINK98"/>
-            <w:bookmarkStart w:id="98" w:name="OLE_LINK99"/>
+            <w:bookmarkStart w:id="95" w:name="OLE_LINK98"/>
+            <w:bookmarkStart w:id="96" w:name="OLE_LINK99"/>
             <w:r>
               <w:rPr>
                 <w:rFonts w:hint="cs"/>
@@ -24750,8 +24788,8 @@
               </w:rPr>
               <w:t xml:space="preserve"> </w:t>
             </w:r>
-            <w:bookmarkEnd w:id="97"/>
-            <w:bookmarkEnd w:id="98"/>
+            <w:bookmarkEnd w:id="95"/>
+            <w:bookmarkEnd w:id="96"/>
             <w:r>
               <w:rPr>
                 <w:rFonts w:hint="cs"/>
@@ -25215,7 +25253,7 @@
         </w:rPr>
         <w:t xml:space="preserve">ступень или </w:t>
       </w:r>
-      <w:commentRangeStart w:id="99"/>
+      <w:commentRangeStart w:id="97"/>
       <w:r>
         <w:rPr>
           <w:noProof/>
@@ -25223,7 +25261,7 @@
         </w:rPr>
         <w:t xml:space="preserve">обратно </w:t>
       </w:r>
-      <w:commentRangeEnd w:id="99"/>
+      <w:commentRangeEnd w:id="97"/>
       <w:r>
         <w:rPr>
           <w:rStyle w:val="a7"/>
@@ -25231,7 +25269,7 @@
           <w:color w:val="000000"/>
           <w:lang w:val="en-GB"/>
         </w:rPr>
-        <w:commentReference w:id="99"/>
+        <w:commentReference w:id="97"/>
       </w:r>
       <w:r>
         <w:rPr>
@@ -25532,14 +25570,14 @@
         </w:rPr>
         <w:t xml:space="preserve"> </w:t>
       </w:r>
-      <w:commentRangeStart w:id="100"/>
+      <w:commentRangeStart w:id="98"/>
       <w:r>
         <w:rPr>
           <w:lang w:val="ru-RU"/>
         </w:rPr>
         <w:t>аккордовым и неаккордовым звуком</w:t>
       </w:r>
-      <w:commentRangeEnd w:id="100"/>
+      <w:commentRangeEnd w:id="98"/>
       <w:r>
         <w:rPr>
           <w:rStyle w:val="a7"/>
@@ -25547,7 +25585,7 @@
           <w:color w:val="000000"/>
           <w:lang w:val="en-GB"/>
         </w:rPr>
-        <w:commentReference w:id="100"/>
+        <w:commentReference w:id="98"/>
       </w:r>
       <w:r>
         <w:rPr>
@@ -25597,14 +25635,14 @@
         </w:rPr>
         <w:t xml:space="preserve">Помните, что вокальная линия должна способствовать поступенному движению. Для придания мелодии гибкости нужно использовать </w:t>
       </w:r>
-      <w:commentRangeStart w:id="101"/>
+      <w:commentRangeStart w:id="99"/>
       <w:r>
         <w:rPr>
           <w:lang w:val="ru-RU"/>
         </w:rPr>
         <w:t>не более двух скачков подряд</w:t>
       </w:r>
-      <w:commentRangeEnd w:id="101"/>
+      <w:commentRangeEnd w:id="99"/>
       <w:r>
         <w:rPr>
           <w:rStyle w:val="a7"/>
@@ -25612,7 +25650,7 @@
           <w:color w:val="000000"/>
           <w:lang w:val="en-GB"/>
         </w:rPr>
-        <w:commentReference w:id="101"/>
+        <w:commentReference w:id="99"/>
       </w:r>
       <w:r>
         <w:rPr>
@@ -25626,14 +25664,14 @@
         </w:rPr>
         <w:t xml:space="preserve"> Таким образом, арпеджио не </w:t>
       </w:r>
-      <w:commentRangeStart w:id="102"/>
+      <w:commentRangeStart w:id="100"/>
       <w:r>
         <w:rPr>
           <w:lang w:val="ru-RU"/>
         </w:rPr>
         <w:t>допускается</w:t>
       </w:r>
-      <w:commentRangeEnd w:id="102"/>
+      <w:commentRangeEnd w:id="100"/>
       <w:r>
         <w:rPr>
           <w:rStyle w:val="a7"/>
@@ -25641,7 +25679,7 @@
           <w:color w:val="000000"/>
           <w:lang w:val="en-GB"/>
         </w:rPr>
-        <w:commentReference w:id="102"/>
+        <w:commentReference w:id="100"/>
       </w:r>
       <w:r>
         <w:rPr>
@@ -27884,7 +27922,7 @@
               </w:rPr>
               <w:t xml:space="preserve">В такте не должно быть больше </w:t>
             </w:r>
-            <w:commentRangeStart w:id="103"/>
+            <w:commentRangeStart w:id="101"/>
             <w:r>
               <w:rPr>
                 <w:i/>
@@ -27893,12 +27931,12 @@
               </w:rPr>
               <w:t xml:space="preserve">четырех </w:t>
             </w:r>
-            <w:commentRangeEnd w:id="103"/>
+            <w:commentRangeEnd w:id="101"/>
             <w:r>
               <w:rPr>
                 <w:rStyle w:val="a7"/>
               </w:rPr>
-              <w:commentReference w:id="103"/>
+              <w:commentReference w:id="101"/>
             </w:r>
             <w:r>
               <w:rPr>
@@ -28149,7 +28187,7 @@
         <w:pStyle w:val="ad"/>
         <w:ind w:left="110"/>
       </w:pPr>
-      <w:commentRangeStart w:id="104"/>
+      <w:commentRangeStart w:id="102"/>
       <w:r>
         <w:rPr>
           <w:lang w:val="ru-RU"/>
@@ -28159,7 +28197,7 @@
       <w:r>
         <w:t xml:space="preserve"> </w:t>
       </w:r>
-      <w:commentRangeEnd w:id="104"/>
+      <w:commentRangeEnd w:id="102"/>
       <w:r>
         <w:rPr>
           <w:rStyle w:val="a7"/>
@@ -28167,7 +28205,7 @@
           <w:color w:val="000000"/>
           <w:lang w:val="en-GB"/>
         </w:rPr>
-        <w:commentReference w:id="104"/>
+        <w:commentReference w:id="102"/>
       </w:r>
       <w:r>
         <w:t>1:</w:t>
@@ -28245,7 +28283,7 @@
         <w:pStyle w:val="ad"/>
         <w:ind w:left="110"/>
       </w:pPr>
-      <w:commentRangeStart w:id="105"/>
+      <w:commentRangeStart w:id="103"/>
       <w:r>
         <w:rPr>
           <w:lang w:val="ru-RU"/>
@@ -28255,7 +28293,7 @@
       <w:r>
         <w:t xml:space="preserve"> </w:t>
       </w:r>
-      <w:commentRangeEnd w:id="105"/>
+      <w:commentRangeEnd w:id="103"/>
       <w:r>
         <w:rPr>
           <w:rStyle w:val="a7"/>
@@ -28263,7 +28301,7 @@
           <w:color w:val="000000"/>
           <w:lang w:val="en-GB"/>
         </w:rPr>
-        <w:commentReference w:id="105"/>
+        <w:commentReference w:id="103"/>
       </w:r>
       <w:r>
         <w:t>2:</w:t>
@@ -28410,8 +28448,8 @@
                 <w:lang w:val="ru-RU" w:bidi="x-none"/>
               </w:rPr>
             </w:pPr>
-            <w:bookmarkStart w:id="107" w:name="OLE_LINK40"/>
-            <w:bookmarkStart w:id="108" w:name="OLE_LINK45"/>
+            <w:bookmarkStart w:id="104" w:name="OLE_LINK40"/>
+            <w:bookmarkStart w:id="105" w:name="OLE_LINK45"/>
             <w:r>
               <w:rPr>
                 <w:rFonts w:ascii="Times New Roman" w:eastAsia="Times New Roman" w:hAnsi="Times New Roman"/>
@@ -28983,8 +29021,8 @@
           </w:p>
         </w:tc>
       </w:tr>
-      <w:bookmarkEnd w:id="107"/>
-      <w:bookmarkEnd w:id="108"/>
+      <w:bookmarkEnd w:id="104"/>
+      <w:bookmarkEnd w:id="105"/>
     </w:tbl>
     <w:p>
       <w:pPr>
@@ -30791,6 +30829,30 @@
         <w:t>разрешено только в случае наличия пропущенной ноты в ближайших нотах перед скачком.</w:t>
       </w:r>
     </w:p>
+    <w:p>
+      <w:pPr>
+        <w:pStyle w:val="a8"/>
+        <w:rPr>
+          <w:lang w:val="ru-RU"/>
+        </w:rPr>
+      </w:pPr>
+    </w:p>
+    <w:p>
+      <w:pPr>
+        <w:pStyle w:val="a8"/>
+        <w:rPr>
+          <w:b/>
+          <w:lang w:val="ru-RU"/>
+        </w:rPr>
+      </w:pPr>
+      <w:r>
+        <w:rPr>
+          <w:b/>
+          <w:lang w:val="ru-RU"/>
+        </w:rPr>
+        <w:t>Разрешить без подготовки.</w:t>
+      </w:r>
+    </w:p>
   </w:comment>
   <w:comment w:id="48" w:author="Rualark Rualark" w:date="2018-05-14T21:31:00Z" w:initials="RR">
     <w:p>
@@ -31170,8 +31232,6 @@
         <w:t>)</w:t>
       </w:r>
     </w:p>
-  </w:comment>
-  <w:comment w:id="54" w:author="Rualark Rualark" w:date="2018-05-15T10:09:00Z" w:initials="RR">
     <w:p>
       <w:pPr>
         <w:pStyle w:val="a8"/>
@@ -31179,114 +31239,141 @@
           <w:lang w:val="ru-RU"/>
         </w:rPr>
       </w:pPr>
-      <w:r>
-        <w:rPr>
-          <w:rStyle w:val="a7"/>
-        </w:rPr>
-        <w:annotationRef/>
-      </w:r>
-      <w:r>
-        <w:rPr>
-          <w:rStyle w:val="a7"/>
-          <w:lang w:val="ru-RU"/>
-        </w:rPr>
-        <w:t xml:space="preserve">В чем исключение в первом примере? Зачем указание на </w:t>
-      </w:r>
-      <w:r>
-        <w:rPr>
-          <w:rStyle w:val="a7"/>
+    </w:p>
+    <w:p>
+      <w:pPr>
+        <w:pStyle w:val="a8"/>
+        <w:rPr>
+          <w:b/>
+          <w:lang w:val="ru-RU"/>
+        </w:rPr>
+      </w:pPr>
+      <w:r>
+        <w:rPr>
+          <w:b/>
+          <w:lang w:val="ru-RU"/>
+        </w:rPr>
+        <w:t>Предпоследний такт нельзя начинать с октавы</w:t>
+      </w:r>
+      <w:r>
+        <w:rPr>
+          <w:b/>
+          <w:lang w:val="ru-RU"/>
+        </w:rPr>
+        <w:t xml:space="preserve"> и унисона, т.к. на первую долю должно быть больше одного звука</w:t>
+      </w:r>
+      <w:r>
+        <w:rPr>
+          <w:b/>
+          <w:lang w:val="ru-RU"/>
+        </w:rPr>
+        <w:t>.</w:t>
+      </w:r>
+      <w:r>
+        <w:rPr>
+          <w:b/>
+          <w:lang w:val="ru-RU"/>
+        </w:rPr>
+        <w:t xml:space="preserve"> Обычно это уже запрещено правилом параллельных октав.</w:t>
+      </w:r>
+      <w:r>
+        <w:rPr>
+          <w:b/>
+          <w:lang w:val="ru-RU"/>
+        </w:rPr>
+        <w:t xml:space="preserve"> Возможно, это правило не нужно вводить</w:t>
+      </w:r>
+      <w:r>
+        <w:rPr>
+          <w:b/>
+          <w:lang w:val="ru-RU"/>
+        </w:rPr>
+        <w:t xml:space="preserve"> </w:t>
+      </w:r>
+      <w:r>
+        <w:rPr>
+          <w:b/>
+          <w:lang w:val="ru-RU"/>
+        </w:rPr>
+        <w:t>(</w:t>
+      </w:r>
+      <w:r>
+        <w:rPr>
+          <w:b/>
           <w:lang w:val="en-US"/>
         </w:rPr>
-        <w:t>II</w:t>
-      </w:r>
-      <w:r>
-        <w:rPr>
-          <w:rStyle w:val="a7"/>
-          <w:lang w:val="ru-RU"/>
-        </w:rPr>
-        <w:t>-</w:t>
-      </w:r>
-      <w:r>
-        <w:rPr>
-          <w:rStyle w:val="a7"/>
+        <w:t>incomplete</w:t>
+      </w:r>
+      <w:r>
+        <w:rPr>
+          <w:b/>
+          <w:lang w:val="ru-RU"/>
+        </w:rPr>
+        <w:t xml:space="preserve"> </w:t>
+      </w:r>
+      <w:r>
+        <w:rPr>
+          <w:b/>
           <w:lang w:val="en-US"/>
         </w:rPr>
-        <w:t>I</w:t>
-      </w:r>
-      <w:r>
-        <w:rPr>
-          <w:rStyle w:val="a7"/>
-          <w:lang w:val="ru-RU"/>
-        </w:rPr>
-        <w:t xml:space="preserve"> </w:t>
-      </w:r>
-      <w:r>
-        <w:rPr>
-          <w:rStyle w:val="a7"/>
-          <w:lang w:val="ru-RU"/>
-        </w:rPr>
-        <w:t xml:space="preserve">в верхнем голосе: это разрешает отказаться от вводного тона или вводный тон можно пропустить только благодаря </w:t>
-      </w:r>
-      <w:r>
-        <w:rPr>
-          <w:rStyle w:val="a7"/>
-          <w:lang w:val="en-US"/>
-        </w:rPr>
-        <w:t>V</w:t>
-      </w:r>
-      <w:r>
-        <w:rPr>
-          <w:rStyle w:val="a7"/>
-          <w:lang w:val="ru-RU"/>
-        </w:rPr>
-        <w:t>-</w:t>
-      </w:r>
-      <w:r>
-        <w:rPr>
-          <w:rStyle w:val="a7"/>
-          <w:lang w:val="en-US"/>
-        </w:rPr>
-        <w:t>I</w:t>
-      </w:r>
-      <w:r>
-        <w:rPr>
-          <w:rStyle w:val="a7"/>
-          <w:lang w:val="ru-RU"/>
-        </w:rPr>
-        <w:t xml:space="preserve"> </w:t>
-      </w:r>
-      <w:r>
-        <w:rPr>
-          <w:rStyle w:val="a7"/>
-          <w:lang w:val="ru-RU"/>
-        </w:rPr>
-        <w:t>в басу?</w:t>
+        <w:t>harmony</w:t>
+      </w:r>
+      <w:r>
+        <w:rPr>
+          <w:b/>
+          <w:lang w:val="ru-RU"/>
+        </w:rPr>
+        <w:t>)</w:t>
+      </w:r>
+      <w:r>
+        <w:rPr>
+          <w:b/>
+          <w:lang w:val="ru-RU"/>
+        </w:rPr>
+        <w:t>.</w:t>
       </w:r>
     </w:p>
   </w:comment>
-  <w:comment w:id="55" w:author="Rualark Rualark" w:date="2018-05-15T10:13:00Z" w:initials="RR">
+  <w:comment w:id="59" w:author="Rualark Rualark" w:date="2018-05-15T10:15:00Z" w:initials="RR">
     <w:p>
       <w:pPr>
         <w:pStyle w:val="a8"/>
         <w:rPr>
+          <w:b/>
           <w:lang w:val="ru-RU"/>
         </w:rPr>
       </w:pPr>
       <w:r>
         <w:rPr>
           <w:rStyle w:val="a7"/>
+          <w:b/>
         </w:rPr>
         <w:annotationRef/>
       </w:r>
       <w:r>
         <w:rPr>
-          <w:lang w:val="ru-RU"/>
-        </w:rPr>
-        <w:t>В чем исключение?</w:t>
+          <w:b/>
+          <w:lang w:val="en-US"/>
+        </w:rPr>
+        <w:t>MGen</w:t>
+      </w:r>
+      <w:r>
+        <w:rPr>
+          <w:b/>
+          <w:lang w:val="ru-RU"/>
+        </w:rPr>
+        <w:t>: сейчас достаточно либо перед, либо после скачка</w:t>
+      </w:r>
+      <w:r>
+        <w:rPr>
+          <w:b/>
+          <w:lang w:val="ru-RU"/>
+        </w:rPr>
+        <w:t>. Поменять правило.</w:t>
       </w:r>
     </w:p>
   </w:comment>
-  <w:comment w:id="56" w:author="Rualark Rualark" w:date="2018-05-15T10:13:00Z" w:initials="RR">
+  <w:comment w:id="71" w:author="Rualark Rualark" w:date="2018-05-15T10:25:00Z" w:initials="RR">
     <w:p>
       <w:pPr>
         <w:pStyle w:val="a8"/>
@@ -31302,13 +31389,240 @@
       </w:r>
       <w:r>
         <w:rPr>
-          <w:lang w:val="ru-RU"/>
-        </w:rPr>
-        <w:t>В чем исключение?</w:t>
+          <w:lang w:val="en-US"/>
+        </w:rPr>
+        <w:t>MGen</w:t>
+      </w:r>
+      <w:r>
+        <w:rPr>
+          <w:lang w:val="ru-RU"/>
+        </w:rPr>
+        <w:t xml:space="preserve">: </w:t>
+      </w:r>
+      <w:r>
+        <w:rPr>
+          <w:lang w:val="ru-RU"/>
+        </w:rPr>
+        <w:t xml:space="preserve">разрешены не любые две гармонии, а только </w:t>
+      </w:r>
+      <w:r>
+        <w:rPr>
+          <w:lang w:val="ru-RU"/>
+        </w:rPr>
+        <w:t>если выполнены все условия:</w:t>
+      </w:r>
+    </w:p>
+    <w:p>
+      <w:pPr>
+        <w:pStyle w:val="a8"/>
+        <w:rPr>
+          <w:lang w:val="ru-RU"/>
+        </w:rPr>
+      </w:pPr>
+    </w:p>
+    <w:p>
+      <w:pPr>
+        <w:pStyle w:val="a8"/>
+        <w:rPr>
+          <w:lang w:val="ru-RU"/>
+        </w:rPr>
+      </w:pPr>
+      <w:r>
+        <w:rPr>
+          <w:lang w:val="ru-RU"/>
+        </w:rPr>
+        <w:t>- Если в предпоследнем такте есть вводный тон, то он не должен быть отделен от последнего такта другой гармонией</w:t>
+      </w:r>
+    </w:p>
+    <w:p>
+      <w:pPr>
+        <w:pStyle w:val="a8"/>
+        <w:rPr>
+          <w:lang w:val="ru-RU"/>
+        </w:rPr>
+      </w:pPr>
+      <w:r>
+        <w:rPr>
+          <w:lang w:val="ru-RU"/>
+        </w:rPr>
+        <w:t xml:space="preserve">- Предпоследняя гармония может быть только </w:t>
+      </w:r>
+      <w:r>
+        <w:rPr>
+          <w:lang w:val="en-US"/>
+        </w:rPr>
+        <w:t>V</w:t>
+      </w:r>
+      <w:r>
+        <w:rPr>
+          <w:lang w:val="ru-RU"/>
+        </w:rPr>
+        <w:t xml:space="preserve"> </w:t>
+      </w:r>
+      <w:r>
+        <w:rPr>
+          <w:lang w:val="ru-RU"/>
+        </w:rPr>
+        <w:t xml:space="preserve">или </w:t>
+      </w:r>
+      <w:r>
+        <w:rPr>
+          <w:lang w:val="en-US"/>
+        </w:rPr>
+        <w:t>VII</w:t>
+      </w:r>
+      <w:r>
+        <w:rPr>
+          <w:lang w:val="ru-RU"/>
+        </w:rPr>
+        <w:t>(#)</w:t>
+      </w:r>
+    </w:p>
+    <w:p>
+      <w:pPr>
+        <w:pStyle w:val="a8"/>
+        <w:rPr>
+          <w:lang w:val="ru-RU"/>
+        </w:rPr>
+      </w:pPr>
+    </w:p>
+    <w:p>
+      <w:pPr>
+        <w:pStyle w:val="a8"/>
+        <w:rPr>
+          <w:lang w:val="ru-RU"/>
+        </w:rPr>
+      </w:pPr>
+      <w:r>
+        <w:rPr>
+          <w:color w:val="D9D9D9" w:themeColor="background1" w:themeShade="D9"/>
+          <w:lang w:val="ru-RU"/>
+        </w:rPr>
+        <w:t xml:space="preserve">Это правило </w:t>
+      </w:r>
+      <w:r>
+        <w:rPr>
+          <w:color w:val="D9D9D9" w:themeColor="background1" w:themeShade="D9"/>
+          <w:lang w:val="ru-RU"/>
+        </w:rPr>
+        <w:t>избыточно, может быть отключено:</w:t>
+      </w:r>
+    </w:p>
+    <w:p>
+      <w:pPr>
+        <w:pStyle w:val="a8"/>
+        <w:rPr>
+          <w:lang w:val="ru-RU"/>
+        </w:rPr>
+      </w:pPr>
+      <w:r>
+        <w:rPr>
+          <w:color w:val="D9D9D9" w:themeColor="background1" w:themeShade="D9"/>
+          <w:lang w:val="ru-RU"/>
+        </w:rPr>
+        <w:t xml:space="preserve">- Если в предпоследнем такте две гармонии, </w:t>
+      </w:r>
+      <w:r>
+        <w:rPr>
+          <w:color w:val="D9D9D9" w:themeColor="background1" w:themeShade="D9"/>
+          <w:lang w:val="ru-RU"/>
+        </w:rPr>
+        <w:t xml:space="preserve">и при этом </w:t>
+      </w:r>
+      <w:r>
+        <w:rPr>
+          <w:color w:val="D9D9D9" w:themeColor="background1" w:themeShade="D9"/>
+          <w:lang w:val="ru-RU"/>
+        </w:rPr>
+        <w:t>первая</w:t>
+      </w:r>
+      <w:r>
+        <w:rPr>
+          <w:color w:val="D9D9D9" w:themeColor="background1" w:themeShade="D9"/>
+          <w:lang w:val="ru-RU"/>
+        </w:rPr>
+        <w:t xml:space="preserve"> гармония </w:t>
+      </w:r>
+      <w:r>
+        <w:rPr>
+          <w:color w:val="D9D9D9" w:themeColor="background1" w:themeShade="D9"/>
+          <w:lang w:val="en-US"/>
+        </w:rPr>
+        <w:t>V</w:t>
+      </w:r>
+      <w:r>
+        <w:rPr>
+          <w:color w:val="D9D9D9" w:themeColor="background1" w:themeShade="D9"/>
+          <w:lang w:val="ru-RU"/>
+        </w:rPr>
+        <w:t xml:space="preserve"> или </w:t>
+      </w:r>
+      <w:r>
+        <w:rPr>
+          <w:color w:val="D9D9D9" w:themeColor="background1" w:themeShade="D9"/>
+          <w:lang w:val="en-US"/>
+        </w:rPr>
+        <w:t>VII</w:t>
+      </w:r>
+      <w:r>
+        <w:rPr>
+          <w:color w:val="D9D9D9" w:themeColor="background1" w:themeShade="D9"/>
+          <w:lang w:val="ru-RU"/>
+        </w:rPr>
+        <w:t xml:space="preserve">(#), то </w:t>
+      </w:r>
+      <w:r>
+        <w:rPr>
+          <w:color w:val="D9D9D9" w:themeColor="background1" w:themeShade="D9"/>
+          <w:lang w:val="ru-RU"/>
+        </w:rPr>
+        <w:t>вторая</w:t>
+      </w:r>
+      <w:r>
+        <w:rPr>
+          <w:color w:val="D9D9D9" w:themeColor="background1" w:themeShade="D9"/>
+          <w:lang w:val="ru-RU"/>
+        </w:rPr>
+        <w:t xml:space="preserve"> гармония может быть также либо </w:t>
+      </w:r>
+      <w:r>
+        <w:rPr>
+          <w:color w:val="D9D9D9" w:themeColor="background1" w:themeShade="D9"/>
+          <w:lang w:val="en-US"/>
+        </w:rPr>
+        <w:t>V</w:t>
+      </w:r>
+      <w:r>
+        <w:rPr>
+          <w:color w:val="D9D9D9" w:themeColor="background1" w:themeShade="D9"/>
+          <w:lang w:val="ru-RU"/>
+        </w:rPr>
+        <w:t xml:space="preserve"> либо </w:t>
+      </w:r>
+      <w:r>
+        <w:rPr>
+          <w:color w:val="D9D9D9" w:themeColor="background1" w:themeShade="D9"/>
+          <w:lang w:val="en-US"/>
+        </w:rPr>
+        <w:t>VII</w:t>
+      </w:r>
+      <w:r>
+        <w:rPr>
+          <w:color w:val="D9D9D9" w:themeColor="background1" w:themeShade="D9"/>
+          <w:lang w:val="ru-RU"/>
+        </w:rPr>
+        <w:t>(#)</w:t>
+      </w:r>
+      <w:r>
+        <w:rPr>
+          <w:color w:val="D9D9D9" w:themeColor="background1" w:themeShade="D9"/>
+          <w:lang w:val="ru-RU"/>
+        </w:rPr>
+        <w:t xml:space="preserve">. </w:t>
       </w:r>
     </w:p>
   </w:comment>
-  <w:comment w:id="62" w:author="Rualark Rualark" w:date="2018-05-15T10:15:00Z" w:initials="RR">
+  <w:comment w:id="75" w:author="Rualark Rualark" w:date="2018-05-18T10:00:00Z" w:initials="RR">
     <w:p>
       <w:pPr>
         <w:pStyle w:val="a8"/>
@@ -31323,26 +31637,75 @@
         <w:annotationRef/>
       </w:r>
       <w:r>
+        <w:t>MGen</w:t>
+      </w:r>
+      <w:r>
+        <w:rPr>
+          <w:lang w:val="ru-RU"/>
+        </w:rPr>
+        <w:t xml:space="preserve">: </w:t>
+      </w:r>
+      <w:r>
+        <w:rPr>
+          <w:lang w:val="ru-RU"/>
+        </w:rPr>
+        <w:t xml:space="preserve">запрещено красным (не выделяется отдельного правила для последних параллельных октав и квинт). </w:t>
+      </w:r>
+    </w:p>
+    <w:p>
+      <w:pPr>
+        <w:pStyle w:val="a8"/>
+        <w:rPr>
+          <w:lang w:val="ru-RU"/>
+        </w:rPr>
+      </w:pPr>
+    </w:p>
+    <w:p>
+      <w:pPr>
+        <w:pStyle w:val="a8"/>
+        <w:rPr>
+          <w:lang w:val="ru-RU"/>
+        </w:rPr>
+      </w:pPr>
+      <w:r>
         <w:rPr>
           <w:lang w:val="en-US"/>
         </w:rPr>
-        <w:t>MGen</w:t>
-      </w:r>
-      <w:r>
-        <w:rPr>
-          <w:lang w:val="ru-RU"/>
-        </w:rPr>
-        <w:t xml:space="preserve">: </w:t>
-      </w:r>
-      <w:r>
-        <w:rPr>
-          <w:lang w:val="ru-RU"/>
-        </w:rPr>
-        <w:t>сейчас достаточно либо перед, либо после скачка</w:t>
+        <w:t>Good</w:t>
+      </w:r>
+      <w:r>
+        <w:rPr>
+          <w:lang w:val="ru-RU"/>
+        </w:rPr>
+        <w:t>-</w:t>
+      </w:r>
+      <w:r>
+        <w:rPr>
+          <w:lang w:val="en-US"/>
+        </w:rPr>
+        <w:t>cp</w:t>
+      </w:r>
+      <w:r>
+        <w:rPr>
+          <w:lang w:val="ru-RU"/>
+        </w:rPr>
+        <w:t>2-</w:t>
+      </w:r>
+      <w:r>
+        <w:rPr>
+          <w:lang w:val="en-US"/>
+        </w:rPr>
+        <w:t>end</w:t>
+      </w:r>
+      <w:r>
+        <w:rPr>
+          <w:lang w:val="ru-RU"/>
+        </w:rPr>
+        <w:t xml:space="preserve"> #16</w:t>
       </w:r>
     </w:p>
   </w:comment>
-  <w:comment w:id="74" w:author="Rualark Rualark" w:date="2018-05-15T10:25:00Z" w:initials="RR">
+  <w:comment w:id="76" w:author="Rualark Rualark" w:date="2018-05-18T19:00:00Z" w:initials="RR">
     <w:p>
       <w:pPr>
         <w:pStyle w:val="a8"/>
@@ -31358,6 +31721,249 @@
       </w:r>
       <w:r>
         <w:rPr>
+          <w:lang w:val="ru-RU"/>
+        </w:rPr>
+        <w:t xml:space="preserve">MGen: </w:t>
+      </w:r>
+      <w:r>
+        <w:rPr>
+          <w:lang w:val="ru-RU"/>
+        </w:rPr>
+        <w:t xml:space="preserve">также требуется, чтобы были ноты </w:t>
+      </w:r>
+      <w:r>
+        <w:rPr>
+          <w:lang w:val="ru-RU"/>
+        </w:rPr>
+        <w:t xml:space="preserve">V-I </w:t>
+      </w:r>
+      <w:r>
+        <w:rPr>
+          <w:lang w:val="ru-RU"/>
+        </w:rPr>
+        <w:t>в басу</w:t>
+      </w:r>
+    </w:p>
+  </w:comment>
+  <w:comment w:id="77" w:author="Rualark Rualark" w:date="2018-05-18T19:01:00Z" w:initials="RR">
+    <w:p>
+      <w:pPr>
+        <w:pStyle w:val="a8"/>
+        <w:rPr>
+          <w:lang w:val="ru-RU"/>
+        </w:rPr>
+      </w:pPr>
+      <w:r>
+        <w:rPr>
+          <w:rStyle w:val="a7"/>
+        </w:rPr>
+        <w:annotationRef/>
+      </w:r>
+      <w:r>
+        <w:rPr>
+          <w:rStyle w:val="a7"/>
+          <w:lang w:val="ru-RU"/>
+        </w:rPr>
+        <w:t>Э</w:t>
+      </w:r>
+      <w:r>
+        <w:rPr>
+          <w:lang w:val="ru-RU"/>
+        </w:rPr>
+        <w:t xml:space="preserve">то правило не формализовано. Такое правило отсутствует в </w:t>
+      </w:r>
+      <w:r>
+        <w:rPr>
+          <w:lang w:val="ru-RU"/>
+        </w:rPr>
+        <w:t>MGen</w:t>
+      </w:r>
+      <w:r>
+        <w:rPr>
+          <w:lang w:val="ru-RU"/>
+        </w:rPr>
+        <w:t>, но есть правила стагнации.</w:t>
+      </w:r>
+    </w:p>
+  </w:comment>
+  <w:comment w:id="78" w:author="Rualark Rualark" w:date="2018-05-18T19:09:00Z" w:initials="RR">
+    <w:p>
+      <w:pPr>
+        <w:pStyle w:val="a8"/>
+        <w:rPr>
+          <w:lang w:val="ru-RU"/>
+        </w:rPr>
+      </w:pPr>
+      <w:r>
+        <w:rPr>
+          <w:rStyle w:val="a7"/>
+        </w:rPr>
+        <w:annotationRef/>
+      </w:r>
+      <w:r>
+        <w:rPr>
+          <w:lang w:val="ru-RU"/>
+        </w:rPr>
+        <w:t>Тем не менее, проходящая или вспомогательная гармоническая ок</w:t>
+      </w:r>
+      <w:r>
+        <w:rPr>
+          <w:lang w:val="ru-RU"/>
+        </w:rPr>
+        <w:t>тава также приводит к разрешени</w:t>
+      </w:r>
+      <w:r>
+        <w:rPr>
+          <w:lang w:val="ru-RU"/>
+        </w:rPr>
+        <w:t>ю параллельных октав</w:t>
+      </w:r>
+    </w:p>
+  </w:comment>
+  <w:comment w:id="79" w:author="Rualark Rualark" w:date="2018-05-18T19:10:00Z" w:initials="RR">
+    <w:p>
+      <w:pPr>
+        <w:pStyle w:val="a8"/>
+        <w:rPr>
+          <w:lang w:val="ru-RU"/>
+        </w:rPr>
+      </w:pPr>
+      <w:r>
+        <w:rPr>
+          <w:rStyle w:val="a7"/>
+        </w:rPr>
+        <w:annotationRef/>
+      </w:r>
+      <w:r>
+        <w:rPr>
+          <w:lang w:val="ru-RU"/>
+        </w:rPr>
+        <w:t>Кроме камбиаты, двойного опевания и пред</w:t>
+      </w:r>
+      <w:r>
+        <w:rPr>
+          <w:lang w:val="ru-RU"/>
+        </w:rPr>
+        <w:t>ъема</w:t>
+      </w:r>
+    </w:p>
+  </w:comment>
+  <w:comment w:id="90" w:author="Rualark Rualark" w:date="2018-05-18T20:28:00Z" w:initials="RR">
+    <w:p>
+      <w:pPr>
+        <w:pStyle w:val="a8"/>
+        <w:rPr>
+          <w:lang w:val="ru-RU"/>
+        </w:rPr>
+      </w:pPr>
+      <w:r>
+        <w:rPr>
+          <w:rStyle w:val="a7"/>
+        </w:rPr>
+        <w:annotationRef/>
+      </w:r>
+      <w:r>
+        <w:rPr>
+          <w:lang w:val="ru-RU"/>
+        </w:rPr>
+        <w:t>Чем этот вариант хуже?</w:t>
+      </w:r>
+    </w:p>
+  </w:comment>
+  <w:comment w:id="91" w:author="Rualark Rualark" w:date="2018-05-18T20:27:00Z" w:initials="RR">
+    <w:p>
+      <w:pPr>
+        <w:pStyle w:val="a8"/>
+        <w:rPr>
+          <w:lang w:val="ru-RU"/>
+        </w:rPr>
+      </w:pPr>
+      <w:r>
+        <w:rPr>
+          <w:rStyle w:val="a7"/>
+        </w:rPr>
+        <w:annotationRef/>
+      </w:r>
+      <w:r>
+        <w:rPr>
+          <w:lang w:val="ru-RU"/>
+        </w:rPr>
+        <w:t xml:space="preserve">MGen: </w:t>
+      </w:r>
+      <w:r>
+        <w:rPr>
+          <w:lang w:val="ru-RU"/>
+        </w:rPr>
+        <w:t>запрещено красным</w:t>
+      </w:r>
+    </w:p>
+  </w:comment>
+  <w:comment w:id="92" w:author="Rualark Rualark" w:date="2018-05-18T20:27:00Z" w:initials="RR">
+    <w:p>
+      <w:pPr>
+        <w:pStyle w:val="a8"/>
+        <w:rPr>
+          <w:lang w:val="ru-RU"/>
+        </w:rPr>
+      </w:pPr>
+      <w:r>
+        <w:rPr>
+          <w:rStyle w:val="a7"/>
+        </w:rPr>
+        <w:annotationRef/>
+      </w:r>
+      <w:r>
+        <w:rPr>
+          <w:lang w:val="ru-RU"/>
+        </w:rPr>
+        <w:t>Чем этот вариант хуже?</w:t>
+      </w:r>
+    </w:p>
+  </w:comment>
+  <w:comment w:id="97" w:author="Rualark Rualark" w:date="2018-05-18T20:29:00Z" w:initials="RR">
+    <w:p>
+      <w:pPr>
+        <w:pStyle w:val="a8"/>
+        <w:rPr>
+          <w:lang w:val="ru-RU"/>
+        </w:rPr>
+      </w:pPr>
+      <w:r>
+        <w:rPr>
+          <w:rStyle w:val="a7"/>
+        </w:rPr>
+        <w:annotationRef/>
+      </w:r>
+      <w:r>
+        <w:rPr>
+          <w:lang w:val="ru-RU"/>
+        </w:rPr>
+        <w:t xml:space="preserve">MGen: </w:t>
+      </w:r>
+      <w:r>
+        <w:rPr>
+          <w:lang w:val="ru-RU"/>
+        </w:rPr>
+        <w:t>разрешено только в случае задержания</w:t>
+      </w:r>
+    </w:p>
+  </w:comment>
+  <w:comment w:id="98" w:author="Rualark Rualark" w:date="2018-05-18T20:40:00Z" w:initials="RR">
+    <w:p>
+      <w:pPr>
+        <w:pStyle w:val="a8"/>
+        <w:rPr>
+          <w:lang w:val="ru-RU"/>
+        </w:rPr>
+      </w:pPr>
+      <w:r>
+        <w:rPr>
+          <w:rStyle w:val="a7"/>
+        </w:rPr>
+        <w:annotationRef/>
+      </w:r>
+      <w:r>
+        <w:rPr>
           <w:lang w:val="en-US"/>
         </w:rPr>
         <w:t>MGen</w:t>
@@ -31372,13 +31978,131 @@
         <w:rPr>
           <w:lang w:val="ru-RU"/>
         </w:rPr>
-        <w:t xml:space="preserve">разрешены не любые две гармонии, а только </w:t>
-      </w:r>
-      <w:r>
-        <w:rPr>
-          <w:lang w:val="ru-RU"/>
-        </w:rPr>
-        <w:t>если выполнены все условия:</w:t>
+        <w:t>такого правила нет. Нужно? Как формализовать?</w:t>
+      </w:r>
+    </w:p>
+  </w:comment>
+  <w:comment w:id="99" w:author="Rualark Rualark" w:date="2018-05-18T20:43:00Z" w:initials="RR">
+    <w:p>
+      <w:pPr>
+        <w:pStyle w:val="a8"/>
+        <w:rPr>
+          <w:lang w:val="ru-RU"/>
+        </w:rPr>
+      </w:pPr>
+      <w:r>
+        <w:rPr>
+          <w:rStyle w:val="a7"/>
+        </w:rPr>
+        <w:annotationRef/>
+      </w:r>
+      <w:r>
+        <w:rPr>
+          <w:lang w:val="en-US"/>
+        </w:rPr>
+        <w:t>MGen</w:t>
+      </w:r>
+      <w:r>
+        <w:rPr>
+          <w:lang w:val="ru-RU"/>
+        </w:rPr>
+        <w:t xml:space="preserve">: </w:t>
+      </w:r>
+      <w:r>
+        <w:rPr>
+          <w:lang w:val="ru-RU"/>
+        </w:rPr>
+        <w:t>в пятом разряде разрешено три скачка подряд</w:t>
+      </w:r>
+    </w:p>
+  </w:comment>
+  <w:comment w:id="100" w:author="Rualark Rualark" w:date="2018-05-18T20:43:00Z" w:initials="RR">
+    <w:p>
+      <w:pPr>
+        <w:pStyle w:val="a8"/>
+        <w:rPr>
+          <w:lang w:val="ru-RU"/>
+        </w:rPr>
+      </w:pPr>
+      <w:r>
+        <w:rPr>
+          <w:rStyle w:val="a7"/>
+        </w:rPr>
+        <w:annotationRef/>
+      </w:r>
+      <w:r>
+        <w:rPr>
+          <w:lang w:val="en-US"/>
+        </w:rPr>
+        <w:t>MGen</w:t>
+      </w:r>
+      <w:r>
+        <w:rPr>
+          <w:lang w:val="ru-RU"/>
+        </w:rPr>
+        <w:t xml:space="preserve">: </w:t>
+      </w:r>
+      <w:r>
+        <w:rPr>
+          <w:lang w:val="ru-RU"/>
+        </w:rPr>
+        <w:t>разрешено в случае двух терций подряд.</w:t>
+      </w:r>
+    </w:p>
+  </w:comment>
+  <w:comment w:id="101" w:author="Rualark Rualark" w:date="2018-05-18T20:49:00Z" w:initials="RR">
+    <w:p>
+      <w:pPr>
+        <w:pStyle w:val="a8"/>
+        <w:rPr>
+          <w:lang w:val="ru-RU"/>
+        </w:rPr>
+      </w:pPr>
+      <w:r>
+        <w:rPr>
+          <w:rStyle w:val="a7"/>
+        </w:rPr>
+        <w:annotationRef/>
+      </w:r>
+      <w:r>
+        <w:rPr>
+          <w:lang w:val="en-US"/>
+        </w:rPr>
+        <w:t>MGen</w:t>
+      </w:r>
+      <w:r>
+        <w:rPr>
+          <w:lang w:val="ru-RU"/>
+        </w:rPr>
+        <w:t xml:space="preserve">: </w:t>
+      </w:r>
+      <w:r>
+        <w:rPr>
+          <w:lang w:val="ru-RU"/>
+        </w:rPr>
+        <w:t>разрешено после задержания</w:t>
+      </w:r>
+    </w:p>
+  </w:comment>
+  <w:comment w:id="102" w:author="Rualark Rualark" w:date="2018-05-18T21:35:00Z" w:initials="RR">
+    <w:p>
+      <w:pPr>
+        <w:pStyle w:val="a8"/>
+        <w:rPr>
+          <w:lang w:val="ru-RU"/>
+        </w:rPr>
+      </w:pPr>
+      <w:r>
+        <w:rPr>
+          <w:rStyle w:val="a7"/>
+        </w:rPr>
+        <w:annotationRef/>
+      </w:r>
+      <w:r>
+        <w:rPr>
+          <w:lang w:val="ru-RU"/>
+        </w:rPr>
+        <w:t>Нарушения:</w:t>
       </w:r>
     </w:p>
     <w:p>
@@ -31388,6 +32112,12 @@
           <w:lang w:val="ru-RU"/>
         </w:rPr>
       </w:pPr>
+      <w:r>
+        <w:rPr>
+          <w:lang w:val="ru-RU"/>
+        </w:rPr>
+        <w:t>- Неотведенный скачок (1 такт)</w:t>
+      </w:r>
     </w:p>
     <w:p>
       <w:pPr>
@@ -31400,7 +32130,7 @@
         <w:rPr>
           <w:lang w:val="ru-RU"/>
         </w:rPr>
-        <w:t>- Если в предпоследнем такте есть вводный тон, то он не должен быть отделен от последнего такта другой гармонией</w:t>
+        <w:t>- Арпеджирование (2 такт)</w:t>
       </w:r>
     </w:p>
     <w:p>
@@ -31414,37 +32144,29 @@
         <w:rPr>
           <w:lang w:val="ru-RU"/>
         </w:rPr>
-        <w:t xml:space="preserve">- Предпоследняя гармония может быть только </w:t>
-      </w:r>
-      <w:r>
-        <w:rPr>
-          <w:lang w:val="en-US"/>
-        </w:rPr>
-        <w:t>V</w:t>
-      </w:r>
-      <w:r>
-        <w:rPr>
-          <w:lang w:val="ru-RU"/>
-        </w:rPr>
-        <w:t xml:space="preserve"> </w:t>
-      </w:r>
-      <w:r>
-        <w:rPr>
-          <w:lang w:val="ru-RU"/>
-        </w:rPr>
-        <w:t xml:space="preserve">или </w:t>
-      </w:r>
-      <w:r>
-        <w:rPr>
-          <w:lang w:val="en-US"/>
-        </w:rPr>
-        <w:t>VII</w:t>
-      </w:r>
-      <w:r>
-        <w:rPr>
-          <w:lang w:val="ru-RU"/>
-        </w:rPr>
-        <w:t>(#)</w:t>
+        <w:t>- Повтор ритма (7 такт)</w:t>
+      </w:r>
+    </w:p>
+  </w:comment>
+  <w:comment w:id="103" w:author="Rualark Rualark" w:date="2018-05-18T21:37:00Z" w:initials="RR">
+    <w:p>
+      <w:pPr>
+        <w:pStyle w:val="a8"/>
+        <w:rPr>
+          <w:lang w:val="ru-RU"/>
+        </w:rPr>
+      </w:pPr>
+      <w:r>
+        <w:rPr>
+          <w:rStyle w:val="a7"/>
+        </w:rPr>
+        <w:annotationRef/>
+      </w:r>
+      <w:r>
+        <w:rPr>
+          <w:lang w:val="ru-RU"/>
+        </w:rPr>
+        <w:t>Нарушения:</w:t>
       </w:r>
     </w:p>
     <w:p>
@@ -31454,681 +32176,38 @@
           <w:lang w:val="ru-RU"/>
         </w:rPr>
       </w:pPr>
-    </w:p>
-    <w:p>
-      <w:pPr>
-        <w:pStyle w:val="a8"/>
-        <w:rPr>
-          <w:lang w:val="ru-RU"/>
-        </w:rPr>
-      </w:pPr>
-      <w:r>
-        <w:rPr>
-          <w:color w:val="D9D9D9" w:themeColor="background1" w:themeShade="D9"/>
-          <w:lang w:val="ru-RU"/>
-        </w:rPr>
-        <w:t xml:space="preserve">Это правило </w:t>
-      </w:r>
-      <w:r>
-        <w:rPr>
-          <w:color w:val="D9D9D9" w:themeColor="background1" w:themeShade="D9"/>
-          <w:lang w:val="ru-RU"/>
-        </w:rPr>
-        <w:t>избыточно, может быть отключено:</w:t>
-      </w:r>
-    </w:p>
-    <w:p>
-      <w:pPr>
-        <w:pStyle w:val="a8"/>
-        <w:rPr>
-          <w:lang w:val="ru-RU"/>
-        </w:rPr>
-      </w:pPr>
-      <w:r>
-        <w:rPr>
-          <w:color w:val="D9D9D9" w:themeColor="background1" w:themeShade="D9"/>
-          <w:lang w:val="ru-RU"/>
-        </w:rPr>
-        <w:t xml:space="preserve">- Если в предпоследнем такте две гармонии, </w:t>
-      </w:r>
-      <w:r>
-        <w:rPr>
-          <w:color w:val="D9D9D9" w:themeColor="background1" w:themeShade="D9"/>
-          <w:lang w:val="ru-RU"/>
-        </w:rPr>
-        <w:t xml:space="preserve">и при этом </w:t>
-      </w:r>
-      <w:r>
-        <w:rPr>
-          <w:color w:val="D9D9D9" w:themeColor="background1" w:themeShade="D9"/>
-          <w:lang w:val="ru-RU"/>
-        </w:rPr>
-        <w:t>первая</w:t>
-      </w:r>
-      <w:r>
-        <w:rPr>
-          <w:color w:val="D9D9D9" w:themeColor="background1" w:themeShade="D9"/>
-          <w:lang w:val="ru-RU"/>
-        </w:rPr>
-        <w:t xml:space="preserve"> гармония </w:t>
-      </w:r>
-      <w:r>
-        <w:rPr>
-          <w:color w:val="D9D9D9" w:themeColor="background1" w:themeShade="D9"/>
+      <w:r>
+        <w:rPr>
+          <w:lang w:val="ru-RU"/>
+        </w:rPr>
+        <w:t xml:space="preserve">- </w:t>
+      </w:r>
+      <w:r>
+        <w:rPr>
           <w:lang w:val="en-US"/>
         </w:rPr>
-        <w:t>V</w:t>
-      </w:r>
-      <w:r>
-        <w:rPr>
-          <w:color w:val="D9D9D9" w:themeColor="background1" w:themeShade="D9"/>
-          <w:lang w:val="ru-RU"/>
-        </w:rPr>
-        <w:t xml:space="preserve"> или </w:t>
-      </w:r>
-      <w:r>
-        <w:rPr>
-          <w:color w:val="D9D9D9" w:themeColor="background1" w:themeShade="D9"/>
+        <w:t>VII</w:t>
+      </w:r>
+      <w:r>
+        <w:rPr>
+          <w:lang w:val="ru-RU"/>
+        </w:rPr>
+        <w:t xml:space="preserve"> </w:t>
+      </w:r>
+      <w:r>
+        <w:rPr>
+          <w:lang w:val="ru-RU"/>
+        </w:rPr>
+        <w:t xml:space="preserve">после </w:t>
+      </w:r>
+      <w:r>
+        <w:rPr>
           <w:lang w:val="en-US"/>
         </w:rPr>
         <w:t>VII</w:t>
       </w:r>
       <w:r>
         <w:rPr>
-          <w:color w:val="D9D9D9" w:themeColor="background1" w:themeShade="D9"/>
-          <w:lang w:val="ru-RU"/>
-        </w:rPr>
-        <w:t xml:space="preserve">(#), то </w:t>
-      </w:r>
-      <w:r>
-        <w:rPr>
-          <w:color w:val="D9D9D9" w:themeColor="background1" w:themeShade="D9"/>
-          <w:lang w:val="ru-RU"/>
-        </w:rPr>
-        <w:t>вторая</w:t>
-      </w:r>
-      <w:r>
-        <w:rPr>
-          <w:color w:val="D9D9D9" w:themeColor="background1" w:themeShade="D9"/>
-          <w:lang w:val="ru-RU"/>
-        </w:rPr>
-        <w:t xml:space="preserve"> гармония может быть также либо </w:t>
-      </w:r>
-      <w:r>
-        <w:rPr>
-          <w:color w:val="D9D9D9" w:themeColor="background1" w:themeShade="D9"/>
-          <w:lang w:val="en-US"/>
-        </w:rPr>
-        <w:t>V</w:t>
-      </w:r>
-      <w:r>
-        <w:rPr>
-          <w:color w:val="D9D9D9" w:themeColor="background1" w:themeShade="D9"/>
-          <w:lang w:val="ru-RU"/>
-        </w:rPr>
-        <w:t xml:space="preserve"> либо </w:t>
-      </w:r>
-      <w:r>
-        <w:rPr>
-          <w:color w:val="D9D9D9" w:themeColor="background1" w:themeShade="D9"/>
-          <w:lang w:val="en-US"/>
-        </w:rPr>
-        <w:t>VII</w:t>
-      </w:r>
-      <w:r>
-        <w:rPr>
-          <w:color w:val="D9D9D9" w:themeColor="background1" w:themeShade="D9"/>
-          <w:lang w:val="ru-RU"/>
-        </w:rPr>
-        <w:t>(#)</w:t>
-      </w:r>
-      <w:r>
-        <w:rPr>
-          <w:color w:val="D9D9D9" w:themeColor="background1" w:themeShade="D9"/>
-          <w:lang w:val="ru-RU"/>
-        </w:rPr>
-        <w:t xml:space="preserve">. </w:t>
-      </w:r>
-    </w:p>
-  </w:comment>
-  <w:comment w:id="77" w:author="Rualark Rualark" w:date="2018-05-18T10:00:00Z" w:initials="RR">
-    <w:p>
-      <w:pPr>
-        <w:pStyle w:val="a8"/>
-        <w:rPr>
-          <w:lang w:val="ru-RU"/>
-        </w:rPr>
-      </w:pPr>
-      <w:r>
-        <w:rPr>
-          <w:rStyle w:val="a7"/>
-        </w:rPr>
-        <w:annotationRef/>
-      </w:r>
-      <w:r>
-        <w:t>MGen</w:t>
-      </w:r>
-      <w:r>
-        <w:rPr>
-          <w:lang w:val="ru-RU"/>
-        </w:rPr>
-        <w:t xml:space="preserve">: </w:t>
-      </w:r>
-      <w:r>
-        <w:rPr>
-          <w:lang w:val="ru-RU"/>
-        </w:rPr>
-        <w:t xml:space="preserve">запрещено красным (не выделяется отдельного правила для последних параллельных октав и квинт). </w:t>
-      </w:r>
-    </w:p>
-    <w:p>
-      <w:pPr>
-        <w:pStyle w:val="a8"/>
-        <w:rPr>
-          <w:lang w:val="ru-RU"/>
-        </w:rPr>
-      </w:pPr>
-    </w:p>
-    <w:p>
-      <w:pPr>
-        <w:pStyle w:val="a8"/>
-        <w:rPr>
-          <w:lang w:val="en-US"/>
-        </w:rPr>
-      </w:pPr>
-      <w:r>
-        <w:rPr>
-          <w:lang w:val="en-US"/>
-        </w:rPr>
-        <w:t>Good-cp2-end #16</w:t>
-      </w:r>
-    </w:p>
-  </w:comment>
-  <w:comment w:id="78" w:author="Rualark Rualark" w:date="2018-05-18T19:00:00Z" w:initials="RR">
-    <w:p>
-      <w:pPr>
-        <w:pStyle w:val="a8"/>
-        <w:rPr>
-          <w:lang w:val="ru-RU"/>
-        </w:rPr>
-      </w:pPr>
-      <w:r>
-        <w:rPr>
-          <w:rStyle w:val="a7"/>
-        </w:rPr>
-        <w:annotationRef/>
-      </w:r>
-      <w:r>
-        <w:rPr>
-          <w:lang w:val="ru-RU"/>
-        </w:rPr>
-        <w:t xml:space="preserve">MGen: </w:t>
-      </w:r>
-      <w:r>
-        <w:rPr>
-          <w:lang w:val="ru-RU"/>
-        </w:rPr>
-        <w:t xml:space="preserve">также требуется, чтобы были ноты </w:t>
-      </w:r>
-      <w:r>
-        <w:rPr>
-          <w:lang w:val="ru-RU"/>
-        </w:rPr>
-        <w:t xml:space="preserve">V-I </w:t>
-      </w:r>
-      <w:r>
-        <w:rPr>
-          <w:lang w:val="ru-RU"/>
-        </w:rPr>
-        <w:t>в басу</w:t>
-      </w:r>
-    </w:p>
-  </w:comment>
-  <w:comment w:id="79" w:author="Rualark Rualark" w:date="2018-05-18T19:01:00Z" w:initials="RR">
-    <w:p>
-      <w:pPr>
-        <w:pStyle w:val="a8"/>
-        <w:rPr>
-          <w:lang w:val="ru-RU"/>
-        </w:rPr>
-      </w:pPr>
-      <w:r>
-        <w:rPr>
-          <w:rStyle w:val="a7"/>
-        </w:rPr>
-        <w:annotationRef/>
-      </w:r>
-      <w:r>
-        <w:rPr>
-          <w:rStyle w:val="a7"/>
-          <w:lang w:val="ru-RU"/>
-        </w:rPr>
-        <w:t>Э</w:t>
-      </w:r>
-      <w:r>
-        <w:rPr>
-          <w:lang w:val="ru-RU"/>
-        </w:rPr>
-        <w:t xml:space="preserve">то правило не формализовано. Такое правило отсутствует в </w:t>
-      </w:r>
-      <w:r>
-        <w:rPr>
-          <w:lang w:val="ru-RU"/>
-        </w:rPr>
-        <w:t>MGen</w:t>
-      </w:r>
-      <w:r>
-        <w:rPr>
-          <w:lang w:val="ru-RU"/>
-        </w:rPr>
-        <w:t>, но есть правила стагнации.</w:t>
-      </w:r>
-    </w:p>
-  </w:comment>
-  <w:comment w:id="80" w:author="Rualark Rualark" w:date="2018-05-18T19:09:00Z" w:initials="RR">
-    <w:p>
-      <w:pPr>
-        <w:pStyle w:val="a8"/>
-        <w:rPr>
-          <w:lang w:val="ru-RU"/>
-        </w:rPr>
-      </w:pPr>
-      <w:r>
-        <w:rPr>
-          <w:rStyle w:val="a7"/>
-        </w:rPr>
-        <w:annotationRef/>
-      </w:r>
-      <w:r>
-        <w:rPr>
-          <w:lang w:val="ru-RU"/>
-        </w:rPr>
-        <w:t>Тем не менее, проходящая или вспомогательная гармоническая ок</w:t>
-      </w:r>
-      <w:r>
-        <w:rPr>
-          <w:lang w:val="ru-RU"/>
-        </w:rPr>
-        <w:t>тава также приводит к разрешени</w:t>
-      </w:r>
-      <w:r>
-        <w:rPr>
-          <w:lang w:val="ru-RU"/>
-        </w:rPr>
-        <w:t>ю параллельных октав</w:t>
-      </w:r>
-    </w:p>
-  </w:comment>
-  <w:comment w:id="81" w:author="Rualark Rualark" w:date="2018-05-18T19:10:00Z" w:initials="RR">
-    <w:p>
-      <w:pPr>
-        <w:pStyle w:val="a8"/>
-        <w:rPr>
-          <w:lang w:val="ru-RU"/>
-        </w:rPr>
-      </w:pPr>
-      <w:r>
-        <w:rPr>
-          <w:rStyle w:val="a7"/>
-        </w:rPr>
-        <w:annotationRef/>
-      </w:r>
-      <w:r>
-        <w:rPr>
-          <w:lang w:val="ru-RU"/>
-        </w:rPr>
-        <w:t>Кроме камбиаты, двойного опевания и пред</w:t>
-      </w:r>
-      <w:r>
-        <w:rPr>
-          <w:lang w:val="ru-RU"/>
-        </w:rPr>
-        <w:t>ъема</w:t>
-      </w:r>
-    </w:p>
-  </w:comment>
-  <w:comment w:id="92" w:author="Rualark Rualark" w:date="2018-05-18T20:28:00Z" w:initials="RR">
-    <w:p>
-      <w:pPr>
-        <w:pStyle w:val="a8"/>
-      </w:pPr>
-      <w:r>
-        <w:rPr>
-          <w:rStyle w:val="a7"/>
-        </w:rPr>
-        <w:annotationRef/>
-      </w:r>
-      <w:r>
-        <w:t>Чем этот вариант хуже?</w:t>
-      </w:r>
-    </w:p>
-  </w:comment>
-  <w:comment w:id="93" w:author="Rualark Rualark" w:date="2018-05-18T20:27:00Z" w:initials="RR">
-    <w:p>
-      <w:pPr>
-        <w:pStyle w:val="a8"/>
-        <w:rPr>
-          <w:lang w:val="en-US"/>
-        </w:rPr>
-      </w:pPr>
-      <w:r>
-        <w:rPr>
-          <w:rStyle w:val="a7"/>
-        </w:rPr>
-        <w:annotationRef/>
-      </w:r>
-      <w:r>
-        <w:rPr>
-          <w:lang w:val="ru-RU"/>
-        </w:rPr>
-        <w:t xml:space="preserve">MGen: </w:t>
-      </w:r>
-      <w:r>
-        <w:rPr>
-          <w:lang w:val="en-US"/>
-        </w:rPr>
-        <w:t>запрещено красным</w:t>
-      </w:r>
-    </w:p>
-  </w:comment>
-  <w:comment w:id="94" w:author="Rualark Rualark" w:date="2018-05-18T20:27:00Z" w:initials="RR">
-    <w:p>
-      <w:pPr>
-        <w:pStyle w:val="a8"/>
-      </w:pPr>
-      <w:r>
-        <w:rPr>
-          <w:rStyle w:val="a7"/>
-        </w:rPr>
-        <w:annotationRef/>
-      </w:r>
-      <w:r>
-        <w:t>Чем этот вариант хуже?</w:t>
-      </w:r>
-    </w:p>
-  </w:comment>
-  <w:comment w:id="99" w:author="Rualark Rualark" w:date="2018-05-18T20:29:00Z" w:initials="RR">
-    <w:p>
-      <w:pPr>
-        <w:pStyle w:val="a8"/>
-        <w:rPr>
-          <w:lang w:val="ru-RU"/>
-        </w:rPr>
-      </w:pPr>
-      <w:r>
-        <w:rPr>
-          <w:rStyle w:val="a7"/>
-        </w:rPr>
-        <w:annotationRef/>
-      </w:r>
-      <w:r>
-        <w:rPr>
-          <w:lang w:val="ru-RU"/>
-        </w:rPr>
-        <w:t xml:space="preserve">MGen: </w:t>
-      </w:r>
-      <w:r>
-        <w:rPr>
-          <w:lang w:val="ru-RU"/>
-        </w:rPr>
-        <w:t>разрешено только в случае задержания</w:t>
-      </w:r>
-    </w:p>
-  </w:comment>
-  <w:comment w:id="100" w:author="Rualark Rualark" w:date="2018-05-18T20:40:00Z" w:initials="RR">
-    <w:p>
-      <w:pPr>
-        <w:pStyle w:val="a8"/>
-        <w:rPr>
-          <w:lang w:val="ru-RU"/>
-        </w:rPr>
-      </w:pPr>
-      <w:r>
-        <w:rPr>
-          <w:rStyle w:val="a7"/>
-        </w:rPr>
-        <w:annotationRef/>
-      </w:r>
-      <w:r>
-        <w:rPr>
-          <w:lang w:val="en-US"/>
-        </w:rPr>
-        <w:t>MGen</w:t>
-      </w:r>
-      <w:r>
-        <w:rPr>
-          <w:lang w:val="ru-RU"/>
-        </w:rPr>
-        <w:t xml:space="preserve">: </w:t>
-      </w:r>
-      <w:r>
-        <w:rPr>
-          <w:lang w:val="ru-RU"/>
-        </w:rPr>
-        <w:t>такого правила нет. Нужно? Как формализовать?</w:t>
-      </w:r>
-    </w:p>
-  </w:comment>
-  <w:comment w:id="101" w:author="Rualark Rualark" w:date="2018-05-18T20:43:00Z" w:initials="RR">
-    <w:p>
-      <w:pPr>
-        <w:pStyle w:val="a8"/>
-        <w:rPr>
-          <w:lang w:val="ru-RU"/>
-        </w:rPr>
-      </w:pPr>
-      <w:r>
-        <w:rPr>
-          <w:rStyle w:val="a7"/>
-        </w:rPr>
-        <w:annotationRef/>
-      </w:r>
-      <w:r>
-        <w:rPr>
-          <w:lang w:val="en-US"/>
-        </w:rPr>
-        <w:t>MGen</w:t>
-      </w:r>
-      <w:r>
-        <w:rPr>
-          <w:lang w:val="ru-RU"/>
-        </w:rPr>
-        <w:t xml:space="preserve">: </w:t>
-      </w:r>
-      <w:r>
-        <w:rPr>
-          <w:lang w:val="ru-RU"/>
-        </w:rPr>
-        <w:t>в пятом разряде разрешено три скачка подряд</w:t>
-      </w:r>
-    </w:p>
-  </w:comment>
-  <w:comment w:id="102" w:author="Rualark Rualark" w:date="2018-05-18T20:43:00Z" w:initials="RR">
-    <w:p>
-      <w:pPr>
-        <w:pStyle w:val="a8"/>
-        <w:rPr>
-          <w:lang w:val="ru-RU"/>
-        </w:rPr>
-      </w:pPr>
-      <w:r>
-        <w:rPr>
-          <w:rStyle w:val="a7"/>
-        </w:rPr>
-        <w:annotationRef/>
-      </w:r>
-      <w:r>
-        <w:rPr>
-          <w:lang w:val="en-US"/>
-        </w:rPr>
-        <w:t>MGen</w:t>
-      </w:r>
-      <w:r>
-        <w:rPr>
-          <w:lang w:val="ru-RU"/>
-        </w:rPr>
-        <w:t xml:space="preserve">: </w:t>
-      </w:r>
-      <w:r>
-        <w:rPr>
-          <w:lang w:val="ru-RU"/>
-        </w:rPr>
-        <w:t>разрешено в случае двух терций подряд.</w:t>
-      </w:r>
-    </w:p>
-  </w:comment>
-  <w:comment w:id="103" w:author="Rualark Rualark" w:date="2018-05-18T20:49:00Z" w:initials="RR">
-    <w:p>
-      <w:pPr>
-        <w:pStyle w:val="a8"/>
-        <w:rPr>
-          <w:lang w:val="ru-RU"/>
-        </w:rPr>
-      </w:pPr>
-      <w:r>
-        <w:rPr>
-          <w:rStyle w:val="a7"/>
-        </w:rPr>
-        <w:annotationRef/>
-      </w:r>
-      <w:r>
-        <w:rPr>
-          <w:lang w:val="en-US"/>
-        </w:rPr>
-        <w:t xml:space="preserve">MGen: </w:t>
-      </w:r>
-      <w:r>
-        <w:rPr>
-          <w:lang w:val="ru-RU"/>
-        </w:rPr>
-        <w:t>разрешено после задержания</w:t>
-      </w:r>
-    </w:p>
-  </w:comment>
-  <w:comment w:id="104" w:author="Rualark Rualark" w:date="2018-05-18T21:35:00Z" w:initials="RR">
-    <w:p>
-      <w:pPr>
-        <w:pStyle w:val="a8"/>
-        <w:rPr>
-          <w:lang w:val="ru-RU"/>
-        </w:rPr>
-      </w:pPr>
-      <w:r>
-        <w:rPr>
-          <w:rStyle w:val="a7"/>
-        </w:rPr>
-        <w:annotationRef/>
-      </w:r>
-      <w:r>
-        <w:rPr>
-          <w:lang w:val="ru-RU"/>
-        </w:rPr>
-        <w:t>Нарушения:</w:t>
-      </w:r>
-    </w:p>
-    <w:p>
-      <w:pPr>
-        <w:pStyle w:val="a8"/>
-        <w:rPr>
-          <w:lang w:val="ru-RU"/>
-        </w:rPr>
-      </w:pPr>
-      <w:r>
-        <w:rPr>
-          <w:lang w:val="ru-RU"/>
-        </w:rPr>
-        <w:t>- Неотведенный скачок (1 такт)</w:t>
-      </w:r>
-    </w:p>
-    <w:p>
-      <w:pPr>
-        <w:pStyle w:val="a8"/>
-        <w:rPr>
-          <w:lang w:val="ru-RU"/>
-        </w:rPr>
-      </w:pPr>
-      <w:r>
-        <w:rPr>
-          <w:lang w:val="ru-RU"/>
-        </w:rPr>
-        <w:t>- Арпеджирование (2 такт)</w:t>
-      </w:r>
-    </w:p>
-    <w:p>
-      <w:pPr>
-        <w:pStyle w:val="a8"/>
-        <w:rPr>
-          <w:lang w:val="ru-RU"/>
-        </w:rPr>
-      </w:pPr>
-      <w:r>
-        <w:rPr>
-          <w:lang w:val="ru-RU"/>
-        </w:rPr>
-        <w:t>- Повтор ритма (7 такт)</w:t>
-      </w:r>
-    </w:p>
-  </w:comment>
-  <w:comment w:id="105" w:author="Rualark Rualark" w:date="2018-05-18T21:37:00Z" w:initials="RR">
-    <w:p>
-      <w:pPr>
-        <w:pStyle w:val="a8"/>
-        <w:rPr>
-          <w:lang w:val="ru-RU"/>
-        </w:rPr>
-      </w:pPr>
-      <w:r>
-        <w:rPr>
-          <w:rStyle w:val="a7"/>
-        </w:rPr>
-        <w:annotationRef/>
-      </w:r>
-      <w:r>
-        <w:rPr>
-          <w:lang w:val="ru-RU"/>
-        </w:rPr>
-        <w:t>Нарушения:</w:t>
-      </w:r>
-    </w:p>
-    <w:p>
-      <w:pPr>
-        <w:pStyle w:val="a8"/>
-        <w:rPr>
-          <w:lang w:val="ru-RU"/>
-        </w:rPr>
-      </w:pPr>
-      <w:r>
-        <w:rPr>
-          <w:lang w:val="ru-RU"/>
-        </w:rPr>
-        <w:t xml:space="preserve">- </w:t>
-      </w:r>
-      <w:r>
-        <w:rPr>
-          <w:lang w:val="en-US"/>
-        </w:rPr>
-        <w:t>VII</w:t>
-      </w:r>
-      <w:r>
-        <w:rPr>
-          <w:lang w:val="ru-RU"/>
-        </w:rPr>
-        <w:t xml:space="preserve"> </w:t>
-      </w:r>
-      <w:r>
-        <w:rPr>
-          <w:lang w:val="ru-RU"/>
-        </w:rPr>
-        <w:t xml:space="preserve">после </w:t>
-      </w:r>
-      <w:r>
-        <w:rPr>
-          <w:lang w:val="en-US"/>
-        </w:rPr>
-        <w:t>VII</w:t>
-      </w:r>
-      <w:r>
-        <w:rPr>
           <w:lang w:val="ru-RU"/>
         </w:rPr>
         <w:t>#</w:t>
@@ -32139,8 +32218,6 @@
         </w:rPr>
         <w:t>, хотя расстояние большое</w:t>
       </w:r>
-      <w:bookmarkStart w:id="106" w:name="_GoBack"/>
-      <w:bookmarkEnd w:id="106"/>
       <w:r>
         <w:rPr>
           <w:lang w:val="ru-RU"/>
@@ -32180,14 +32257,11 @@
 
 <file path=word/commentsExtended.xml><?xml version="1.0" encoding="utf-8"?>
 <w15:commentsEx xmlns:wpc="http://schemas.microsoft.com/office/word/2010/wordprocessingCanvas" xmlns:cx="http://schemas.microsoft.com/office/drawing/2014/chartex" xmlns:mc="http://schemas.openxmlformats.org/markup-compatibility/2006" xmlns:o="urn:schemas-microsoft-com:office:office" xmlns:r="http://schemas.openxmlformats.org/officeDocument/2006/relationships" xmlns:m="http://schemas.openxmlformats.org/officeDocument/2006/math" xmlns:v="urn:schemas-microsoft-com:vml" xmlns:wp14="http://schemas.microsoft.com/office/word/2010/wordprocessingDrawing" xmlns:wp="http://schemas.openxmlformats.org/drawingml/2006/wordprocessingDrawing" xmlns:w10="urn:schemas-microsoft-com:office:word" xmlns:w="http://schemas.openxmlformats.org/wordprocessingml/2006/main" xmlns:w14="http://schemas.microsoft.com/office/word/2010/wordml" xmlns:w15="http://schemas.microsoft.com/office/word/2012/wordml" xmlns:w16se="http://schemas.microsoft.com/office/word/2015/wordml/symex" xmlns:wpg="http://schemas.microsoft.com/office/word/2010/wordprocessingGroup" xmlns:wpi="http://schemas.microsoft.com/office/word/2010/wordprocessingInk" xmlns:wne="http://schemas.microsoft.com/office/word/2006/wordml" xmlns:wps="http://schemas.microsoft.com/office/word/2010/wordprocessingShape" mc:Ignorable="w14 w15 w16se wp14">
-  <w15:commentEx w15:paraId="0DB9E091" w15:done="0"/>
-  <w15:commentEx w15:paraId="7B1BCEAF" w15:done="0"/>
-  <w15:commentEx w15:paraId="799CFBE8" w15:done="0"/>
-  <w15:commentEx w15:paraId="1722AC42" w15:done="0"/>
-  <w15:commentEx w15:paraId="17EB61DC" w15:done="0"/>
-  <w15:commentEx w15:paraId="319548A0" w15:done="0"/>
+  <w15:commentEx w15:paraId="238A155B" w15:done="0"/>
+  <w15:commentEx w15:paraId="7B1BCEAF" w15:done="1"/>
+  <w15:commentEx w15:paraId="62D06BEE" w15:done="0"/>
   <w15:commentEx w15:paraId="081AC3EA" w15:done="0"/>
-  <w15:commentEx w15:paraId="7C4188FF" w15:done="0"/>
+  <w15:commentEx w15:paraId="7C4188FF" w15:done="1"/>
   <w15:commentEx w15:paraId="4670DC72" w15:done="0"/>
   <w15:commentEx w15:paraId="7A187B41" w15:done="0"/>
   <w15:commentEx w15:paraId="2462D6DC" w15:done="0"/>

</xml_diff>

<commit_message>
CA2: Prohibit no melody direction change after leap on measure border with separate rules #2219
</commit_message>
<xml_diff>
--- a/MGen/docs/Counterpoint4.docx
+++ b/MGen/docs/Counterpoint4.docx
@@ -6744,7 +6744,7 @@
           <w:lang w:val="ru-RU"/>
         </w:rPr>
       </w:pPr>
-      <w:bookmarkStart w:id="44" w:name="OLE_LINK57"/>
+      <w:bookmarkStart w:id="46" w:name="OLE_LINK57"/>
       <w:r>
         <w:rPr>
           <w:rFonts w:ascii="Times New Roman" w:eastAsia="Times New Roman" w:hAnsi="Times New Roman"/>
@@ -6795,7 +6795,7 @@
               <w:right w:w="100" w:type="dxa"/>
             </w:tcMar>
           </w:tcPr>
-          <w:bookmarkEnd w:id="44"/>
+          <w:bookmarkEnd w:id="46"/>
           <w:p>
             <w:pPr>
               <w:spacing w:after="0" w:line="240" w:lineRule="auto"/>
@@ -6844,8 +6844,8 @@
                 <w:lang w:val="ru-RU"/>
               </w:rPr>
             </w:pPr>
-            <w:bookmarkStart w:id="45" w:name="OLE_LINK58"/>
-            <w:bookmarkStart w:id="46" w:name="OLE_LINK65"/>
+            <w:bookmarkStart w:id="47" w:name="OLE_LINK58"/>
+            <w:bookmarkStart w:id="48" w:name="OLE_LINK65"/>
             <w:r>
               <w:rPr>
                 <w:rFonts w:ascii="Times New Roman" w:eastAsia="Times New Roman" w:hAnsi="Times New Roman"/>
@@ -6980,15 +6980,17 @@
                 <w:sz w:val="24"/>
                 <w:lang w:val="ru-RU"/>
               </w:rPr>
-              <w:t>основном</w:t>
-            </w:r>
+              <w:t>основно</w:t>
+            </w:r>
+            <w:bookmarkStart w:id="49" w:name="_GoBack"/>
+            <w:bookmarkEnd w:id="49"/>
             <w:r>
               <w:rPr>
                 <w:rFonts w:ascii="Times New Roman" w:eastAsia="Times New Roman" w:hAnsi="Times New Roman"/>
                 <w:sz w:val="24"/>
                 <w:lang w:val="ru-RU"/>
               </w:rPr>
-              <w:t xml:space="preserve"> </w:t>
+              <w:t>м</w:t>
             </w:r>
             <w:r>
               <w:rPr>
@@ -6996,7 +6998,7 @@
                 <w:sz w:val="24"/>
                 <w:lang w:val="ru-RU"/>
               </w:rPr>
-              <w:t>виде</w:t>
+              <w:t xml:space="preserve"> </w:t>
             </w:r>
             <w:r>
               <w:rPr>
@@ -7004,7 +7006,7 @@
                 <w:sz w:val="24"/>
                 <w:lang w:val="ru-RU"/>
               </w:rPr>
-              <w:t xml:space="preserve"> – </w:t>
+              <w:t>виде</w:t>
             </w:r>
             <w:r>
               <w:rPr>
@@ -7012,7 +7014,7 @@
                 <w:sz w:val="24"/>
                 <w:lang w:val="ru-RU"/>
               </w:rPr>
-              <w:t>без</w:t>
+              <w:t xml:space="preserve"> – </w:t>
             </w:r>
             <w:r>
               <w:rPr>
@@ -7020,7 +7022,7 @@
                 <w:sz w:val="24"/>
                 <w:lang w:val="ru-RU"/>
               </w:rPr>
-              <w:t xml:space="preserve"> </w:t>
+              <w:t>без</w:t>
             </w:r>
             <w:r>
               <w:rPr>
@@ -7028,7 +7030,7 @@
                 <w:sz w:val="24"/>
                 <w:lang w:val="ru-RU"/>
               </w:rPr>
-              <w:t>обращения</w:t>
+              <w:t xml:space="preserve"> </w:t>
             </w:r>
             <w:r>
               <w:rPr>
@@ -7036,10 +7038,18 @@
                 <w:sz w:val="24"/>
                 <w:lang w:val="ru-RU"/>
               </w:rPr>
+              <w:t>обращения</w:t>
+            </w:r>
+            <w:r>
+              <w:rPr>
+                <w:rFonts w:ascii="Times New Roman" w:eastAsia="Times New Roman" w:hAnsi="Times New Roman"/>
+                <w:sz w:val="24"/>
+                <w:lang w:val="ru-RU"/>
+              </w:rPr>
               <w:t>.</w:t>
             </w:r>
-            <w:bookmarkEnd w:id="45"/>
-            <w:bookmarkEnd w:id="46"/>
+            <w:bookmarkEnd w:id="47"/>
+            <w:bookmarkEnd w:id="48"/>
           </w:p>
         </w:tc>
       </w:tr>
@@ -7112,7 +7122,7 @@
                 <w:lang w:val="ru-RU"/>
               </w:rPr>
             </w:pPr>
-            <w:bookmarkStart w:id="47" w:name="OLE_LINK66"/>
+            <w:bookmarkStart w:id="50" w:name="OLE_LINK66"/>
             <w:r>
               <w:rPr>
                 <w:rFonts w:ascii="Times New Roman" w:eastAsia="Times New Roman" w:hAnsi="Times New Roman"/>
@@ -7417,7 +7427,7 @@
               </w:rPr>
               <w:t xml:space="preserve">, </w:t>
             </w:r>
-            <w:commentRangeStart w:id="48"/>
+            <w:commentRangeStart w:id="51"/>
             <w:r>
               <w:rPr>
                 <w:rFonts w:ascii="Times New Roman" w:eastAsia="Times New Roman" w:hAnsi="Times New Roman"/>
@@ -7450,12 +7460,12 @@
               </w:rPr>
               <w:t xml:space="preserve"> </w:t>
             </w:r>
-            <w:commentRangeEnd w:id="48"/>
+            <w:commentRangeEnd w:id="51"/>
             <w:r>
               <w:rPr>
                 <w:rStyle w:val="a7"/>
               </w:rPr>
-              <w:commentReference w:id="48"/>
+              <w:commentReference w:id="51"/>
             </w:r>
             <w:r>
               <w:rPr>
@@ -7553,7 +7563,7 @@
               </w:rPr>
               <w:t>.</w:t>
             </w:r>
-            <w:bookmarkEnd w:id="47"/>
+            <w:bookmarkEnd w:id="50"/>
           </w:p>
         </w:tc>
       </w:tr>
@@ -7677,8 +7687,8 @@
                 <w:lang w:val="fr-CA"/>
               </w:rPr>
             </w:pPr>
-            <w:bookmarkStart w:id="49" w:name="OLE_LINK74"/>
-            <w:bookmarkStart w:id="50" w:name="OLE_LINK75"/>
+            <w:bookmarkStart w:id="52" w:name="OLE_LINK74"/>
+            <w:bookmarkStart w:id="53" w:name="OLE_LINK75"/>
             <w:r>
               <w:rPr>
                 <w:rFonts w:ascii="Times New Roman" w:eastAsia="Times New Roman" w:hAnsi="Times New Roman"/>
@@ -7695,8 +7705,8 @@
               </w:rPr>
               <w:t>.</w:t>
             </w:r>
-            <w:bookmarkEnd w:id="49"/>
-            <w:bookmarkEnd w:id="50"/>
+            <w:bookmarkEnd w:id="52"/>
+            <w:bookmarkEnd w:id="53"/>
           </w:p>
         </w:tc>
         <w:tc>
@@ -7725,8 +7735,8 @@
                 <w:lang w:val="ru-RU"/>
               </w:rPr>
             </w:pPr>
-            <w:bookmarkStart w:id="51" w:name="OLE_LINK7"/>
-            <w:bookmarkStart w:id="52" w:name="OLE_LINK8"/>
+            <w:bookmarkStart w:id="54" w:name="OLE_LINK7"/>
+            <w:bookmarkStart w:id="55" w:name="OLE_LINK8"/>
             <w:r>
               <w:rPr>
                 <w:rFonts w:ascii="Times New Roman" w:eastAsia="Times New Roman" w:hAnsi="Times New Roman"/>
@@ -8095,7 +8105,7 @@
               </w:rPr>
               <w:t xml:space="preserve"> </w:t>
             </w:r>
-            <w:commentRangeStart w:id="53"/>
+            <w:commentRangeStart w:id="56"/>
             <w:r>
               <w:rPr>
                 <w:rFonts w:ascii="Times New Roman" w:eastAsia="Times New Roman" w:hAnsi="Times New Roman"/>
@@ -8120,12 +8130,12 @@
               </w:rPr>
               <w:t>аккордом</w:t>
             </w:r>
-            <w:commentRangeEnd w:id="53"/>
+            <w:commentRangeEnd w:id="56"/>
             <w:r>
               <w:rPr>
                 <w:rStyle w:val="a7"/>
               </w:rPr>
-              <w:commentReference w:id="53"/>
+              <w:commentReference w:id="56"/>
             </w:r>
             <w:r>
               <w:rPr>
@@ -8247,8 +8257,8 @@
               </w:rPr>
               <w:t>Некоторые исключения тем не менее возможны</w:t>
             </w:r>
-            <w:bookmarkEnd w:id="51"/>
-            <w:bookmarkEnd w:id="52"/>
+            <w:bookmarkEnd w:id="54"/>
+            <w:bookmarkEnd w:id="55"/>
             <w:r>
               <w:rPr>
                 <w:rFonts w:ascii="Times New Roman" w:eastAsia="Times New Roman" w:hAnsi="Times New Roman"/>
@@ -8779,8 +8789,8 @@
           <w:lang w:val="ru-RU"/>
         </w:rPr>
       </w:pPr>
-      <w:bookmarkStart w:id="54" w:name="OLE_LINK72"/>
-      <w:bookmarkStart w:id="55" w:name="OLE_LINK73"/>
+      <w:bookmarkStart w:id="57" w:name="OLE_LINK72"/>
+      <w:bookmarkStart w:id="58" w:name="OLE_LINK73"/>
       <w:r>
         <w:rPr>
           <w:rFonts w:ascii="Times New Roman" w:eastAsia="Times New Roman" w:hAnsi="Times New Roman"/>
@@ -8789,8 +8799,8 @@
         </w:rPr>
         <w:t>Диапазон хорошего мелодического голоса редко меньше сексты;</w:t>
       </w:r>
-      <w:bookmarkEnd w:id="54"/>
-      <w:bookmarkEnd w:id="55"/>
+      <w:bookmarkEnd w:id="57"/>
+      <w:bookmarkEnd w:id="58"/>
     </w:p>
     <w:p>
       <w:pPr>
@@ -8811,8 +8821,8 @@
           <w:lang w:val="ru-RU"/>
         </w:rPr>
       </w:pPr>
-      <w:bookmarkStart w:id="56" w:name="OLE_LINK78"/>
-      <w:bookmarkStart w:id="57" w:name="OLE_LINK79"/>
+      <w:bookmarkStart w:id="59" w:name="OLE_LINK78"/>
+      <w:bookmarkStart w:id="60" w:name="OLE_LINK79"/>
       <w:r>
         <w:rPr>
           <w:rFonts w:ascii="Times New Roman" w:eastAsia="Times New Roman" w:hAnsi="Times New Roman"/>
@@ -8941,8 +8951,8 @@
         </w:rPr>
         <w:t>;</w:t>
       </w:r>
-      <w:bookmarkEnd w:id="56"/>
-      <w:bookmarkEnd w:id="57"/>
+      <w:bookmarkEnd w:id="59"/>
+      <w:bookmarkEnd w:id="60"/>
     </w:p>
     <w:p>
       <w:pPr>
@@ -8963,7 +8973,7 @@
           <w:lang w:val="ru-RU"/>
         </w:rPr>
       </w:pPr>
-      <w:bookmarkStart w:id="58" w:name="OLE_LINK80"/>
+      <w:bookmarkStart w:id="61" w:name="OLE_LINK80"/>
       <w:r>
         <w:rPr>
           <w:rFonts w:ascii="Times New Roman" w:eastAsia="Times New Roman" w:hAnsi="Times New Roman"/>
@@ -9084,7 +9094,7 @@
         </w:rPr>
         <w:t>направлении</w:t>
       </w:r>
-      <w:bookmarkEnd w:id="58"/>
+      <w:bookmarkEnd w:id="61"/>
       <w:r>
         <w:rPr>
           <w:rFonts w:ascii="Times New Roman" w:eastAsia="Times New Roman" w:hAnsi="Times New Roman"/>
@@ -9157,7 +9167,7 @@
         </w:rPr>
         <w:t xml:space="preserve">Перед любым скачком, разорванным тактовой чертой, </w:t>
       </w:r>
-      <w:commentRangeStart w:id="59"/>
+      <w:commentRangeStart w:id="62"/>
       <w:r>
         <w:rPr>
           <w:rFonts w:ascii="Times New Roman" w:eastAsia="Times New Roman" w:hAnsi="Times New Roman"/>
@@ -9166,12 +9176,12 @@
         </w:rPr>
         <w:t>должно быть противоположное движение</w:t>
       </w:r>
-      <w:commentRangeEnd w:id="59"/>
+      <w:commentRangeEnd w:id="62"/>
       <w:r>
         <w:rPr>
           <w:rStyle w:val="a7"/>
         </w:rPr>
-        <w:commentReference w:id="59"/>
+        <w:commentReference w:id="62"/>
       </w:r>
       <w:r>
         <w:rPr>
@@ -9201,8 +9211,8 @@
           <w:lang w:val="ru-RU"/>
         </w:rPr>
       </w:pPr>
-      <w:bookmarkStart w:id="60" w:name="OLE_LINK87"/>
-      <w:bookmarkStart w:id="61" w:name="OLE_LINK88"/>
+      <w:bookmarkStart w:id="63" w:name="OLE_LINK87"/>
+      <w:bookmarkStart w:id="64" w:name="OLE_LINK88"/>
       <w:r>
         <w:rPr>
           <w:rFonts w:ascii="Times New Roman" w:eastAsia="Times New Roman" w:hAnsi="Times New Roman"/>
@@ -9419,8 +9429,8 @@
         </w:rPr>
         <w:t>упражнение</w:t>
       </w:r>
-      <w:bookmarkEnd w:id="60"/>
-      <w:bookmarkEnd w:id="61"/>
+      <w:bookmarkEnd w:id="63"/>
+      <w:bookmarkEnd w:id="64"/>
       <w:r>
         <w:rPr>
           <w:rFonts w:ascii="Times New Roman" w:eastAsia="Times New Roman" w:hAnsi="Times New Roman"/>
@@ -9455,7 +9465,7 @@
           <w:lang w:val="ru-RU"/>
         </w:rPr>
       </w:pPr>
-      <w:bookmarkStart w:id="62" w:name="OLE_LINK6"/>
+      <w:bookmarkStart w:id="65" w:name="OLE_LINK6"/>
       <w:r>
         <w:rPr>
           <w:lang w:val="ru-RU"/>
@@ -9482,7 +9492,7 @@
         <w:t>две ноты против одной</w:t>
       </w:r>
     </w:p>
-    <w:bookmarkEnd w:id="62"/>
+    <w:bookmarkEnd w:id="65"/>
     <w:p>
       <w:pPr>
         <w:spacing w:after="0"/>
@@ -9521,8 +9531,8 @@
         </w:rPr>
         <w:t xml:space="preserve"> половинных нот в одном голосе одной целой ноте в другом голосе (</w:t>
       </w:r>
-      <w:bookmarkStart w:id="63" w:name="OLE_LINK91"/>
-      <w:bookmarkStart w:id="64" w:name="OLE_LINK92"/>
+      <w:bookmarkStart w:id="66" w:name="OLE_LINK91"/>
+      <w:bookmarkStart w:id="67" w:name="OLE_LINK92"/>
       <w:r>
         <w:rPr>
           <w:rFonts w:ascii="Helvetica" w:hAnsi="Helvetica"/>
@@ -9532,8 +9542,8 @@
         </w:rPr>
         <w:t>cantus firmus</w:t>
       </w:r>
-      <w:bookmarkEnd w:id="63"/>
-      <w:bookmarkEnd w:id="64"/>
+      <w:bookmarkEnd w:id="66"/>
+      <w:bookmarkEnd w:id="67"/>
       <w:r>
         <w:rPr>
           <w:rFonts w:ascii="Helvetica" w:hAnsi="Helvetica"/>
@@ -9899,8 +9909,8 @@
                 <w:lang w:val="ru-RU"/>
               </w:rPr>
             </w:pPr>
-            <w:bookmarkStart w:id="65" w:name="OLE_LINK23"/>
-            <w:bookmarkStart w:id="66" w:name="OLE_LINK24"/>
+            <w:bookmarkStart w:id="68" w:name="OLE_LINK23"/>
+            <w:bookmarkStart w:id="69" w:name="OLE_LINK24"/>
             <w:r>
               <w:rPr>
                 <w:i/>
@@ -10058,8 +10068,8 @@
           </w:p>
         </w:tc>
       </w:tr>
-      <w:bookmarkEnd w:id="65"/>
-      <w:bookmarkEnd w:id="66"/>
+      <w:bookmarkEnd w:id="68"/>
+      <w:bookmarkEnd w:id="69"/>
     </w:tbl>
     <w:p>
       <w:pPr>
@@ -10785,8 +10795,8 @@
           <w:lang w:val="ru-RU"/>
         </w:rPr>
       </w:pPr>
-      <w:bookmarkStart w:id="67" w:name="OLE_LINK3"/>
-      <w:bookmarkStart w:id="68" w:name="OLE_LINK4"/>
+      <w:bookmarkStart w:id="70" w:name="OLE_LINK3"/>
+      <w:bookmarkStart w:id="71" w:name="OLE_LINK4"/>
       <w:r>
         <w:rPr>
           <w:rFonts w:ascii="Helvetica" w:hAnsi="Helvetica"/>
@@ -10948,8 +10958,8 @@
         <w:t xml:space="preserve">. </w:t>
       </w:r>
     </w:p>
-    <w:bookmarkEnd w:id="67"/>
-    <w:bookmarkEnd w:id="68"/>
+    <w:bookmarkEnd w:id="70"/>
+    <w:bookmarkEnd w:id="71"/>
     <w:p>
       <w:pPr>
         <w:spacing w:after="0"/>
@@ -12576,8 +12586,8 @@
                 <w:lang w:val="ru-RU"/>
               </w:rPr>
             </w:pPr>
-            <w:bookmarkStart w:id="69" w:name="OLE_LINK29"/>
-            <w:bookmarkStart w:id="70" w:name="OLE_LINK30"/>
+            <w:bookmarkStart w:id="72" w:name="OLE_LINK29"/>
+            <w:bookmarkStart w:id="73" w:name="OLE_LINK30"/>
             <w:r>
               <w:rPr>
                 <w:i/>
@@ -12818,8 +12828,8 @@
           </w:p>
         </w:tc>
       </w:tr>
-      <w:bookmarkEnd w:id="69"/>
-      <w:bookmarkEnd w:id="70"/>
+      <w:bookmarkEnd w:id="72"/>
+      <w:bookmarkEnd w:id="73"/>
     </w:tbl>
     <w:p>
       <w:pPr>
@@ -13259,7 +13269,7 @@
         <w:lastRenderedPageBreak/>
         <w:t xml:space="preserve">финальной каденции </w:t>
       </w:r>
-      <w:commentRangeStart w:id="71"/>
+      <w:commentRangeStart w:id="74"/>
       <w:r>
         <w:rPr>
           <w:rFonts w:ascii="Helvetica" w:hAnsi="Helvetica"/>
@@ -13268,12 +13278,12 @@
         </w:rPr>
         <w:t>упражнения</w:t>
       </w:r>
-      <w:commentRangeEnd w:id="71"/>
+      <w:commentRangeEnd w:id="74"/>
       <w:r>
         <w:rPr>
           <w:rStyle w:val="a7"/>
         </w:rPr>
-        <w:commentReference w:id="71"/>
+        <w:commentReference w:id="74"/>
       </w:r>
       <w:r>
         <w:rPr>
@@ -13289,17 +13299,7 @@
           <w:sz w:val="24"/>
           <w:lang w:val="ru-RU"/>
         </w:rPr>
-        <w:t>относи</w:t>
-      </w:r>
-      <w:bookmarkStart w:id="72" w:name="_GoBack"/>
-      <w:bookmarkEnd w:id="72"/>
-      <w:r>
-        <w:rPr>
-          <w:rFonts w:ascii="Helvetica" w:hAnsi="Helvetica"/>
-          <w:sz w:val="24"/>
-          <w:lang w:val="ru-RU"/>
-        </w:rPr>
-        <w:t>тся к</w:t>
+        <w:t>относится к</w:t>
       </w:r>
       <w:r>
         <w:rPr>
@@ -14496,8 +14496,8 @@
                 <w:lang w:val="ru-RU"/>
               </w:rPr>
             </w:pPr>
-            <w:bookmarkStart w:id="73" w:name="OLE_LINK1"/>
-            <w:bookmarkStart w:id="74" w:name="OLE_LINK2"/>
+            <w:bookmarkStart w:id="75" w:name="OLE_LINK1"/>
+            <w:bookmarkStart w:id="76" w:name="OLE_LINK2"/>
             <w:r>
               <w:rPr>
                 <w:i/>
@@ -14649,8 +14649,8 @@
                   <w:tcW w:w="2446" w:type="dxa"/>
                   <w:vAlign w:val="bottom"/>
                 </w:tcPr>
-                <w:bookmarkEnd w:id="73"/>
-                <w:bookmarkEnd w:id="74"/>
+                <w:bookmarkEnd w:id="75"/>
+                <w:bookmarkEnd w:id="76"/>
                 <w:p>
                   <w:pPr>
                     <w:keepNext/>
@@ -16378,7 +16378,7 @@
                 <w:lang w:val="ru-RU"/>
               </w:rPr>
             </w:pPr>
-            <w:commentRangeStart w:id="75"/>
+            <w:commentRangeStart w:id="77"/>
             <w:r>
               <w:rPr>
                 <w:i/>
@@ -16463,12 +16463,12 @@
               </w:rPr>
               <w:t>)</w:t>
             </w:r>
-            <w:commentRangeEnd w:id="75"/>
+            <w:commentRangeEnd w:id="77"/>
             <w:r>
               <w:rPr>
                 <w:rStyle w:val="a7"/>
               </w:rPr>
-              <w:commentReference w:id="75"/>
+              <w:commentReference w:id="77"/>
             </w:r>
           </w:p>
         </w:tc>
@@ -16799,7 +16799,7 @@
         </w:rPr>
         <w:t xml:space="preserve"> (</w:t>
       </w:r>
-      <w:commentRangeStart w:id="76"/>
+      <w:commentRangeStart w:id="78"/>
       <w:r>
         <w:rPr>
           <w:rFonts w:ascii="Helvetica" w:hAnsi="Helvetica"/>
@@ -16808,12 +16808,12 @@
         </w:rPr>
         <w:t>автентическая или плагальная каденция</w:t>
       </w:r>
-      <w:commentRangeEnd w:id="76"/>
+      <w:commentRangeEnd w:id="78"/>
       <w:r>
         <w:rPr>
           <w:rStyle w:val="a7"/>
         </w:rPr>
-        <w:commentReference w:id="76"/>
+        <w:commentReference w:id="78"/>
       </w:r>
       <w:r>
         <w:rPr>
@@ -17411,7 +17411,7 @@
         </w:rPr>
         <w:t xml:space="preserve"> </w:t>
       </w:r>
-      <w:commentRangeStart w:id="77"/>
+      <w:commentRangeStart w:id="79"/>
       <w:r>
         <w:rPr>
           <w:lang w:val="ru-RU"/>
@@ -17460,7 +17460,7 @@
         </w:rPr>
         <w:t>я</w:t>
       </w:r>
-      <w:commentRangeEnd w:id="77"/>
+      <w:commentRangeEnd w:id="79"/>
       <w:r>
         <w:rPr>
           <w:rStyle w:val="a7"/>
@@ -17468,7 +17468,7 @@
           <w:color w:val="000000"/>
           <w:lang w:val="en-GB"/>
         </w:rPr>
-        <w:commentReference w:id="77"/>
+        <w:commentReference w:id="79"/>
       </w:r>
       <w:r>
         <w:rPr>
@@ -18678,7 +18678,7 @@
         </w:rPr>
         <w:t xml:space="preserve"> </w:t>
       </w:r>
-      <w:commentRangeStart w:id="78"/>
+      <w:commentRangeStart w:id="80"/>
       <w:r>
         <w:rPr>
           <w:lang w:val="ru-RU"/>
@@ -18691,7 +18691,7 @@
         </w:rPr>
         <w:t xml:space="preserve"> </w:t>
       </w:r>
-      <w:commentRangeEnd w:id="78"/>
+      <w:commentRangeEnd w:id="80"/>
       <w:r>
         <w:rPr>
           <w:rStyle w:val="a7"/>
@@ -18699,7 +18699,7 @@
           <w:color w:val="000000"/>
           <w:lang w:val="en-GB"/>
         </w:rPr>
-        <w:commentReference w:id="78"/>
+        <w:commentReference w:id="80"/>
       </w:r>
       <w:r>
         <w:rPr>
@@ -18921,14 +18921,14 @@
         </w:rPr>
         <w:t xml:space="preserve">отходить </w:t>
       </w:r>
-      <w:commentRangeStart w:id="79"/>
+      <w:commentRangeStart w:id="81"/>
       <w:r>
         <w:rPr>
           <w:lang w:val="ru-RU"/>
         </w:rPr>
         <w:t>поступенно</w:t>
       </w:r>
-      <w:commentRangeEnd w:id="79"/>
+      <w:commentRangeEnd w:id="81"/>
       <w:r>
         <w:rPr>
           <w:rStyle w:val="a7"/>
@@ -18936,7 +18936,7 @@
           <w:color w:val="000000"/>
           <w:lang w:val="en-GB"/>
         </w:rPr>
-        <w:commentReference w:id="79"/>
+        <w:commentReference w:id="81"/>
       </w:r>
       <w:r>
         <w:rPr>
@@ -22146,8 +22146,8 @@
         </w:rPr>
         <w:t xml:space="preserve"> </w:t>
       </w:r>
-      <w:bookmarkStart w:id="80" w:name="OLE_LINK89"/>
-      <w:bookmarkStart w:id="81" w:name="OLE_LINK90"/>
+      <w:bookmarkStart w:id="82" w:name="OLE_LINK89"/>
+      <w:bookmarkStart w:id="83" w:name="OLE_LINK90"/>
       <w:r>
         <w:rPr>
           <w:i/>
@@ -22172,8 +22172,8 @@
         </w:rPr>
         <w:t>firmus</w:t>
       </w:r>
-      <w:bookmarkEnd w:id="80"/>
-      <w:bookmarkEnd w:id="81"/>
+      <w:bookmarkEnd w:id="82"/>
+      <w:bookmarkEnd w:id="83"/>
       <w:r>
         <w:rPr>
           <w:spacing w:val="-4"/>
@@ -22544,22 +22544,22 @@
         </w:rPr>
         <w:t xml:space="preserve">Когда нота до появляется впервые на третью долю первого такта, она является </w:t>
       </w:r>
-      <w:bookmarkStart w:id="82" w:name="OLE_LINK61"/>
-      <w:bookmarkStart w:id="83" w:name="OLE_LINK62"/>
-      <w:bookmarkStart w:id="84" w:name="OLE_LINK63"/>
-      <w:bookmarkStart w:id="85" w:name="OLE_LINK64"/>
-      <w:bookmarkStart w:id="86" w:name="OLE_LINK86"/>
+      <w:bookmarkStart w:id="84" w:name="OLE_LINK61"/>
+      <w:bookmarkStart w:id="85" w:name="OLE_LINK62"/>
+      <w:bookmarkStart w:id="86" w:name="OLE_LINK63"/>
+      <w:bookmarkStart w:id="87" w:name="OLE_LINK64"/>
+      <w:bookmarkStart w:id="88" w:name="OLE_LINK86"/>
       <w:r>
         <w:rPr>
           <w:lang w:val="ru-RU"/>
         </w:rPr>
         <w:t xml:space="preserve">частью </w:t>
       </w:r>
-      <w:bookmarkEnd w:id="82"/>
-      <w:bookmarkEnd w:id="83"/>
       <w:bookmarkEnd w:id="84"/>
       <w:bookmarkEnd w:id="85"/>
       <w:bookmarkEnd w:id="86"/>
+      <w:bookmarkEnd w:id="87"/>
+      <w:bookmarkEnd w:id="88"/>
       <w:r>
         <w:rPr>
           <w:lang w:val="ru-RU"/>
@@ -23633,8 +23633,8 @@
           <w:lang w:val="ru-RU"/>
         </w:rPr>
       </w:pPr>
-      <w:bookmarkStart w:id="87" w:name="OLE_LINK94"/>
-      <w:bookmarkStart w:id="88" w:name="OLE_LINK95"/>
+      <w:bookmarkStart w:id="89" w:name="OLE_LINK94"/>
+      <w:bookmarkStart w:id="90" w:name="OLE_LINK95"/>
       <w:r>
         <w:rPr>
           <w:lang w:val="ru-RU"/>
@@ -23659,8 +23659,8 @@
         </w:rPr>
         <w:t xml:space="preserve">неаккордовым звуком </w:t>
       </w:r>
-      <w:bookmarkEnd w:id="87"/>
-      <w:bookmarkEnd w:id="88"/>
+      <w:bookmarkEnd w:id="89"/>
+      <w:bookmarkEnd w:id="90"/>
       <w:r>
         <w:rPr>
           <w:lang w:val="ru-RU"/>
@@ -23691,7 +23691,7 @@
         </w:rPr>
         <w:t xml:space="preserve"> с </w:t>
       </w:r>
-      <w:bookmarkStart w:id="89" w:name="OLE_LINK93"/>
+      <w:bookmarkStart w:id="91" w:name="OLE_LINK93"/>
       <w:r>
         <w:rPr>
           <w:i/>
@@ -23718,7 +23718,7 @@
         </w:rPr>
         <w:t>.</w:t>
       </w:r>
-      <w:bookmarkEnd w:id="89"/>
+      <w:bookmarkEnd w:id="91"/>
       <w:r>
         <w:rPr>
           <w:lang w:val="ru-RU"/>
@@ -23877,7 +23877,7 @@
                 <w:lang w:val="ru-RU" w:bidi="x-none"/>
               </w:rPr>
             </w:pPr>
-            <w:commentRangeStart w:id="90"/>
+            <w:commentRangeStart w:id="92"/>
             <w:r>
               <w:rPr>
                 <w:i/>
@@ -23886,12 +23886,12 @@
               </w:rPr>
               <w:t>Хорошо</w:t>
             </w:r>
-            <w:commentRangeEnd w:id="90"/>
+            <w:commentRangeEnd w:id="92"/>
             <w:r>
               <w:rPr>
                 <w:rStyle w:val="a7"/>
               </w:rPr>
-              <w:commentReference w:id="90"/>
+              <w:commentReference w:id="92"/>
             </w:r>
           </w:p>
         </w:tc>
@@ -23930,7 +23930,7 @@
                 <w:lang w:val="ru-RU" w:bidi="x-none"/>
               </w:rPr>
             </w:pPr>
-            <w:commentRangeStart w:id="91"/>
+            <w:commentRangeStart w:id="93"/>
             <w:r>
               <w:rPr>
                 <w:i/>
@@ -23939,12 +23939,12 @@
               </w:rPr>
               <w:t>Возможно</w:t>
             </w:r>
-            <w:commentRangeEnd w:id="91"/>
+            <w:commentRangeEnd w:id="93"/>
             <w:r>
               <w:rPr>
                 <w:rStyle w:val="a7"/>
               </w:rPr>
-              <w:commentReference w:id="91"/>
+              <w:commentReference w:id="93"/>
             </w:r>
           </w:p>
         </w:tc>
@@ -24411,7 +24411,7 @@
                 <w:lang w:val="ru-RU" w:bidi="x-none"/>
               </w:rPr>
             </w:pPr>
-            <w:commentRangeStart w:id="92"/>
+            <w:commentRangeStart w:id="94"/>
             <w:r>
               <w:rPr>
                 <w:i/>
@@ -24420,12 +24420,12 @@
               </w:rPr>
               <w:t>Хорошо</w:t>
             </w:r>
-            <w:commentRangeEnd w:id="92"/>
+            <w:commentRangeEnd w:id="94"/>
             <w:r>
               <w:rPr>
                 <w:rStyle w:val="a7"/>
               </w:rPr>
-              <w:commentReference w:id="92"/>
+              <w:commentReference w:id="94"/>
             </w:r>
           </w:p>
         </w:tc>
@@ -24633,16 +24633,16 @@
           <w:lang w:val="ru-RU"/>
         </w:rPr>
       </w:pPr>
-      <w:bookmarkStart w:id="93" w:name="OLE_LINK96"/>
-      <w:bookmarkStart w:id="94" w:name="OLE_LINK97"/>
+      <w:bookmarkStart w:id="95" w:name="OLE_LINK96"/>
+      <w:bookmarkStart w:id="96" w:name="OLE_LINK97"/>
       <w:r>
         <w:rPr>
           <w:lang w:val="ru-RU"/>
         </w:rPr>
         <w:t xml:space="preserve">Задержание аккордовым звуком </w:t>
       </w:r>
-      <w:bookmarkEnd w:id="93"/>
-      <w:bookmarkEnd w:id="94"/>
+      <w:bookmarkEnd w:id="95"/>
+      <w:bookmarkEnd w:id="96"/>
       <w:r>
         <w:rPr>
           <w:lang w:val="ru-RU"/>
@@ -24734,8 +24734,8 @@
                 <w:lang w:val="ru-RU"/>
               </w:rPr>
             </w:pPr>
-            <w:bookmarkStart w:id="95" w:name="OLE_LINK98"/>
-            <w:bookmarkStart w:id="96" w:name="OLE_LINK99"/>
+            <w:bookmarkStart w:id="97" w:name="OLE_LINK98"/>
+            <w:bookmarkStart w:id="98" w:name="OLE_LINK99"/>
             <w:r>
               <w:rPr>
                 <w:rFonts w:hint="cs"/>
@@ -24788,8 +24788,8 @@
               </w:rPr>
               <w:t xml:space="preserve"> </w:t>
             </w:r>
-            <w:bookmarkEnd w:id="95"/>
-            <w:bookmarkEnd w:id="96"/>
+            <w:bookmarkEnd w:id="97"/>
+            <w:bookmarkEnd w:id="98"/>
             <w:r>
               <w:rPr>
                 <w:rFonts w:hint="cs"/>
@@ -25253,7 +25253,7 @@
         </w:rPr>
         <w:t xml:space="preserve">ступень или </w:t>
       </w:r>
-      <w:commentRangeStart w:id="97"/>
+      <w:commentRangeStart w:id="99"/>
       <w:r>
         <w:rPr>
           <w:noProof/>
@@ -25261,7 +25261,7 @@
         </w:rPr>
         <w:t xml:space="preserve">обратно </w:t>
       </w:r>
-      <w:commentRangeEnd w:id="97"/>
+      <w:commentRangeEnd w:id="99"/>
       <w:r>
         <w:rPr>
           <w:rStyle w:val="a7"/>
@@ -25269,7 +25269,7 @@
           <w:color w:val="000000"/>
           <w:lang w:val="en-GB"/>
         </w:rPr>
-        <w:commentReference w:id="97"/>
+        <w:commentReference w:id="99"/>
       </w:r>
       <w:r>
         <w:rPr>
@@ -25570,14 +25570,14 @@
         </w:rPr>
         <w:t xml:space="preserve"> </w:t>
       </w:r>
-      <w:commentRangeStart w:id="98"/>
+      <w:commentRangeStart w:id="100"/>
       <w:r>
         <w:rPr>
           <w:lang w:val="ru-RU"/>
         </w:rPr>
         <w:t>аккордовым и неаккордовым звуком</w:t>
       </w:r>
-      <w:commentRangeEnd w:id="98"/>
+      <w:commentRangeEnd w:id="100"/>
       <w:r>
         <w:rPr>
           <w:rStyle w:val="a7"/>
@@ -25585,7 +25585,7 @@
           <w:color w:val="000000"/>
           <w:lang w:val="en-GB"/>
         </w:rPr>
-        <w:commentReference w:id="98"/>
+        <w:commentReference w:id="100"/>
       </w:r>
       <w:r>
         <w:rPr>
@@ -25635,14 +25635,14 @@
         </w:rPr>
         <w:t xml:space="preserve">Помните, что вокальная линия должна способствовать поступенному движению. Для придания мелодии гибкости нужно использовать </w:t>
       </w:r>
-      <w:commentRangeStart w:id="99"/>
+      <w:commentRangeStart w:id="101"/>
       <w:r>
         <w:rPr>
           <w:lang w:val="ru-RU"/>
         </w:rPr>
         <w:t>не более двух скачков подряд</w:t>
       </w:r>
-      <w:commentRangeEnd w:id="99"/>
+      <w:commentRangeEnd w:id="101"/>
       <w:r>
         <w:rPr>
           <w:rStyle w:val="a7"/>
@@ -25650,7 +25650,7 @@
           <w:color w:val="000000"/>
           <w:lang w:val="en-GB"/>
         </w:rPr>
-        <w:commentReference w:id="99"/>
+        <w:commentReference w:id="101"/>
       </w:r>
       <w:r>
         <w:rPr>
@@ -25664,14 +25664,14 @@
         </w:rPr>
         <w:t xml:space="preserve"> Таким образом, арпеджио не </w:t>
       </w:r>
-      <w:commentRangeStart w:id="100"/>
+      <w:commentRangeStart w:id="102"/>
       <w:r>
         <w:rPr>
           <w:lang w:val="ru-RU"/>
         </w:rPr>
         <w:t>допускается</w:t>
       </w:r>
-      <w:commentRangeEnd w:id="100"/>
+      <w:commentRangeEnd w:id="102"/>
       <w:r>
         <w:rPr>
           <w:rStyle w:val="a7"/>
@@ -25679,7 +25679,7 @@
           <w:color w:val="000000"/>
           <w:lang w:val="en-GB"/>
         </w:rPr>
-        <w:commentReference w:id="100"/>
+        <w:commentReference w:id="102"/>
       </w:r>
       <w:r>
         <w:rPr>
@@ -27922,7 +27922,7 @@
               </w:rPr>
               <w:t xml:space="preserve">В такте не должно быть больше </w:t>
             </w:r>
-            <w:commentRangeStart w:id="101"/>
+            <w:commentRangeStart w:id="103"/>
             <w:r>
               <w:rPr>
                 <w:i/>
@@ -27931,12 +27931,12 @@
               </w:rPr>
               <w:t xml:space="preserve">четырех </w:t>
             </w:r>
-            <w:commentRangeEnd w:id="101"/>
+            <w:commentRangeEnd w:id="103"/>
             <w:r>
               <w:rPr>
                 <w:rStyle w:val="a7"/>
               </w:rPr>
-              <w:commentReference w:id="101"/>
+              <w:commentReference w:id="103"/>
             </w:r>
             <w:r>
               <w:rPr>
@@ -28187,7 +28187,7 @@
         <w:pStyle w:val="ad"/>
         <w:ind w:left="110"/>
       </w:pPr>
-      <w:commentRangeStart w:id="102"/>
+      <w:commentRangeStart w:id="104"/>
       <w:r>
         <w:rPr>
           <w:lang w:val="ru-RU"/>
@@ -28197,7 +28197,7 @@
       <w:r>
         <w:t xml:space="preserve"> </w:t>
       </w:r>
-      <w:commentRangeEnd w:id="102"/>
+      <w:commentRangeEnd w:id="104"/>
       <w:r>
         <w:rPr>
           <w:rStyle w:val="a7"/>
@@ -28205,7 +28205,7 @@
           <w:color w:val="000000"/>
           <w:lang w:val="en-GB"/>
         </w:rPr>
-        <w:commentReference w:id="102"/>
+        <w:commentReference w:id="104"/>
       </w:r>
       <w:r>
         <w:t>1:</w:t>
@@ -28283,7 +28283,7 @@
         <w:pStyle w:val="ad"/>
         <w:ind w:left="110"/>
       </w:pPr>
-      <w:commentRangeStart w:id="103"/>
+      <w:commentRangeStart w:id="105"/>
       <w:r>
         <w:rPr>
           <w:lang w:val="ru-RU"/>
@@ -28293,7 +28293,7 @@
       <w:r>
         <w:t xml:space="preserve"> </w:t>
       </w:r>
-      <w:commentRangeEnd w:id="103"/>
+      <w:commentRangeEnd w:id="105"/>
       <w:r>
         <w:rPr>
           <w:rStyle w:val="a7"/>
@@ -28301,7 +28301,7 @@
           <w:color w:val="000000"/>
           <w:lang w:val="en-GB"/>
         </w:rPr>
-        <w:commentReference w:id="103"/>
+        <w:commentReference w:id="105"/>
       </w:r>
       <w:r>
         <w:t>2:</w:t>
@@ -28448,8 +28448,8 @@
                 <w:lang w:val="ru-RU" w:bidi="x-none"/>
               </w:rPr>
             </w:pPr>
-            <w:bookmarkStart w:id="104" w:name="OLE_LINK40"/>
-            <w:bookmarkStart w:id="105" w:name="OLE_LINK45"/>
+            <w:bookmarkStart w:id="106" w:name="OLE_LINK40"/>
+            <w:bookmarkStart w:id="107" w:name="OLE_LINK45"/>
             <w:r>
               <w:rPr>
                 <w:rFonts w:ascii="Times New Roman" w:eastAsia="Times New Roman" w:hAnsi="Times New Roman"/>
@@ -29021,8 +29021,8 @@
           </w:p>
         </w:tc>
       </w:tr>
-      <w:bookmarkEnd w:id="104"/>
-      <w:bookmarkEnd w:id="105"/>
+      <w:bookmarkEnd w:id="106"/>
+      <w:bookmarkEnd w:id="107"/>
     </w:tbl>
     <w:p>
       <w:pPr>
@@ -30810,6 +30810,8 @@
         </w:rPr>
         <w:annotationRef/>
       </w:r>
+      <w:bookmarkStart w:id="44" w:name="OLE_LINK5"/>
+      <w:bookmarkStart w:id="45" w:name="OLE_LINK9"/>
       <w:r>
         <w:rPr>
           <w:lang w:val="ru-RU"/>
@@ -30852,9 +30854,11 @@
         </w:rPr>
         <w:t>Разрешить без подготовки.</w:t>
       </w:r>
+      <w:bookmarkEnd w:id="44"/>
+      <w:bookmarkEnd w:id="45"/>
     </w:p>
   </w:comment>
-  <w:comment w:id="48" w:author="Rualark Rualark" w:date="2018-05-14T21:31:00Z" w:initials="RR">
+  <w:comment w:id="51" w:author="Rualark Rualark" w:date="2018-05-14T21:31:00Z" w:initials="RR">
     <w:p>
       <w:pPr>
         <w:pStyle w:val="a8"/>
@@ -30950,7 +30954,7 @@
       </w:r>
     </w:p>
   </w:comment>
-  <w:comment w:id="53" w:author="Rualark Rualark" w:date="2018-05-15T09:55:00Z" w:initials="RR">
+  <w:comment w:id="56" w:author="Rualark Rualark" w:date="2018-05-15T09:55:00Z" w:initials="RR">
     <w:p>
       <w:pPr>
         <w:pStyle w:val="a8"/>
@@ -31334,7 +31338,7 @@
       </w:r>
     </w:p>
   </w:comment>
-  <w:comment w:id="59" w:author="Rualark Rualark" w:date="2018-05-15T10:15:00Z" w:initials="RR">
+  <w:comment w:id="62" w:author="Rualark Rualark" w:date="2018-05-15T10:15:00Z" w:initials="RR">
     <w:p>
       <w:pPr>
         <w:pStyle w:val="a8"/>
@@ -31373,7 +31377,7 @@
       </w:r>
     </w:p>
   </w:comment>
-  <w:comment w:id="71" w:author="Rualark Rualark" w:date="2018-05-15T10:25:00Z" w:initials="RR">
+  <w:comment w:id="74" w:author="Rualark Rualark" w:date="2018-05-15T10:25:00Z" w:initials="RR">
     <w:p>
       <w:pPr>
         <w:pStyle w:val="a8"/>
@@ -31622,7 +31626,7 @@
       </w:r>
     </w:p>
   </w:comment>
-  <w:comment w:id="75" w:author="Rualark Rualark" w:date="2018-05-18T10:00:00Z" w:initials="RR">
+  <w:comment w:id="77" w:author="Rualark Rualark" w:date="2018-05-18T10:00:00Z" w:initials="RR">
     <w:p>
       <w:pPr>
         <w:pStyle w:val="a8"/>
@@ -31705,7 +31709,7 @@
       </w:r>
     </w:p>
   </w:comment>
-  <w:comment w:id="76" w:author="Rualark Rualark" w:date="2018-05-18T19:00:00Z" w:initials="RR">
+  <w:comment w:id="78" w:author="Rualark Rualark" w:date="2018-05-18T19:00:00Z" w:initials="RR">
     <w:p>
       <w:pPr>
         <w:pStyle w:val="a8"/>
@@ -31745,7 +31749,7 @@
       </w:r>
     </w:p>
   </w:comment>
-  <w:comment w:id="77" w:author="Rualark Rualark" w:date="2018-05-18T19:01:00Z" w:initials="RR">
+  <w:comment w:id="79" w:author="Rualark Rualark" w:date="2018-05-18T19:01:00Z" w:initials="RR">
     <w:p>
       <w:pPr>
         <w:pStyle w:val="a8"/>
@@ -31786,7 +31790,7 @@
       </w:r>
     </w:p>
   </w:comment>
-  <w:comment w:id="78" w:author="Rualark Rualark" w:date="2018-05-18T19:09:00Z" w:initials="RR">
+  <w:comment w:id="80" w:author="Rualark Rualark" w:date="2018-05-18T19:09:00Z" w:initials="RR">
     <w:p>
       <w:pPr>
         <w:pStyle w:val="a8"/>
@@ -31820,7 +31824,7 @@
       </w:r>
     </w:p>
   </w:comment>
-  <w:comment w:id="79" w:author="Rualark Rualark" w:date="2018-05-18T19:10:00Z" w:initials="RR">
+  <w:comment w:id="81" w:author="Rualark Rualark" w:date="2018-05-18T19:10:00Z" w:initials="RR">
     <w:p>
       <w:pPr>
         <w:pStyle w:val="a8"/>
@@ -31848,7 +31852,7 @@
       </w:r>
     </w:p>
   </w:comment>
-  <w:comment w:id="90" w:author="Rualark Rualark" w:date="2018-05-18T20:28:00Z" w:initials="RR">
+  <w:comment w:id="92" w:author="Rualark Rualark" w:date="2018-05-18T20:28:00Z" w:initials="RR">
     <w:p>
       <w:pPr>
         <w:pStyle w:val="a8"/>
@@ -31870,7 +31874,7 @@
       </w:r>
     </w:p>
   </w:comment>
-  <w:comment w:id="91" w:author="Rualark Rualark" w:date="2018-05-18T20:27:00Z" w:initials="RR">
+  <w:comment w:id="93" w:author="Rualark Rualark" w:date="2018-05-18T20:27:00Z" w:initials="RR">
     <w:p>
       <w:pPr>
         <w:pStyle w:val="a8"/>
@@ -31898,7 +31902,7 @@
       </w:r>
     </w:p>
   </w:comment>
-  <w:comment w:id="92" w:author="Rualark Rualark" w:date="2018-05-18T20:27:00Z" w:initials="RR">
+  <w:comment w:id="94" w:author="Rualark Rualark" w:date="2018-05-18T20:27:00Z" w:initials="RR">
     <w:p>
       <w:pPr>
         <w:pStyle w:val="a8"/>
@@ -31920,7 +31924,7 @@
       </w:r>
     </w:p>
   </w:comment>
-  <w:comment w:id="97" w:author="Rualark Rualark" w:date="2018-05-18T20:29:00Z" w:initials="RR">
+  <w:comment w:id="99" w:author="Rualark Rualark" w:date="2018-05-18T20:29:00Z" w:initials="RR">
     <w:p>
       <w:pPr>
         <w:pStyle w:val="a8"/>
@@ -31948,7 +31952,7 @@
       </w:r>
     </w:p>
   </w:comment>
-  <w:comment w:id="98" w:author="Rualark Rualark" w:date="2018-05-18T20:40:00Z" w:initials="RR">
+  <w:comment w:id="100" w:author="Rualark Rualark" w:date="2018-05-18T20:40:00Z" w:initials="RR">
     <w:p>
       <w:pPr>
         <w:pStyle w:val="a8"/>
@@ -31982,7 +31986,7 @@
       </w:r>
     </w:p>
   </w:comment>
-  <w:comment w:id="99" w:author="Rualark Rualark" w:date="2018-05-18T20:43:00Z" w:initials="RR">
+  <w:comment w:id="101" w:author="Rualark Rualark" w:date="2018-05-18T20:43:00Z" w:initials="RR">
     <w:p>
       <w:pPr>
         <w:pStyle w:val="a8"/>
@@ -32016,7 +32020,7 @@
       </w:r>
     </w:p>
   </w:comment>
-  <w:comment w:id="100" w:author="Rualark Rualark" w:date="2018-05-18T20:43:00Z" w:initials="RR">
+  <w:comment w:id="102" w:author="Rualark Rualark" w:date="2018-05-18T20:43:00Z" w:initials="RR">
     <w:p>
       <w:pPr>
         <w:pStyle w:val="a8"/>
@@ -32050,7 +32054,7 @@
       </w:r>
     </w:p>
   </w:comment>
-  <w:comment w:id="101" w:author="Rualark Rualark" w:date="2018-05-18T20:49:00Z" w:initials="RR">
+  <w:comment w:id="103" w:author="Rualark Rualark" w:date="2018-05-18T20:49:00Z" w:initials="RR">
     <w:p>
       <w:pPr>
         <w:pStyle w:val="a8"/>
@@ -32084,7 +32088,7 @@
       </w:r>
     </w:p>
   </w:comment>
-  <w:comment w:id="102" w:author="Rualark Rualark" w:date="2018-05-18T21:35:00Z" w:initials="RR">
+  <w:comment w:id="104" w:author="Rualark Rualark" w:date="2018-05-18T21:35:00Z" w:initials="RR">
     <w:p>
       <w:pPr>
         <w:pStyle w:val="a8"/>
@@ -32148,7 +32152,7 @@
       </w:r>
     </w:p>
   </w:comment>
-  <w:comment w:id="103" w:author="Rualark Rualark" w:date="2018-05-18T21:37:00Z" w:initials="RR">
+  <w:comment w:id="105" w:author="Rualark Rualark" w:date="2018-05-18T21:37:00Z" w:initials="RR">
     <w:p>
       <w:pPr>
         <w:pStyle w:val="a8"/>
@@ -32257,7 +32261,7 @@
 
 <file path=word/commentsExtended.xml><?xml version="1.0" encoding="utf-8"?>
 <w15:commentsEx xmlns:wpc="http://schemas.microsoft.com/office/word/2010/wordprocessingCanvas" xmlns:cx="http://schemas.microsoft.com/office/drawing/2014/chartex" xmlns:mc="http://schemas.openxmlformats.org/markup-compatibility/2006" xmlns:o="urn:schemas-microsoft-com:office:office" xmlns:r="http://schemas.openxmlformats.org/officeDocument/2006/relationships" xmlns:m="http://schemas.openxmlformats.org/officeDocument/2006/math" xmlns:v="urn:schemas-microsoft-com:vml" xmlns:wp14="http://schemas.microsoft.com/office/word/2010/wordprocessingDrawing" xmlns:wp="http://schemas.openxmlformats.org/drawingml/2006/wordprocessingDrawing" xmlns:w10="urn:schemas-microsoft-com:office:word" xmlns:w="http://schemas.openxmlformats.org/wordprocessingml/2006/main" xmlns:w14="http://schemas.microsoft.com/office/word/2010/wordml" xmlns:w15="http://schemas.microsoft.com/office/word/2012/wordml" xmlns:w16se="http://schemas.microsoft.com/office/word/2015/wordml/symex" xmlns:wpg="http://schemas.microsoft.com/office/word/2010/wordprocessingGroup" xmlns:wpi="http://schemas.microsoft.com/office/word/2010/wordprocessingInk" xmlns:wne="http://schemas.microsoft.com/office/word/2006/wordml" xmlns:wps="http://schemas.microsoft.com/office/word/2010/wordprocessingShape" mc:Ignorable="w14 w15 w16se wp14">
-  <w15:commentEx w15:paraId="238A155B" w15:done="0"/>
+  <w15:commentEx w15:paraId="238A155B" w15:done="1"/>
   <w15:commentEx w15:paraId="7B1BCEAF" w15:done="1"/>
   <w15:commentEx w15:paraId="62D06BEE" w15:done="0"/>
   <w15:commentEx w15:paraId="081AC3EA" w15:done="0"/>

</xml_diff>

<commit_message>
CA2: Add rule: penultimate measure starts with 8va or unison
</commit_message>
<xml_diff>
--- a/MGen/docs/Counterpoint4.docx
+++ b/MGen/docs/Counterpoint4.docx
@@ -6980,17 +6980,7 @@
                 <w:sz w:val="24"/>
                 <w:lang w:val="ru-RU"/>
               </w:rPr>
-              <w:t>основно</w:t>
-            </w:r>
-            <w:bookmarkStart w:id="49" w:name="_GoBack"/>
-            <w:bookmarkEnd w:id="49"/>
-            <w:r>
-              <w:rPr>
-                <w:rFonts w:ascii="Times New Roman" w:eastAsia="Times New Roman" w:hAnsi="Times New Roman"/>
-                <w:sz w:val="24"/>
-                <w:lang w:val="ru-RU"/>
-              </w:rPr>
-              <w:t>м</w:t>
+              <w:t>основном</w:t>
             </w:r>
             <w:r>
               <w:rPr>
@@ -7122,7 +7112,7 @@
                 <w:lang w:val="ru-RU"/>
               </w:rPr>
             </w:pPr>
-            <w:bookmarkStart w:id="50" w:name="OLE_LINK66"/>
+            <w:bookmarkStart w:id="49" w:name="OLE_LINK66"/>
             <w:r>
               <w:rPr>
                 <w:rFonts w:ascii="Times New Roman" w:eastAsia="Times New Roman" w:hAnsi="Times New Roman"/>
@@ -7427,7 +7417,7 @@
               </w:rPr>
               <w:t xml:space="preserve">, </w:t>
             </w:r>
-            <w:commentRangeStart w:id="51"/>
+            <w:commentRangeStart w:id="50"/>
             <w:r>
               <w:rPr>
                 <w:rFonts w:ascii="Times New Roman" w:eastAsia="Times New Roman" w:hAnsi="Times New Roman"/>
@@ -7460,12 +7450,12 @@
               </w:rPr>
               <w:t xml:space="preserve"> </w:t>
             </w:r>
-            <w:commentRangeEnd w:id="51"/>
+            <w:commentRangeEnd w:id="50"/>
             <w:r>
               <w:rPr>
                 <w:rStyle w:val="a7"/>
               </w:rPr>
-              <w:commentReference w:id="51"/>
+              <w:commentReference w:id="50"/>
             </w:r>
             <w:r>
               <w:rPr>
@@ -7563,7 +7553,7 @@
               </w:rPr>
               <w:t>.</w:t>
             </w:r>
-            <w:bookmarkEnd w:id="50"/>
+            <w:bookmarkEnd w:id="49"/>
           </w:p>
         </w:tc>
       </w:tr>
@@ -7687,8 +7677,8 @@
                 <w:lang w:val="fr-CA"/>
               </w:rPr>
             </w:pPr>
-            <w:bookmarkStart w:id="52" w:name="OLE_LINK74"/>
-            <w:bookmarkStart w:id="53" w:name="OLE_LINK75"/>
+            <w:bookmarkStart w:id="51" w:name="OLE_LINK74"/>
+            <w:bookmarkStart w:id="52" w:name="OLE_LINK75"/>
             <w:r>
               <w:rPr>
                 <w:rFonts w:ascii="Times New Roman" w:eastAsia="Times New Roman" w:hAnsi="Times New Roman"/>
@@ -7705,8 +7695,8 @@
               </w:rPr>
               <w:t>.</w:t>
             </w:r>
+            <w:bookmarkEnd w:id="51"/>
             <w:bookmarkEnd w:id="52"/>
-            <w:bookmarkEnd w:id="53"/>
           </w:p>
         </w:tc>
         <w:tc>
@@ -7735,8 +7725,8 @@
                 <w:lang w:val="ru-RU"/>
               </w:rPr>
             </w:pPr>
-            <w:bookmarkStart w:id="54" w:name="OLE_LINK7"/>
-            <w:bookmarkStart w:id="55" w:name="OLE_LINK8"/>
+            <w:bookmarkStart w:id="53" w:name="OLE_LINK7"/>
+            <w:bookmarkStart w:id="54" w:name="OLE_LINK8"/>
             <w:r>
               <w:rPr>
                 <w:rFonts w:ascii="Times New Roman" w:eastAsia="Times New Roman" w:hAnsi="Times New Roman"/>
@@ -8105,7 +8095,7 @@
               </w:rPr>
               <w:t xml:space="preserve"> </w:t>
             </w:r>
-            <w:commentRangeStart w:id="56"/>
+            <w:commentRangeStart w:id="55"/>
             <w:r>
               <w:rPr>
                 <w:rFonts w:ascii="Times New Roman" w:eastAsia="Times New Roman" w:hAnsi="Times New Roman"/>
@@ -8130,12 +8120,12 @@
               </w:rPr>
               <w:t>аккордом</w:t>
             </w:r>
-            <w:commentRangeEnd w:id="56"/>
+            <w:commentRangeEnd w:id="55"/>
             <w:r>
               <w:rPr>
                 <w:rStyle w:val="a7"/>
               </w:rPr>
-              <w:commentReference w:id="56"/>
+              <w:commentReference w:id="55"/>
             </w:r>
             <w:r>
               <w:rPr>
@@ -8257,8 +8247,8 @@
               </w:rPr>
               <w:t>Некоторые исключения тем не менее возможны</w:t>
             </w:r>
+            <w:bookmarkEnd w:id="53"/>
             <w:bookmarkEnd w:id="54"/>
-            <w:bookmarkEnd w:id="55"/>
             <w:r>
               <w:rPr>
                 <w:rFonts w:ascii="Times New Roman" w:eastAsia="Times New Roman" w:hAnsi="Times New Roman"/>
@@ -8789,8 +8779,8 @@
           <w:lang w:val="ru-RU"/>
         </w:rPr>
       </w:pPr>
-      <w:bookmarkStart w:id="57" w:name="OLE_LINK72"/>
-      <w:bookmarkStart w:id="58" w:name="OLE_LINK73"/>
+      <w:bookmarkStart w:id="56" w:name="OLE_LINK72"/>
+      <w:bookmarkStart w:id="57" w:name="OLE_LINK73"/>
       <w:r>
         <w:rPr>
           <w:rFonts w:ascii="Times New Roman" w:eastAsia="Times New Roman" w:hAnsi="Times New Roman"/>
@@ -8799,6 +8789,8 @@
         </w:rPr>
         <w:t>Диапазон хорошего мелодического голоса редко меньше сексты;</w:t>
       </w:r>
+      <w:bookmarkStart w:id="58" w:name="_GoBack"/>
+      <w:bookmarkEnd w:id="56"/>
       <w:bookmarkEnd w:id="57"/>
       <w:bookmarkEnd w:id="58"/>
     </w:p>
@@ -30858,7 +30850,7 @@
       <w:bookmarkEnd w:id="45"/>
     </w:p>
   </w:comment>
-  <w:comment w:id="51" w:author="Rualark Rualark" w:date="2018-05-14T21:31:00Z" w:initials="RR">
+  <w:comment w:id="50" w:author="Rualark Rualark" w:date="2018-05-14T21:31:00Z" w:initials="RR">
     <w:p>
       <w:pPr>
         <w:pStyle w:val="a8"/>
@@ -30954,7 +30946,7 @@
       </w:r>
     </w:p>
   </w:comment>
-  <w:comment w:id="56" w:author="Rualark Rualark" w:date="2018-05-15T09:55:00Z" w:initials="RR">
+  <w:comment w:id="55" w:author="Rualark Rualark" w:date="2018-05-15T09:55:00Z" w:initials="RR">
     <w:p>
       <w:pPr>
         <w:pStyle w:val="a8"/>
@@ -32264,7 +32256,7 @@
   <w15:commentEx w15:paraId="238A155B" w15:done="1"/>
   <w15:commentEx w15:paraId="7B1BCEAF" w15:done="1"/>
   <w15:commentEx w15:paraId="62D06BEE" w15:done="0"/>
-  <w15:commentEx w15:paraId="081AC3EA" w15:done="0"/>
+  <w15:commentEx w15:paraId="081AC3EA" w15:done="1"/>
   <w15:commentEx w15:paraId="7C4188FF" w15:done="1"/>
   <w15:commentEx w15:paraId="4670DC72" w15:done="0"/>
   <w15:commentEx w15:paraId="7A187B41" w15:done="0"/>

</xml_diff>